<commit_message>
added comments and reviewed my submissions
</commit_message>
<xml_diff>
--- a/My-cp-cheat-sheet.docx
+++ b/My-cp-cheat-sheet.docx
@@ -3,6 +3,241 @@
 <w:document xmlns:wpc="http://schemas.microsoft.com/office/word/2010/wordprocessingCanvas" xmlns:mc="http://schemas.openxmlformats.org/markup-compatibility/2006" xmlns:o="urn:schemas-microsoft-com:office:office" xmlns:r="http://schemas.openxmlformats.org/officeDocument/2006/relationships" xmlns:m="http://schemas.openxmlformats.org/officeDocument/2006/math" xmlns:v="urn:schemas-microsoft-com:vml" xmlns:wp14="http://schemas.microsoft.com/office/word/2010/wordprocessingDrawing" xmlns:wp="http://schemas.openxmlformats.org/drawingml/2006/wordprocessingDrawing" xmlns:w10="urn:schemas-microsoft-com:office:word" xmlns:w="http://schemas.openxmlformats.org/wordprocessingml/2006/main" xmlns:w14="http://schemas.microsoft.com/office/word/2010/wordml" xmlns:w15="http://schemas.microsoft.com/office/word/2012/wordml" xmlns:wpg="http://schemas.microsoft.com/office/word/2010/wordprocessingGroup" xmlns:wpi="http://schemas.microsoft.com/office/word/2010/wordprocessingInk" xmlns:wne="http://schemas.microsoft.com/office/word/2006/wordml" xmlns:wps="http://schemas.microsoft.com/office/word/2010/wordprocessingShape" mc:Ignorable="w14 w15 wp14">
   <w:body>
     <w:p>
+      <w:bookmarkStart w:id="0" w:name="_GoBack"/>
+      <w:bookmarkEnd w:id="0"/>
+      <w:r>
+        <w:rPr>
+          <w:noProof/>
+          <w:lang w:eastAsia="fr-FR"/>
+        </w:rPr>
+        <mc:AlternateContent>
+          <mc:Choice Requires="wps">
+            <w:drawing>
+              <wp:anchor distT="0" distB="0" distL="114300" distR="114300" simplePos="0" relativeHeight="251667456" behindDoc="0" locked="0" layoutInCell="1" allowOverlap="1" wp14:anchorId="0256549D" wp14:editId="44F8B6A5">
+                <wp:simplePos x="0" y="0"/>
+                <wp:positionH relativeFrom="column">
+                  <wp:posOffset>-719455</wp:posOffset>
+                </wp:positionH>
+                <wp:positionV relativeFrom="paragraph">
+                  <wp:posOffset>4773642</wp:posOffset>
+                </wp:positionV>
+                <wp:extent cx="2941320" cy="1003473"/>
+                <wp:effectExtent l="0" t="0" r="11430" b="25400"/>
+                <wp:wrapNone/>
+                <wp:docPr id="4" name="Rectangle 4"/>
+                <wp:cNvGraphicFramePr/>
+                <a:graphic xmlns:a="http://schemas.openxmlformats.org/drawingml/2006/main">
+                  <a:graphicData uri="http://schemas.microsoft.com/office/word/2010/wordprocessingShape">
+                    <wps:wsp>
+                      <wps:cNvSpPr/>
+                      <wps:spPr>
+                        <a:xfrm>
+                          <a:off x="0" y="0"/>
+                          <a:ext cx="2941320" cy="1003473"/>
+                        </a:xfrm>
+                        <a:prstGeom prst="rect">
+                          <a:avLst/>
+                        </a:prstGeom>
+                        <a:ln>
+                          <a:solidFill>
+                            <a:srgbClr val="00B0F0"/>
+                          </a:solidFill>
+                        </a:ln>
+                      </wps:spPr>
+                      <wps:style>
+                        <a:lnRef idx="2">
+                          <a:schemeClr val="accent6"/>
+                        </a:lnRef>
+                        <a:fillRef idx="1">
+                          <a:schemeClr val="lt1"/>
+                        </a:fillRef>
+                        <a:effectRef idx="0">
+                          <a:schemeClr val="accent6"/>
+                        </a:effectRef>
+                        <a:fontRef idx="minor">
+                          <a:schemeClr val="dk1"/>
+                        </a:fontRef>
+                      </wps:style>
+                      <wps:txbx>
+                        <w:txbxContent>
+                          <w:p>
+                            <w:pPr>
+                              <w:jc w:val="center"/>
+                              <w:rPr>
+                                <w:b/>
+                                <w:bCs/>
+                                <w:color w:val="00B0F0"/>
+                                <w:lang w:val="en-US"/>
+                              </w:rPr>
+                            </w:pPr>
+                            <w:r>
+                              <w:rPr>
+                                <w:b/>
+                                <w:bCs/>
+                                <w:sz w:val="36"/>
+                                <w:szCs w:val="36"/>
+                                <w:u w:val="single"/>
+                                <w:lang w:val="en-US"/>
+                              </w:rPr>
+                              <w:t>Power of 10</w:t>
+                            </w:r>
+                          </w:p>
+                          <w:p>
+                            <w:pPr>
+                              <w:jc w:val="center"/>
+                              <w:rPr>
+                                <w:b/>
+                                <w:bCs/>
+                                <w:color w:val="00B0F0"/>
+                                <w:lang w:val="en-US"/>
+                              </w:rPr>
+                            </w:pPr>
+                            <w:r>
+                              <w:rPr>
+                                <w:b/>
+                                <w:bCs/>
+                                <w:color w:val="00B0F0"/>
+                                <w:lang w:val="en-US"/>
+                              </w:rPr>
+                              <w:t>If you want to write X = 10^5</w:t>
+                            </w:r>
+                          </w:p>
+                          <w:p>
+                            <w:pPr>
+                              <w:jc w:val="center"/>
+                              <w:rPr>
+                                <w:b/>
+                                <w:bCs/>
+                                <w:color w:val="00B0F0"/>
+                                <w:lang w:val="en-US"/>
+                              </w:rPr>
+                            </w:pPr>
+                            <w:proofErr w:type="spellStart"/>
+                            <w:proofErr w:type="gramStart"/>
+                            <w:r>
+                              <w:rPr>
+                                <w:b/>
+                                <w:bCs/>
+                                <w:lang w:val="en-US"/>
+                              </w:rPr>
+                              <w:t>int</w:t>
+                            </w:r>
+                            <w:proofErr w:type="spellEnd"/>
+                            <w:proofErr w:type="gramEnd"/>
+                            <w:r>
+                              <w:rPr>
+                                <w:b/>
+                                <w:bCs/>
+                                <w:lang w:val="en-US"/>
+                              </w:rPr>
+                              <w:t xml:space="preserve"> X = 1e5 </w:t>
+                            </w:r>
+                          </w:p>
+                        </w:txbxContent>
+                      </wps:txbx>
+                      <wps:bodyPr rot="0" spcFirstLastPara="0" vertOverflow="overflow" horzOverflow="overflow" vert="horz" wrap="square" lIns="91440" tIns="45720" rIns="91440" bIns="45720" numCol="1" spcCol="0" rtlCol="0" fromWordArt="0" anchor="ctr" anchorCtr="0" forceAA="0" compatLnSpc="1">
+                        <a:prstTxWarp prst="textNoShape">
+                          <a:avLst/>
+                        </a:prstTxWarp>
+                        <a:noAutofit/>
+                      </wps:bodyPr>
+                    </wps:wsp>
+                  </a:graphicData>
+                </a:graphic>
+                <wp14:sizeRelH relativeFrom="margin">
+                  <wp14:pctWidth>0</wp14:pctWidth>
+                </wp14:sizeRelH>
+                <wp14:sizeRelV relativeFrom="margin">
+                  <wp14:pctHeight>0</wp14:pctHeight>
+                </wp14:sizeRelV>
+              </wp:anchor>
+            </w:drawing>
+          </mc:Choice>
+          <mc:Fallback>
+            <w:pict>
+              <v:rect w14:anchorId="0256549D" id="Rectangle 4" o:spid="_x0000_s1026" style="position:absolute;margin-left:-56.65pt;margin-top:375.9pt;width:231.6pt;height:79pt;z-index:251667456;visibility:visible;mso-wrap-style:square;mso-width-percent:0;mso-height-percent:0;mso-wrap-distance-left:9pt;mso-wrap-distance-top:0;mso-wrap-distance-right:9pt;mso-wrap-distance-bottom:0;mso-position-horizontal:absolute;mso-position-horizontal-relative:text;mso-position-vertical:absolute;mso-position-vertical-relative:text;mso-width-percent:0;mso-height-percent:0;mso-width-relative:margin;mso-height-relative:margin;v-text-anchor:middle" o:gfxdata="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" fillcolor="white [3201]" strokecolor="#00b0f0" strokeweight="1pt">
+                <v:textbox>
+                  <w:txbxContent>
+                    <w:p>
+                      <w:pPr>
+                        <w:jc w:val="center"/>
+                        <w:rPr>
+                          <w:b/>
+                          <w:bCs/>
+                          <w:color w:val="00B0F0"/>
+                          <w:lang w:val="en-US"/>
+                        </w:rPr>
+                      </w:pPr>
+                      <w:r>
+                        <w:rPr>
+                          <w:b/>
+                          <w:bCs/>
+                          <w:sz w:val="36"/>
+                          <w:szCs w:val="36"/>
+                          <w:u w:val="single"/>
+                          <w:lang w:val="en-US"/>
+                        </w:rPr>
+                        <w:t>Power of 10</w:t>
+                      </w:r>
+                    </w:p>
+                    <w:p>
+                      <w:pPr>
+                        <w:jc w:val="center"/>
+                        <w:rPr>
+                          <w:b/>
+                          <w:bCs/>
+                          <w:color w:val="00B0F0"/>
+                          <w:lang w:val="en-US"/>
+                        </w:rPr>
+                      </w:pPr>
+                      <w:r>
+                        <w:rPr>
+                          <w:b/>
+                          <w:bCs/>
+                          <w:color w:val="00B0F0"/>
+                          <w:lang w:val="en-US"/>
+                        </w:rPr>
+                        <w:t>If you want to write X = 10^5</w:t>
+                      </w:r>
+                    </w:p>
+                    <w:p>
+                      <w:pPr>
+                        <w:jc w:val="center"/>
+                        <w:rPr>
+                          <w:b/>
+                          <w:bCs/>
+                          <w:color w:val="00B0F0"/>
+                          <w:lang w:val="en-US"/>
+                        </w:rPr>
+                      </w:pPr>
+                      <w:proofErr w:type="spellStart"/>
+                      <w:proofErr w:type="gramStart"/>
+                      <w:r>
+                        <w:rPr>
+                          <w:b/>
+                          <w:bCs/>
+                          <w:lang w:val="en-US"/>
+                        </w:rPr>
+                        <w:t>int</w:t>
+                      </w:r>
+                      <w:proofErr w:type="spellEnd"/>
+                      <w:proofErr w:type="gramEnd"/>
+                      <w:r>
+                        <w:rPr>
+                          <w:b/>
+                          <w:bCs/>
+                          <w:lang w:val="en-US"/>
+                        </w:rPr>
+                        <w:t xml:space="preserve"> X = 1e5 </w:t>
+                      </w:r>
+                    </w:p>
+                  </w:txbxContent>
+                </v:textbox>
+              </v:rect>
+            </w:pict>
+          </mc:Fallback>
+        </mc:AlternateContent>
+      </w:r>
       <w:r>
         <w:rPr>
           <w:noProof/>
@@ -246,8 +481,6 @@
                               </w:rPr>
                               <w:t xml:space="preserve">‘5’ – ‘0’ = </w:t>
                             </w:r>
-                            <w:bookmarkStart w:id="0" w:name="_GoBack"/>
-                            <w:bookmarkEnd w:id="0"/>
                             <w:r>
                               <w:rPr>
                                 <w:b/>
@@ -280,7 +513,7 @@
           </mc:Choice>
           <mc:Fallback>
             <w:pict>
-              <v:rect w14:anchorId="39CB24B7" id="Rectangle 5" o:spid="_x0000_s1026" style="position:absolute;margin-left:-56.85pt;margin-top:158.5pt;width:211.35pt;height:206.65pt;z-index:251665408;visibility:visible;mso-wrap-style:square;mso-width-percent:0;mso-height-percent:0;mso-wrap-distance-left:9pt;mso-wrap-distance-top:0;mso-wrap-distance-right:9pt;mso-wrap-distance-bottom:0;mso-position-horizontal:absolute;mso-position-horizontal-relative:text;mso-position-vertical:absolute;mso-position-vertical-relative:text;mso-width-percent:0;mso-height-percent:0;mso-width-relative:margin;mso-height-relative:margin;v-text-anchor:middle" o:gfxdata="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" fillcolor="white [3201]" strokecolor="#00b0f0" strokeweight="1pt">
+              <v:rect w14:anchorId="39CB24B7" id="Rectangle 5" o:spid="_x0000_s1027" style="position:absolute;margin-left:-56.85pt;margin-top:158.5pt;width:211.35pt;height:206.65pt;z-index:251665408;visibility:visible;mso-wrap-style:square;mso-width-percent:0;mso-height-percent:0;mso-wrap-distance-left:9pt;mso-wrap-distance-top:0;mso-wrap-distance-right:9pt;mso-wrap-distance-bottom:0;mso-position-horizontal:absolute;mso-position-horizontal-relative:text;mso-position-vertical:absolute;mso-position-vertical-relative:text;mso-width-percent:0;mso-height-percent:0;mso-width-relative:margin;mso-height-relative:margin;v-text-anchor:middle" o:gfxdata="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" fillcolor="white [3201]" strokecolor="#00b0f0" strokeweight="1pt">
                 <v:textbox>
                   <w:txbxContent>
                     <w:p>
@@ -471,8 +704,6 @@
                         </w:rPr>
                         <w:t xml:space="preserve">‘5’ – ‘0’ = </w:t>
                       </w:r>
-                      <w:bookmarkStart w:id="1" w:name="_GoBack"/>
-                      <w:bookmarkEnd w:id="1"/>
                       <w:r>
                         <w:rPr>
                           <w:b/>
@@ -4791,6 +5022,7 @@
   <w:style w:type="paragraph" w:default="1" w:styleId="Normal">
     <w:name w:val="Normal"/>
     <w:qFormat/>
+    <w:rsid w:val="00064924"/>
   </w:style>
   <w:style w:type="character" w:default="1" w:styleId="Policepardfaut">
     <w:name w:val="Default Paragraph Font"/>
@@ -5110,7 +5342,7 @@
 </file>
 
 <file path=customXml/itemProps1.xml><?xml version="1.0" encoding="utf-8"?>
-<ds:datastoreItem xmlns:ds="http://schemas.openxmlformats.org/officeDocument/2006/customXml" ds:itemID="{D7933EE2-27E3-4B46-A064-C1947460E6B8}">
+<ds:datastoreItem xmlns:ds="http://schemas.openxmlformats.org/officeDocument/2006/customXml" ds:itemID="{6D727474-E2CA-4A1A-B04F-CC852A1AABF3}">
   <ds:schemaRefs>
     <ds:schemaRef ds:uri="http://schemas.openxmlformats.org/officeDocument/2006/bibliography"/>
   </ds:schemaRefs>

</xml_diff>

<commit_message>
working on problem h
</commit_message>
<xml_diff>
--- a/My-cp-cheat-sheet.docx
+++ b/My-cp-cheat-sheet.docx
@@ -3,6 +3,313 @@
 <w:document xmlns:wpc="http://schemas.microsoft.com/office/word/2010/wordprocessingCanvas" xmlns:mc="http://schemas.openxmlformats.org/markup-compatibility/2006" xmlns:o="urn:schemas-microsoft-com:office:office" xmlns:r="http://schemas.openxmlformats.org/officeDocument/2006/relationships" xmlns:m="http://schemas.openxmlformats.org/officeDocument/2006/math" xmlns:v="urn:schemas-microsoft-com:vml" xmlns:wp14="http://schemas.microsoft.com/office/word/2010/wordprocessingDrawing" xmlns:wp="http://schemas.openxmlformats.org/drawingml/2006/wordprocessingDrawing" xmlns:w10="urn:schemas-microsoft-com:office:word" xmlns:w="http://schemas.openxmlformats.org/wordprocessingml/2006/main" xmlns:w14="http://schemas.microsoft.com/office/word/2010/wordml" xmlns:w15="http://schemas.microsoft.com/office/word/2012/wordml" xmlns:wpg="http://schemas.microsoft.com/office/word/2010/wordprocessingGroup" xmlns:wpi="http://schemas.microsoft.com/office/word/2010/wordprocessingInk" xmlns:wne="http://schemas.microsoft.com/office/word/2006/wordml" xmlns:wps="http://schemas.microsoft.com/office/word/2010/wordprocessingShape" mc:Ignorable="w14 w15 wp14">
   <w:body>
     <w:p>
+      <w:bookmarkStart w:id="0" w:name="_GoBack"/>
+      <w:bookmarkEnd w:id="0"/>
+      <w:r>
+        <w:rPr>
+          <w:noProof/>
+          <w:lang w:eastAsia="fr-FR"/>
+        </w:rPr>
+        <mc:AlternateContent>
+          <mc:Choice Requires="wps">
+            <w:drawing>
+              <wp:anchor distT="0" distB="0" distL="114300" distR="114300" simplePos="0" relativeHeight="251669504" behindDoc="0" locked="0" layoutInCell="1" allowOverlap="1" wp14:anchorId="63849FEE" wp14:editId="71F85F6D">
+                <wp:simplePos x="0" y="0"/>
+                <wp:positionH relativeFrom="column">
+                  <wp:posOffset>-719686</wp:posOffset>
+                </wp:positionH>
+                <wp:positionV relativeFrom="paragraph">
+                  <wp:posOffset>5854296</wp:posOffset>
+                </wp:positionV>
+                <wp:extent cx="2941320" cy="2071255"/>
+                <wp:effectExtent l="0" t="0" r="11430" b="24765"/>
+                <wp:wrapNone/>
+                <wp:docPr id="6" name="Rectangle 6"/>
+                <wp:cNvGraphicFramePr/>
+                <a:graphic xmlns:a="http://schemas.openxmlformats.org/drawingml/2006/main">
+                  <a:graphicData uri="http://schemas.microsoft.com/office/word/2010/wordprocessingShape">
+                    <wps:wsp>
+                      <wps:cNvSpPr/>
+                      <wps:spPr>
+                        <a:xfrm>
+                          <a:off x="0" y="0"/>
+                          <a:ext cx="2941320" cy="2071255"/>
+                        </a:xfrm>
+                        <a:prstGeom prst="rect">
+                          <a:avLst/>
+                        </a:prstGeom>
+                        <a:ln>
+                          <a:solidFill>
+                            <a:srgbClr val="00B0F0"/>
+                          </a:solidFill>
+                        </a:ln>
+                      </wps:spPr>
+                      <wps:style>
+                        <a:lnRef idx="2">
+                          <a:schemeClr val="accent6"/>
+                        </a:lnRef>
+                        <a:fillRef idx="1">
+                          <a:schemeClr val="lt1"/>
+                        </a:fillRef>
+                        <a:effectRef idx="0">
+                          <a:schemeClr val="accent6"/>
+                        </a:effectRef>
+                        <a:fontRef idx="minor">
+                          <a:schemeClr val="dk1"/>
+                        </a:fontRef>
+                      </wps:style>
+                      <wps:txbx>
+                        <w:txbxContent>
+                          <w:p>
+                            <w:pPr>
+                              <w:jc w:val="center"/>
+                              <w:rPr>
+                                <w:b/>
+                                <w:bCs/>
+                                <w:color w:val="00B0F0"/>
+                                <w:lang w:val="en-US"/>
+                              </w:rPr>
+                            </w:pPr>
+                            <w:r>
+                              <w:rPr>
+                                <w:b/>
+                                <w:bCs/>
+                                <w:sz w:val="36"/>
+                                <w:szCs w:val="36"/>
+                                <w:u w:val="single"/>
+                                <w:lang w:val="en-US"/>
+                              </w:rPr>
+                              <w:t>When dealing with negative indices</w:t>
+                            </w:r>
+                          </w:p>
+                          <w:p>
+                            <w:pPr>
+                              <w:rPr>
+                                <w:lang w:val="en-US"/>
+                              </w:rPr>
+                            </w:pPr>
+                            <w:r>
+                              <w:rPr>
+                                <w:lang w:val="en-US"/>
+                              </w:rPr>
+                              <w:t xml:space="preserve">How to deal with negative indices when using </w:t>
+                            </w:r>
+                            <w:proofErr w:type="gramStart"/>
+                            <w:r>
+                              <w:rPr>
+                                <w:lang w:val="en-US"/>
+                              </w:rPr>
+                              <w:t>arrays ?</w:t>
+                            </w:r>
+                            <w:proofErr w:type="gramEnd"/>
+                          </w:p>
+                          <w:p>
+                            <w:pPr>
+                              <w:rPr>
+                                <w:lang w:val="en-US"/>
+                              </w:rPr>
+                            </w:pPr>
+                            <w:r>
+                              <w:rPr>
+                                <w:lang w:val="en-US"/>
+                              </w:rPr>
+                              <w:t xml:space="preserve">Well </w:t>
+                            </w:r>
+                            <w:proofErr w:type="spellStart"/>
+                            <w:r>
+                              <w:rPr>
+                                <w:lang w:val="en-US"/>
+                              </w:rPr>
+                              <w:t>there s</w:t>
+                            </w:r>
+                            <w:proofErr w:type="spellEnd"/>
+                            <w:r>
+                              <w:rPr>
+                                <w:lang w:val="en-US"/>
+                              </w:rPr>
+                              <w:t xml:space="preserve"> a technique that we use a </w:t>
+                            </w:r>
+                            <w:proofErr w:type="gramStart"/>
+                            <w:r>
+                              <w:rPr>
+                                <w:b/>
+                                <w:bCs/>
+                                <w:lang w:val="en-US"/>
+                              </w:rPr>
+                              <w:t>shift</w:t>
+                            </w:r>
+                            <w:r>
+                              <w:rPr>
+                                <w:lang w:val="en-US"/>
+                              </w:rPr>
+                              <w:t xml:space="preserve">  :</w:t>
+                            </w:r>
+                            <w:proofErr w:type="gramEnd"/>
+                            <w:r>
+                              <w:rPr>
+                                <w:lang w:val="en-US"/>
+                              </w:rPr>
+                              <w:t xml:space="preserve"> </w:t>
+                            </w:r>
+                          </w:p>
+                          <w:p>
+                            <w:pPr>
+                              <w:rPr>
+                                <w:lang w:val="en-US"/>
+                              </w:rPr>
+                            </w:pPr>
+                            <w:r>
+                              <w:rPr>
+                                <w:rFonts w:ascii="Arial" w:hAnsi="Arial" w:cs="Arial"/>
+                                <w:color w:val="DDDDDD"/>
+                                <w:sz w:val="20"/>
+                                <w:szCs w:val="20"/>
+                                <w:shd w:val="clear" w:color="auto" w:fill="FFFFFF"/>
+                              </w:rPr>
+                              <w:t>1:28:46</w:t>
+                            </w:r>
+                          </w:p>
+                        </w:txbxContent>
+                      </wps:txbx>
+                      <wps:bodyPr rot="0" spcFirstLastPara="0" vertOverflow="overflow" horzOverflow="overflow" vert="horz" wrap="square" lIns="91440" tIns="45720" rIns="91440" bIns="45720" numCol="1" spcCol="0" rtlCol="0" fromWordArt="0" anchor="ctr" anchorCtr="0" forceAA="0" compatLnSpc="1">
+                        <a:prstTxWarp prst="textNoShape">
+                          <a:avLst/>
+                        </a:prstTxWarp>
+                        <a:noAutofit/>
+                      </wps:bodyPr>
+                    </wps:wsp>
+                  </a:graphicData>
+                </a:graphic>
+                <wp14:sizeRelH relativeFrom="margin">
+                  <wp14:pctWidth>0</wp14:pctWidth>
+                </wp14:sizeRelH>
+                <wp14:sizeRelV relativeFrom="margin">
+                  <wp14:pctHeight>0</wp14:pctHeight>
+                </wp14:sizeRelV>
+              </wp:anchor>
+            </w:drawing>
+          </mc:Choice>
+          <mc:Fallback>
+            <w:pict>
+              <v:rect w14:anchorId="63849FEE" id="Rectangle 6" o:spid="_x0000_s1026" style="position:absolute;margin-left:-56.65pt;margin-top:460.95pt;width:231.6pt;height:163.1pt;z-index:251669504;visibility:visible;mso-wrap-style:square;mso-width-percent:0;mso-height-percent:0;mso-wrap-distance-left:9pt;mso-wrap-distance-top:0;mso-wrap-distance-right:9pt;mso-wrap-distance-bottom:0;mso-position-horizontal:absolute;mso-position-horizontal-relative:text;mso-position-vertical:absolute;mso-position-vertical-relative:text;mso-width-percent:0;mso-height-percent:0;mso-width-relative:margin;mso-height-relative:margin;v-text-anchor:middle" o:gfxdata="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" fillcolor="white [3201]" strokecolor="#00b0f0" strokeweight="1pt">
+                <v:textbox>
+                  <w:txbxContent>
+                    <w:p>
+                      <w:pPr>
+                        <w:jc w:val="center"/>
+                        <w:rPr>
+                          <w:b/>
+                          <w:bCs/>
+                          <w:color w:val="00B0F0"/>
+                          <w:lang w:val="en-US"/>
+                        </w:rPr>
+                      </w:pPr>
+                      <w:r>
+                        <w:rPr>
+                          <w:b/>
+                          <w:bCs/>
+                          <w:sz w:val="36"/>
+                          <w:szCs w:val="36"/>
+                          <w:u w:val="single"/>
+                          <w:lang w:val="en-US"/>
+                        </w:rPr>
+                        <w:t>When dealing with negative indices</w:t>
+                      </w:r>
+                    </w:p>
+                    <w:p>
+                      <w:pPr>
+                        <w:rPr>
+                          <w:lang w:val="en-US"/>
+                        </w:rPr>
+                      </w:pPr>
+                      <w:r>
+                        <w:rPr>
+                          <w:lang w:val="en-US"/>
+                        </w:rPr>
+                        <w:t xml:space="preserve">How to deal with negative indices when using </w:t>
+                      </w:r>
+                      <w:proofErr w:type="gramStart"/>
+                      <w:r>
+                        <w:rPr>
+                          <w:lang w:val="en-US"/>
+                        </w:rPr>
+                        <w:t>arrays ?</w:t>
+                      </w:r>
+                      <w:proofErr w:type="gramEnd"/>
+                    </w:p>
+                    <w:p>
+                      <w:pPr>
+                        <w:rPr>
+                          <w:lang w:val="en-US"/>
+                        </w:rPr>
+                      </w:pPr>
+                      <w:r>
+                        <w:rPr>
+                          <w:lang w:val="en-US"/>
+                        </w:rPr>
+                        <w:t xml:space="preserve">Well </w:t>
+                      </w:r>
+                      <w:proofErr w:type="spellStart"/>
+                      <w:r>
+                        <w:rPr>
+                          <w:lang w:val="en-US"/>
+                        </w:rPr>
+                        <w:t>there s</w:t>
+                      </w:r>
+                      <w:proofErr w:type="spellEnd"/>
+                      <w:r>
+                        <w:rPr>
+                          <w:lang w:val="en-US"/>
+                        </w:rPr>
+                        <w:t xml:space="preserve"> a technique that we use a </w:t>
+                      </w:r>
+                      <w:proofErr w:type="gramStart"/>
+                      <w:r>
+                        <w:rPr>
+                          <w:b/>
+                          <w:bCs/>
+                          <w:lang w:val="en-US"/>
+                        </w:rPr>
+                        <w:t>shift</w:t>
+                      </w:r>
+                      <w:r>
+                        <w:rPr>
+                          <w:lang w:val="en-US"/>
+                        </w:rPr>
+                        <w:t xml:space="preserve">  :</w:t>
+                      </w:r>
+                      <w:proofErr w:type="gramEnd"/>
+                      <w:r>
+                        <w:rPr>
+                          <w:lang w:val="en-US"/>
+                        </w:rPr>
+                        <w:t xml:space="preserve"> </w:t>
+                      </w:r>
+                    </w:p>
+                    <w:p>
+                      <w:pPr>
+                        <w:rPr>
+                          <w:lang w:val="en-US"/>
+                        </w:rPr>
+                      </w:pPr>
+                      <w:r>
+                        <w:rPr>
+                          <w:rFonts w:ascii="Arial" w:hAnsi="Arial" w:cs="Arial"/>
+                          <w:color w:val="DDDDDD"/>
+                          <w:sz w:val="20"/>
+                          <w:szCs w:val="20"/>
+                          <w:shd w:val="clear" w:color="auto" w:fill="FFFFFF"/>
+                        </w:rPr>
+                        <w:t>1:28:46</w:t>
+                      </w:r>
+                    </w:p>
+                  </w:txbxContent>
+                </v:textbox>
+              </v:rect>
+            </w:pict>
+          </mc:Fallback>
+        </mc:AlternateContent>
+      </w:r>
       <w:r>
         <w:rPr>
           <w:noProof/>
@@ -3332,8 +3639,6 @@
                               </w:rPr>
                               <w:t>ADD *</w:t>
                             </w:r>
-                            <w:bookmarkStart w:id="0" w:name="_GoBack"/>
-                            <w:bookmarkEnd w:id="0"/>
                           </w:p>
                         </w:txbxContent>
                       </wps:txbx>
@@ -5354,7 +5659,7 @@
 </file>
 
 <file path=customXml/itemProps1.xml><?xml version="1.0" encoding="utf-8"?>
-<ds:datastoreItem xmlns:ds="http://schemas.openxmlformats.org/officeDocument/2006/customXml" ds:itemID="{1B30C632-27FB-4290-AD7C-F78968C153B3}">
+<ds:datastoreItem xmlns:ds="http://schemas.openxmlformats.org/officeDocument/2006/customXml" ds:itemID="{DDB537E7-5986-41E7-B99C-B0768779526A}">
   <ds:schemaRefs>
     <ds:schemaRef ds:uri="http://schemas.openxmlformats.org/officeDocument/2006/bibliography"/>
   </ds:schemaRefs>

</xml_diff>

<commit_message>
solved j with a little change :-) also this intelisense is giving a good comment !
</commit_message>
<xml_diff>
--- a/My-cp-cheat-sheet.docx
+++ b/My-cp-cheat-sheet.docx
@@ -3,8 +3,1895 @@
 <w:document xmlns:wpc="http://schemas.microsoft.com/office/word/2010/wordprocessingCanvas" xmlns:mc="http://schemas.openxmlformats.org/markup-compatibility/2006" xmlns:o="urn:schemas-microsoft-com:office:office" xmlns:r="http://schemas.openxmlformats.org/officeDocument/2006/relationships" xmlns:m="http://schemas.openxmlformats.org/officeDocument/2006/math" xmlns:v="urn:schemas-microsoft-com:vml" xmlns:wp14="http://schemas.microsoft.com/office/word/2010/wordprocessingDrawing" xmlns:wp="http://schemas.openxmlformats.org/drawingml/2006/wordprocessingDrawing" xmlns:w10="urn:schemas-microsoft-com:office:word" xmlns:w="http://schemas.openxmlformats.org/wordprocessingml/2006/main" xmlns:w14="http://schemas.microsoft.com/office/word/2010/wordml" xmlns:w15="http://schemas.microsoft.com/office/word/2012/wordml" xmlns:wpg="http://schemas.microsoft.com/office/word/2010/wordprocessingGroup" xmlns:wpi="http://schemas.microsoft.com/office/word/2010/wordprocessingInk" xmlns:wne="http://schemas.microsoft.com/office/word/2006/wordml" xmlns:wps="http://schemas.microsoft.com/office/word/2010/wordprocessingShape" mc:Ignorable="w14 w15 wp14">
   <w:body>
     <w:p>
-      <w:bookmarkStart w:id="0" w:name="_GoBack"/>
-      <w:bookmarkEnd w:id="0"/>
+      <w:r>
+        <w:rPr>
+          <w:noProof/>
+          <w:lang w:eastAsia="fr-FR"/>
+        </w:rPr>
+        <mc:AlternateContent>
+          <mc:Choice Requires="wps">
+            <w:drawing>
+              <wp:anchor distT="0" distB="0" distL="114300" distR="114300" simplePos="0" relativeHeight="251671552" behindDoc="0" locked="0" layoutInCell="1" allowOverlap="1" wp14:anchorId="218F55D4" wp14:editId="12DC7CC9">
+                <wp:simplePos x="0" y="0"/>
+                <wp:positionH relativeFrom="column">
+                  <wp:posOffset>2376805</wp:posOffset>
+                </wp:positionH>
+                <wp:positionV relativeFrom="paragraph">
+                  <wp:posOffset>6514465</wp:posOffset>
+                </wp:positionV>
+                <wp:extent cx="4015740" cy="2971800"/>
+                <wp:effectExtent l="0" t="0" r="22860" b="19050"/>
+                <wp:wrapNone/>
+                <wp:docPr id="7" name="Rectangle 7"/>
+                <wp:cNvGraphicFramePr/>
+                <a:graphic xmlns:a="http://schemas.openxmlformats.org/drawingml/2006/main">
+                  <a:graphicData uri="http://schemas.microsoft.com/office/word/2010/wordprocessingShape">
+                    <wps:wsp>
+                      <wps:cNvSpPr/>
+                      <wps:spPr>
+                        <a:xfrm>
+                          <a:off x="0" y="0"/>
+                          <a:ext cx="4015740" cy="2971800"/>
+                        </a:xfrm>
+                        <a:prstGeom prst="rect">
+                          <a:avLst/>
+                        </a:prstGeom>
+                        <a:ln>
+                          <a:solidFill>
+                            <a:srgbClr val="00B0F0"/>
+                          </a:solidFill>
+                        </a:ln>
+                      </wps:spPr>
+                      <wps:style>
+                        <a:lnRef idx="2">
+                          <a:schemeClr val="accent6"/>
+                        </a:lnRef>
+                        <a:fillRef idx="1">
+                          <a:schemeClr val="lt1"/>
+                        </a:fillRef>
+                        <a:effectRef idx="0">
+                          <a:schemeClr val="accent6"/>
+                        </a:effectRef>
+                        <a:fontRef idx="minor">
+                          <a:schemeClr val="dk1"/>
+                        </a:fontRef>
+                      </wps:style>
+                      <wps:txbx>
+                        <w:txbxContent>
+                          <w:p>
+                            <w:pPr>
+                              <w:jc w:val="center"/>
+                              <w:rPr>
+                                <w:b/>
+                                <w:bCs/>
+                                <w:color w:val="00B0F0"/>
+                                <w:lang w:val="en-US"/>
+                              </w:rPr>
+                            </w:pPr>
+                            <w:r>
+                              <w:rPr>
+                                <w:b/>
+                                <w:bCs/>
+                                <w:sz w:val="36"/>
+                                <w:szCs w:val="36"/>
+                                <w:u w:val="single"/>
+                                <w:lang w:val="en-US"/>
+                              </w:rPr>
+                              <w:t xml:space="preserve">Sort with user-defined function </w:t>
+                            </w:r>
+                          </w:p>
+                          <w:p>
+                            <w:pPr>
+                              <w:pStyle w:val="NormalWeb"/>
+                              <w:spacing w:before="0" w:beforeAutospacing="0" w:after="0" w:afterAutospacing="0"/>
+                              <w:rPr>
+                                <w:rFonts w:ascii="Arial" w:hAnsi="Arial" w:cs="Arial"/>
+                                <w:color w:val="4D5B7C"/>
+                                <w:sz w:val="22"/>
+                                <w:szCs w:val="22"/>
+                                <w:lang w:val="en-US"/>
+                              </w:rPr>
+                            </w:pPr>
+                            <w:r>
+                              <w:rPr>
+                                <w:rFonts w:ascii="Arial" w:hAnsi="Arial" w:cs="Arial"/>
+                                <w:color w:val="4D5B7C"/>
+                                <w:sz w:val="22"/>
+                                <w:szCs w:val="22"/>
+                                <w:lang w:val="en-US"/>
+                              </w:rPr>
+                              <w:t xml:space="preserve">The third </w:t>
+                            </w:r>
+                            <w:proofErr w:type="gramStart"/>
+                            <w:r>
+                              <w:rPr>
+                                <w:rFonts w:ascii="Arial" w:hAnsi="Arial" w:cs="Arial"/>
+                                <w:color w:val="4D5B7C"/>
+                                <w:sz w:val="22"/>
+                                <w:szCs w:val="22"/>
+                                <w:lang w:val="en-US"/>
+                              </w:rPr>
+                              <w:t>parameter(</w:t>
+                            </w:r>
+                            <w:proofErr w:type="gramEnd"/>
+                            <w:r>
+                              <w:rPr>
+                                <w:rStyle w:val="lev"/>
+                                <w:rFonts w:ascii="Arial" w:hAnsi="Arial" w:cs="Arial"/>
+                                <w:color w:val="4D5B7C"/>
+                                <w:sz w:val="22"/>
+                                <w:szCs w:val="22"/>
+                                <w:lang w:val="en-US"/>
+                              </w:rPr>
+                              <w:t>comp</w:t>
+                            </w:r>
+                            <w:r>
+                              <w:rPr>
+                                <w:rFonts w:ascii="Arial" w:hAnsi="Arial" w:cs="Arial"/>
+                                <w:color w:val="4D5B7C"/>
+                                <w:sz w:val="22"/>
+                                <w:szCs w:val="22"/>
+                                <w:lang w:val="en-US"/>
+                              </w:rPr>
+                              <w:t>) for the </w:t>
+                            </w:r>
+                            <w:proofErr w:type="spellStart"/>
+                            <w:r>
+                              <w:rPr>
+                                <w:rStyle w:val="CodeHTML"/>
+                                <w:color w:val="24335A"/>
+                                <w:shd w:val="clear" w:color="auto" w:fill="E3E8F4"/>
+                                <w:lang w:val="en-US"/>
+                              </w:rPr>
+                              <w:t>std</w:t>
+                            </w:r>
+                            <w:proofErr w:type="spellEnd"/>
+                            <w:r>
+                              <w:rPr>
+                                <w:rStyle w:val="CodeHTML"/>
+                                <w:color w:val="24335A"/>
+                                <w:shd w:val="clear" w:color="auto" w:fill="E3E8F4"/>
+                                <w:lang w:val="en-US"/>
+                              </w:rPr>
+                              <w:t>::sort()</w:t>
+                            </w:r>
+                            <w:r>
+                              <w:rPr>
+                                <w:rFonts w:ascii="Arial" w:hAnsi="Arial" w:cs="Arial"/>
+                                <w:color w:val="4D5B7C"/>
+                                <w:sz w:val="22"/>
+                                <w:szCs w:val="22"/>
+                                <w:lang w:val="en-US"/>
+                              </w:rPr>
+                              <w:t> function can also be a </w:t>
+                            </w:r>
+                            <w:r>
+                              <w:rPr>
+                                <w:rStyle w:val="lev"/>
+                                <w:rFonts w:ascii="Arial" w:hAnsi="Arial" w:cs="Arial"/>
+                                <w:color w:val="4D5B7C"/>
+                                <w:sz w:val="22"/>
+                                <w:szCs w:val="22"/>
+                                <w:lang w:val="en-US"/>
+                              </w:rPr>
+                              <w:t>user-defined</w:t>
+                            </w:r>
+                            <w:r>
+                              <w:rPr>
+                                <w:rFonts w:ascii="Arial" w:hAnsi="Arial" w:cs="Arial"/>
+                                <w:color w:val="4D5B7C"/>
+                                <w:sz w:val="22"/>
+                                <w:szCs w:val="22"/>
+                                <w:lang w:val="en-US"/>
+                              </w:rPr>
+                              <w:t> function that defines the order or sorting.</w:t>
+                            </w:r>
+                          </w:p>
+                          <w:p>
+                            <w:pPr>
+                              <w:pStyle w:val="NormalWeb"/>
+                              <w:spacing w:before="0" w:beforeAutospacing="0" w:after="0" w:afterAutospacing="0"/>
+                              <w:rPr>
+                                <w:rFonts w:ascii="Arial" w:hAnsi="Arial" w:cs="Arial"/>
+                                <w:color w:val="4D5B7C"/>
+                                <w:sz w:val="22"/>
+                                <w:szCs w:val="22"/>
+                                <w:lang w:val="en-US"/>
+                              </w:rPr>
+                            </w:pPr>
+                            <w:r>
+                              <w:rPr>
+                                <w:rFonts w:ascii="Arial" w:hAnsi="Arial" w:cs="Arial"/>
+                                <w:color w:val="4D5B7C"/>
+                                <w:sz w:val="22"/>
+                                <w:szCs w:val="22"/>
+                                <w:lang w:val="en-US"/>
+                              </w:rPr>
+                              <w:t>One should note that this function must return a </w:t>
+                            </w:r>
+                            <w:proofErr w:type="spellStart"/>
+                            <w:r>
+                              <w:rPr>
+                                <w:rStyle w:val="lev"/>
+                                <w:rFonts w:ascii="Arial" w:hAnsi="Arial" w:cs="Arial"/>
+                                <w:color w:val="4D5B7C"/>
+                                <w:sz w:val="22"/>
+                                <w:szCs w:val="22"/>
+                                <w:lang w:val="en-US"/>
+                              </w:rPr>
+                              <w:t>boolean</w:t>
+                            </w:r>
+                            <w:proofErr w:type="spellEnd"/>
+                            <w:r>
+                              <w:rPr>
+                                <w:rFonts w:ascii="Arial" w:hAnsi="Arial" w:cs="Arial"/>
+                                <w:color w:val="4D5B7C"/>
+                                <w:sz w:val="22"/>
+                                <w:szCs w:val="22"/>
+                                <w:lang w:val="en-US"/>
+                              </w:rPr>
+                              <w:t> </w:t>
+                            </w:r>
+                            <w:proofErr w:type="gramStart"/>
+                            <w:r>
+                              <w:rPr>
+                                <w:rFonts w:ascii="Arial" w:hAnsi="Arial" w:cs="Arial"/>
+                                <w:color w:val="4D5B7C"/>
+                                <w:sz w:val="22"/>
+                                <w:szCs w:val="22"/>
+                                <w:lang w:val="en-US"/>
+                              </w:rPr>
+                              <w:t>value(</w:t>
+                            </w:r>
+                            <w:proofErr w:type="gramEnd"/>
+                            <w:r>
+                              <w:rPr>
+                                <w:rStyle w:val="CodeHTML"/>
+                                <w:color w:val="24335A"/>
+                                <w:shd w:val="clear" w:color="auto" w:fill="E3E8F4"/>
+                                <w:lang w:val="en-US"/>
+                              </w:rPr>
+                              <w:t>True</w:t>
+                            </w:r>
+                            <w:r>
+                              <w:rPr>
+                                <w:rFonts w:ascii="Arial" w:hAnsi="Arial" w:cs="Arial"/>
+                                <w:color w:val="4D5B7C"/>
+                                <w:sz w:val="22"/>
+                                <w:szCs w:val="22"/>
+                                <w:lang w:val="en-US"/>
+                              </w:rPr>
+                              <w:t>/</w:t>
+                            </w:r>
+                            <w:r>
+                              <w:rPr>
+                                <w:rStyle w:val="CodeHTML"/>
+                                <w:color w:val="24335A"/>
+                                <w:shd w:val="clear" w:color="auto" w:fill="E3E8F4"/>
+                                <w:lang w:val="en-US"/>
+                              </w:rPr>
+                              <w:t>False</w:t>
+                            </w:r>
+                            <w:r>
+                              <w:rPr>
+                                <w:rFonts w:ascii="Arial" w:hAnsi="Arial" w:cs="Arial"/>
+                                <w:color w:val="4D5B7C"/>
+                                <w:sz w:val="22"/>
+                                <w:szCs w:val="22"/>
+                                <w:lang w:val="en-US"/>
+                              </w:rPr>
+                              <w:t>).</w:t>
+                            </w:r>
+                          </w:p>
+                          <w:p>
+                            <w:pPr>
+                              <w:pStyle w:val="NormalWeb"/>
+                              <w:spacing w:before="0" w:beforeAutospacing="0" w:after="0" w:afterAutospacing="0"/>
+                              <w:rPr>
+                                <w:rFonts w:ascii="Arial" w:hAnsi="Arial" w:cs="Arial"/>
+                                <w:color w:val="4D5B7C"/>
+                                <w:sz w:val="22"/>
+                                <w:szCs w:val="22"/>
+                                <w:lang w:val="en-US"/>
+                              </w:rPr>
+                            </w:pPr>
+                          </w:p>
+                          <w:p>
+                            <w:pPr>
+                              <w:pStyle w:val="Titre1"/>
+                              <w:rPr>
+                                <w:rFonts w:ascii="Courier New" w:hAnsi="Courier New" w:cs="Courier New"/>
+                                <w:sz w:val="20"/>
+                                <w:szCs w:val="20"/>
+                                <w:lang w:val="en-US"/>
+                              </w:rPr>
+                            </w:pPr>
+                            <w:r>
+                              <w:rPr>
+                                <w:rFonts w:ascii="Courier New" w:eastAsia="Times New Roman" w:hAnsi="Courier New" w:cs="Courier New"/>
+                                <w:color w:val="4D5B7C"/>
+                                <w:sz w:val="16"/>
+                                <w:szCs w:val="16"/>
+                                <w:lang w:val="en-US"/>
+                              </w:rPr>
+                              <w:t xml:space="preserve">  </w:t>
+                            </w:r>
+                            <w:r>
+                              <w:rPr>
+                                <w:rFonts w:ascii="Courier New" w:hAnsi="Courier New" w:cs="Courier New"/>
+                                <w:color w:val="4D5B7C"/>
+                                <w:sz w:val="20"/>
+                                <w:szCs w:val="20"/>
+                                <w:lang w:val="en-US"/>
+                              </w:rPr>
+                              <w:tab/>
+                            </w:r>
+                            <w:proofErr w:type="spellStart"/>
+                            <w:r>
+                              <w:rPr>
+                                <w:rFonts w:ascii="Courier New" w:eastAsia="Times New Roman" w:hAnsi="Courier New" w:cs="Courier New"/>
+                                <w:sz w:val="20"/>
+                                <w:szCs w:val="20"/>
+                                <w:highlight w:val="yellow"/>
+                                <w:lang w:val="en-US"/>
+                              </w:rPr>
+                              <w:t>std</w:t>
+                            </w:r>
+                            <w:proofErr w:type="spellEnd"/>
+                            <w:r>
+                              <w:rPr>
+                                <w:rFonts w:ascii="Courier New" w:eastAsia="Times New Roman" w:hAnsi="Courier New" w:cs="Courier New"/>
+                                <w:sz w:val="20"/>
+                                <w:szCs w:val="20"/>
+                                <w:highlight w:val="yellow"/>
+                                <w:lang w:val="en-US"/>
+                              </w:rPr>
+                              <w:t>::</w:t>
+                            </w:r>
+                            <w:proofErr w:type="gramStart"/>
+                            <w:r>
+                              <w:rPr>
+                                <w:rFonts w:ascii="Courier New" w:eastAsia="Times New Roman" w:hAnsi="Courier New" w:cs="Courier New"/>
+                                <w:sz w:val="20"/>
+                                <w:szCs w:val="20"/>
+                                <w:highlight w:val="yellow"/>
+                                <w:lang w:val="en-US"/>
+                              </w:rPr>
+                              <w:t>sort(</w:t>
+                            </w:r>
+                            <w:proofErr w:type="gramEnd"/>
+                            <w:r>
+                              <w:rPr>
+                                <w:rFonts w:ascii="Courier New" w:eastAsia="Times New Roman" w:hAnsi="Courier New" w:cs="Courier New"/>
+                                <w:sz w:val="20"/>
+                                <w:szCs w:val="20"/>
+                                <w:highlight w:val="yellow"/>
+                                <w:lang w:val="en-US"/>
+                              </w:rPr>
+                              <w:t>demo</w:t>
+                            </w:r>
+                            <w:r>
+                              <w:rPr>
+                                <w:rFonts w:ascii="Courier New" w:hAnsi="Courier New" w:cs="Courier New"/>
+                                <w:sz w:val="20"/>
+                                <w:szCs w:val="20"/>
+                                <w:highlight w:val="yellow"/>
+                                <w:lang w:val="en-US"/>
+                              </w:rPr>
+                              <w:t xml:space="preserve"> </w:t>
+                            </w:r>
+                            <w:r>
+                              <w:rPr>
+                                <w:rFonts w:ascii="Courier New" w:eastAsia="Times New Roman" w:hAnsi="Courier New" w:cs="Courier New"/>
+                                <w:sz w:val="20"/>
+                                <w:szCs w:val="20"/>
+                                <w:highlight w:val="yellow"/>
+                                <w:lang w:val="en-US"/>
+                              </w:rPr>
+                              <w:t>,</w:t>
+                            </w:r>
+                            <w:r>
+                              <w:rPr>
+                                <w:rFonts w:ascii="Courier New" w:hAnsi="Courier New" w:cs="Courier New"/>
+                                <w:sz w:val="20"/>
+                                <w:szCs w:val="20"/>
+                                <w:highlight w:val="yellow"/>
+                                <w:lang w:val="en-US"/>
+                              </w:rPr>
+                              <w:t xml:space="preserve"> </w:t>
+                            </w:r>
+                            <w:r>
+                              <w:rPr>
+                                <w:rFonts w:ascii="Courier New" w:eastAsia="Times New Roman" w:hAnsi="Courier New" w:cs="Courier New"/>
+                                <w:sz w:val="20"/>
+                                <w:szCs w:val="20"/>
+                                <w:highlight w:val="yellow"/>
+                                <w:lang w:val="en-US"/>
+                              </w:rPr>
+                              <w:t xml:space="preserve">demo + </w:t>
+                            </w:r>
+                            <w:proofErr w:type="spellStart"/>
+                            <w:r>
+                              <w:rPr>
+                                <w:rFonts w:ascii="Courier New" w:eastAsia="Times New Roman" w:hAnsi="Courier New" w:cs="Courier New"/>
+                                <w:sz w:val="20"/>
+                                <w:szCs w:val="20"/>
+                                <w:highlight w:val="yellow"/>
+                                <w:lang w:val="en-US"/>
+                              </w:rPr>
+                              <w:t>len</w:t>
+                            </w:r>
+                            <w:proofErr w:type="spellEnd"/>
+                            <w:r>
+                              <w:rPr>
+                                <w:rFonts w:ascii="Courier New" w:eastAsia="Times New Roman" w:hAnsi="Courier New" w:cs="Courier New"/>
+                                <w:sz w:val="20"/>
+                                <w:szCs w:val="20"/>
+                                <w:highlight w:val="yellow"/>
+                                <w:lang w:val="en-US"/>
+                              </w:rPr>
+                              <w:t xml:space="preserve">, </w:t>
+                            </w:r>
+                            <w:proofErr w:type="spellStart"/>
+                            <w:r>
+                              <w:rPr>
+                                <w:rFonts w:ascii="Courier New" w:eastAsia="Times New Roman" w:hAnsi="Courier New" w:cs="Courier New"/>
+                                <w:sz w:val="20"/>
+                                <w:szCs w:val="20"/>
+                                <w:highlight w:val="yellow"/>
+                                <w:lang w:val="en-US"/>
+                              </w:rPr>
+                              <w:t>My_func</w:t>
+                            </w:r>
+                            <w:proofErr w:type="spellEnd"/>
+                            <w:r>
+                              <w:rPr>
+                                <w:rFonts w:ascii="Courier New" w:hAnsi="Courier New" w:cs="Courier New"/>
+                                <w:sz w:val="20"/>
+                                <w:szCs w:val="20"/>
+                                <w:highlight w:val="yellow"/>
+                                <w:lang w:val="en-US"/>
+                              </w:rPr>
+                              <w:t>)</w:t>
+                            </w:r>
+                          </w:p>
+                          <w:p>
+                            <w:pPr>
+                              <w:pStyle w:val="NormalWeb"/>
+                              <w:spacing w:before="0" w:beforeAutospacing="0" w:after="0" w:afterAutospacing="0"/>
+                              <w:rPr>
+                                <w:rFonts w:ascii="Courier New" w:hAnsi="Courier New" w:cs="Courier New"/>
+                                <w:sz w:val="22"/>
+                                <w:szCs w:val="22"/>
+                                <w:lang w:val="en-US"/>
+                              </w:rPr>
+                            </w:pPr>
+                          </w:p>
+                          <w:p>
+                            <w:pPr>
+                              <w:pStyle w:val="PrformatHTML"/>
+                              <w:shd w:val="clear" w:color="auto" w:fill="11192E"/>
+                              <w:rPr>
+                                <w:rStyle w:val="CodeHTML"/>
+                                <w:color w:val="F7F8FB"/>
+                                <w:sz w:val="21"/>
+                                <w:szCs w:val="21"/>
+                                <w:lang w:val="en-US"/>
+                              </w:rPr>
+                            </w:pPr>
+                            <w:proofErr w:type="spellStart"/>
+                            <w:proofErr w:type="gramStart"/>
+                            <w:r>
+                              <w:rPr>
+                                <w:rStyle w:val="token"/>
+                                <w:color w:val="9FDDFF"/>
+                                <w:sz w:val="21"/>
+                                <w:szCs w:val="21"/>
+                                <w:lang w:val="en-US"/>
+                              </w:rPr>
+                              <w:t>bool</w:t>
+                            </w:r>
+                            <w:proofErr w:type="spellEnd"/>
+                            <w:proofErr w:type="gramEnd"/>
+                            <w:r>
+                              <w:rPr>
+                                <w:rStyle w:val="CodeHTML"/>
+                                <w:color w:val="F7F8FB"/>
+                                <w:sz w:val="21"/>
+                                <w:szCs w:val="21"/>
+                                <w:lang w:val="en-US"/>
+                              </w:rPr>
+                              <w:t xml:space="preserve"> </w:t>
+                            </w:r>
+                            <w:proofErr w:type="spellStart"/>
+                            <w:r>
+                              <w:rPr>
+                                <w:rStyle w:val="token"/>
+                                <w:color w:val="FFAF8C"/>
+                                <w:sz w:val="21"/>
+                                <w:szCs w:val="21"/>
+                                <w:lang w:val="en-US"/>
+                              </w:rPr>
+                              <w:t>My_func</w:t>
+                            </w:r>
+                            <w:proofErr w:type="spellEnd"/>
+                            <w:r>
+                              <w:rPr>
+                                <w:rStyle w:val="token"/>
+                                <w:color w:val="F7F8FB"/>
+                                <w:sz w:val="21"/>
+                                <w:szCs w:val="21"/>
+                                <w:lang w:val="en-US"/>
+                              </w:rPr>
+                              <w:t>(</w:t>
+                            </w:r>
+                            <w:r>
+                              <w:rPr>
+                                <w:rStyle w:val="CodeHTML"/>
+                                <w:color w:val="F7F8FB"/>
+                                <w:sz w:val="21"/>
+                                <w:szCs w:val="21"/>
+                                <w:lang w:val="en-US"/>
+                              </w:rPr>
+                              <w:t xml:space="preserve"> </w:t>
+                            </w:r>
+                            <w:proofErr w:type="spellStart"/>
+                            <w:r>
+                              <w:rPr>
+                                <w:rStyle w:val="token"/>
+                                <w:color w:val="9FDDFF"/>
+                                <w:sz w:val="21"/>
+                                <w:szCs w:val="21"/>
+                                <w:lang w:val="en-US"/>
+                              </w:rPr>
+                              <w:t>int</w:t>
+                            </w:r>
+                            <w:proofErr w:type="spellEnd"/>
+                            <w:r>
+                              <w:rPr>
+                                <w:rStyle w:val="CodeHTML"/>
+                                <w:color w:val="F7F8FB"/>
+                                <w:sz w:val="21"/>
+                                <w:szCs w:val="21"/>
+                                <w:lang w:val="en-US"/>
+                              </w:rPr>
+                              <w:t xml:space="preserve"> a</w:t>
+                            </w:r>
+                            <w:r>
+                              <w:rPr>
+                                <w:rStyle w:val="token"/>
+                                <w:color w:val="F7F8FB"/>
+                                <w:sz w:val="21"/>
+                                <w:szCs w:val="21"/>
+                                <w:lang w:val="en-US"/>
+                              </w:rPr>
+                              <w:t>,</w:t>
+                            </w:r>
+                            <w:r>
+                              <w:rPr>
+                                <w:rStyle w:val="CodeHTML"/>
+                                <w:color w:val="F7F8FB"/>
+                                <w:sz w:val="21"/>
+                                <w:szCs w:val="21"/>
+                                <w:lang w:val="en-US"/>
+                              </w:rPr>
+                              <w:t xml:space="preserve"> </w:t>
+                            </w:r>
+                            <w:proofErr w:type="spellStart"/>
+                            <w:r>
+                              <w:rPr>
+                                <w:rStyle w:val="token"/>
+                                <w:color w:val="9FDDFF"/>
+                                <w:sz w:val="21"/>
+                                <w:szCs w:val="21"/>
+                                <w:lang w:val="en-US"/>
+                              </w:rPr>
+                              <w:t>int</w:t>
+                            </w:r>
+                            <w:proofErr w:type="spellEnd"/>
+                            <w:r>
+                              <w:rPr>
+                                <w:rStyle w:val="CodeHTML"/>
+                                <w:color w:val="F7F8FB"/>
+                                <w:sz w:val="21"/>
+                                <w:szCs w:val="21"/>
+                                <w:lang w:val="en-US"/>
+                              </w:rPr>
+                              <w:t xml:space="preserve"> b</w:t>
+                            </w:r>
+                            <w:r>
+                              <w:rPr>
+                                <w:rStyle w:val="token"/>
+                                <w:color w:val="F7F8FB"/>
+                                <w:sz w:val="21"/>
+                                <w:szCs w:val="21"/>
+                                <w:lang w:val="en-US"/>
+                              </w:rPr>
+                              <w:t>)</w:t>
+                            </w:r>
+                          </w:p>
+                          <w:p>
+                            <w:pPr>
+                              <w:pStyle w:val="PrformatHTML"/>
+                              <w:shd w:val="clear" w:color="auto" w:fill="11192E"/>
+                              <w:rPr>
+                                <w:rStyle w:val="CodeHTML"/>
+                                <w:color w:val="F7F8FB"/>
+                                <w:sz w:val="21"/>
+                                <w:szCs w:val="21"/>
+                              </w:rPr>
+                            </w:pPr>
+                            <w:r>
+                              <w:rPr>
+                                <w:rStyle w:val="token"/>
+                                <w:color w:val="F7F8FB"/>
+                                <w:sz w:val="21"/>
+                                <w:szCs w:val="21"/>
+                              </w:rPr>
+                              <w:t>{</w:t>
+                            </w:r>
+                            <w:r>
+                              <w:rPr>
+                                <w:rStyle w:val="CodeHTML"/>
+                                <w:color w:val="F7F8FB"/>
+                                <w:sz w:val="21"/>
+                                <w:szCs w:val="21"/>
+                              </w:rPr>
+                              <w:tab/>
+                            </w:r>
+                          </w:p>
+                          <w:p>
+                            <w:pPr>
+                              <w:pStyle w:val="PrformatHTML"/>
+                              <w:shd w:val="clear" w:color="auto" w:fill="11192E"/>
+                              <w:rPr>
+                                <w:rStyle w:val="CodeHTML"/>
+                                <w:color w:val="F7F8FB"/>
+                                <w:sz w:val="21"/>
+                                <w:szCs w:val="21"/>
+                              </w:rPr>
+                            </w:pPr>
+                            <w:r>
+                              <w:rPr>
+                                <w:rStyle w:val="CodeHTML"/>
+                                <w:color w:val="F7F8FB"/>
+                                <w:sz w:val="21"/>
+                                <w:szCs w:val="21"/>
+                              </w:rPr>
+                              <w:tab/>
+                            </w:r>
+                            <w:r>
+                              <w:rPr>
+                                <w:rStyle w:val="token"/>
+                                <w:color w:val="9FDDFF"/>
+                                <w:sz w:val="21"/>
+                                <w:szCs w:val="21"/>
+                              </w:rPr>
+                              <w:t>return</w:t>
+                            </w:r>
+                            <w:r>
+                              <w:rPr>
+                                <w:rStyle w:val="CodeHTML"/>
+                                <w:color w:val="F7F8FB"/>
+                                <w:sz w:val="21"/>
+                                <w:szCs w:val="21"/>
+                              </w:rPr>
+                              <w:t xml:space="preserve"> </w:t>
+                            </w:r>
+                            <w:r>
+                              <w:rPr>
+                                <w:rStyle w:val="token"/>
+                                <w:color w:val="F7F8FB"/>
+                                <w:sz w:val="21"/>
+                                <w:szCs w:val="21"/>
+                              </w:rPr>
+                              <w:t>(</w:t>
+                            </w:r>
+                            <w:r>
+                              <w:rPr>
+                                <w:rStyle w:val="CodeHTML"/>
+                                <w:color w:val="F7F8FB"/>
+                                <w:sz w:val="21"/>
+                                <w:szCs w:val="21"/>
+                              </w:rPr>
+                              <w:t>a</w:t>
+                            </w:r>
+                            <w:r>
+                              <w:rPr>
+                                <w:rStyle w:val="token"/>
+                                <w:color w:val="F7F8FB"/>
+                                <w:sz w:val="21"/>
+                                <w:szCs w:val="21"/>
+                              </w:rPr>
+                              <w:t>%</w:t>
+                            </w:r>
+                            <w:r>
+                              <w:rPr>
+                                <w:rStyle w:val="token"/>
+                                <w:color w:val="0BE1FF"/>
+                                <w:sz w:val="21"/>
+                                <w:szCs w:val="21"/>
+                              </w:rPr>
+                              <w:t>10</w:t>
+                            </w:r>
+                            <w:proofErr w:type="gramStart"/>
+                            <w:r>
+                              <w:rPr>
+                                <w:rStyle w:val="token"/>
+                                <w:color w:val="F7F8FB"/>
+                                <w:sz w:val="21"/>
+                                <w:szCs w:val="21"/>
+                              </w:rPr>
+                              <w:t>)&lt;</w:t>
+                            </w:r>
+                            <w:proofErr w:type="gramEnd"/>
+                            <w:r>
+                              <w:rPr>
+                                <w:rStyle w:val="token"/>
+                                <w:color w:val="F7F8FB"/>
+                                <w:sz w:val="21"/>
+                                <w:szCs w:val="21"/>
+                              </w:rPr>
+                              <w:t>(</w:t>
+                            </w:r>
+                            <w:r>
+                              <w:rPr>
+                                <w:rStyle w:val="CodeHTML"/>
+                                <w:color w:val="F7F8FB"/>
+                                <w:sz w:val="21"/>
+                                <w:szCs w:val="21"/>
+                              </w:rPr>
+                              <w:t>b</w:t>
+                            </w:r>
+                            <w:r>
+                              <w:rPr>
+                                <w:rStyle w:val="token"/>
+                                <w:color w:val="F7F8FB"/>
+                                <w:sz w:val="21"/>
+                                <w:szCs w:val="21"/>
+                              </w:rPr>
+                              <w:t>%</w:t>
+                            </w:r>
+                            <w:r>
+                              <w:rPr>
+                                <w:rStyle w:val="token"/>
+                                <w:color w:val="0BE1FF"/>
+                                <w:sz w:val="21"/>
+                                <w:szCs w:val="21"/>
+                              </w:rPr>
+                              <w:t>10</w:t>
+                            </w:r>
+                            <w:r>
+                              <w:rPr>
+                                <w:rStyle w:val="token"/>
+                                <w:color w:val="F7F8FB"/>
+                                <w:sz w:val="21"/>
+                                <w:szCs w:val="21"/>
+                              </w:rPr>
+                              <w:t>);</w:t>
+                            </w:r>
+                          </w:p>
+                          <w:p>
+                            <w:pPr>
+                              <w:pStyle w:val="PrformatHTML"/>
+                              <w:shd w:val="clear" w:color="auto" w:fill="11192E"/>
+                              <w:rPr>
+                                <w:color w:val="F7F8FB"/>
+                                <w:sz w:val="21"/>
+                                <w:szCs w:val="21"/>
+                              </w:rPr>
+                            </w:pPr>
+                            <w:r>
+                              <w:rPr>
+                                <w:rStyle w:val="token"/>
+                                <w:color w:val="F7F8FB"/>
+                                <w:sz w:val="21"/>
+                                <w:szCs w:val="21"/>
+                              </w:rPr>
+                              <w:t>}</w:t>
+                            </w:r>
+                          </w:p>
+                          <w:p>
+                            <w:pPr>
+                              <w:pStyle w:val="NormalWeb"/>
+                              <w:spacing w:before="0" w:beforeAutospacing="0" w:after="0" w:afterAutospacing="0"/>
+                              <w:rPr>
+                                <w:rFonts w:ascii="Arial" w:hAnsi="Arial" w:cs="Arial"/>
+                                <w:color w:val="4D5B7C"/>
+                                <w:sz w:val="22"/>
+                                <w:szCs w:val="22"/>
+                                <w:lang w:val="en-US"/>
+                              </w:rPr>
+                            </w:pPr>
+                          </w:p>
+                          <w:p>
+                            <w:pPr>
+                              <w:pStyle w:val="NormalWeb"/>
+                              <w:spacing w:before="0" w:beforeAutospacing="0" w:after="0" w:afterAutospacing="0"/>
+                              <w:rPr>
+                                <w:rFonts w:ascii="Arial" w:hAnsi="Arial" w:cs="Arial"/>
+                                <w:color w:val="4D5B7C"/>
+                                <w:sz w:val="22"/>
+                                <w:szCs w:val="22"/>
+                                <w:lang w:val="en-US"/>
+                              </w:rPr>
+                            </w:pPr>
+                            <w:proofErr w:type="gramStart"/>
+                            <w:r>
+                              <w:rPr>
+                                <w:rFonts w:ascii="Arial" w:hAnsi="Arial" w:cs="Arial"/>
+                                <w:color w:val="4D5B7C"/>
+                                <w:sz w:val="22"/>
+                                <w:szCs w:val="22"/>
+                                <w:lang w:val="en-US"/>
+                              </w:rPr>
+                              <w:t>as</w:t>
+                            </w:r>
+                            <w:proofErr w:type="gramEnd"/>
+                            <w:r>
+                              <w:rPr>
+                                <w:rFonts w:ascii="Arial" w:hAnsi="Arial" w:cs="Arial"/>
+                                <w:color w:val="4D5B7C"/>
+                                <w:sz w:val="22"/>
+                                <w:szCs w:val="22"/>
+                                <w:lang w:val="en-US"/>
+                              </w:rPr>
+                              <w:t xml:space="preserve"> a result : </w:t>
+                            </w:r>
+                            <w:r>
+                              <w:rPr>
+                                <w:rFonts w:ascii="Arial" w:hAnsi="Arial" w:cs="Arial"/>
+                                <w:color w:val="4D5B7C"/>
+                                <w:sz w:val="22"/>
+                                <w:szCs w:val="22"/>
+                                <w:lang w:val="en-US"/>
+                              </w:rPr>
+                              <w:t>{18, 45, 34, 92, 21}</w:t>
+                            </w:r>
+                            <w:r>
+                              <w:rPr>
+                                <w:rFonts w:ascii="Arial" w:hAnsi="Arial" w:cs="Arial"/>
+                                <w:color w:val="4D5B7C"/>
+                                <w:sz w:val="22"/>
+                                <w:szCs w:val="22"/>
+                                <w:lang w:val="en-US"/>
+                              </w:rPr>
+                              <w:t xml:space="preserve"> =&gt;</w:t>
+                            </w:r>
+                            <w:r>
+                              <w:rPr>
+                                <w:rFonts w:ascii="Arial" w:hAnsi="Arial" w:cs="Arial"/>
+                                <w:color w:val="4D5B7C"/>
+                                <w:sz w:val="22"/>
+                                <w:szCs w:val="22"/>
+                                <w:lang w:val="en-US"/>
+                              </w:rPr>
+                              <w:t xml:space="preserve"> </w:t>
+                            </w:r>
+                            <w:r>
+                              <w:rPr>
+                                <w:rFonts w:ascii="Arial" w:hAnsi="Arial" w:cs="Arial"/>
+                                <w:color w:val="4D5B7C"/>
+                                <w:sz w:val="22"/>
+                                <w:szCs w:val="22"/>
+                                <w:lang w:val="en-US"/>
+                              </w:rPr>
+                              <w:t>{</w:t>
+                            </w:r>
+                            <w:r>
+                              <w:rPr>
+                                <w:rFonts w:ascii="Arial" w:hAnsi="Arial" w:cs="Arial"/>
+                                <w:color w:val="4D5B7C"/>
+                                <w:sz w:val="22"/>
+                                <w:szCs w:val="22"/>
+                                <w:lang w:val="en-US"/>
+                              </w:rPr>
+                              <w:t>21</w:t>
+                            </w:r>
+                            <w:r>
+                              <w:rPr>
+                                <w:rFonts w:ascii="Arial" w:hAnsi="Arial" w:cs="Arial"/>
+                                <w:color w:val="4D5B7C"/>
+                                <w:sz w:val="22"/>
+                                <w:szCs w:val="22"/>
+                                <w:lang w:val="en-US"/>
+                              </w:rPr>
+                              <w:t>,92,34,45,18</w:t>
+                            </w:r>
+                            <w:r>
+                              <w:rPr>
+                                <w:rFonts w:ascii="Arial" w:hAnsi="Arial" w:cs="Arial"/>
+                                <w:color w:val="4D5B7C"/>
+                                <w:sz w:val="22"/>
+                                <w:szCs w:val="22"/>
+                                <w:lang w:val="en-US"/>
+                              </w:rPr>
+                              <w:t>}</w:t>
+                            </w:r>
+                          </w:p>
+                          <w:p>
+                            <w:pPr>
+                              <w:pStyle w:val="NormalWeb"/>
+                              <w:rPr>
+                                <w:rFonts w:ascii="Courier New" w:hAnsi="Courier New" w:cs="Courier New"/>
+                                <w:color w:val="4D5B7C"/>
+                                <w:lang w:val="en-US"/>
+                              </w:rPr>
+                            </w:pPr>
+                          </w:p>
+                          <w:p>
+                            <w:pPr>
+                              <w:pStyle w:val="NormalWeb"/>
+                              <w:spacing w:before="0" w:beforeAutospacing="0" w:after="0" w:afterAutospacing="0"/>
+                              <w:rPr>
+                                <w:rFonts w:ascii="Arial" w:hAnsi="Arial" w:cs="Arial"/>
+                                <w:color w:val="4D5B7C"/>
+                                <w:lang w:val="en-US"/>
+                              </w:rPr>
+                            </w:pPr>
+                          </w:p>
+                          <w:p>
+                            <w:pPr>
+                              <w:pStyle w:val="NormalWeb"/>
+                              <w:spacing w:before="0" w:beforeAutospacing="0" w:after="0" w:afterAutospacing="0"/>
+                              <w:rPr>
+                                <w:rFonts w:ascii="Arial" w:hAnsi="Arial" w:cs="Arial"/>
+                                <w:color w:val="4D5B7C"/>
+                                <w:lang w:val="en-US"/>
+                              </w:rPr>
+                            </w:pPr>
+                          </w:p>
+                          <w:p>
+                            <w:pPr>
+                              <w:pStyle w:val="NormalWeb"/>
+                              <w:spacing w:before="0" w:beforeAutospacing="0" w:after="0" w:afterAutospacing="0"/>
+                              <w:rPr>
+                                <w:rFonts w:ascii="Arial" w:hAnsi="Arial" w:cs="Arial"/>
+                                <w:color w:val="4D5B7C"/>
+                                <w:lang w:val="en-US"/>
+                              </w:rPr>
+                            </w:pPr>
+                          </w:p>
+                          <w:p>
+                            <w:pPr>
+                              <w:rPr>
+                                <w:lang w:val="en-US"/>
+                              </w:rPr>
+                            </w:pPr>
+                          </w:p>
+                        </w:txbxContent>
+                      </wps:txbx>
+                      <wps:bodyPr rot="0" spcFirstLastPara="0" vertOverflow="overflow" horzOverflow="overflow" vert="horz" wrap="square" lIns="91440" tIns="45720" rIns="91440" bIns="45720" numCol="1" spcCol="0" rtlCol="0" fromWordArt="0" anchor="ctr" anchorCtr="0" forceAA="0" compatLnSpc="1">
+                        <a:prstTxWarp prst="textNoShape">
+                          <a:avLst/>
+                        </a:prstTxWarp>
+                        <a:noAutofit/>
+                      </wps:bodyPr>
+                    </wps:wsp>
+                  </a:graphicData>
+                </a:graphic>
+                <wp14:sizeRelH relativeFrom="margin">
+                  <wp14:pctWidth>0</wp14:pctWidth>
+                </wp14:sizeRelH>
+                <wp14:sizeRelV relativeFrom="margin">
+                  <wp14:pctHeight>0</wp14:pctHeight>
+                </wp14:sizeRelV>
+              </wp:anchor>
+            </w:drawing>
+          </mc:Choice>
+          <mc:Fallback>
+            <w:pict>
+              <v:rect w14:anchorId="218F55D4" id="Rectangle 7" o:spid="_x0000_s1026" style="position:absolute;margin-left:187.15pt;margin-top:512.95pt;width:316.2pt;height:234pt;z-index:251671552;visibility:visible;mso-wrap-style:square;mso-width-percent:0;mso-height-percent:0;mso-wrap-distance-left:9pt;mso-wrap-distance-top:0;mso-wrap-distance-right:9pt;mso-wrap-distance-bottom:0;mso-position-horizontal:absolute;mso-position-horizontal-relative:text;mso-position-vertical:absolute;mso-position-vertical-relative:text;mso-width-percent:0;mso-height-percent:0;mso-width-relative:margin;mso-height-relative:margin;v-text-anchor:middle" o:gfxdata="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" fillcolor="white [3201]" strokecolor="#00b0f0" strokeweight="1pt">
+                <v:textbox>
+                  <w:txbxContent>
+                    <w:p>
+                      <w:pPr>
+                        <w:jc w:val="center"/>
+                        <w:rPr>
+                          <w:b/>
+                          <w:bCs/>
+                          <w:color w:val="00B0F0"/>
+                          <w:lang w:val="en-US"/>
+                        </w:rPr>
+                      </w:pPr>
+                      <w:r>
+                        <w:rPr>
+                          <w:b/>
+                          <w:bCs/>
+                          <w:sz w:val="36"/>
+                          <w:szCs w:val="36"/>
+                          <w:u w:val="single"/>
+                          <w:lang w:val="en-US"/>
+                        </w:rPr>
+                        <w:t xml:space="preserve">Sort with user-defined function </w:t>
+                      </w:r>
+                    </w:p>
+                    <w:p>
+                      <w:pPr>
+                        <w:pStyle w:val="NormalWeb"/>
+                        <w:spacing w:before="0" w:beforeAutospacing="0" w:after="0" w:afterAutospacing="0"/>
+                        <w:rPr>
+                          <w:rFonts w:ascii="Arial" w:hAnsi="Arial" w:cs="Arial"/>
+                          <w:color w:val="4D5B7C"/>
+                          <w:sz w:val="22"/>
+                          <w:szCs w:val="22"/>
+                          <w:lang w:val="en-US"/>
+                        </w:rPr>
+                      </w:pPr>
+                      <w:r>
+                        <w:rPr>
+                          <w:rFonts w:ascii="Arial" w:hAnsi="Arial" w:cs="Arial"/>
+                          <w:color w:val="4D5B7C"/>
+                          <w:sz w:val="22"/>
+                          <w:szCs w:val="22"/>
+                          <w:lang w:val="en-US"/>
+                        </w:rPr>
+                        <w:t xml:space="preserve">The third </w:t>
+                      </w:r>
+                      <w:proofErr w:type="gramStart"/>
+                      <w:r>
+                        <w:rPr>
+                          <w:rFonts w:ascii="Arial" w:hAnsi="Arial" w:cs="Arial"/>
+                          <w:color w:val="4D5B7C"/>
+                          <w:sz w:val="22"/>
+                          <w:szCs w:val="22"/>
+                          <w:lang w:val="en-US"/>
+                        </w:rPr>
+                        <w:t>parameter(</w:t>
+                      </w:r>
+                      <w:proofErr w:type="gramEnd"/>
+                      <w:r>
+                        <w:rPr>
+                          <w:rStyle w:val="lev"/>
+                          <w:rFonts w:ascii="Arial" w:hAnsi="Arial" w:cs="Arial"/>
+                          <w:color w:val="4D5B7C"/>
+                          <w:sz w:val="22"/>
+                          <w:szCs w:val="22"/>
+                          <w:lang w:val="en-US"/>
+                        </w:rPr>
+                        <w:t>comp</w:t>
+                      </w:r>
+                      <w:r>
+                        <w:rPr>
+                          <w:rFonts w:ascii="Arial" w:hAnsi="Arial" w:cs="Arial"/>
+                          <w:color w:val="4D5B7C"/>
+                          <w:sz w:val="22"/>
+                          <w:szCs w:val="22"/>
+                          <w:lang w:val="en-US"/>
+                        </w:rPr>
+                        <w:t>) for the </w:t>
+                      </w:r>
+                      <w:proofErr w:type="spellStart"/>
+                      <w:r>
+                        <w:rPr>
+                          <w:rStyle w:val="CodeHTML"/>
+                          <w:color w:val="24335A"/>
+                          <w:shd w:val="clear" w:color="auto" w:fill="E3E8F4"/>
+                          <w:lang w:val="en-US"/>
+                        </w:rPr>
+                        <w:t>std</w:t>
+                      </w:r>
+                      <w:proofErr w:type="spellEnd"/>
+                      <w:r>
+                        <w:rPr>
+                          <w:rStyle w:val="CodeHTML"/>
+                          <w:color w:val="24335A"/>
+                          <w:shd w:val="clear" w:color="auto" w:fill="E3E8F4"/>
+                          <w:lang w:val="en-US"/>
+                        </w:rPr>
+                        <w:t>::sort()</w:t>
+                      </w:r>
+                      <w:r>
+                        <w:rPr>
+                          <w:rFonts w:ascii="Arial" w:hAnsi="Arial" w:cs="Arial"/>
+                          <w:color w:val="4D5B7C"/>
+                          <w:sz w:val="22"/>
+                          <w:szCs w:val="22"/>
+                          <w:lang w:val="en-US"/>
+                        </w:rPr>
+                        <w:t> function can also be a </w:t>
+                      </w:r>
+                      <w:r>
+                        <w:rPr>
+                          <w:rStyle w:val="lev"/>
+                          <w:rFonts w:ascii="Arial" w:hAnsi="Arial" w:cs="Arial"/>
+                          <w:color w:val="4D5B7C"/>
+                          <w:sz w:val="22"/>
+                          <w:szCs w:val="22"/>
+                          <w:lang w:val="en-US"/>
+                        </w:rPr>
+                        <w:t>user-defined</w:t>
+                      </w:r>
+                      <w:r>
+                        <w:rPr>
+                          <w:rFonts w:ascii="Arial" w:hAnsi="Arial" w:cs="Arial"/>
+                          <w:color w:val="4D5B7C"/>
+                          <w:sz w:val="22"/>
+                          <w:szCs w:val="22"/>
+                          <w:lang w:val="en-US"/>
+                        </w:rPr>
+                        <w:t> function that defines the order or sorting.</w:t>
+                      </w:r>
+                    </w:p>
+                    <w:p>
+                      <w:pPr>
+                        <w:pStyle w:val="NormalWeb"/>
+                        <w:spacing w:before="0" w:beforeAutospacing="0" w:after="0" w:afterAutospacing="0"/>
+                        <w:rPr>
+                          <w:rFonts w:ascii="Arial" w:hAnsi="Arial" w:cs="Arial"/>
+                          <w:color w:val="4D5B7C"/>
+                          <w:sz w:val="22"/>
+                          <w:szCs w:val="22"/>
+                          <w:lang w:val="en-US"/>
+                        </w:rPr>
+                      </w:pPr>
+                      <w:r>
+                        <w:rPr>
+                          <w:rFonts w:ascii="Arial" w:hAnsi="Arial" w:cs="Arial"/>
+                          <w:color w:val="4D5B7C"/>
+                          <w:sz w:val="22"/>
+                          <w:szCs w:val="22"/>
+                          <w:lang w:val="en-US"/>
+                        </w:rPr>
+                        <w:t>One should note that this function must return a </w:t>
+                      </w:r>
+                      <w:proofErr w:type="spellStart"/>
+                      <w:r>
+                        <w:rPr>
+                          <w:rStyle w:val="lev"/>
+                          <w:rFonts w:ascii="Arial" w:hAnsi="Arial" w:cs="Arial"/>
+                          <w:color w:val="4D5B7C"/>
+                          <w:sz w:val="22"/>
+                          <w:szCs w:val="22"/>
+                          <w:lang w:val="en-US"/>
+                        </w:rPr>
+                        <w:t>boolean</w:t>
+                      </w:r>
+                      <w:proofErr w:type="spellEnd"/>
+                      <w:r>
+                        <w:rPr>
+                          <w:rFonts w:ascii="Arial" w:hAnsi="Arial" w:cs="Arial"/>
+                          <w:color w:val="4D5B7C"/>
+                          <w:sz w:val="22"/>
+                          <w:szCs w:val="22"/>
+                          <w:lang w:val="en-US"/>
+                        </w:rPr>
+                        <w:t> </w:t>
+                      </w:r>
+                      <w:proofErr w:type="gramStart"/>
+                      <w:r>
+                        <w:rPr>
+                          <w:rFonts w:ascii="Arial" w:hAnsi="Arial" w:cs="Arial"/>
+                          <w:color w:val="4D5B7C"/>
+                          <w:sz w:val="22"/>
+                          <w:szCs w:val="22"/>
+                          <w:lang w:val="en-US"/>
+                        </w:rPr>
+                        <w:t>value(</w:t>
+                      </w:r>
+                      <w:proofErr w:type="gramEnd"/>
+                      <w:r>
+                        <w:rPr>
+                          <w:rStyle w:val="CodeHTML"/>
+                          <w:color w:val="24335A"/>
+                          <w:shd w:val="clear" w:color="auto" w:fill="E3E8F4"/>
+                          <w:lang w:val="en-US"/>
+                        </w:rPr>
+                        <w:t>True</w:t>
+                      </w:r>
+                      <w:r>
+                        <w:rPr>
+                          <w:rFonts w:ascii="Arial" w:hAnsi="Arial" w:cs="Arial"/>
+                          <w:color w:val="4D5B7C"/>
+                          <w:sz w:val="22"/>
+                          <w:szCs w:val="22"/>
+                          <w:lang w:val="en-US"/>
+                        </w:rPr>
+                        <w:t>/</w:t>
+                      </w:r>
+                      <w:r>
+                        <w:rPr>
+                          <w:rStyle w:val="CodeHTML"/>
+                          <w:color w:val="24335A"/>
+                          <w:shd w:val="clear" w:color="auto" w:fill="E3E8F4"/>
+                          <w:lang w:val="en-US"/>
+                        </w:rPr>
+                        <w:t>False</w:t>
+                      </w:r>
+                      <w:r>
+                        <w:rPr>
+                          <w:rFonts w:ascii="Arial" w:hAnsi="Arial" w:cs="Arial"/>
+                          <w:color w:val="4D5B7C"/>
+                          <w:sz w:val="22"/>
+                          <w:szCs w:val="22"/>
+                          <w:lang w:val="en-US"/>
+                        </w:rPr>
+                        <w:t>).</w:t>
+                      </w:r>
+                    </w:p>
+                    <w:p>
+                      <w:pPr>
+                        <w:pStyle w:val="NormalWeb"/>
+                        <w:spacing w:before="0" w:beforeAutospacing="0" w:after="0" w:afterAutospacing="0"/>
+                        <w:rPr>
+                          <w:rFonts w:ascii="Arial" w:hAnsi="Arial" w:cs="Arial"/>
+                          <w:color w:val="4D5B7C"/>
+                          <w:sz w:val="22"/>
+                          <w:szCs w:val="22"/>
+                          <w:lang w:val="en-US"/>
+                        </w:rPr>
+                      </w:pPr>
+                    </w:p>
+                    <w:p>
+                      <w:pPr>
+                        <w:pStyle w:val="Titre1"/>
+                        <w:rPr>
+                          <w:rFonts w:ascii="Courier New" w:hAnsi="Courier New" w:cs="Courier New"/>
+                          <w:sz w:val="20"/>
+                          <w:szCs w:val="20"/>
+                          <w:lang w:val="en-US"/>
+                        </w:rPr>
+                      </w:pPr>
+                      <w:r>
+                        <w:rPr>
+                          <w:rFonts w:ascii="Courier New" w:eastAsia="Times New Roman" w:hAnsi="Courier New" w:cs="Courier New"/>
+                          <w:color w:val="4D5B7C"/>
+                          <w:sz w:val="16"/>
+                          <w:szCs w:val="16"/>
+                          <w:lang w:val="en-US"/>
+                        </w:rPr>
+                        <w:t xml:space="preserve">  </w:t>
+                      </w:r>
+                      <w:r>
+                        <w:rPr>
+                          <w:rFonts w:ascii="Courier New" w:hAnsi="Courier New" w:cs="Courier New"/>
+                          <w:color w:val="4D5B7C"/>
+                          <w:sz w:val="20"/>
+                          <w:szCs w:val="20"/>
+                          <w:lang w:val="en-US"/>
+                        </w:rPr>
+                        <w:tab/>
+                      </w:r>
+                      <w:proofErr w:type="spellStart"/>
+                      <w:r>
+                        <w:rPr>
+                          <w:rFonts w:ascii="Courier New" w:eastAsia="Times New Roman" w:hAnsi="Courier New" w:cs="Courier New"/>
+                          <w:sz w:val="20"/>
+                          <w:szCs w:val="20"/>
+                          <w:highlight w:val="yellow"/>
+                          <w:lang w:val="en-US"/>
+                        </w:rPr>
+                        <w:t>std</w:t>
+                      </w:r>
+                      <w:proofErr w:type="spellEnd"/>
+                      <w:r>
+                        <w:rPr>
+                          <w:rFonts w:ascii="Courier New" w:eastAsia="Times New Roman" w:hAnsi="Courier New" w:cs="Courier New"/>
+                          <w:sz w:val="20"/>
+                          <w:szCs w:val="20"/>
+                          <w:highlight w:val="yellow"/>
+                          <w:lang w:val="en-US"/>
+                        </w:rPr>
+                        <w:t>::</w:t>
+                      </w:r>
+                      <w:proofErr w:type="gramStart"/>
+                      <w:r>
+                        <w:rPr>
+                          <w:rFonts w:ascii="Courier New" w:eastAsia="Times New Roman" w:hAnsi="Courier New" w:cs="Courier New"/>
+                          <w:sz w:val="20"/>
+                          <w:szCs w:val="20"/>
+                          <w:highlight w:val="yellow"/>
+                          <w:lang w:val="en-US"/>
+                        </w:rPr>
+                        <w:t>sort(</w:t>
+                      </w:r>
+                      <w:proofErr w:type="gramEnd"/>
+                      <w:r>
+                        <w:rPr>
+                          <w:rFonts w:ascii="Courier New" w:eastAsia="Times New Roman" w:hAnsi="Courier New" w:cs="Courier New"/>
+                          <w:sz w:val="20"/>
+                          <w:szCs w:val="20"/>
+                          <w:highlight w:val="yellow"/>
+                          <w:lang w:val="en-US"/>
+                        </w:rPr>
+                        <w:t>demo</w:t>
+                      </w:r>
+                      <w:r>
+                        <w:rPr>
+                          <w:rFonts w:ascii="Courier New" w:hAnsi="Courier New" w:cs="Courier New"/>
+                          <w:sz w:val="20"/>
+                          <w:szCs w:val="20"/>
+                          <w:highlight w:val="yellow"/>
+                          <w:lang w:val="en-US"/>
+                        </w:rPr>
+                        <w:t xml:space="preserve"> </w:t>
+                      </w:r>
+                      <w:r>
+                        <w:rPr>
+                          <w:rFonts w:ascii="Courier New" w:eastAsia="Times New Roman" w:hAnsi="Courier New" w:cs="Courier New"/>
+                          <w:sz w:val="20"/>
+                          <w:szCs w:val="20"/>
+                          <w:highlight w:val="yellow"/>
+                          <w:lang w:val="en-US"/>
+                        </w:rPr>
+                        <w:t>,</w:t>
+                      </w:r>
+                      <w:r>
+                        <w:rPr>
+                          <w:rFonts w:ascii="Courier New" w:hAnsi="Courier New" w:cs="Courier New"/>
+                          <w:sz w:val="20"/>
+                          <w:szCs w:val="20"/>
+                          <w:highlight w:val="yellow"/>
+                          <w:lang w:val="en-US"/>
+                        </w:rPr>
+                        <w:t xml:space="preserve"> </w:t>
+                      </w:r>
+                      <w:r>
+                        <w:rPr>
+                          <w:rFonts w:ascii="Courier New" w:eastAsia="Times New Roman" w:hAnsi="Courier New" w:cs="Courier New"/>
+                          <w:sz w:val="20"/>
+                          <w:szCs w:val="20"/>
+                          <w:highlight w:val="yellow"/>
+                          <w:lang w:val="en-US"/>
+                        </w:rPr>
+                        <w:t xml:space="preserve">demo + </w:t>
+                      </w:r>
+                      <w:proofErr w:type="spellStart"/>
+                      <w:r>
+                        <w:rPr>
+                          <w:rFonts w:ascii="Courier New" w:eastAsia="Times New Roman" w:hAnsi="Courier New" w:cs="Courier New"/>
+                          <w:sz w:val="20"/>
+                          <w:szCs w:val="20"/>
+                          <w:highlight w:val="yellow"/>
+                          <w:lang w:val="en-US"/>
+                        </w:rPr>
+                        <w:t>len</w:t>
+                      </w:r>
+                      <w:proofErr w:type="spellEnd"/>
+                      <w:r>
+                        <w:rPr>
+                          <w:rFonts w:ascii="Courier New" w:eastAsia="Times New Roman" w:hAnsi="Courier New" w:cs="Courier New"/>
+                          <w:sz w:val="20"/>
+                          <w:szCs w:val="20"/>
+                          <w:highlight w:val="yellow"/>
+                          <w:lang w:val="en-US"/>
+                        </w:rPr>
+                        <w:t xml:space="preserve">, </w:t>
+                      </w:r>
+                      <w:proofErr w:type="spellStart"/>
+                      <w:r>
+                        <w:rPr>
+                          <w:rFonts w:ascii="Courier New" w:eastAsia="Times New Roman" w:hAnsi="Courier New" w:cs="Courier New"/>
+                          <w:sz w:val="20"/>
+                          <w:szCs w:val="20"/>
+                          <w:highlight w:val="yellow"/>
+                          <w:lang w:val="en-US"/>
+                        </w:rPr>
+                        <w:t>My_func</w:t>
+                      </w:r>
+                      <w:proofErr w:type="spellEnd"/>
+                      <w:r>
+                        <w:rPr>
+                          <w:rFonts w:ascii="Courier New" w:hAnsi="Courier New" w:cs="Courier New"/>
+                          <w:sz w:val="20"/>
+                          <w:szCs w:val="20"/>
+                          <w:highlight w:val="yellow"/>
+                          <w:lang w:val="en-US"/>
+                        </w:rPr>
+                        <w:t>)</w:t>
+                      </w:r>
+                    </w:p>
+                    <w:p>
+                      <w:pPr>
+                        <w:pStyle w:val="NormalWeb"/>
+                        <w:spacing w:before="0" w:beforeAutospacing="0" w:after="0" w:afterAutospacing="0"/>
+                        <w:rPr>
+                          <w:rFonts w:ascii="Courier New" w:hAnsi="Courier New" w:cs="Courier New"/>
+                          <w:sz w:val="22"/>
+                          <w:szCs w:val="22"/>
+                          <w:lang w:val="en-US"/>
+                        </w:rPr>
+                      </w:pPr>
+                    </w:p>
+                    <w:p>
+                      <w:pPr>
+                        <w:pStyle w:val="PrformatHTML"/>
+                        <w:shd w:val="clear" w:color="auto" w:fill="11192E"/>
+                        <w:rPr>
+                          <w:rStyle w:val="CodeHTML"/>
+                          <w:color w:val="F7F8FB"/>
+                          <w:sz w:val="21"/>
+                          <w:szCs w:val="21"/>
+                          <w:lang w:val="en-US"/>
+                        </w:rPr>
+                      </w:pPr>
+                      <w:proofErr w:type="spellStart"/>
+                      <w:proofErr w:type="gramStart"/>
+                      <w:r>
+                        <w:rPr>
+                          <w:rStyle w:val="token"/>
+                          <w:color w:val="9FDDFF"/>
+                          <w:sz w:val="21"/>
+                          <w:szCs w:val="21"/>
+                          <w:lang w:val="en-US"/>
+                        </w:rPr>
+                        <w:t>bool</w:t>
+                      </w:r>
+                      <w:proofErr w:type="spellEnd"/>
+                      <w:proofErr w:type="gramEnd"/>
+                      <w:r>
+                        <w:rPr>
+                          <w:rStyle w:val="CodeHTML"/>
+                          <w:color w:val="F7F8FB"/>
+                          <w:sz w:val="21"/>
+                          <w:szCs w:val="21"/>
+                          <w:lang w:val="en-US"/>
+                        </w:rPr>
+                        <w:t xml:space="preserve"> </w:t>
+                      </w:r>
+                      <w:proofErr w:type="spellStart"/>
+                      <w:r>
+                        <w:rPr>
+                          <w:rStyle w:val="token"/>
+                          <w:color w:val="FFAF8C"/>
+                          <w:sz w:val="21"/>
+                          <w:szCs w:val="21"/>
+                          <w:lang w:val="en-US"/>
+                        </w:rPr>
+                        <w:t>My_func</w:t>
+                      </w:r>
+                      <w:proofErr w:type="spellEnd"/>
+                      <w:r>
+                        <w:rPr>
+                          <w:rStyle w:val="token"/>
+                          <w:color w:val="F7F8FB"/>
+                          <w:sz w:val="21"/>
+                          <w:szCs w:val="21"/>
+                          <w:lang w:val="en-US"/>
+                        </w:rPr>
+                        <w:t>(</w:t>
+                      </w:r>
+                      <w:r>
+                        <w:rPr>
+                          <w:rStyle w:val="CodeHTML"/>
+                          <w:color w:val="F7F8FB"/>
+                          <w:sz w:val="21"/>
+                          <w:szCs w:val="21"/>
+                          <w:lang w:val="en-US"/>
+                        </w:rPr>
+                        <w:t xml:space="preserve"> </w:t>
+                      </w:r>
+                      <w:proofErr w:type="spellStart"/>
+                      <w:r>
+                        <w:rPr>
+                          <w:rStyle w:val="token"/>
+                          <w:color w:val="9FDDFF"/>
+                          <w:sz w:val="21"/>
+                          <w:szCs w:val="21"/>
+                          <w:lang w:val="en-US"/>
+                        </w:rPr>
+                        <w:t>int</w:t>
+                      </w:r>
+                      <w:proofErr w:type="spellEnd"/>
+                      <w:r>
+                        <w:rPr>
+                          <w:rStyle w:val="CodeHTML"/>
+                          <w:color w:val="F7F8FB"/>
+                          <w:sz w:val="21"/>
+                          <w:szCs w:val="21"/>
+                          <w:lang w:val="en-US"/>
+                        </w:rPr>
+                        <w:t xml:space="preserve"> a</w:t>
+                      </w:r>
+                      <w:r>
+                        <w:rPr>
+                          <w:rStyle w:val="token"/>
+                          <w:color w:val="F7F8FB"/>
+                          <w:sz w:val="21"/>
+                          <w:szCs w:val="21"/>
+                          <w:lang w:val="en-US"/>
+                        </w:rPr>
+                        <w:t>,</w:t>
+                      </w:r>
+                      <w:r>
+                        <w:rPr>
+                          <w:rStyle w:val="CodeHTML"/>
+                          <w:color w:val="F7F8FB"/>
+                          <w:sz w:val="21"/>
+                          <w:szCs w:val="21"/>
+                          <w:lang w:val="en-US"/>
+                        </w:rPr>
+                        <w:t xml:space="preserve"> </w:t>
+                      </w:r>
+                      <w:proofErr w:type="spellStart"/>
+                      <w:r>
+                        <w:rPr>
+                          <w:rStyle w:val="token"/>
+                          <w:color w:val="9FDDFF"/>
+                          <w:sz w:val="21"/>
+                          <w:szCs w:val="21"/>
+                          <w:lang w:val="en-US"/>
+                        </w:rPr>
+                        <w:t>int</w:t>
+                      </w:r>
+                      <w:proofErr w:type="spellEnd"/>
+                      <w:r>
+                        <w:rPr>
+                          <w:rStyle w:val="CodeHTML"/>
+                          <w:color w:val="F7F8FB"/>
+                          <w:sz w:val="21"/>
+                          <w:szCs w:val="21"/>
+                          <w:lang w:val="en-US"/>
+                        </w:rPr>
+                        <w:t xml:space="preserve"> b</w:t>
+                      </w:r>
+                      <w:r>
+                        <w:rPr>
+                          <w:rStyle w:val="token"/>
+                          <w:color w:val="F7F8FB"/>
+                          <w:sz w:val="21"/>
+                          <w:szCs w:val="21"/>
+                          <w:lang w:val="en-US"/>
+                        </w:rPr>
+                        <w:t>)</w:t>
+                      </w:r>
+                    </w:p>
+                    <w:p>
+                      <w:pPr>
+                        <w:pStyle w:val="PrformatHTML"/>
+                        <w:shd w:val="clear" w:color="auto" w:fill="11192E"/>
+                        <w:rPr>
+                          <w:rStyle w:val="CodeHTML"/>
+                          <w:color w:val="F7F8FB"/>
+                          <w:sz w:val="21"/>
+                          <w:szCs w:val="21"/>
+                        </w:rPr>
+                      </w:pPr>
+                      <w:r>
+                        <w:rPr>
+                          <w:rStyle w:val="token"/>
+                          <w:color w:val="F7F8FB"/>
+                          <w:sz w:val="21"/>
+                          <w:szCs w:val="21"/>
+                        </w:rPr>
+                        <w:t>{</w:t>
+                      </w:r>
+                      <w:r>
+                        <w:rPr>
+                          <w:rStyle w:val="CodeHTML"/>
+                          <w:color w:val="F7F8FB"/>
+                          <w:sz w:val="21"/>
+                          <w:szCs w:val="21"/>
+                        </w:rPr>
+                        <w:tab/>
+                      </w:r>
+                    </w:p>
+                    <w:p>
+                      <w:pPr>
+                        <w:pStyle w:val="PrformatHTML"/>
+                        <w:shd w:val="clear" w:color="auto" w:fill="11192E"/>
+                        <w:rPr>
+                          <w:rStyle w:val="CodeHTML"/>
+                          <w:color w:val="F7F8FB"/>
+                          <w:sz w:val="21"/>
+                          <w:szCs w:val="21"/>
+                        </w:rPr>
+                      </w:pPr>
+                      <w:r>
+                        <w:rPr>
+                          <w:rStyle w:val="CodeHTML"/>
+                          <w:color w:val="F7F8FB"/>
+                          <w:sz w:val="21"/>
+                          <w:szCs w:val="21"/>
+                        </w:rPr>
+                        <w:tab/>
+                      </w:r>
+                      <w:r>
+                        <w:rPr>
+                          <w:rStyle w:val="token"/>
+                          <w:color w:val="9FDDFF"/>
+                          <w:sz w:val="21"/>
+                          <w:szCs w:val="21"/>
+                        </w:rPr>
+                        <w:t>return</w:t>
+                      </w:r>
+                      <w:r>
+                        <w:rPr>
+                          <w:rStyle w:val="CodeHTML"/>
+                          <w:color w:val="F7F8FB"/>
+                          <w:sz w:val="21"/>
+                          <w:szCs w:val="21"/>
+                        </w:rPr>
+                        <w:t xml:space="preserve"> </w:t>
+                      </w:r>
+                      <w:r>
+                        <w:rPr>
+                          <w:rStyle w:val="token"/>
+                          <w:color w:val="F7F8FB"/>
+                          <w:sz w:val="21"/>
+                          <w:szCs w:val="21"/>
+                        </w:rPr>
+                        <w:t>(</w:t>
+                      </w:r>
+                      <w:r>
+                        <w:rPr>
+                          <w:rStyle w:val="CodeHTML"/>
+                          <w:color w:val="F7F8FB"/>
+                          <w:sz w:val="21"/>
+                          <w:szCs w:val="21"/>
+                        </w:rPr>
+                        <w:t>a</w:t>
+                      </w:r>
+                      <w:r>
+                        <w:rPr>
+                          <w:rStyle w:val="token"/>
+                          <w:color w:val="F7F8FB"/>
+                          <w:sz w:val="21"/>
+                          <w:szCs w:val="21"/>
+                        </w:rPr>
+                        <w:t>%</w:t>
+                      </w:r>
+                      <w:r>
+                        <w:rPr>
+                          <w:rStyle w:val="token"/>
+                          <w:color w:val="0BE1FF"/>
+                          <w:sz w:val="21"/>
+                          <w:szCs w:val="21"/>
+                        </w:rPr>
+                        <w:t>10</w:t>
+                      </w:r>
+                      <w:proofErr w:type="gramStart"/>
+                      <w:r>
+                        <w:rPr>
+                          <w:rStyle w:val="token"/>
+                          <w:color w:val="F7F8FB"/>
+                          <w:sz w:val="21"/>
+                          <w:szCs w:val="21"/>
+                        </w:rPr>
+                        <w:t>)&lt;</w:t>
+                      </w:r>
+                      <w:proofErr w:type="gramEnd"/>
+                      <w:r>
+                        <w:rPr>
+                          <w:rStyle w:val="token"/>
+                          <w:color w:val="F7F8FB"/>
+                          <w:sz w:val="21"/>
+                          <w:szCs w:val="21"/>
+                        </w:rPr>
+                        <w:t>(</w:t>
+                      </w:r>
+                      <w:r>
+                        <w:rPr>
+                          <w:rStyle w:val="CodeHTML"/>
+                          <w:color w:val="F7F8FB"/>
+                          <w:sz w:val="21"/>
+                          <w:szCs w:val="21"/>
+                        </w:rPr>
+                        <w:t>b</w:t>
+                      </w:r>
+                      <w:r>
+                        <w:rPr>
+                          <w:rStyle w:val="token"/>
+                          <w:color w:val="F7F8FB"/>
+                          <w:sz w:val="21"/>
+                          <w:szCs w:val="21"/>
+                        </w:rPr>
+                        <w:t>%</w:t>
+                      </w:r>
+                      <w:r>
+                        <w:rPr>
+                          <w:rStyle w:val="token"/>
+                          <w:color w:val="0BE1FF"/>
+                          <w:sz w:val="21"/>
+                          <w:szCs w:val="21"/>
+                        </w:rPr>
+                        <w:t>10</w:t>
+                      </w:r>
+                      <w:r>
+                        <w:rPr>
+                          <w:rStyle w:val="token"/>
+                          <w:color w:val="F7F8FB"/>
+                          <w:sz w:val="21"/>
+                          <w:szCs w:val="21"/>
+                        </w:rPr>
+                        <w:t>);</w:t>
+                      </w:r>
+                    </w:p>
+                    <w:p>
+                      <w:pPr>
+                        <w:pStyle w:val="PrformatHTML"/>
+                        <w:shd w:val="clear" w:color="auto" w:fill="11192E"/>
+                        <w:rPr>
+                          <w:color w:val="F7F8FB"/>
+                          <w:sz w:val="21"/>
+                          <w:szCs w:val="21"/>
+                        </w:rPr>
+                      </w:pPr>
+                      <w:r>
+                        <w:rPr>
+                          <w:rStyle w:val="token"/>
+                          <w:color w:val="F7F8FB"/>
+                          <w:sz w:val="21"/>
+                          <w:szCs w:val="21"/>
+                        </w:rPr>
+                        <w:t>}</w:t>
+                      </w:r>
+                    </w:p>
+                    <w:p>
+                      <w:pPr>
+                        <w:pStyle w:val="NormalWeb"/>
+                        <w:spacing w:before="0" w:beforeAutospacing="0" w:after="0" w:afterAutospacing="0"/>
+                        <w:rPr>
+                          <w:rFonts w:ascii="Arial" w:hAnsi="Arial" w:cs="Arial"/>
+                          <w:color w:val="4D5B7C"/>
+                          <w:sz w:val="22"/>
+                          <w:szCs w:val="22"/>
+                          <w:lang w:val="en-US"/>
+                        </w:rPr>
+                      </w:pPr>
+                    </w:p>
+                    <w:p>
+                      <w:pPr>
+                        <w:pStyle w:val="NormalWeb"/>
+                        <w:spacing w:before="0" w:beforeAutospacing="0" w:after="0" w:afterAutospacing="0"/>
+                        <w:rPr>
+                          <w:rFonts w:ascii="Arial" w:hAnsi="Arial" w:cs="Arial"/>
+                          <w:color w:val="4D5B7C"/>
+                          <w:sz w:val="22"/>
+                          <w:szCs w:val="22"/>
+                          <w:lang w:val="en-US"/>
+                        </w:rPr>
+                      </w:pPr>
+                      <w:proofErr w:type="gramStart"/>
+                      <w:r>
+                        <w:rPr>
+                          <w:rFonts w:ascii="Arial" w:hAnsi="Arial" w:cs="Arial"/>
+                          <w:color w:val="4D5B7C"/>
+                          <w:sz w:val="22"/>
+                          <w:szCs w:val="22"/>
+                          <w:lang w:val="en-US"/>
+                        </w:rPr>
+                        <w:t>as</w:t>
+                      </w:r>
+                      <w:proofErr w:type="gramEnd"/>
+                      <w:r>
+                        <w:rPr>
+                          <w:rFonts w:ascii="Arial" w:hAnsi="Arial" w:cs="Arial"/>
+                          <w:color w:val="4D5B7C"/>
+                          <w:sz w:val="22"/>
+                          <w:szCs w:val="22"/>
+                          <w:lang w:val="en-US"/>
+                        </w:rPr>
+                        <w:t xml:space="preserve"> a result : </w:t>
+                      </w:r>
+                      <w:r>
+                        <w:rPr>
+                          <w:rFonts w:ascii="Arial" w:hAnsi="Arial" w:cs="Arial"/>
+                          <w:color w:val="4D5B7C"/>
+                          <w:sz w:val="22"/>
+                          <w:szCs w:val="22"/>
+                          <w:lang w:val="en-US"/>
+                        </w:rPr>
+                        <w:t>{18, 45, 34, 92, 21}</w:t>
+                      </w:r>
+                      <w:r>
+                        <w:rPr>
+                          <w:rFonts w:ascii="Arial" w:hAnsi="Arial" w:cs="Arial"/>
+                          <w:color w:val="4D5B7C"/>
+                          <w:sz w:val="22"/>
+                          <w:szCs w:val="22"/>
+                          <w:lang w:val="en-US"/>
+                        </w:rPr>
+                        <w:t xml:space="preserve"> =&gt;</w:t>
+                      </w:r>
+                      <w:r>
+                        <w:rPr>
+                          <w:rFonts w:ascii="Arial" w:hAnsi="Arial" w:cs="Arial"/>
+                          <w:color w:val="4D5B7C"/>
+                          <w:sz w:val="22"/>
+                          <w:szCs w:val="22"/>
+                          <w:lang w:val="en-US"/>
+                        </w:rPr>
+                        <w:t xml:space="preserve"> </w:t>
+                      </w:r>
+                      <w:r>
+                        <w:rPr>
+                          <w:rFonts w:ascii="Arial" w:hAnsi="Arial" w:cs="Arial"/>
+                          <w:color w:val="4D5B7C"/>
+                          <w:sz w:val="22"/>
+                          <w:szCs w:val="22"/>
+                          <w:lang w:val="en-US"/>
+                        </w:rPr>
+                        <w:t>{</w:t>
+                      </w:r>
+                      <w:r>
+                        <w:rPr>
+                          <w:rFonts w:ascii="Arial" w:hAnsi="Arial" w:cs="Arial"/>
+                          <w:color w:val="4D5B7C"/>
+                          <w:sz w:val="22"/>
+                          <w:szCs w:val="22"/>
+                          <w:lang w:val="en-US"/>
+                        </w:rPr>
+                        <w:t>21</w:t>
+                      </w:r>
+                      <w:r>
+                        <w:rPr>
+                          <w:rFonts w:ascii="Arial" w:hAnsi="Arial" w:cs="Arial"/>
+                          <w:color w:val="4D5B7C"/>
+                          <w:sz w:val="22"/>
+                          <w:szCs w:val="22"/>
+                          <w:lang w:val="en-US"/>
+                        </w:rPr>
+                        <w:t>,92,34,45,18</w:t>
+                      </w:r>
+                      <w:r>
+                        <w:rPr>
+                          <w:rFonts w:ascii="Arial" w:hAnsi="Arial" w:cs="Arial"/>
+                          <w:color w:val="4D5B7C"/>
+                          <w:sz w:val="22"/>
+                          <w:szCs w:val="22"/>
+                          <w:lang w:val="en-US"/>
+                        </w:rPr>
+                        <w:t>}</w:t>
+                      </w:r>
+                    </w:p>
+                    <w:p>
+                      <w:pPr>
+                        <w:pStyle w:val="NormalWeb"/>
+                        <w:rPr>
+                          <w:rFonts w:ascii="Courier New" w:hAnsi="Courier New" w:cs="Courier New"/>
+                          <w:color w:val="4D5B7C"/>
+                          <w:lang w:val="en-US"/>
+                        </w:rPr>
+                      </w:pPr>
+                    </w:p>
+                    <w:p>
+                      <w:pPr>
+                        <w:pStyle w:val="NormalWeb"/>
+                        <w:spacing w:before="0" w:beforeAutospacing="0" w:after="0" w:afterAutospacing="0"/>
+                        <w:rPr>
+                          <w:rFonts w:ascii="Arial" w:hAnsi="Arial" w:cs="Arial"/>
+                          <w:color w:val="4D5B7C"/>
+                          <w:lang w:val="en-US"/>
+                        </w:rPr>
+                      </w:pPr>
+                    </w:p>
+                    <w:p>
+                      <w:pPr>
+                        <w:pStyle w:val="NormalWeb"/>
+                        <w:spacing w:before="0" w:beforeAutospacing="0" w:after="0" w:afterAutospacing="0"/>
+                        <w:rPr>
+                          <w:rFonts w:ascii="Arial" w:hAnsi="Arial" w:cs="Arial"/>
+                          <w:color w:val="4D5B7C"/>
+                          <w:lang w:val="en-US"/>
+                        </w:rPr>
+                      </w:pPr>
+                    </w:p>
+                    <w:p>
+                      <w:pPr>
+                        <w:pStyle w:val="NormalWeb"/>
+                        <w:spacing w:before="0" w:beforeAutospacing="0" w:after="0" w:afterAutospacing="0"/>
+                        <w:rPr>
+                          <w:rFonts w:ascii="Arial" w:hAnsi="Arial" w:cs="Arial"/>
+                          <w:color w:val="4D5B7C"/>
+                          <w:lang w:val="en-US"/>
+                        </w:rPr>
+                      </w:pPr>
+                    </w:p>
+                    <w:p>
+                      <w:pPr>
+                        <w:rPr>
+                          <w:lang w:val="en-US"/>
+                        </w:rPr>
+                      </w:pPr>
+                    </w:p>
+                  </w:txbxContent>
+                </v:textbox>
+              </v:rect>
+            </w:pict>
+          </mc:Fallback>
+        </mc:AlternateContent>
+      </w:r>
       <w:r>
         <w:rPr>
           <w:noProof/>
@@ -191,7 +2078,7 @@
           </mc:Choice>
           <mc:Fallback>
             <w:pict>
-              <v:rect w14:anchorId="63849FEE" id="Rectangle 6" o:spid="_x0000_s1026" style="position:absolute;margin-left:-56.65pt;margin-top:460.95pt;width:231.6pt;height:163.1pt;z-index:251669504;visibility:visible;mso-wrap-style:square;mso-width-percent:0;mso-height-percent:0;mso-wrap-distance-left:9pt;mso-wrap-distance-top:0;mso-wrap-distance-right:9pt;mso-wrap-distance-bottom:0;mso-position-horizontal:absolute;mso-position-horizontal-relative:text;mso-position-vertical:absolute;mso-position-vertical-relative:text;mso-width-percent:0;mso-height-percent:0;mso-width-relative:margin;mso-height-relative:margin;v-text-anchor:middle" o:gfxdata="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" fillcolor="white [3201]" strokecolor="#00b0f0" strokeweight="1pt">
+              <v:rect w14:anchorId="63849FEE" id="Rectangle 6" o:spid="_x0000_s1027" style="position:absolute;margin-left:-56.65pt;margin-top:460.95pt;width:231.6pt;height:163.1pt;z-index:251669504;visibility:visible;mso-wrap-style:square;mso-width-percent:0;mso-height-percent:0;mso-wrap-distance-left:9pt;mso-wrap-distance-top:0;mso-wrap-distance-right:9pt;mso-wrap-distance-bottom:0;mso-position-horizontal:absolute;mso-position-horizontal-relative:text;mso-position-vertical:absolute;mso-position-vertical-relative:text;mso-width-percent:0;mso-height-percent:0;mso-width-relative:margin;mso-height-relative:margin;v-text-anchor:middle" o:gfxdata="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" fillcolor="white [3201]" strokecolor="#00b0f0" strokeweight="1pt">
                 <v:textbox>
                   <w:txbxContent>
                     <w:p>
@@ -466,7 +2353,7 @@
           </mc:Choice>
           <mc:Fallback>
             <w:pict>
-              <v:rect w14:anchorId="0256549D" id="Rectangle 4" o:spid="_x0000_s1026" style="position:absolute;margin-left:-56.65pt;margin-top:375.9pt;width:231.6pt;height:79pt;z-index:251667456;visibility:visible;mso-wrap-style:square;mso-width-percent:0;mso-height-percent:0;mso-wrap-distance-left:9pt;mso-wrap-distance-top:0;mso-wrap-distance-right:9pt;mso-wrap-distance-bottom:0;mso-position-horizontal:absolute;mso-position-horizontal-relative:text;mso-position-vertical:absolute;mso-position-vertical-relative:text;mso-width-percent:0;mso-height-percent:0;mso-width-relative:margin;mso-height-relative:margin;v-text-anchor:middle" o:gfxdata="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" fillcolor="white [3201]" strokecolor="#00b0f0" strokeweight="1pt">
+              <v:rect w14:anchorId="0256549D" id="Rectangle 4" o:spid="_x0000_s1028" style="position:absolute;margin-left:-56.65pt;margin-top:375.9pt;width:231.6pt;height:79pt;z-index:251667456;visibility:visible;mso-wrap-style:square;mso-width-percent:0;mso-height-percent:0;mso-wrap-distance-left:9pt;mso-wrap-distance-top:0;mso-wrap-distance-right:9pt;mso-wrap-distance-bottom:0;mso-position-horizontal:absolute;mso-position-horizontal-relative:text;mso-position-vertical:absolute;mso-position-vertical-relative:text;mso-width-percent:0;mso-height-percent:0;mso-width-relative:margin;mso-height-relative:margin;v-text-anchor:middle" o:gfxdata="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" fillcolor="white [3201]" strokecolor="#00b0f0" strokeweight="1pt">
                 <v:textbox>
                   <w:txbxContent>
                     <w:p>
@@ -830,7 +2717,7 @@
           </mc:Choice>
           <mc:Fallback>
             <w:pict>
-              <v:rect w14:anchorId="39CB24B7" id="Rectangle 5" o:spid="_x0000_s1027" style="position:absolute;margin-left:-56.85pt;margin-top:158.5pt;width:211.35pt;height:206.65pt;z-index:251665408;visibility:visible;mso-wrap-style:square;mso-width-percent:0;mso-height-percent:0;mso-wrap-distance-left:9pt;mso-wrap-distance-top:0;mso-wrap-distance-right:9pt;mso-wrap-distance-bottom:0;mso-position-horizontal:absolute;mso-position-horizontal-relative:text;mso-position-vertical:absolute;mso-position-vertical-relative:text;mso-width-percent:0;mso-height-percent:0;mso-width-relative:margin;mso-height-relative:margin;v-text-anchor:middle" o:gfxdata="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" fillcolor="white [3201]" strokecolor="#00b0f0" strokeweight="1pt">
+              <v:rect w14:anchorId="39CB24B7" id="Rectangle 5" o:spid="_x0000_s1029" style="position:absolute;margin-left:-56.85pt;margin-top:158.5pt;width:211.35pt;height:206.65pt;z-index:251665408;visibility:visible;mso-wrap-style:square;mso-width-percent:0;mso-height-percent:0;mso-wrap-distance-left:9pt;mso-wrap-distance-top:0;mso-wrap-distance-right:9pt;mso-wrap-distance-bottom:0;mso-position-horizontal:absolute;mso-position-horizontal-relative:text;mso-position-vertical:absolute;mso-position-vertical-relative:text;mso-width-percent:0;mso-height-percent:0;mso-width-relative:margin;mso-height-relative:margin;v-text-anchor:middle" o:gfxdata="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" fillcolor="white [3201]" strokecolor="#00b0f0" strokeweight="1pt">
                 <v:textbox>
                   <w:txbxContent>
                     <w:p>
@@ -1587,6 +3474,7 @@
                             <w:pPr>
                               <w:jc w:val="center"/>
                               <w:rPr>
+                                <w:rFonts w:ascii="Courier New" w:hAnsi="Courier New" w:cs="Courier New"/>
                                 <w:b/>
                                 <w:bCs/>
                                 <w:color w:val="000000" w:themeColor="text1"/>
@@ -1595,6 +3483,7 @@
                             </w:pPr>
                             <w:r>
                               <w:rPr>
+                                <w:rFonts w:ascii="Courier New" w:hAnsi="Courier New" w:cs="Courier New"/>
                                 <w:color w:val="000000" w:themeColor="text1"/>
                                 <w:highlight w:val="yellow"/>
                                 <w:lang w:val="en-US"/>
@@ -1604,6 +3493,7 @@
                             <w:proofErr w:type="gramStart"/>
                             <w:r>
                               <w:rPr>
+                                <w:rFonts w:ascii="Courier New" w:hAnsi="Courier New" w:cs="Courier New"/>
                                 <w:b/>
                                 <w:bCs/>
                                 <w:color w:val="000000" w:themeColor="text1"/>
@@ -1615,6 +3505,7 @@
                             <w:proofErr w:type="gramEnd"/>
                             <w:r>
                               <w:rPr>
+                                <w:rFonts w:ascii="Courier New" w:hAnsi="Courier New" w:cs="Courier New"/>
                                 <w:color w:val="000000" w:themeColor="text1"/>
                                 <w:highlight w:val="yellow"/>
                                 <w:lang w:val="en-US"/>
@@ -1623,6 +3514,7 @@
                             </w:r>
                             <w:r>
                               <w:rPr>
+                                <w:rFonts w:ascii="Courier New" w:hAnsi="Courier New" w:cs="Courier New"/>
                                 <w:i/>
                                 <w:iCs/>
                                 <w:color w:val="000000" w:themeColor="text1"/>
@@ -1633,6 +3525,7 @@
                             </w:r>
                             <w:r>
                               <w:rPr>
+                                <w:rFonts w:ascii="Courier New" w:hAnsi="Courier New" w:cs="Courier New"/>
                                 <w:b/>
                                 <w:bCs/>
                                 <w:color w:val="000000" w:themeColor="text1"/>
@@ -1643,6 +3536,7 @@
                             </w:r>
                             <w:r>
                               <w:rPr>
+                                <w:rFonts w:ascii="Courier New" w:hAnsi="Courier New" w:cs="Courier New"/>
                                 <w:i/>
                                 <w:iCs/>
                                 <w:color w:val="000000" w:themeColor="text1"/>
@@ -1653,6 +3547,7 @@
                             </w:r>
                             <w:r>
                               <w:rPr>
+                                <w:rFonts w:ascii="Courier New" w:hAnsi="Courier New" w:cs="Courier New"/>
                                 <w:b/>
                                 <w:bCs/>
                                 <w:color w:val="000000" w:themeColor="text1"/>
@@ -1718,7 +3613,7 @@
           </mc:Choice>
           <mc:Fallback>
             <w:pict>
-              <v:rect w14:anchorId="5B9F4BC6" id="Rectangle 3" o:spid="_x0000_s1027" style="position:absolute;margin-left:180.5pt;margin-top:171.15pt;width:328pt;height:332pt;z-index:251663360;visibility:visible;mso-wrap-style:square;mso-width-percent:0;mso-height-percent:0;mso-wrap-distance-left:9pt;mso-wrap-distance-top:0;mso-wrap-distance-right:9pt;mso-wrap-distance-bottom:0;mso-position-horizontal:absolute;mso-position-horizontal-relative:text;mso-position-vertical:absolute;mso-position-vertical-relative:text;mso-width-percent:0;mso-height-percent:0;mso-width-relative:margin;mso-height-relative:margin;v-text-anchor:middle" o:gfxdata="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" fillcolor="white [3201]" strokecolor="#00b0f0" strokeweight="1pt">
+              <v:rect w14:anchorId="5B9F4BC6" id="Rectangle 3" o:spid="_x0000_s1030" style="position:absolute;margin-left:180.5pt;margin-top:171.15pt;width:328pt;height:332pt;z-index:251663360;visibility:visible;mso-wrap-style:square;mso-width-percent:0;mso-height-percent:0;mso-wrap-distance-left:9pt;mso-wrap-distance-top:0;mso-wrap-distance-right:9pt;mso-wrap-distance-bottom:0;mso-position-horizontal:absolute;mso-position-horizontal-relative:text;mso-position-vertical:absolute;mso-position-vertical-relative:text;mso-width-percent:0;mso-height-percent:0;mso-width-relative:margin;mso-height-relative:margin;v-text-anchor:middle" o:gfxdata="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" fillcolor="white [3201]" strokecolor="#00b0f0" strokeweight="1pt">
                 <v:textbox>
                   <w:txbxContent>
                     <w:p>
@@ -2215,6 +4110,7 @@
                       <w:pPr>
                         <w:jc w:val="center"/>
                         <w:rPr>
+                          <w:rFonts w:ascii="Courier New" w:hAnsi="Courier New" w:cs="Courier New"/>
                           <w:b/>
                           <w:bCs/>
                           <w:color w:val="000000" w:themeColor="text1"/>
@@ -2223,6 +4119,7 @@
                       </w:pPr>
                       <w:r>
                         <w:rPr>
+                          <w:rFonts w:ascii="Courier New" w:hAnsi="Courier New" w:cs="Courier New"/>
                           <w:color w:val="000000" w:themeColor="text1"/>
                           <w:highlight w:val="yellow"/>
                           <w:lang w:val="en-US"/>
@@ -2232,6 +4129,7 @@
                       <w:proofErr w:type="gramStart"/>
                       <w:r>
                         <w:rPr>
+                          <w:rFonts w:ascii="Courier New" w:hAnsi="Courier New" w:cs="Courier New"/>
                           <w:b/>
                           <w:bCs/>
                           <w:color w:val="000000" w:themeColor="text1"/>
@@ -2243,6 +4141,7 @@
                       <w:proofErr w:type="gramEnd"/>
                       <w:r>
                         <w:rPr>
+                          <w:rFonts w:ascii="Courier New" w:hAnsi="Courier New" w:cs="Courier New"/>
                           <w:color w:val="000000" w:themeColor="text1"/>
                           <w:highlight w:val="yellow"/>
                           <w:lang w:val="en-US"/>
@@ -2251,6 +4150,7 @@
                       </w:r>
                       <w:r>
                         <w:rPr>
+                          <w:rFonts w:ascii="Courier New" w:hAnsi="Courier New" w:cs="Courier New"/>
                           <w:i/>
                           <w:iCs/>
                           <w:color w:val="000000" w:themeColor="text1"/>
@@ -2261,6 +4161,7 @@
                       </w:r>
                       <w:r>
                         <w:rPr>
+                          <w:rFonts w:ascii="Courier New" w:hAnsi="Courier New" w:cs="Courier New"/>
                           <w:b/>
                           <w:bCs/>
                           <w:color w:val="000000" w:themeColor="text1"/>
@@ -2271,6 +4172,7 @@
                       </w:r>
                       <w:r>
                         <w:rPr>
+                          <w:rFonts w:ascii="Courier New" w:hAnsi="Courier New" w:cs="Courier New"/>
                           <w:i/>
                           <w:iCs/>
                           <w:color w:val="000000" w:themeColor="text1"/>
@@ -2281,6 +4183,7 @@
                       </w:r>
                       <w:r>
                         <w:rPr>
+                          <w:rFonts w:ascii="Courier New" w:hAnsi="Courier New" w:cs="Courier New"/>
                           <w:b/>
                           <w:bCs/>
                           <w:color w:val="000000" w:themeColor="text1"/>
@@ -2657,7 +4560,7 @@
           </mc:Choice>
           <mc:Fallback>
             <w:pict>
-              <v:rect w14:anchorId="3E73F7D7" id="Rectangle 1" o:spid="_x0000_s1027" style="position:absolute;margin-left:-61.5pt;margin-top:-60.15pt;width:208pt;height:206.65pt;z-index:251659264;visibility:visible;mso-wrap-style:square;mso-width-percent:0;mso-height-percent:0;mso-wrap-distance-left:9pt;mso-wrap-distance-top:0;mso-wrap-distance-right:9pt;mso-wrap-distance-bottom:0;mso-position-horizontal:absolute;mso-position-horizontal-relative:text;mso-position-vertical:absolute;mso-position-vertical-relative:text;mso-width-percent:0;mso-height-percent:0;mso-width-relative:margin;mso-height-relative:margin;v-text-anchor:middle" o:gfxdata="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" fillcolor="white [3201]" strokecolor="#00b0f0" strokeweight="1pt">
+              <v:rect w14:anchorId="3E73F7D7" id="Rectangle 1" o:spid="_x0000_s1031" style="position:absolute;margin-left:-61.5pt;margin-top:-60.15pt;width:208pt;height:206.65pt;z-index:251659264;visibility:visible;mso-wrap-style:square;mso-width-percent:0;mso-height-percent:0;mso-wrap-distance-left:9pt;mso-wrap-distance-top:0;mso-wrap-distance-right:9pt;mso-wrap-distance-bottom:0;mso-position-horizontal:absolute;mso-position-horizontal-relative:text;mso-position-vertical:absolute;mso-position-vertical-relative:text;mso-width-percent:0;mso-height-percent:0;mso-width-relative:margin;mso-height-relative:margin;v-text-anchor:middle" o:gfxdata="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" fillcolor="white [3201]" strokecolor="#00b0f0" strokeweight="1pt">
                 <v:textbox>
                   <w:txbxContent>
                     <w:p>
@@ -3360,7 +5263,19 @@
                                 <w:highlight w:val="yellow"/>
                                 <w:lang w:val="en-US"/>
                               </w:rPr>
-                              <w:t>distance</w:t>
+                              <w:t>dis</w:t>
+                            </w:r>
+                            <w:bookmarkStart w:id="0" w:name="_GoBack"/>
+                            <w:bookmarkEnd w:id="0"/>
+                            <w:r>
+                              <w:rPr>
+                                <w:b/>
+                                <w:bCs/>
+                                <w:color w:val="00B0F0"/>
+                                <w:highlight w:val="yellow"/>
+                                <w:lang w:val="en-US"/>
+                              </w:rPr>
+                              <w:t>tance</w:t>
                             </w:r>
                             <w:r>
                               <w:rPr>
@@ -3662,7 +5577,7 @@
           </mc:Choice>
           <mc:Fallback>
             <w:pict>
-              <v:rect w14:anchorId="611F6158" id="Rectangle 2" o:spid="_x0000_s1027" style="position:absolute;margin-left:161.8pt;margin-top:-63.5pt;width:348pt;height:229.35pt;z-index:251661312;visibility:visible;mso-wrap-style:square;mso-width-percent:0;mso-height-percent:0;mso-wrap-distance-left:9pt;mso-wrap-distance-top:0;mso-wrap-distance-right:9pt;mso-wrap-distance-bottom:0;mso-position-horizontal:absolute;mso-position-horizontal-relative:text;mso-position-vertical:absolute;mso-position-vertical-relative:text;mso-width-percent:0;mso-height-percent:0;mso-width-relative:margin;mso-height-relative:margin;v-text-anchor:middle" o:gfxdata="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" fillcolor="white [3201]" strokecolor="#00b0f0" strokeweight="1pt">
+              <v:rect w14:anchorId="611F6158" id="Rectangle 2" o:spid="_x0000_s1032" style="position:absolute;margin-left:161.8pt;margin-top:-63.5pt;width:348pt;height:229.35pt;z-index:251661312;visibility:visible;mso-wrap-style:square;mso-width-percent:0;mso-height-percent:0;mso-wrap-distance-left:9pt;mso-wrap-distance-top:0;mso-wrap-distance-right:9pt;mso-wrap-distance-bottom:0;mso-position-horizontal:absolute;mso-position-horizontal-relative:text;mso-position-vertical:absolute;mso-position-vertical-relative:text;mso-width-percent:0;mso-height-percent:0;mso-width-relative:margin;mso-height-relative:margin;v-text-anchor:middle" o:gfxdata="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" fillcolor="white [3201]" strokecolor="#00b0f0" strokeweight="1pt">
                 <v:textbox>
                   <w:txbxContent>
                     <w:p>
@@ -3910,17 +5825,7 @@
                           <w:highlight w:val="yellow"/>
                           <w:lang w:val="en-US"/>
                         </w:rPr>
-                        <w:t>max</w:t>
-                      </w:r>
-                      <w:r>
-                        <w:rPr>
-                          <w:b/>
-                          <w:bCs/>
-                          <w:color w:val="00B0F0"/>
-                          <w:highlight w:val="yellow"/>
-                          <w:lang w:val="en-US"/>
-                        </w:rPr>
-                        <w:t>_</w:t>
+                        <w:t>max_</w:t>
                       </w:r>
                       <w:proofErr w:type="gramStart"/>
                       <w:r>
@@ -4064,7 +5969,19 @@
                           <w:highlight w:val="yellow"/>
                           <w:lang w:val="en-US"/>
                         </w:rPr>
-                        <w:t>distance</w:t>
+                        <w:t>dis</w:t>
+                      </w:r>
+                      <w:bookmarkStart w:id="1" w:name="_GoBack"/>
+                      <w:bookmarkEnd w:id="1"/>
+                      <w:r>
+                        <w:rPr>
+                          <w:b/>
+                          <w:bCs/>
+                          <w:color w:val="00B0F0"/>
+                          <w:highlight w:val="yellow"/>
+                          <w:lang w:val="en-US"/>
+                        </w:rPr>
+                        <w:t>tance</w:t>
                       </w:r>
                       <w:r>
                         <w:rPr>
@@ -5341,10 +7258,30 @@
     <w:qFormat/>
     <w:rsid w:val="00064924"/>
   </w:style>
+  <w:style w:type="paragraph" w:styleId="Titre1">
+    <w:name w:val="heading 1"/>
+    <w:basedOn w:val="Normal"/>
+    <w:next w:val="Normal"/>
+    <w:link w:val="Titre1Car"/>
+    <w:uiPriority w:val="9"/>
+    <w:qFormat/>
+    <w:rsid w:val="00206B88"/>
+    <w:pPr>
+      <w:keepNext/>
+      <w:keepLines/>
+      <w:spacing w:before="240" w:after="0"/>
+      <w:outlineLvl w:val="0"/>
+    </w:pPr>
+    <w:rPr>
+      <w:rFonts w:asciiTheme="majorHAnsi" w:eastAsiaTheme="majorEastAsia" w:hAnsiTheme="majorHAnsi" w:cstheme="majorBidi"/>
+      <w:color w:val="2E74B5" w:themeColor="accent1" w:themeShade="BF"/>
+      <w:sz w:val="32"/>
+      <w:szCs w:val="32"/>
+    </w:rPr>
+  </w:style>
   <w:style w:type="character" w:default="1" w:styleId="Policepardfaut">
     <w:name w:val="Default Paragraph Font"/>
     <w:uiPriority w:val="1"/>
-    <w:semiHidden/>
     <w:unhideWhenUsed/>
   </w:style>
   <w:style w:type="table" w:default="1" w:styleId="TableauNormal">
@@ -5388,6 +7325,115 @@
     <w:rPr>
       <w:color w:val="0563C1" w:themeColor="hyperlink"/>
       <w:u w:val="single"/>
+    </w:rPr>
+  </w:style>
+  <w:style w:type="paragraph" w:styleId="NormalWeb">
+    <w:name w:val="Normal (Web)"/>
+    <w:basedOn w:val="Normal"/>
+    <w:uiPriority w:val="99"/>
+    <w:semiHidden/>
+    <w:unhideWhenUsed/>
+    <w:rsid w:val="004E08E0"/>
+    <w:pPr>
+      <w:spacing w:before="100" w:beforeAutospacing="1" w:after="100" w:afterAutospacing="1" w:line="240" w:lineRule="auto"/>
+    </w:pPr>
+    <w:rPr>
+      <w:rFonts w:ascii="Times New Roman" w:eastAsia="Times New Roman" w:hAnsi="Times New Roman" w:cs="Times New Roman"/>
+      <w:sz w:val="24"/>
+      <w:szCs w:val="24"/>
+      <w:lang w:eastAsia="fr-FR"/>
+    </w:rPr>
+  </w:style>
+  <w:style w:type="character" w:styleId="lev">
+    <w:name w:val="Strong"/>
+    <w:basedOn w:val="Policepardfaut"/>
+    <w:uiPriority w:val="22"/>
+    <w:qFormat/>
+    <w:rsid w:val="004E08E0"/>
+    <w:rPr>
+      <w:b/>
+      <w:bCs/>
+    </w:rPr>
+  </w:style>
+  <w:style w:type="character" w:styleId="CodeHTML">
+    <w:name w:val="HTML Code"/>
+    <w:basedOn w:val="Policepardfaut"/>
+    <w:uiPriority w:val="99"/>
+    <w:semiHidden/>
+    <w:unhideWhenUsed/>
+    <w:rsid w:val="004E08E0"/>
+    <w:rPr>
+      <w:rFonts w:ascii="Courier New" w:eastAsia="Times New Roman" w:hAnsi="Courier New" w:cs="Courier New"/>
+      <w:sz w:val="20"/>
+      <w:szCs w:val="20"/>
+    </w:rPr>
+  </w:style>
+  <w:style w:type="paragraph" w:styleId="PrformatHTML">
+    <w:name w:val="HTML Preformatted"/>
+    <w:basedOn w:val="Normal"/>
+    <w:link w:val="PrformatHTMLCar"/>
+    <w:uiPriority w:val="99"/>
+    <w:semiHidden/>
+    <w:unhideWhenUsed/>
+    <w:rsid w:val="004E08E0"/>
+    <w:pPr>
+      <w:tabs>
+        <w:tab w:val="left" w:pos="916"/>
+        <w:tab w:val="left" w:pos="1832"/>
+        <w:tab w:val="left" w:pos="2748"/>
+        <w:tab w:val="left" w:pos="3664"/>
+        <w:tab w:val="left" w:pos="4580"/>
+        <w:tab w:val="left" w:pos="5496"/>
+        <w:tab w:val="left" w:pos="6412"/>
+        <w:tab w:val="left" w:pos="7328"/>
+        <w:tab w:val="left" w:pos="8244"/>
+        <w:tab w:val="left" w:pos="9160"/>
+        <w:tab w:val="left" w:pos="10076"/>
+        <w:tab w:val="left" w:pos="10992"/>
+        <w:tab w:val="left" w:pos="11908"/>
+        <w:tab w:val="left" w:pos="12824"/>
+        <w:tab w:val="left" w:pos="13740"/>
+        <w:tab w:val="left" w:pos="14656"/>
+      </w:tabs>
+      <w:spacing w:after="0" w:line="240" w:lineRule="auto"/>
+    </w:pPr>
+    <w:rPr>
+      <w:rFonts w:ascii="Courier New" w:eastAsia="Times New Roman" w:hAnsi="Courier New" w:cs="Courier New"/>
+      <w:sz w:val="20"/>
+      <w:szCs w:val="20"/>
+      <w:lang w:eastAsia="fr-FR"/>
+    </w:rPr>
+  </w:style>
+  <w:style w:type="character" w:customStyle="1" w:styleId="PrformatHTMLCar">
+    <w:name w:val="Préformaté HTML Car"/>
+    <w:basedOn w:val="Policepardfaut"/>
+    <w:link w:val="PrformatHTML"/>
+    <w:uiPriority w:val="99"/>
+    <w:semiHidden/>
+    <w:rsid w:val="004E08E0"/>
+    <w:rPr>
+      <w:rFonts w:ascii="Courier New" w:eastAsia="Times New Roman" w:hAnsi="Courier New" w:cs="Courier New"/>
+      <w:sz w:val="20"/>
+      <w:szCs w:val="20"/>
+      <w:lang w:eastAsia="fr-FR"/>
+    </w:rPr>
+  </w:style>
+  <w:style w:type="character" w:customStyle="1" w:styleId="token">
+    <w:name w:val="token"/>
+    <w:basedOn w:val="Policepardfaut"/>
+    <w:rsid w:val="004E08E0"/>
+  </w:style>
+  <w:style w:type="character" w:customStyle="1" w:styleId="Titre1Car">
+    <w:name w:val="Titre 1 Car"/>
+    <w:basedOn w:val="Policepardfaut"/>
+    <w:link w:val="Titre1"/>
+    <w:uiPriority w:val="9"/>
+    <w:rsid w:val="00206B88"/>
+    <w:rPr>
+      <w:rFonts w:asciiTheme="majorHAnsi" w:eastAsiaTheme="majorEastAsia" w:hAnsiTheme="majorHAnsi" w:cstheme="majorBidi"/>
+      <w:color w:val="2E74B5" w:themeColor="accent1" w:themeShade="BF"/>
+      <w:sz w:val="32"/>
+      <w:szCs w:val="32"/>
     </w:rPr>
   </w:style>
 </w:styles>
@@ -5659,7 +7705,7 @@
 </file>
 
 <file path=customXml/itemProps1.xml><?xml version="1.0" encoding="utf-8"?>
-<ds:datastoreItem xmlns:ds="http://schemas.openxmlformats.org/officeDocument/2006/customXml" ds:itemID="{DDB537E7-5986-41E7-B99C-B0768779526A}">
+<ds:datastoreItem xmlns:ds="http://schemas.openxmlformats.org/officeDocument/2006/customXml" ds:itemID="{47977F1C-430D-4517-AA8A-3C2851709686}">
   <ds:schemaRefs>
     <ds:schemaRef ds:uri="http://schemas.openxmlformats.org/officeDocument/2006/bibliography"/>
   </ds:schemaRefs>

</xml_diff>

<commit_message>
still a small issue when trying with the S problem from the sheet
</commit_message>
<xml_diff>
--- a/My-cp-cheat-sheet.docx
+++ b/My-cp-cheat-sheet.docx
@@ -11,7 +11,7 @@
         <mc:AlternateContent>
           <mc:Choice Requires="wps">
             <w:drawing>
-              <wp:anchor distT="0" distB="0" distL="114300" distR="114300" simplePos="0" relativeHeight="251671552" behindDoc="0" locked="0" layoutInCell="1" allowOverlap="1" wp14:anchorId="218F55D4" wp14:editId="12DC7CC9">
+              <wp:anchor distT="0" distB="0" distL="114300" distR="114300" simplePos="0" relativeHeight="251665408" behindDoc="0" locked="0" layoutInCell="1" allowOverlap="1" wp14:anchorId="2034282F" wp14:editId="0BF64667">
                 <wp:simplePos x="0" y="0"/>
                 <wp:positionH relativeFrom="column">
                   <wp:posOffset>2376805</wp:posOffset>
@@ -619,6 +619,7 @@
                                 <w:color w:val="F7F8FB"/>
                                 <w:sz w:val="21"/>
                                 <w:szCs w:val="21"/>
+                                <w:lang w:val="en-US"/>
                               </w:rPr>
                             </w:pPr>
                             <w:r>
@@ -627,6 +628,7 @@
                                 <w:color w:val="F7F8FB"/>
                                 <w:sz w:val="21"/>
                                 <w:szCs w:val="21"/>
+                                <w:lang w:val="en-US"/>
                               </w:rPr>
                               <w:t>{</w:t>
                             </w:r>
@@ -636,6 +638,7 @@
                                 <w:color w:val="F7F8FB"/>
                                 <w:sz w:val="21"/>
                                 <w:szCs w:val="21"/>
+                                <w:lang w:val="en-US"/>
                               </w:rPr>
                               <w:tab/>
                             </w:r>
@@ -649,6 +652,7 @@
                                 <w:color w:val="F7F8FB"/>
                                 <w:sz w:val="21"/>
                                 <w:szCs w:val="21"/>
+                                <w:lang w:val="en-US"/>
                               </w:rPr>
                             </w:pPr>
                             <w:r>
@@ -657,6 +661,7 @@
                                 <w:color w:val="F7F8FB"/>
                                 <w:sz w:val="21"/>
                                 <w:szCs w:val="21"/>
+                                <w:lang w:val="en-US"/>
                               </w:rPr>
                               <w:tab/>
                             </w:r>
@@ -666,6 +671,7 @@
                                 <w:color w:val="9FDDFF"/>
                                 <w:sz w:val="21"/>
                                 <w:szCs w:val="21"/>
+                                <w:lang w:val="en-US"/>
                               </w:rPr>
                               <w:t>return</w:t>
                             </w:r>
@@ -675,6 +681,7 @@
                                 <w:color w:val="F7F8FB"/>
                                 <w:sz w:val="21"/>
                                 <w:szCs w:val="21"/>
+                                <w:lang w:val="en-US"/>
                               </w:rPr>
                               <w:t xml:space="preserve"> </w:t>
                             </w:r>
@@ -684,6 +691,7 @@
                                 <w:color w:val="F7F8FB"/>
                                 <w:sz w:val="21"/>
                                 <w:szCs w:val="21"/>
+                                <w:lang w:val="en-US"/>
                               </w:rPr>
                               <w:t>(</w:t>
                             </w:r>
@@ -693,6 +701,7 @@
                                 <w:color w:val="F7F8FB"/>
                                 <w:sz w:val="21"/>
                                 <w:szCs w:val="21"/>
+                                <w:lang w:val="en-US"/>
                               </w:rPr>
                               <w:t>a</w:t>
                             </w:r>
@@ -702,6 +711,7 @@
                                 <w:color w:val="F7F8FB"/>
                                 <w:sz w:val="21"/>
                                 <w:szCs w:val="21"/>
+                                <w:lang w:val="en-US"/>
                               </w:rPr>
                               <w:t>%</w:t>
                             </w:r>
@@ -711,37 +721,49 @@
                                 <w:color w:val="0BE1FF"/>
                                 <w:sz w:val="21"/>
                                 <w:szCs w:val="21"/>
+                                <w:lang w:val="en-US"/>
                               </w:rPr>
                               <w:t>10</w:t>
                             </w:r>
-                            <w:proofErr w:type="gramStart"/>
                             <w:r>
                               <w:rPr>
                                 <w:rStyle w:val="token"/>
                                 <w:color w:val="F7F8FB"/>
                                 <w:sz w:val="21"/>
                                 <w:szCs w:val="21"/>
-                              </w:rPr>
-                              <w:t>)&lt;</w:t>
-                            </w:r>
-                            <w:proofErr w:type="gramEnd"/>
+                                <w:lang w:val="en-US"/>
+                              </w:rPr>
+                              <w:t>)&lt;(</w:t>
+                            </w:r>
+                            <w:r>
+                              <w:rPr>
+                                <w:rStyle w:val="CodeHTML"/>
+                                <w:color w:val="F7F8FB"/>
+                                <w:sz w:val="21"/>
+                                <w:szCs w:val="21"/>
+                                <w:lang w:val="en-US"/>
+                              </w:rPr>
+                              <w:t>b</w:t>
+                            </w:r>
                             <w:r>
                               <w:rPr>
                                 <w:rStyle w:val="token"/>
                                 <w:color w:val="F7F8FB"/>
                                 <w:sz w:val="21"/>
                                 <w:szCs w:val="21"/>
-                              </w:rPr>
-                              <w:t>(</w:t>
-                            </w:r>
-                            <w:r>
-                              <w:rPr>
-                                <w:rStyle w:val="CodeHTML"/>
-                                <w:color w:val="F7F8FB"/>
+                                <w:lang w:val="en-US"/>
+                              </w:rPr>
+                              <w:t>%</w:t>
+                            </w:r>
+                            <w:r>
+                              <w:rPr>
+                                <w:rStyle w:val="token"/>
+                                <w:color w:val="0BE1FF"/>
                                 <w:sz w:val="21"/>
                                 <w:szCs w:val="21"/>
-                              </w:rPr>
-                              <w:t>b</w:t>
+                                <w:lang w:val="en-US"/>
+                              </w:rPr>
+                              <w:t>10</w:t>
                             </w:r>
                             <w:r>
                               <w:rPr>
@@ -749,24 +771,7 @@
                                 <w:color w:val="F7F8FB"/>
                                 <w:sz w:val="21"/>
                                 <w:szCs w:val="21"/>
-                              </w:rPr>
-                              <w:t>%</w:t>
-                            </w:r>
-                            <w:r>
-                              <w:rPr>
-                                <w:rStyle w:val="token"/>
-                                <w:color w:val="0BE1FF"/>
-                                <w:sz w:val="21"/>
-                                <w:szCs w:val="21"/>
-                              </w:rPr>
-                              <w:t>10</w:t>
-                            </w:r>
-                            <w:r>
-                              <w:rPr>
-                                <w:rStyle w:val="token"/>
-                                <w:color w:val="F7F8FB"/>
-                                <w:sz w:val="21"/>
-                                <w:szCs w:val="21"/>
+                                <w:lang w:val="en-US"/>
                               </w:rPr>
                               <w:t>);</w:t>
                             </w:r>
@@ -779,6 +784,7 @@
                                 <w:color w:val="F7F8FB"/>
                                 <w:sz w:val="21"/>
                                 <w:szCs w:val="21"/>
+                                <w:lang w:val="en-US"/>
                               </w:rPr>
                             </w:pPr>
                             <w:r>
@@ -787,6 +793,7 @@
                                 <w:color w:val="F7F8FB"/>
                                 <w:sz w:val="21"/>
                                 <w:szCs w:val="21"/>
+                                <w:lang w:val="en-US"/>
                               </w:rPr>
                               <w:t>}</w:t>
                             </w:r>
@@ -908,6 +915,32 @@
                               </w:rPr>
                               <w:t>}</w:t>
                             </w:r>
+                          </w:p>
+                          <w:p>
+                            <w:pPr>
+                              <w:pStyle w:val="NormalWeb"/>
+                              <w:spacing w:before="0" w:beforeAutospacing="0" w:after="0" w:afterAutospacing="0"/>
+                              <w:rPr>
+                                <w:rFonts w:ascii="Arial" w:hAnsi="Arial" w:cs="Arial"/>
+                                <w:color w:val="4D5B7C"/>
+                                <w:sz w:val="22"/>
+                                <w:szCs w:val="22"/>
+                                <w:lang w:val="en-US"/>
+                              </w:rPr>
+                            </w:pPr>
+                          </w:p>
+                          <w:p>
+                            <w:pPr>
+                              <w:pStyle w:val="NormalWeb"/>
+                              <w:spacing w:before="0" w:beforeAutospacing="0" w:after="0" w:afterAutospacing="0"/>
+                              <w:rPr>
+                                <w:rFonts w:ascii="Arial" w:hAnsi="Arial" w:cs="Arial"/>
+                                <w:color w:val="4D5B7C"/>
+                                <w:sz w:val="22"/>
+                                <w:szCs w:val="22"/>
+                                <w:lang w:val="en-US"/>
+                              </w:rPr>
+                            </w:pPr>
                           </w:p>
                           <w:p>
                             <w:pPr>
@@ -981,7 +1014,7 @@
           </mc:Choice>
           <mc:Fallback>
             <w:pict>
-              <v:rect w14:anchorId="218F55D4" id="Rectangle 7" o:spid="_x0000_s1026" style="position:absolute;margin-left:187.15pt;margin-top:512.95pt;width:316.2pt;height:234pt;z-index:251671552;visibility:visible;mso-wrap-style:square;mso-width-percent:0;mso-height-percent:0;mso-wrap-distance-left:9pt;mso-wrap-distance-top:0;mso-wrap-distance-right:9pt;mso-wrap-distance-bottom:0;mso-position-horizontal:absolute;mso-position-horizontal-relative:text;mso-position-vertical:absolute;mso-position-vertical-relative:text;mso-width-percent:0;mso-height-percent:0;mso-width-relative:margin;mso-height-relative:margin;v-text-anchor:middle" o:gfxdata="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" fillcolor="white [3201]" strokecolor="#00b0f0" strokeweight="1pt">
+              <v:rect w14:anchorId="2034282F" id="Rectangle 7" o:spid="_x0000_s1026" style="position:absolute;margin-left:187.15pt;margin-top:512.95pt;width:316.2pt;height:234pt;z-index:251665408;visibility:visible;mso-wrap-style:square;mso-width-percent:0;mso-height-percent:0;mso-wrap-distance-left:9pt;mso-wrap-distance-top:0;mso-wrap-distance-right:9pt;mso-wrap-distance-bottom:0;mso-position-horizontal:absolute;mso-position-horizontal-relative:text;mso-position-vertical:absolute;mso-position-vertical-relative:text;mso-width-percent:0;mso-height-percent:0;mso-width-relative:margin;mso-height-relative:margin;v-text-anchor:middle" o:gfxdata="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" fillcolor="white [3201]" strokecolor="#00b0f0" strokeweight="1pt">
                 <v:textbox>
                   <w:txbxContent>
                     <w:p>
@@ -1545,6 +1578,7 @@
                           <w:color w:val="F7F8FB"/>
                           <w:sz w:val="21"/>
                           <w:szCs w:val="21"/>
+                          <w:lang w:val="en-US"/>
                         </w:rPr>
                       </w:pPr>
                       <w:r>
@@ -1553,6 +1587,7 @@
                           <w:color w:val="F7F8FB"/>
                           <w:sz w:val="21"/>
                           <w:szCs w:val="21"/>
+                          <w:lang w:val="en-US"/>
                         </w:rPr>
                         <w:t>{</w:t>
                       </w:r>
@@ -1562,6 +1597,7 @@
                           <w:color w:val="F7F8FB"/>
                           <w:sz w:val="21"/>
                           <w:szCs w:val="21"/>
+                          <w:lang w:val="en-US"/>
                         </w:rPr>
                         <w:tab/>
                       </w:r>
@@ -1575,6 +1611,7 @@
                           <w:color w:val="F7F8FB"/>
                           <w:sz w:val="21"/>
                           <w:szCs w:val="21"/>
+                          <w:lang w:val="en-US"/>
                         </w:rPr>
                       </w:pPr>
                       <w:r>
@@ -1583,6 +1620,7 @@
                           <w:color w:val="F7F8FB"/>
                           <w:sz w:val="21"/>
                           <w:szCs w:val="21"/>
+                          <w:lang w:val="en-US"/>
                         </w:rPr>
                         <w:tab/>
                       </w:r>
@@ -1592,6 +1630,7 @@
                           <w:color w:val="9FDDFF"/>
                           <w:sz w:val="21"/>
                           <w:szCs w:val="21"/>
+                          <w:lang w:val="en-US"/>
                         </w:rPr>
                         <w:t>return</w:t>
                       </w:r>
@@ -1601,6 +1640,7 @@
                           <w:color w:val="F7F8FB"/>
                           <w:sz w:val="21"/>
                           <w:szCs w:val="21"/>
+                          <w:lang w:val="en-US"/>
                         </w:rPr>
                         <w:t xml:space="preserve"> </w:t>
                       </w:r>
@@ -1610,6 +1650,7 @@
                           <w:color w:val="F7F8FB"/>
                           <w:sz w:val="21"/>
                           <w:szCs w:val="21"/>
+                          <w:lang w:val="en-US"/>
                         </w:rPr>
                         <w:t>(</w:t>
                       </w:r>
@@ -1619,6 +1660,7 @@
                           <w:color w:val="F7F8FB"/>
                           <w:sz w:val="21"/>
                           <w:szCs w:val="21"/>
+                          <w:lang w:val="en-US"/>
                         </w:rPr>
                         <w:t>a</w:t>
                       </w:r>
@@ -1628,6 +1670,7 @@
                           <w:color w:val="F7F8FB"/>
                           <w:sz w:val="21"/>
                           <w:szCs w:val="21"/>
+                          <w:lang w:val="en-US"/>
                         </w:rPr>
                         <w:t>%</w:t>
                       </w:r>
@@ -1637,37 +1680,49 @@
                           <w:color w:val="0BE1FF"/>
                           <w:sz w:val="21"/>
                           <w:szCs w:val="21"/>
+                          <w:lang w:val="en-US"/>
                         </w:rPr>
                         <w:t>10</w:t>
                       </w:r>
-                      <w:proofErr w:type="gramStart"/>
                       <w:r>
                         <w:rPr>
                           <w:rStyle w:val="token"/>
                           <w:color w:val="F7F8FB"/>
                           <w:sz w:val="21"/>
                           <w:szCs w:val="21"/>
-                        </w:rPr>
-                        <w:t>)&lt;</w:t>
-                      </w:r>
-                      <w:proofErr w:type="gramEnd"/>
+                          <w:lang w:val="en-US"/>
+                        </w:rPr>
+                        <w:t>)&lt;(</w:t>
+                      </w:r>
+                      <w:r>
+                        <w:rPr>
+                          <w:rStyle w:val="CodeHTML"/>
+                          <w:color w:val="F7F8FB"/>
+                          <w:sz w:val="21"/>
+                          <w:szCs w:val="21"/>
+                          <w:lang w:val="en-US"/>
+                        </w:rPr>
+                        <w:t>b</w:t>
+                      </w:r>
                       <w:r>
                         <w:rPr>
                           <w:rStyle w:val="token"/>
                           <w:color w:val="F7F8FB"/>
                           <w:sz w:val="21"/>
                           <w:szCs w:val="21"/>
-                        </w:rPr>
-                        <w:t>(</w:t>
-                      </w:r>
-                      <w:r>
-                        <w:rPr>
-                          <w:rStyle w:val="CodeHTML"/>
-                          <w:color w:val="F7F8FB"/>
+                          <w:lang w:val="en-US"/>
+                        </w:rPr>
+                        <w:t>%</w:t>
+                      </w:r>
+                      <w:r>
+                        <w:rPr>
+                          <w:rStyle w:val="token"/>
+                          <w:color w:val="0BE1FF"/>
                           <w:sz w:val="21"/>
                           <w:szCs w:val="21"/>
-                        </w:rPr>
-                        <w:t>b</w:t>
+                          <w:lang w:val="en-US"/>
+                        </w:rPr>
+                        <w:t>10</w:t>
                       </w:r>
                       <w:r>
                         <w:rPr>
@@ -1675,24 +1730,7 @@
                           <w:color w:val="F7F8FB"/>
                           <w:sz w:val="21"/>
                           <w:szCs w:val="21"/>
-                        </w:rPr>
-                        <w:t>%</w:t>
-                      </w:r>
-                      <w:r>
-                        <w:rPr>
-                          <w:rStyle w:val="token"/>
-                          <w:color w:val="0BE1FF"/>
-                          <w:sz w:val="21"/>
-                          <w:szCs w:val="21"/>
-                        </w:rPr>
-                        <w:t>10</w:t>
-                      </w:r>
-                      <w:r>
-                        <w:rPr>
-                          <w:rStyle w:val="token"/>
-                          <w:color w:val="F7F8FB"/>
-                          <w:sz w:val="21"/>
-                          <w:szCs w:val="21"/>
+                          <w:lang w:val="en-US"/>
                         </w:rPr>
                         <w:t>);</w:t>
                       </w:r>
@@ -1705,6 +1743,7 @@
                           <w:color w:val="F7F8FB"/>
                           <w:sz w:val="21"/>
                           <w:szCs w:val="21"/>
+                          <w:lang w:val="en-US"/>
                         </w:rPr>
                       </w:pPr>
                       <w:r>
@@ -1713,6 +1752,7 @@
                           <w:color w:val="F7F8FB"/>
                           <w:sz w:val="21"/>
                           <w:szCs w:val="21"/>
+                          <w:lang w:val="en-US"/>
                         </w:rPr>
                         <w:t>}</w:t>
                       </w:r>
@@ -1834,6 +1874,32 @@
                         </w:rPr>
                         <w:t>}</w:t>
                       </w:r>
+                    </w:p>
+                    <w:p>
+                      <w:pPr>
+                        <w:pStyle w:val="NormalWeb"/>
+                        <w:spacing w:before="0" w:beforeAutospacing="0" w:after="0" w:afterAutospacing="0"/>
+                        <w:rPr>
+                          <w:rFonts w:ascii="Arial" w:hAnsi="Arial" w:cs="Arial"/>
+                          <w:color w:val="4D5B7C"/>
+                          <w:sz w:val="22"/>
+                          <w:szCs w:val="22"/>
+                          <w:lang w:val="en-US"/>
+                        </w:rPr>
+                      </w:pPr>
+                    </w:p>
+                    <w:p>
+                      <w:pPr>
+                        <w:pStyle w:val="NormalWeb"/>
+                        <w:spacing w:before="0" w:beforeAutospacing="0" w:after="0" w:afterAutospacing="0"/>
+                        <w:rPr>
+                          <w:rFonts w:ascii="Arial" w:hAnsi="Arial" w:cs="Arial"/>
+                          <w:color w:val="4D5B7C"/>
+                          <w:sz w:val="22"/>
+                          <w:szCs w:val="22"/>
+                          <w:lang w:val="en-US"/>
+                        </w:rPr>
+                      </w:pPr>
                     </w:p>
                     <w:p>
                       <w:pPr>
@@ -1900,7 +1966,7 @@
         <mc:AlternateContent>
           <mc:Choice Requires="wps">
             <w:drawing>
-              <wp:anchor distT="0" distB="0" distL="114300" distR="114300" simplePos="0" relativeHeight="251669504" behindDoc="0" locked="0" layoutInCell="1" allowOverlap="1" wp14:anchorId="63849FEE" wp14:editId="71F85F6D">
+              <wp:anchor distT="0" distB="0" distL="114300" distR="114300" simplePos="0" relativeHeight="251664384" behindDoc="0" locked="0" layoutInCell="1" allowOverlap="1" wp14:anchorId="01F7A128" wp14:editId="13EE36CD">
                 <wp:simplePos x="0" y="0"/>
                 <wp:positionH relativeFrom="column">
                   <wp:posOffset>-719686</wp:posOffset>
@@ -2078,7 +2144,7 @@
           </mc:Choice>
           <mc:Fallback>
             <w:pict>
-              <v:rect w14:anchorId="63849FEE" id="Rectangle 6" o:spid="_x0000_s1027" style="position:absolute;margin-left:-56.65pt;margin-top:460.95pt;width:231.6pt;height:163.1pt;z-index:251669504;visibility:visible;mso-wrap-style:square;mso-width-percent:0;mso-height-percent:0;mso-wrap-distance-left:9pt;mso-wrap-distance-top:0;mso-wrap-distance-right:9pt;mso-wrap-distance-bottom:0;mso-position-horizontal:absolute;mso-position-horizontal-relative:text;mso-position-vertical:absolute;mso-position-vertical-relative:text;mso-width-percent:0;mso-height-percent:0;mso-width-relative:margin;mso-height-relative:margin;v-text-anchor:middle" o:gfxdata="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" fillcolor="white [3201]" strokecolor="#00b0f0" strokeweight="1pt">
+              <v:rect w14:anchorId="01F7A128" id="Rectangle 6" o:spid="_x0000_s1027" style="position:absolute;margin-left:-56.65pt;margin-top:460.95pt;width:231.6pt;height:163.1pt;z-index:251664384;visibility:visible;mso-wrap-style:square;mso-width-percent:0;mso-height-percent:0;mso-wrap-distance-left:9pt;mso-wrap-distance-top:0;mso-wrap-distance-right:9pt;mso-wrap-distance-bottom:0;mso-position-horizontal:absolute;mso-position-horizontal-relative:text;mso-position-vertical:absolute;mso-position-vertical-relative:text;mso-width-percent:0;mso-height-percent:0;mso-width-relative:margin;mso-height-relative:margin;v-text-anchor:middle" o:gfxdata="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" fillcolor="white [3201]" strokecolor="#00b0f0" strokeweight="1pt">
                 <v:textbox>
                   <w:txbxContent>
                     <w:p>
@@ -2205,7 +2271,7 @@
         <mc:AlternateContent>
           <mc:Choice Requires="wps">
             <w:drawing>
-              <wp:anchor distT="0" distB="0" distL="114300" distR="114300" simplePos="0" relativeHeight="251667456" behindDoc="0" locked="0" layoutInCell="1" allowOverlap="1" wp14:anchorId="0256549D" wp14:editId="44F8B6A5">
+              <wp:anchor distT="0" distB="0" distL="114300" distR="114300" simplePos="0" relativeHeight="251663360" behindDoc="0" locked="0" layoutInCell="1" allowOverlap="1" wp14:anchorId="34B923F4" wp14:editId="3DA50B14">
                 <wp:simplePos x="0" y="0"/>
                 <wp:positionH relativeFrom="column">
                   <wp:posOffset>-719455</wp:posOffset>
@@ -2305,6 +2371,7 @@
                               </w:rPr>
                             </w:pPr>
                             <w:proofErr w:type="spellStart"/>
+                            <w:proofErr w:type="gramStart"/>
                             <w:r>
                               <w:rPr>
                                 <w:b/>
@@ -2314,21 +2381,14 @@
                               <w:t>int</w:t>
                             </w:r>
                             <w:proofErr w:type="spellEnd"/>
-                            <w:r>
-                              <w:rPr>
-                                <w:b/>
-                                <w:bCs/>
-                                <w:lang w:val="en-US"/>
-                              </w:rPr>
-                              <w:t xml:space="preserve"> X = 1e5 </w:t>
-                            </w:r>
-                            <w:r>
-                              <w:rPr>
-                                <w:b/>
-                                <w:bCs/>
-                                <w:lang w:val="en-US"/>
-                              </w:rPr>
-                              <w:t xml:space="preserve">     // 1 * 10^5</w:t>
+                            <w:proofErr w:type="gramEnd"/>
+                            <w:r>
+                              <w:rPr>
+                                <w:b/>
+                                <w:bCs/>
+                                <w:lang w:val="en-US"/>
+                              </w:rPr>
+                              <w:t xml:space="preserve"> X = 1e5      // 1 * 10^5</w:t>
                             </w:r>
                           </w:p>
                         </w:txbxContent>
@@ -2353,7 +2413,7 @@
           </mc:Choice>
           <mc:Fallback>
             <w:pict>
-              <v:rect w14:anchorId="0256549D" id="Rectangle 4" o:spid="_x0000_s1028" style="position:absolute;margin-left:-56.65pt;margin-top:375.9pt;width:231.6pt;height:79pt;z-index:251667456;visibility:visible;mso-wrap-style:square;mso-width-percent:0;mso-height-percent:0;mso-wrap-distance-left:9pt;mso-wrap-distance-top:0;mso-wrap-distance-right:9pt;mso-wrap-distance-bottom:0;mso-position-horizontal:absolute;mso-position-horizontal-relative:text;mso-position-vertical:absolute;mso-position-vertical-relative:text;mso-width-percent:0;mso-height-percent:0;mso-width-relative:margin;mso-height-relative:margin;v-text-anchor:middle" o:gfxdata="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" fillcolor="white [3201]" strokecolor="#00b0f0" strokeweight="1pt">
+              <v:rect w14:anchorId="34B923F4" id="Rectangle 4" o:spid="_x0000_s1028" style="position:absolute;margin-left:-56.65pt;margin-top:375.9pt;width:231.6pt;height:79pt;z-index:251663360;visibility:visible;mso-wrap-style:square;mso-width-percent:0;mso-height-percent:0;mso-wrap-distance-left:9pt;mso-wrap-distance-top:0;mso-wrap-distance-right:9pt;mso-wrap-distance-bottom:0;mso-position-horizontal:absolute;mso-position-horizontal-relative:text;mso-position-vertical:absolute;mso-position-vertical-relative:text;mso-width-percent:0;mso-height-percent:0;mso-width-relative:margin;mso-height-relative:margin;v-text-anchor:middle" o:gfxdata="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" fillcolor="white [3201]" strokecolor="#00b0f0" strokeweight="1pt">
                 <v:textbox>
                   <w:txbxContent>
                     <w:p>
@@ -2409,6 +2469,7 @@
                         </w:rPr>
                       </w:pPr>
                       <w:proofErr w:type="spellStart"/>
+                      <w:proofErr w:type="gramStart"/>
                       <w:r>
                         <w:rPr>
                           <w:b/>
@@ -2418,21 +2479,14 @@
                         <w:t>int</w:t>
                       </w:r>
                       <w:proofErr w:type="spellEnd"/>
-                      <w:r>
-                        <w:rPr>
-                          <w:b/>
-                          <w:bCs/>
-                          <w:lang w:val="en-US"/>
-                        </w:rPr>
-                        <w:t xml:space="preserve"> X = 1e5 </w:t>
-                      </w:r>
-                      <w:r>
-                        <w:rPr>
-                          <w:b/>
-                          <w:bCs/>
-                          <w:lang w:val="en-US"/>
-                        </w:rPr>
-                        <w:t xml:space="preserve">     // 1 * 10^5</w:t>
+                      <w:proofErr w:type="gramEnd"/>
+                      <w:r>
+                        <w:rPr>
+                          <w:b/>
+                          <w:bCs/>
+                          <w:lang w:val="en-US"/>
+                        </w:rPr>
+                        <w:t xml:space="preserve"> X = 1e5      // 1 * 10^5</w:t>
                       </w:r>
                     </w:p>
                   </w:txbxContent>
@@ -2450,7 +2504,7 @@
         <mc:AlternateContent>
           <mc:Choice Requires="wps">
             <w:drawing>
-              <wp:anchor distT="0" distB="0" distL="114300" distR="114300" simplePos="0" relativeHeight="251665408" behindDoc="0" locked="0" layoutInCell="1" allowOverlap="1" wp14:anchorId="39CB24B7" wp14:editId="414C5274">
+              <wp:anchor distT="0" distB="0" distL="114300" distR="114300" simplePos="0" relativeHeight="251662336" behindDoc="0" locked="0" layoutInCell="1" allowOverlap="1" wp14:anchorId="7FA6C405" wp14:editId="3BBAF824">
                 <wp:simplePos x="0" y="0"/>
                 <wp:positionH relativeFrom="column">
                   <wp:posOffset>-721995</wp:posOffset>
@@ -2683,16 +2737,7 @@
                                 <w:color w:val="00B0F0"/>
                                 <w:lang w:val="en-US"/>
                               </w:rPr>
-                              <w:t xml:space="preserve">‘5’ – ‘0’ = </w:t>
-                            </w:r>
-                            <w:r>
-                              <w:rPr>
-                                <w:b/>
-                                <w:bCs/>
-                                <w:color w:val="00B0F0"/>
-                                <w:lang w:val="en-US"/>
-                              </w:rPr>
-                              <w:t xml:space="preserve">5  </w:t>
+                              <w:t xml:space="preserve">‘5’ – ‘0’ = 5  </w:t>
                             </w:r>
                           </w:p>
                         </w:txbxContent>
@@ -2717,7 +2762,7 @@
           </mc:Choice>
           <mc:Fallback>
             <w:pict>
-              <v:rect w14:anchorId="39CB24B7" id="Rectangle 5" o:spid="_x0000_s1029" style="position:absolute;margin-left:-56.85pt;margin-top:158.5pt;width:211.35pt;height:206.65pt;z-index:251665408;visibility:visible;mso-wrap-style:square;mso-width-percent:0;mso-height-percent:0;mso-wrap-distance-left:9pt;mso-wrap-distance-top:0;mso-wrap-distance-right:9pt;mso-wrap-distance-bottom:0;mso-position-horizontal:absolute;mso-position-horizontal-relative:text;mso-position-vertical:absolute;mso-position-vertical-relative:text;mso-width-percent:0;mso-height-percent:0;mso-width-relative:margin;mso-height-relative:margin;v-text-anchor:middle" o:gfxdata="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" fillcolor="white [3201]" strokecolor="#00b0f0" strokeweight="1pt">
+              <v:rect w14:anchorId="7FA6C405" id="Rectangle 5" o:spid="_x0000_s1029" style="position:absolute;margin-left:-56.85pt;margin-top:158.5pt;width:211.35pt;height:206.65pt;z-index:251662336;visibility:visible;mso-wrap-style:square;mso-width-percent:0;mso-height-percent:0;mso-wrap-distance-left:9pt;mso-wrap-distance-top:0;mso-wrap-distance-right:9pt;mso-wrap-distance-bottom:0;mso-position-horizontal:absolute;mso-position-horizontal-relative:text;mso-position-vertical:absolute;mso-position-vertical-relative:text;mso-width-percent:0;mso-height-percent:0;mso-width-relative:margin;mso-height-relative:margin;v-text-anchor:middle" o:gfxdata="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" fillcolor="white [3201]" strokecolor="#00b0f0" strokeweight="1pt">
                 <v:textbox>
                   <w:txbxContent>
                     <w:p>
@@ -2906,16 +2951,7 @@
                           <w:color w:val="00B0F0"/>
                           <w:lang w:val="en-US"/>
                         </w:rPr>
-                        <w:t xml:space="preserve">‘5’ – ‘0’ = </w:t>
-                      </w:r>
-                      <w:r>
-                        <w:rPr>
-                          <w:b/>
-                          <w:bCs/>
-                          <w:color w:val="00B0F0"/>
-                          <w:lang w:val="en-US"/>
-                        </w:rPr>
-                        <w:t xml:space="preserve">5  </w:t>
+                        <w:t xml:space="preserve">‘5’ – ‘0’ = 5  </w:t>
                       </w:r>
                     </w:p>
                   </w:txbxContent>
@@ -2933,7 +2969,7 @@
         <mc:AlternateContent>
           <mc:Choice Requires="wps">
             <w:drawing>
-              <wp:anchor distT="0" distB="0" distL="114300" distR="114300" simplePos="0" relativeHeight="251663360" behindDoc="0" locked="0" layoutInCell="1" allowOverlap="1" wp14:anchorId="5B9F4BC6" wp14:editId="092ACE4A">
+              <wp:anchor distT="0" distB="0" distL="114300" distR="114300" simplePos="0" relativeHeight="251661312" behindDoc="0" locked="0" layoutInCell="1" allowOverlap="1" wp14:anchorId="0ECE4E87" wp14:editId="1BA75588">
                 <wp:simplePos x="0" y="0"/>
                 <wp:positionH relativeFrom="column">
                   <wp:posOffset>2292350</wp:posOffset>
@@ -3056,7 +3092,7 @@
                               </w:rPr>
                               <w:t xml:space="preserve">In the example of </w:t>
                             </w:r>
-                            <w:hyperlink r:id="rId6" w:history="1">
+                            <w:hyperlink r:id="rId8" w:history="1">
                               <w:r>
                                 <w:rPr>
                                   <w:rStyle w:val="Lienhypertexte"/>
@@ -3070,21 +3106,7 @@
                                 <w:color w:val="000000" w:themeColor="text1"/>
                                 <w:lang w:val="en-US"/>
                               </w:rPr>
-                              <w:t xml:space="preserve"> you </w:t>
-                            </w:r>
-                            <w:r>
-                              <w:rPr>
-                                <w:color w:val="000000" w:themeColor="text1"/>
-                                <w:lang w:val="en-US"/>
-                              </w:rPr>
-                              <w:t>have</w:t>
-                            </w:r>
-                            <w:r>
-                              <w:rPr>
-                                <w:color w:val="000000" w:themeColor="text1"/>
-                                <w:lang w:val="en-US"/>
-                              </w:rPr>
-                              <w:t>:</w:t>
+                              <w:t xml:space="preserve"> you have:</w:t>
                             </w:r>
                           </w:p>
                           <w:p>
@@ -3613,7 +3635,7 @@
           </mc:Choice>
           <mc:Fallback>
             <w:pict>
-              <v:rect w14:anchorId="5B9F4BC6" id="Rectangle 3" o:spid="_x0000_s1030" style="position:absolute;margin-left:180.5pt;margin-top:171.15pt;width:328pt;height:332pt;z-index:251663360;visibility:visible;mso-wrap-style:square;mso-width-percent:0;mso-height-percent:0;mso-wrap-distance-left:9pt;mso-wrap-distance-top:0;mso-wrap-distance-right:9pt;mso-wrap-distance-bottom:0;mso-position-horizontal:absolute;mso-position-horizontal-relative:text;mso-position-vertical:absolute;mso-position-vertical-relative:text;mso-width-percent:0;mso-height-percent:0;mso-width-relative:margin;mso-height-relative:margin;v-text-anchor:middle" o:gfxdata="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" fillcolor="white [3201]" strokecolor="#00b0f0" strokeweight="1pt">
+              <v:rect w14:anchorId="0ECE4E87" id="Rectangle 3" o:spid="_x0000_s1030" style="position:absolute;margin-left:180.5pt;margin-top:171.15pt;width:328pt;height:332pt;z-index:251661312;visibility:visible;mso-wrap-style:square;mso-width-percent:0;mso-height-percent:0;mso-wrap-distance-left:9pt;mso-wrap-distance-top:0;mso-wrap-distance-right:9pt;mso-wrap-distance-bottom:0;mso-position-horizontal:absolute;mso-position-horizontal-relative:text;mso-position-vertical:absolute;mso-position-vertical-relative:text;mso-width-percent:0;mso-height-percent:0;mso-width-relative:margin;mso-height-relative:margin;v-text-anchor:middle" o:gfxdata="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" fillcolor="white [3201]" strokecolor="#00b0f0" strokeweight="1pt">
                 <v:textbox>
                   <w:txbxContent>
                     <w:p>
@@ -3692,7 +3714,7 @@
                         </w:rPr>
                         <w:t xml:space="preserve">In the example of </w:t>
                       </w:r>
-                      <w:hyperlink r:id="rId7" w:history="1">
+                      <w:hyperlink r:id="rId9" w:history="1">
                         <w:r>
                           <w:rPr>
                             <w:rStyle w:val="Lienhypertexte"/>
@@ -3706,21 +3728,7 @@
                           <w:color w:val="000000" w:themeColor="text1"/>
                           <w:lang w:val="en-US"/>
                         </w:rPr>
-                        <w:t xml:space="preserve"> you </w:t>
-                      </w:r>
-                      <w:r>
-                        <w:rPr>
-                          <w:color w:val="000000" w:themeColor="text1"/>
-                          <w:lang w:val="en-US"/>
-                        </w:rPr>
-                        <w:t>have</w:t>
-                      </w:r>
-                      <w:r>
-                        <w:rPr>
-                          <w:color w:val="000000" w:themeColor="text1"/>
-                          <w:lang w:val="en-US"/>
-                        </w:rPr>
-                        <w:t>:</w:t>
+                        <w:t xml:space="preserve"> you have:</w:t>
                       </w:r>
                     </w:p>
                     <w:p>
@@ -4242,7 +4250,7 @@
         <mc:AlternateContent>
           <mc:Choice Requires="wps">
             <w:drawing>
-              <wp:anchor distT="0" distB="0" distL="114300" distR="114300" simplePos="0" relativeHeight="251659264" behindDoc="0" locked="0" layoutInCell="1" allowOverlap="1" wp14:anchorId="3E73F7D7" wp14:editId="01F7CA67">
+              <wp:anchor distT="0" distB="0" distL="114300" distR="114300" simplePos="0" relativeHeight="251659264" behindDoc="0" locked="0" layoutInCell="1" allowOverlap="1" wp14:anchorId="7D88F6A1" wp14:editId="0A6A6F7C">
                 <wp:simplePos x="0" y="0"/>
                 <wp:positionH relativeFrom="column">
                   <wp:posOffset>-781050</wp:posOffset>
@@ -4560,7 +4568,7 @@
           </mc:Choice>
           <mc:Fallback>
             <w:pict>
-              <v:rect w14:anchorId="3E73F7D7" id="Rectangle 1" o:spid="_x0000_s1031" style="position:absolute;margin-left:-61.5pt;margin-top:-60.15pt;width:208pt;height:206.65pt;z-index:251659264;visibility:visible;mso-wrap-style:square;mso-width-percent:0;mso-height-percent:0;mso-wrap-distance-left:9pt;mso-wrap-distance-top:0;mso-wrap-distance-right:9pt;mso-wrap-distance-bottom:0;mso-position-horizontal:absolute;mso-position-horizontal-relative:text;mso-position-vertical:absolute;mso-position-vertical-relative:text;mso-width-percent:0;mso-height-percent:0;mso-width-relative:margin;mso-height-relative:margin;v-text-anchor:middle" o:gfxdata="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" fillcolor="white [3201]" strokecolor="#00b0f0" strokeweight="1pt">
+              <v:rect w14:anchorId="7D88F6A1" id="Rectangle 1" o:spid="_x0000_s1031" style="position:absolute;margin-left:-61.5pt;margin-top:-60.15pt;width:208pt;height:206.65pt;z-index:251659264;visibility:visible;mso-wrap-style:square;mso-width-percent:0;mso-height-percent:0;mso-wrap-distance-left:9pt;mso-wrap-distance-top:0;mso-wrap-distance-right:9pt;mso-wrap-distance-bottom:0;mso-position-horizontal:absolute;mso-position-horizontal-relative:text;mso-position-vertical:absolute;mso-position-vertical-relative:text;mso-width-percent:0;mso-height-percent:0;mso-width-relative:margin;mso-height-relative:margin;v-text-anchor:middle" o:gfxdata="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" fillcolor="white [3201]" strokecolor="#00b0f0" strokeweight="1pt">
                 <v:textbox>
                   <w:txbxContent>
                     <w:p>
@@ -4827,7 +4835,7 @@
         <mc:AlternateContent>
           <mc:Choice Requires="wps">
             <w:drawing>
-              <wp:anchor distT="0" distB="0" distL="114300" distR="114300" simplePos="0" relativeHeight="251661312" behindDoc="0" locked="0" layoutInCell="1" allowOverlap="1" wp14:anchorId="611F6158" wp14:editId="0BE6508D">
+              <wp:anchor distT="0" distB="0" distL="114300" distR="114300" simplePos="0" relativeHeight="251660288" behindDoc="0" locked="0" layoutInCell="1" allowOverlap="1" wp14:anchorId="3043983A" wp14:editId="2C33BB0B">
                 <wp:simplePos x="0" y="0"/>
                 <wp:positionH relativeFrom="column">
                   <wp:posOffset>2055072</wp:posOffset>
@@ -5212,13 +5220,7 @@
                               <w:rPr>
                                 <w:lang w:val="en-US"/>
                               </w:rPr>
-                              <w:t xml:space="preserve"> of a value in the array :</w:t>
-                            </w:r>
-                            <w:r>
-                              <w:rPr>
-                                <w:lang w:val="en-US"/>
-                              </w:rPr>
-                              <w:t xml:space="preserve">  </w:t>
+                              <w:t xml:space="preserve"> of a value in the array :  </w:t>
                             </w:r>
                             <w:r>
                               <w:rPr>
@@ -5263,19 +5265,7 @@
                                 <w:highlight w:val="yellow"/>
                                 <w:lang w:val="en-US"/>
                               </w:rPr>
-                              <w:t>dis</w:t>
-                            </w:r>
-                            <w:bookmarkStart w:id="0" w:name="_GoBack"/>
-                            <w:bookmarkEnd w:id="0"/>
-                            <w:r>
-                              <w:rPr>
-                                <w:b/>
-                                <w:bCs/>
-                                <w:color w:val="00B0F0"/>
-                                <w:highlight w:val="yellow"/>
-                                <w:lang w:val="en-US"/>
-                              </w:rPr>
-                              <w:t>tance</w:t>
+                              <w:t>distance</w:t>
                             </w:r>
                             <w:r>
                               <w:rPr>
@@ -5428,17 +5418,7 @@
                                 <w:u w:val="single"/>
                                 <w:lang w:val="en-US"/>
                               </w:rPr>
-                              <w:t>IMPORTANT</w:t>
-                            </w:r>
-                            <w:r>
-                              <w:rPr>
-                                <w:b/>
-                                <w:bCs/>
-                                <w:color w:val="FF0000"/>
-                                <w:u w:val="single"/>
-                                <w:lang w:val="en-US"/>
-                              </w:rPr>
-                              <w:t>:</w:t>
+                              <w:t>IMPORTANT:</w:t>
                             </w:r>
                           </w:p>
                           <w:p>
@@ -5577,7 +5557,7 @@
           </mc:Choice>
           <mc:Fallback>
             <w:pict>
-              <v:rect w14:anchorId="611F6158" id="Rectangle 2" o:spid="_x0000_s1032" style="position:absolute;margin-left:161.8pt;margin-top:-63.5pt;width:348pt;height:229.35pt;z-index:251661312;visibility:visible;mso-wrap-style:square;mso-width-percent:0;mso-height-percent:0;mso-wrap-distance-left:9pt;mso-wrap-distance-top:0;mso-wrap-distance-right:9pt;mso-wrap-distance-bottom:0;mso-position-horizontal:absolute;mso-position-horizontal-relative:text;mso-position-vertical:absolute;mso-position-vertical-relative:text;mso-width-percent:0;mso-height-percent:0;mso-width-relative:margin;mso-height-relative:margin;v-text-anchor:middle" o:gfxdata="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" fillcolor="white [3201]" strokecolor="#00b0f0" strokeweight="1pt">
+              <v:rect w14:anchorId="3043983A" id="Rectangle 2" o:spid="_x0000_s1032" style="position:absolute;margin-left:161.8pt;margin-top:-63.5pt;width:348pt;height:229.35pt;z-index:251660288;visibility:visible;mso-wrap-style:square;mso-width-percent:0;mso-height-percent:0;mso-wrap-distance-left:9pt;mso-wrap-distance-top:0;mso-wrap-distance-right:9pt;mso-wrap-distance-bottom:0;mso-position-horizontal:absolute;mso-position-horizontal-relative:text;mso-position-vertical:absolute;mso-position-vertical-relative:text;mso-width-percent:0;mso-height-percent:0;mso-width-relative:margin;mso-height-relative:margin;v-text-anchor:middle" o:gfxdata="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" fillcolor="white [3201]" strokecolor="#00b0f0" strokeweight="1pt">
                 <v:textbox>
                   <w:txbxContent>
                     <w:p>
@@ -5918,13 +5898,7 @@
                         <w:rPr>
                           <w:lang w:val="en-US"/>
                         </w:rPr>
-                        <w:t xml:space="preserve"> of a value in the array :</w:t>
-                      </w:r>
-                      <w:r>
-                        <w:rPr>
-                          <w:lang w:val="en-US"/>
-                        </w:rPr>
-                        <w:t xml:space="preserve">  </w:t>
+                        <w:t xml:space="preserve"> of a value in the array :  </w:t>
                       </w:r>
                       <w:r>
                         <w:rPr>
@@ -5969,19 +5943,7 @@
                           <w:highlight w:val="yellow"/>
                           <w:lang w:val="en-US"/>
                         </w:rPr>
-                        <w:t>dis</w:t>
-                      </w:r>
-                      <w:bookmarkStart w:id="1" w:name="_GoBack"/>
-                      <w:bookmarkEnd w:id="1"/>
-                      <w:r>
-                        <w:rPr>
-                          <w:b/>
-                          <w:bCs/>
-                          <w:color w:val="00B0F0"/>
-                          <w:highlight w:val="yellow"/>
-                          <w:lang w:val="en-US"/>
-                        </w:rPr>
-                        <w:t>tance</w:t>
+                        <w:t>distance</w:t>
                       </w:r>
                       <w:r>
                         <w:rPr>
@@ -6134,17 +6096,7 @@
                           <w:u w:val="single"/>
                           <w:lang w:val="en-US"/>
                         </w:rPr>
-                        <w:t>IMPORTANT</w:t>
-                      </w:r>
-                      <w:r>
-                        <w:rPr>
-                          <w:b/>
-                          <w:bCs/>
-                          <w:color w:val="FF0000"/>
-                          <w:u w:val="single"/>
-                          <w:lang w:val="en-US"/>
-                        </w:rPr>
-                        <w:t>:</w:t>
+                        <w:t>IMPORTANT:</w:t>
                       </w:r>
                     </w:p>
                     <w:p>
@@ -6269,6 +6221,24 @@
         </mc:AlternateContent>
       </w:r>
     </w:p>
+    <w:p>
+      <w:r>
+        <w:br w:type="page"/>
+      </w:r>
+    </w:p>
+    <w:p>
+      <w:bookmarkStart w:id="0" w:name="_GoBack"/>
+      <w:bookmarkEnd w:id="0"/>
+      <w:r>
+        <w:lastRenderedPageBreak/>
+        <w:br w:type="page"/>
+      </w:r>
+      <w:r>
+        <w:lastRenderedPageBreak/>
+        <w:tab/>
+      </w:r>
+    </w:p>
+    <w:p/>
     <w:sectPr>
       <w:pgSz w:w="11906" w:h="16838"/>
       <w:pgMar w:top="1417" w:right="1417" w:bottom="1417" w:left="1417" w:header="720" w:footer="720" w:gutter="0"/>
@@ -6277,6 +6247,56 @@
     </w:sectPr>
   </w:body>
 </w:document>
+</file>
+
+<file path=word/endnotes.xml><?xml version="1.0" encoding="utf-8"?>
+<w:endnotes xmlns:wpc="http://schemas.microsoft.com/office/word/2010/wordprocessingCanvas" xmlns:mc="http://schemas.openxmlformats.org/markup-compatibility/2006" xmlns:o="urn:schemas-microsoft-com:office:office" xmlns:r="http://schemas.openxmlformats.org/officeDocument/2006/relationships" xmlns:m="http://schemas.openxmlformats.org/officeDocument/2006/math" xmlns:v="urn:schemas-microsoft-com:vml" xmlns:wp14="http://schemas.microsoft.com/office/word/2010/wordprocessingDrawing" xmlns:wp="http://schemas.openxmlformats.org/drawingml/2006/wordprocessingDrawing" xmlns:w10="urn:schemas-microsoft-com:office:word" xmlns:w="http://schemas.openxmlformats.org/wordprocessingml/2006/main" xmlns:w14="http://schemas.microsoft.com/office/word/2010/wordml" xmlns:w15="http://schemas.microsoft.com/office/word/2012/wordml" xmlns:wpg="http://schemas.microsoft.com/office/word/2010/wordprocessingGroup" xmlns:wpi="http://schemas.microsoft.com/office/word/2010/wordprocessingInk" xmlns:wne="http://schemas.microsoft.com/office/word/2006/wordml" xmlns:wps="http://schemas.microsoft.com/office/word/2010/wordprocessingShape" mc:Ignorable="w14 w15 wp14">
+  <w:endnote w:type="separator" w:id="-1">
+    <w:p>
+      <w:pPr>
+        <w:spacing w:after="0" w:line="240" w:lineRule="auto"/>
+      </w:pPr>
+      <w:r>
+        <w:separator/>
+      </w:r>
+    </w:p>
+  </w:endnote>
+  <w:endnote w:type="continuationSeparator" w:id="0">
+    <w:p>
+      <w:pPr>
+        <w:spacing w:after="0" w:line="240" w:lineRule="auto"/>
+      </w:pPr>
+      <w:r>
+        <w:continuationSeparator/>
+      </w:r>
+    </w:p>
+  </w:endnote>
+</w:endnotes>
+</file>
+
+<file path=word/footnotes.xml><?xml version="1.0" encoding="utf-8"?>
+<w:footnotes xmlns:wpc="http://schemas.microsoft.com/office/word/2010/wordprocessingCanvas" xmlns:mc="http://schemas.openxmlformats.org/markup-compatibility/2006" xmlns:o="urn:schemas-microsoft-com:office:office" xmlns:r="http://schemas.openxmlformats.org/officeDocument/2006/relationships" xmlns:m="http://schemas.openxmlformats.org/officeDocument/2006/math" xmlns:v="urn:schemas-microsoft-com:vml" xmlns:wp14="http://schemas.microsoft.com/office/word/2010/wordprocessingDrawing" xmlns:wp="http://schemas.openxmlformats.org/drawingml/2006/wordprocessingDrawing" xmlns:w10="urn:schemas-microsoft-com:office:word" xmlns:w="http://schemas.openxmlformats.org/wordprocessingml/2006/main" xmlns:w14="http://schemas.microsoft.com/office/word/2010/wordml" xmlns:w15="http://schemas.microsoft.com/office/word/2012/wordml" xmlns:wpg="http://schemas.microsoft.com/office/word/2010/wordprocessingGroup" xmlns:wpi="http://schemas.microsoft.com/office/word/2010/wordprocessingInk" xmlns:wne="http://schemas.microsoft.com/office/word/2006/wordml" xmlns:wps="http://schemas.microsoft.com/office/word/2010/wordprocessingShape" mc:Ignorable="w14 w15 wp14">
+  <w:footnote w:type="separator" w:id="-1">
+    <w:p>
+      <w:pPr>
+        <w:spacing w:after="0" w:line="240" w:lineRule="auto"/>
+      </w:pPr>
+      <w:r>
+        <w:separator/>
+      </w:r>
+    </w:p>
+  </w:footnote>
+  <w:footnote w:type="continuationSeparator" w:id="0">
+    <w:p>
+      <w:pPr>
+        <w:spacing w:after="0" w:line="240" w:lineRule="auto"/>
+      </w:pPr>
+      <w:r>
+        <w:continuationSeparator/>
+      </w:r>
+    </w:p>
+  </w:footnote>
+</w:footnotes>
 </file>
 
 <file path=word/numbering.xml><?xml version="1.0" encoding="utf-8"?>
@@ -7256,7 +7276,7 @@
   <w:style w:type="paragraph" w:default="1" w:styleId="Normal">
     <w:name w:val="Normal"/>
     <w:qFormat/>
-    <w:rsid w:val="00064924"/>
+    <w:rsid w:val="004126AC"/>
   </w:style>
   <w:style w:type="paragraph" w:styleId="Titre1">
     <w:name w:val="heading 1"/>
@@ -7282,6 +7302,7 @@
   <w:style w:type="character" w:default="1" w:styleId="Policepardfaut">
     <w:name w:val="Default Paragraph Font"/>
     <w:uiPriority w:val="1"/>
+    <w:semiHidden/>
     <w:unhideWhenUsed/>
   </w:style>
   <w:style w:type="table" w:default="1" w:styleId="TableauNormal">
@@ -7435,6 +7456,50 @@
       <w:sz w:val="32"/>
       <w:szCs w:val="32"/>
     </w:rPr>
+  </w:style>
+  <w:style w:type="paragraph" w:styleId="En-tte">
+    <w:name w:val="header"/>
+    <w:basedOn w:val="Normal"/>
+    <w:link w:val="En-tteCar"/>
+    <w:uiPriority w:val="99"/>
+    <w:unhideWhenUsed/>
+    <w:rsid w:val="004126AC"/>
+    <w:pPr>
+      <w:tabs>
+        <w:tab w:val="center" w:pos="4536"/>
+        <w:tab w:val="right" w:pos="9072"/>
+      </w:tabs>
+      <w:spacing w:after="0" w:line="240" w:lineRule="auto"/>
+    </w:pPr>
+  </w:style>
+  <w:style w:type="character" w:customStyle="1" w:styleId="En-tteCar">
+    <w:name w:val="En-tête Car"/>
+    <w:basedOn w:val="Policepardfaut"/>
+    <w:link w:val="En-tte"/>
+    <w:uiPriority w:val="99"/>
+    <w:rsid w:val="004126AC"/>
+  </w:style>
+  <w:style w:type="paragraph" w:styleId="Pieddepage">
+    <w:name w:val="footer"/>
+    <w:basedOn w:val="Normal"/>
+    <w:link w:val="PieddepageCar"/>
+    <w:uiPriority w:val="99"/>
+    <w:unhideWhenUsed/>
+    <w:rsid w:val="004126AC"/>
+    <w:pPr>
+      <w:tabs>
+        <w:tab w:val="center" w:pos="4536"/>
+        <w:tab w:val="right" w:pos="9072"/>
+      </w:tabs>
+      <w:spacing w:after="0" w:line="240" w:lineRule="auto"/>
+    </w:pPr>
+  </w:style>
+  <w:style w:type="character" w:customStyle="1" w:styleId="PieddepageCar">
+    <w:name w:val="Pied de page Car"/>
+    <w:basedOn w:val="Policepardfaut"/>
+    <w:link w:val="Pieddepage"/>
+    <w:uiPriority w:val="99"/>
+    <w:rsid w:val="004126AC"/>
   </w:style>
 </w:styles>
 </file>
@@ -7705,7 +7770,7 @@
 </file>
 
 <file path=customXml/itemProps1.xml><?xml version="1.0" encoding="utf-8"?>
-<ds:datastoreItem xmlns:ds="http://schemas.openxmlformats.org/officeDocument/2006/customXml" ds:itemID="{47977F1C-430D-4517-AA8A-3C2851709686}">
+<ds:datastoreItem xmlns:ds="http://schemas.openxmlformats.org/officeDocument/2006/customXml" ds:itemID="{26E31559-5DAA-4B54-B256-8015202725AF}">
   <ds:schemaRefs>
     <ds:schemaRef ds:uri="http://schemas.openxmlformats.org/officeDocument/2006/bibliography"/>
   </ds:schemaRefs>

</xml_diff>

<commit_message>
cheat sheet 4 adhoc
</commit_message>
<xml_diff>
--- a/My-cp-cheat-sheet.docx
+++ b/My-cp-cheat-sheet.docx
@@ -11,7 +11,7 @@
         <mc:AlternateContent>
           <mc:Choice Requires="wps">
             <w:drawing>
-              <wp:anchor distT="0" distB="0" distL="114300" distR="114300" simplePos="0" relativeHeight="251665408" behindDoc="0" locked="0" layoutInCell="1" allowOverlap="1" wp14:anchorId="2034282F" wp14:editId="0BF64667">
+              <wp:anchor distT="0" distB="0" distL="114300" distR="114300" simplePos="0" relativeHeight="251665408" behindDoc="0" locked="0" layoutInCell="1" allowOverlap="1" wp14:anchorId="53F98D05" wp14:editId="27A3D428">
                 <wp:simplePos x="0" y="0"/>
                 <wp:positionH relativeFrom="column">
                   <wp:posOffset>2376805</wp:posOffset>
@@ -100,20 +100,8 @@
                                 <w:szCs w:val="22"/>
                                 <w:lang w:val="en-US"/>
                               </w:rPr>
-                              <w:t xml:space="preserve">The third </w:t>
-                            </w:r>
-                            <w:proofErr w:type="gramStart"/>
-                            <w:r>
-                              <w:rPr>
-                                <w:rFonts w:ascii="Arial" w:hAnsi="Arial" w:cs="Arial"/>
-                                <w:color w:val="4D5B7C"/>
-                                <w:sz w:val="22"/>
-                                <w:szCs w:val="22"/>
-                                <w:lang w:val="en-US"/>
-                              </w:rPr>
-                              <w:t>parameter(</w:t>
-                            </w:r>
-                            <w:proofErr w:type="gramEnd"/>
+                              <w:t>The third parameter(</w:t>
+                            </w:r>
                             <w:r>
                               <w:rPr>
                                 <w:rStyle w:val="lev"/>
@@ -135,7 +123,6 @@
                               </w:rPr>
                               <w:t>) for the </w:t>
                             </w:r>
-                            <w:proofErr w:type="spellStart"/>
                             <w:r>
                               <w:rPr>
                                 <w:rStyle w:val="CodeHTML"/>
@@ -143,17 +130,7 @@
                                 <w:shd w:val="clear" w:color="auto" w:fill="E3E8F4"/>
                                 <w:lang w:val="en-US"/>
                               </w:rPr>
-                              <w:t>std</w:t>
-                            </w:r>
-                            <w:proofErr w:type="spellEnd"/>
-                            <w:r>
-                              <w:rPr>
-                                <w:rStyle w:val="CodeHTML"/>
-                                <w:color w:val="24335A"/>
-                                <w:shd w:val="clear" w:color="auto" w:fill="E3E8F4"/>
-                                <w:lang w:val="en-US"/>
-                              </w:rPr>
-                              <w:t>::sort()</w:t>
+                              <w:t>std::sort()</w:t>
                             </w:r>
                             <w:r>
                               <w:rPr>
@@ -209,7 +186,6 @@
                               </w:rPr>
                               <w:t>One should note that this function must return a </w:t>
                             </w:r>
-                            <w:proofErr w:type="spellStart"/>
                             <w:r>
                               <w:rPr>
                                 <w:rStyle w:val="lev"/>
@@ -221,7 +197,6 @@
                               </w:rPr>
                               <w:t>boolean</w:t>
                             </w:r>
-                            <w:proofErr w:type="spellEnd"/>
                             <w:r>
                               <w:rPr>
                                 <w:rFonts w:ascii="Arial" w:hAnsi="Arial" w:cs="Arial"/>
@@ -230,20 +205,8 @@
                                 <w:szCs w:val="22"/>
                                 <w:lang w:val="en-US"/>
                               </w:rPr>
-                              <w:t> </w:t>
-                            </w:r>
-                            <w:proofErr w:type="gramStart"/>
-                            <w:r>
-                              <w:rPr>
-                                <w:rFonts w:ascii="Arial" w:hAnsi="Arial" w:cs="Arial"/>
-                                <w:color w:val="4D5B7C"/>
-                                <w:sz w:val="22"/>
-                                <w:szCs w:val="22"/>
-                                <w:lang w:val="en-US"/>
-                              </w:rPr>
-                              <w:t>value(</w:t>
-                            </w:r>
-                            <w:proofErr w:type="gramEnd"/>
+                              <w:t> value(</w:t>
+                            </w:r>
                             <w:r>
                               <w:rPr>
                                 <w:rStyle w:val="CodeHTML"/>
@@ -326,7 +289,6 @@
                               </w:rPr>
                               <w:tab/>
                             </w:r>
-                            <w:proofErr w:type="spellStart"/>
                             <w:r>
                               <w:rPr>
                                 <w:rFonts w:ascii="Courier New" w:eastAsia="Times New Roman" w:hAnsi="Courier New" w:cs="Courier New"/>
@@ -335,9 +297,18 @@
                                 <w:highlight w:val="yellow"/>
                                 <w:lang w:val="en-US"/>
                               </w:rPr>
-                              <w:t>std</w:t>
-                            </w:r>
-                            <w:proofErr w:type="spellEnd"/>
+                              <w:t>std::sort(demo</w:t>
+                            </w:r>
+                            <w:r>
+                              <w:rPr>
+                                <w:rFonts w:ascii="Courier New" w:hAnsi="Courier New" w:cs="Courier New"/>
+                                <w:sz w:val="20"/>
+                                <w:szCs w:val="20"/>
+                                <w:highlight w:val="yellow"/>
+                                <w:lang w:val="en-US"/>
+                              </w:rPr>
+                              <w:t xml:space="preserve"> </w:t>
+                            </w:r>
                             <w:r>
                               <w:rPr>
                                 <w:rFonts w:ascii="Courier New" w:eastAsia="Times New Roman" w:hAnsi="Courier New" w:cs="Courier New"/>
@@ -346,9 +317,18 @@
                                 <w:highlight w:val="yellow"/>
                                 <w:lang w:val="en-US"/>
                               </w:rPr>
-                              <w:t>::</w:t>
-                            </w:r>
-                            <w:proofErr w:type="gramStart"/>
+                              <w:t>,</w:t>
+                            </w:r>
+                            <w:r>
+                              <w:rPr>
+                                <w:rFonts w:ascii="Courier New" w:hAnsi="Courier New" w:cs="Courier New"/>
+                                <w:sz w:val="20"/>
+                                <w:szCs w:val="20"/>
+                                <w:highlight w:val="yellow"/>
+                                <w:lang w:val="en-US"/>
+                              </w:rPr>
+                              <w:t xml:space="preserve"> </w:t>
+                            </w:r>
                             <w:r>
                               <w:rPr>
                                 <w:rFonts w:ascii="Courier New" w:eastAsia="Times New Roman" w:hAnsi="Courier New" w:cs="Courier New"/>
@@ -357,93 +337,8 @@
                                 <w:highlight w:val="yellow"/>
                                 <w:lang w:val="en-US"/>
                               </w:rPr>
-                              <w:t>sort(</w:t>
-                            </w:r>
-                            <w:proofErr w:type="gramEnd"/>
-                            <w:r>
-                              <w:rPr>
-                                <w:rFonts w:ascii="Courier New" w:eastAsia="Times New Roman" w:hAnsi="Courier New" w:cs="Courier New"/>
-                                <w:sz w:val="20"/>
-                                <w:szCs w:val="20"/>
-                                <w:highlight w:val="yellow"/>
-                                <w:lang w:val="en-US"/>
-                              </w:rPr>
-                              <w:t>demo</w:t>
-                            </w:r>
-                            <w:r>
-                              <w:rPr>
-                                <w:rFonts w:ascii="Courier New" w:hAnsi="Courier New" w:cs="Courier New"/>
-                                <w:sz w:val="20"/>
-                                <w:szCs w:val="20"/>
-                                <w:highlight w:val="yellow"/>
-                                <w:lang w:val="en-US"/>
-                              </w:rPr>
-                              <w:t xml:space="preserve"> </w:t>
-                            </w:r>
-                            <w:r>
-                              <w:rPr>
-                                <w:rFonts w:ascii="Courier New" w:eastAsia="Times New Roman" w:hAnsi="Courier New" w:cs="Courier New"/>
-                                <w:sz w:val="20"/>
-                                <w:szCs w:val="20"/>
-                                <w:highlight w:val="yellow"/>
-                                <w:lang w:val="en-US"/>
-                              </w:rPr>
-                              <w:t>,</w:t>
-                            </w:r>
-                            <w:r>
-                              <w:rPr>
-                                <w:rFonts w:ascii="Courier New" w:hAnsi="Courier New" w:cs="Courier New"/>
-                                <w:sz w:val="20"/>
-                                <w:szCs w:val="20"/>
-                                <w:highlight w:val="yellow"/>
-                                <w:lang w:val="en-US"/>
-                              </w:rPr>
-                              <w:t xml:space="preserve"> </w:t>
-                            </w:r>
-                            <w:r>
-                              <w:rPr>
-                                <w:rFonts w:ascii="Courier New" w:eastAsia="Times New Roman" w:hAnsi="Courier New" w:cs="Courier New"/>
-                                <w:sz w:val="20"/>
-                                <w:szCs w:val="20"/>
-                                <w:highlight w:val="yellow"/>
-                                <w:lang w:val="en-US"/>
-                              </w:rPr>
-                              <w:t xml:space="preserve">demo + </w:t>
-                            </w:r>
-                            <w:proofErr w:type="spellStart"/>
-                            <w:r>
-                              <w:rPr>
-                                <w:rFonts w:ascii="Courier New" w:eastAsia="Times New Roman" w:hAnsi="Courier New" w:cs="Courier New"/>
-                                <w:sz w:val="20"/>
-                                <w:szCs w:val="20"/>
-                                <w:highlight w:val="yellow"/>
-                                <w:lang w:val="en-US"/>
-                              </w:rPr>
-                              <w:t>len</w:t>
-                            </w:r>
-                            <w:proofErr w:type="spellEnd"/>
-                            <w:r>
-                              <w:rPr>
-                                <w:rFonts w:ascii="Courier New" w:eastAsia="Times New Roman" w:hAnsi="Courier New" w:cs="Courier New"/>
-                                <w:sz w:val="20"/>
-                                <w:szCs w:val="20"/>
-                                <w:highlight w:val="yellow"/>
-                                <w:lang w:val="en-US"/>
-                              </w:rPr>
-                              <w:t xml:space="preserve">, </w:t>
-                            </w:r>
-                            <w:proofErr w:type="spellStart"/>
-                            <w:r>
-                              <w:rPr>
-                                <w:rFonts w:ascii="Courier New" w:eastAsia="Times New Roman" w:hAnsi="Courier New" w:cs="Courier New"/>
-                                <w:sz w:val="20"/>
-                                <w:szCs w:val="20"/>
-                                <w:highlight w:val="yellow"/>
-                                <w:lang w:val="en-US"/>
-                              </w:rPr>
-                              <w:t>My_func</w:t>
-                            </w:r>
-                            <w:proofErr w:type="spellEnd"/>
+                              <w:t>demo + len, My_func</w:t>
+                            </w:r>
                             <w:r>
                               <w:rPr>
                                 <w:rFonts w:ascii="Courier New" w:hAnsi="Courier New" w:cs="Courier New"/>
@@ -479,8 +374,6 @@
                                 <w:lang w:val="en-US"/>
                               </w:rPr>
                             </w:pPr>
-                            <w:proofErr w:type="spellStart"/>
-                            <w:proofErr w:type="gramStart"/>
                             <w:r>
                               <w:rPr>
                                 <w:rStyle w:val="token"/>
@@ -491,8 +384,6 @@
                               </w:rPr>
                               <w:t>bool</w:t>
                             </w:r>
-                            <w:proofErr w:type="spellEnd"/>
-                            <w:proofErr w:type="gramEnd"/>
                             <w:r>
                               <w:rPr>
                                 <w:rStyle w:val="CodeHTML"/>
@@ -503,7 +394,6 @@
                               </w:rPr>
                               <w:t xml:space="preserve"> </w:t>
                             </w:r>
-                            <w:proofErr w:type="spellStart"/>
                             <w:r>
                               <w:rPr>
                                 <w:rStyle w:val="token"/>
@@ -514,7 +404,6 @@
                               </w:rPr>
                               <w:t>My_func</w:t>
                             </w:r>
-                            <w:proofErr w:type="spellEnd"/>
                             <w:r>
                               <w:rPr>
                                 <w:rStyle w:val="token"/>
@@ -535,7 +424,6 @@
                               </w:rPr>
                               <w:t xml:space="preserve"> </w:t>
                             </w:r>
-                            <w:proofErr w:type="spellStart"/>
                             <w:r>
                               <w:rPr>
                                 <w:rStyle w:val="token"/>
@@ -546,7 +434,6 @@
                               </w:rPr>
                               <w:t>int</w:t>
                             </w:r>
-                            <w:proofErr w:type="spellEnd"/>
                             <w:r>
                               <w:rPr>
                                 <w:rStyle w:val="CodeHTML"/>
@@ -577,7 +464,6 @@
                               </w:rPr>
                               <w:t xml:space="preserve"> </w:t>
                             </w:r>
-                            <w:proofErr w:type="spellStart"/>
                             <w:r>
                               <w:rPr>
                                 <w:rStyle w:val="token"/>
@@ -588,7 +474,6 @@
                               </w:rPr>
                               <w:t>int</w:t>
                             </w:r>
-                            <w:proofErr w:type="spellEnd"/>
                             <w:r>
                               <w:rPr>
                                 <w:rStyle w:val="CodeHTML"/>
@@ -823,7 +708,6 @@
                                 <w:lang w:val="en-US"/>
                               </w:rPr>
                             </w:pPr>
-                            <w:proofErr w:type="gramStart"/>
                             <w:r>
                               <w:rPr>
                                 <w:rFonts w:ascii="Arial" w:hAnsi="Arial" w:cs="Arial"/>
@@ -832,18 +716,7 @@
                                 <w:szCs w:val="22"/>
                                 <w:lang w:val="en-US"/>
                               </w:rPr>
-                              <w:t>as</w:t>
-                            </w:r>
-                            <w:proofErr w:type="gramEnd"/>
-                            <w:r>
-                              <w:rPr>
-                                <w:rFonts w:ascii="Arial" w:hAnsi="Arial" w:cs="Arial"/>
-                                <w:color w:val="4D5B7C"/>
-                                <w:sz w:val="22"/>
-                                <w:szCs w:val="22"/>
-                                <w:lang w:val="en-US"/>
-                              </w:rPr>
-                              <w:t xml:space="preserve"> a result : </w:t>
+                              <w:t xml:space="preserve">as a result : </w:t>
                             </w:r>
                             <w:r>
                               <w:rPr>
@@ -1014,7 +887,7 @@
           </mc:Choice>
           <mc:Fallback>
             <w:pict>
-              <v:rect w14:anchorId="2034282F" id="Rectangle 7" o:spid="_x0000_s1026" style="position:absolute;margin-left:187.15pt;margin-top:512.95pt;width:316.2pt;height:234pt;z-index:251665408;visibility:visible;mso-wrap-style:square;mso-width-percent:0;mso-height-percent:0;mso-wrap-distance-left:9pt;mso-wrap-distance-top:0;mso-wrap-distance-right:9pt;mso-wrap-distance-bottom:0;mso-position-horizontal:absolute;mso-position-horizontal-relative:text;mso-position-vertical:absolute;mso-position-vertical-relative:text;mso-width-percent:0;mso-height-percent:0;mso-width-relative:margin;mso-height-relative:margin;v-text-anchor:middle" o:gfxdata="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" fillcolor="white [3201]" strokecolor="#00b0f0" strokeweight="1pt">
+              <v:rect w14:anchorId="53F98D05" id="Rectangle 7" o:spid="_x0000_s1026" style="position:absolute;margin-left:187.15pt;margin-top:512.95pt;width:316.2pt;height:234pt;z-index:251665408;visibility:visible;mso-wrap-style:square;mso-width-percent:0;mso-height-percent:0;mso-wrap-distance-left:9pt;mso-wrap-distance-top:0;mso-wrap-distance-right:9pt;mso-wrap-distance-bottom:0;mso-position-horizontal:absolute;mso-position-horizontal-relative:text;mso-position-vertical:absolute;mso-position-vertical-relative:text;mso-width-percent:0;mso-height-percent:0;mso-width-relative:margin;mso-height-relative:margin;v-text-anchor:middle" o:gfxdata="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" fillcolor="white [3201]" strokecolor="#00b0f0" strokeweight="1pt">
                 <v:textbox>
                   <w:txbxContent>
                     <w:p>
@@ -1059,20 +932,8 @@
                           <w:szCs w:val="22"/>
                           <w:lang w:val="en-US"/>
                         </w:rPr>
-                        <w:t xml:space="preserve">The third </w:t>
-                      </w:r>
-                      <w:proofErr w:type="gramStart"/>
-                      <w:r>
-                        <w:rPr>
-                          <w:rFonts w:ascii="Arial" w:hAnsi="Arial" w:cs="Arial"/>
-                          <w:color w:val="4D5B7C"/>
-                          <w:sz w:val="22"/>
-                          <w:szCs w:val="22"/>
-                          <w:lang w:val="en-US"/>
-                        </w:rPr>
-                        <w:t>parameter(</w:t>
-                      </w:r>
-                      <w:proofErr w:type="gramEnd"/>
+                        <w:t>The third parameter(</w:t>
+                      </w:r>
                       <w:r>
                         <w:rPr>
                           <w:rStyle w:val="lev"/>
@@ -1094,7 +955,6 @@
                         </w:rPr>
                         <w:t>) for the </w:t>
                       </w:r>
-                      <w:proofErr w:type="spellStart"/>
                       <w:r>
                         <w:rPr>
                           <w:rStyle w:val="CodeHTML"/>
@@ -1102,17 +962,7 @@
                           <w:shd w:val="clear" w:color="auto" w:fill="E3E8F4"/>
                           <w:lang w:val="en-US"/>
                         </w:rPr>
-                        <w:t>std</w:t>
-                      </w:r>
-                      <w:proofErr w:type="spellEnd"/>
-                      <w:r>
-                        <w:rPr>
-                          <w:rStyle w:val="CodeHTML"/>
-                          <w:color w:val="24335A"/>
-                          <w:shd w:val="clear" w:color="auto" w:fill="E3E8F4"/>
-                          <w:lang w:val="en-US"/>
-                        </w:rPr>
-                        <w:t>::sort()</w:t>
+                        <w:t>std::sort()</w:t>
                       </w:r>
                       <w:r>
                         <w:rPr>
@@ -1168,7 +1018,6 @@
                         </w:rPr>
                         <w:t>One should note that this function must return a </w:t>
                       </w:r>
-                      <w:proofErr w:type="spellStart"/>
                       <w:r>
                         <w:rPr>
                           <w:rStyle w:val="lev"/>
@@ -1180,7 +1029,6 @@
                         </w:rPr>
                         <w:t>boolean</w:t>
                       </w:r>
-                      <w:proofErr w:type="spellEnd"/>
                       <w:r>
                         <w:rPr>
                           <w:rFonts w:ascii="Arial" w:hAnsi="Arial" w:cs="Arial"/>
@@ -1189,20 +1037,8 @@
                           <w:szCs w:val="22"/>
                           <w:lang w:val="en-US"/>
                         </w:rPr>
-                        <w:t> </w:t>
-                      </w:r>
-                      <w:proofErr w:type="gramStart"/>
-                      <w:r>
-                        <w:rPr>
-                          <w:rFonts w:ascii="Arial" w:hAnsi="Arial" w:cs="Arial"/>
-                          <w:color w:val="4D5B7C"/>
-                          <w:sz w:val="22"/>
-                          <w:szCs w:val="22"/>
-                          <w:lang w:val="en-US"/>
-                        </w:rPr>
-                        <w:t>value(</w:t>
-                      </w:r>
-                      <w:proofErr w:type="gramEnd"/>
+                        <w:t> value(</w:t>
+                      </w:r>
                       <w:r>
                         <w:rPr>
                           <w:rStyle w:val="CodeHTML"/>
@@ -1285,7 +1121,6 @@
                         </w:rPr>
                         <w:tab/>
                       </w:r>
-                      <w:proofErr w:type="spellStart"/>
                       <w:r>
                         <w:rPr>
                           <w:rFonts w:ascii="Courier New" w:eastAsia="Times New Roman" w:hAnsi="Courier New" w:cs="Courier New"/>
@@ -1294,9 +1129,18 @@
                           <w:highlight w:val="yellow"/>
                           <w:lang w:val="en-US"/>
                         </w:rPr>
-                        <w:t>std</w:t>
-                      </w:r>
-                      <w:proofErr w:type="spellEnd"/>
+                        <w:t>std::sort(demo</w:t>
+                      </w:r>
+                      <w:r>
+                        <w:rPr>
+                          <w:rFonts w:ascii="Courier New" w:hAnsi="Courier New" w:cs="Courier New"/>
+                          <w:sz w:val="20"/>
+                          <w:szCs w:val="20"/>
+                          <w:highlight w:val="yellow"/>
+                          <w:lang w:val="en-US"/>
+                        </w:rPr>
+                        <w:t xml:space="preserve"> </w:t>
+                      </w:r>
                       <w:r>
                         <w:rPr>
                           <w:rFonts w:ascii="Courier New" w:eastAsia="Times New Roman" w:hAnsi="Courier New" w:cs="Courier New"/>
@@ -1305,9 +1149,18 @@
                           <w:highlight w:val="yellow"/>
                           <w:lang w:val="en-US"/>
                         </w:rPr>
-                        <w:t>::</w:t>
-                      </w:r>
-                      <w:proofErr w:type="gramStart"/>
+                        <w:t>,</w:t>
+                      </w:r>
+                      <w:r>
+                        <w:rPr>
+                          <w:rFonts w:ascii="Courier New" w:hAnsi="Courier New" w:cs="Courier New"/>
+                          <w:sz w:val="20"/>
+                          <w:szCs w:val="20"/>
+                          <w:highlight w:val="yellow"/>
+                          <w:lang w:val="en-US"/>
+                        </w:rPr>
+                        <w:t xml:space="preserve"> </w:t>
+                      </w:r>
                       <w:r>
                         <w:rPr>
                           <w:rFonts w:ascii="Courier New" w:eastAsia="Times New Roman" w:hAnsi="Courier New" w:cs="Courier New"/>
@@ -1316,93 +1169,8 @@
                           <w:highlight w:val="yellow"/>
                           <w:lang w:val="en-US"/>
                         </w:rPr>
-                        <w:t>sort(</w:t>
-                      </w:r>
-                      <w:proofErr w:type="gramEnd"/>
-                      <w:r>
-                        <w:rPr>
-                          <w:rFonts w:ascii="Courier New" w:eastAsia="Times New Roman" w:hAnsi="Courier New" w:cs="Courier New"/>
-                          <w:sz w:val="20"/>
-                          <w:szCs w:val="20"/>
-                          <w:highlight w:val="yellow"/>
-                          <w:lang w:val="en-US"/>
-                        </w:rPr>
-                        <w:t>demo</w:t>
-                      </w:r>
-                      <w:r>
-                        <w:rPr>
-                          <w:rFonts w:ascii="Courier New" w:hAnsi="Courier New" w:cs="Courier New"/>
-                          <w:sz w:val="20"/>
-                          <w:szCs w:val="20"/>
-                          <w:highlight w:val="yellow"/>
-                          <w:lang w:val="en-US"/>
-                        </w:rPr>
-                        <w:t xml:space="preserve"> </w:t>
-                      </w:r>
-                      <w:r>
-                        <w:rPr>
-                          <w:rFonts w:ascii="Courier New" w:eastAsia="Times New Roman" w:hAnsi="Courier New" w:cs="Courier New"/>
-                          <w:sz w:val="20"/>
-                          <w:szCs w:val="20"/>
-                          <w:highlight w:val="yellow"/>
-                          <w:lang w:val="en-US"/>
-                        </w:rPr>
-                        <w:t>,</w:t>
-                      </w:r>
-                      <w:r>
-                        <w:rPr>
-                          <w:rFonts w:ascii="Courier New" w:hAnsi="Courier New" w:cs="Courier New"/>
-                          <w:sz w:val="20"/>
-                          <w:szCs w:val="20"/>
-                          <w:highlight w:val="yellow"/>
-                          <w:lang w:val="en-US"/>
-                        </w:rPr>
-                        <w:t xml:space="preserve"> </w:t>
-                      </w:r>
-                      <w:r>
-                        <w:rPr>
-                          <w:rFonts w:ascii="Courier New" w:eastAsia="Times New Roman" w:hAnsi="Courier New" w:cs="Courier New"/>
-                          <w:sz w:val="20"/>
-                          <w:szCs w:val="20"/>
-                          <w:highlight w:val="yellow"/>
-                          <w:lang w:val="en-US"/>
-                        </w:rPr>
-                        <w:t xml:space="preserve">demo + </w:t>
-                      </w:r>
-                      <w:proofErr w:type="spellStart"/>
-                      <w:r>
-                        <w:rPr>
-                          <w:rFonts w:ascii="Courier New" w:eastAsia="Times New Roman" w:hAnsi="Courier New" w:cs="Courier New"/>
-                          <w:sz w:val="20"/>
-                          <w:szCs w:val="20"/>
-                          <w:highlight w:val="yellow"/>
-                          <w:lang w:val="en-US"/>
-                        </w:rPr>
-                        <w:t>len</w:t>
-                      </w:r>
-                      <w:proofErr w:type="spellEnd"/>
-                      <w:r>
-                        <w:rPr>
-                          <w:rFonts w:ascii="Courier New" w:eastAsia="Times New Roman" w:hAnsi="Courier New" w:cs="Courier New"/>
-                          <w:sz w:val="20"/>
-                          <w:szCs w:val="20"/>
-                          <w:highlight w:val="yellow"/>
-                          <w:lang w:val="en-US"/>
-                        </w:rPr>
-                        <w:t xml:space="preserve">, </w:t>
-                      </w:r>
-                      <w:proofErr w:type="spellStart"/>
-                      <w:r>
-                        <w:rPr>
-                          <w:rFonts w:ascii="Courier New" w:eastAsia="Times New Roman" w:hAnsi="Courier New" w:cs="Courier New"/>
-                          <w:sz w:val="20"/>
-                          <w:szCs w:val="20"/>
-                          <w:highlight w:val="yellow"/>
-                          <w:lang w:val="en-US"/>
-                        </w:rPr>
-                        <w:t>My_func</w:t>
-                      </w:r>
-                      <w:proofErr w:type="spellEnd"/>
+                        <w:t>demo + len, My_func</w:t>
+                      </w:r>
                       <w:r>
                         <w:rPr>
                           <w:rFonts w:ascii="Courier New" w:hAnsi="Courier New" w:cs="Courier New"/>
@@ -1438,8 +1206,6 @@
                           <w:lang w:val="en-US"/>
                         </w:rPr>
                       </w:pPr>
-                      <w:proofErr w:type="spellStart"/>
-                      <w:proofErr w:type="gramStart"/>
                       <w:r>
                         <w:rPr>
                           <w:rStyle w:val="token"/>
@@ -1450,8 +1216,6 @@
                         </w:rPr>
                         <w:t>bool</w:t>
                       </w:r>
-                      <w:proofErr w:type="spellEnd"/>
-                      <w:proofErr w:type="gramEnd"/>
                       <w:r>
                         <w:rPr>
                           <w:rStyle w:val="CodeHTML"/>
@@ -1462,7 +1226,6 @@
                         </w:rPr>
                         <w:t xml:space="preserve"> </w:t>
                       </w:r>
-                      <w:proofErr w:type="spellStart"/>
                       <w:r>
                         <w:rPr>
                           <w:rStyle w:val="token"/>
@@ -1473,7 +1236,6 @@
                         </w:rPr>
                         <w:t>My_func</w:t>
                       </w:r>
-                      <w:proofErr w:type="spellEnd"/>
                       <w:r>
                         <w:rPr>
                           <w:rStyle w:val="token"/>
@@ -1494,7 +1256,6 @@
                         </w:rPr>
                         <w:t xml:space="preserve"> </w:t>
                       </w:r>
-                      <w:proofErr w:type="spellStart"/>
                       <w:r>
                         <w:rPr>
                           <w:rStyle w:val="token"/>
@@ -1505,7 +1266,6 @@
                         </w:rPr>
                         <w:t>int</w:t>
                       </w:r>
-                      <w:proofErr w:type="spellEnd"/>
                       <w:r>
                         <w:rPr>
                           <w:rStyle w:val="CodeHTML"/>
@@ -1536,7 +1296,6 @@
                         </w:rPr>
                         <w:t xml:space="preserve"> </w:t>
                       </w:r>
-                      <w:proofErr w:type="spellStart"/>
                       <w:r>
                         <w:rPr>
                           <w:rStyle w:val="token"/>
@@ -1547,7 +1306,6 @@
                         </w:rPr>
                         <w:t>int</w:t>
                       </w:r>
-                      <w:proofErr w:type="spellEnd"/>
                       <w:r>
                         <w:rPr>
                           <w:rStyle w:val="CodeHTML"/>
@@ -1782,7 +1540,6 @@
                           <w:lang w:val="en-US"/>
                         </w:rPr>
                       </w:pPr>
-                      <w:proofErr w:type="gramStart"/>
                       <w:r>
                         <w:rPr>
                           <w:rFonts w:ascii="Arial" w:hAnsi="Arial" w:cs="Arial"/>
@@ -1791,18 +1548,7 @@
                           <w:szCs w:val="22"/>
                           <w:lang w:val="en-US"/>
                         </w:rPr>
-                        <w:t>as</w:t>
-                      </w:r>
-                      <w:proofErr w:type="gramEnd"/>
-                      <w:r>
-                        <w:rPr>
-                          <w:rFonts w:ascii="Arial" w:hAnsi="Arial" w:cs="Arial"/>
-                          <w:color w:val="4D5B7C"/>
-                          <w:sz w:val="22"/>
-                          <w:szCs w:val="22"/>
-                          <w:lang w:val="en-US"/>
-                        </w:rPr>
-                        <w:t xml:space="preserve"> a result : </w:t>
+                        <w:t xml:space="preserve">as a result : </w:t>
                       </w:r>
                       <w:r>
                         <w:rPr>
@@ -1966,7 +1712,7 @@
         <mc:AlternateContent>
           <mc:Choice Requires="wps">
             <w:drawing>
-              <wp:anchor distT="0" distB="0" distL="114300" distR="114300" simplePos="0" relativeHeight="251664384" behindDoc="0" locked="0" layoutInCell="1" allowOverlap="1" wp14:anchorId="01F7A128" wp14:editId="13EE36CD">
+              <wp:anchor distT="0" distB="0" distL="114300" distR="114300" simplePos="0" relativeHeight="251664384" behindDoc="0" locked="0" layoutInCell="1" allowOverlap="1" wp14:anchorId="530EC61E" wp14:editId="78D34097">
                 <wp:simplePos x="0" y="0"/>
                 <wp:positionH relativeFrom="column">
                   <wp:posOffset>-719686</wp:posOffset>
@@ -2045,16 +1791,8 @@
                               <w:rPr>
                                 <w:lang w:val="en-US"/>
                               </w:rPr>
-                              <w:t xml:space="preserve">How to deal with negative indices when using </w:t>
-                            </w:r>
-                            <w:proofErr w:type="gramStart"/>
-                            <w:r>
-                              <w:rPr>
-                                <w:lang w:val="en-US"/>
-                              </w:rPr>
-                              <w:t>arrays ?</w:t>
-                            </w:r>
-                            <w:proofErr w:type="gramEnd"/>
+                              <w:t>How to deal with negative indices when using arrays ?</w:t>
+                            </w:r>
                           </w:p>
                           <w:p>
                             <w:pPr>
@@ -2066,23 +1804,8 @@
                               <w:rPr>
                                 <w:lang w:val="en-US"/>
                               </w:rPr>
-                              <w:t xml:space="preserve">Well </w:t>
-                            </w:r>
-                            <w:proofErr w:type="spellStart"/>
-                            <w:r>
-                              <w:rPr>
-                                <w:lang w:val="en-US"/>
-                              </w:rPr>
-                              <w:t>there s</w:t>
-                            </w:r>
-                            <w:proofErr w:type="spellEnd"/>
-                            <w:r>
-                              <w:rPr>
-                                <w:lang w:val="en-US"/>
-                              </w:rPr>
-                              <w:t xml:space="preserve"> a technique that we use a </w:t>
-                            </w:r>
-                            <w:proofErr w:type="gramStart"/>
+                              <w:t xml:space="preserve">Well there s a technique that we use a </w:t>
+                            </w:r>
                             <w:r>
                               <w:rPr>
                                 <w:b/>
@@ -2095,14 +1818,7 @@
                               <w:rPr>
                                 <w:lang w:val="en-US"/>
                               </w:rPr>
-                              <w:t xml:space="preserve">  :</w:t>
-                            </w:r>
-                            <w:proofErr w:type="gramEnd"/>
-                            <w:r>
-                              <w:rPr>
-                                <w:lang w:val="en-US"/>
-                              </w:rPr>
-                              <w:t xml:space="preserve"> </w:t>
+                              <w:t xml:space="preserve">  : </w:t>
                             </w:r>
                           </w:p>
                           <w:p>
@@ -2271,7 +1987,7 @@
         <mc:AlternateContent>
           <mc:Choice Requires="wps">
             <w:drawing>
-              <wp:anchor distT="0" distB="0" distL="114300" distR="114300" simplePos="0" relativeHeight="251663360" behindDoc="0" locked="0" layoutInCell="1" allowOverlap="1" wp14:anchorId="34B923F4" wp14:editId="3DA50B14">
+              <wp:anchor distT="0" distB="0" distL="114300" distR="114300" simplePos="0" relativeHeight="251663360" behindDoc="0" locked="0" layoutInCell="1" allowOverlap="1" wp14:anchorId="5B61DCEF" wp14:editId="5465B53C">
                 <wp:simplePos x="0" y="0"/>
                 <wp:positionH relativeFrom="column">
                   <wp:posOffset>-719455</wp:posOffset>
@@ -2370,25 +2086,13 @@
                                 <w:lang w:val="en-US"/>
                               </w:rPr>
                             </w:pPr>
-                            <w:proofErr w:type="spellStart"/>
-                            <w:proofErr w:type="gramStart"/>
                             <w:r>
                               <w:rPr>
                                 <w:b/>
                                 <w:bCs/>
                                 <w:lang w:val="en-US"/>
                               </w:rPr>
-                              <w:t>int</w:t>
-                            </w:r>
-                            <w:proofErr w:type="spellEnd"/>
-                            <w:proofErr w:type="gramEnd"/>
-                            <w:r>
-                              <w:rPr>
-                                <w:b/>
-                                <w:bCs/>
-                                <w:lang w:val="en-US"/>
-                              </w:rPr>
-                              <w:t xml:space="preserve"> X = 1e5      // 1 * 10^5</w:t>
+                              <w:t>int X = 1e5      // 1 * 10^5</w:t>
                             </w:r>
                           </w:p>
                         </w:txbxContent>
@@ -2504,7 +2208,7 @@
         <mc:AlternateContent>
           <mc:Choice Requires="wps">
             <w:drawing>
-              <wp:anchor distT="0" distB="0" distL="114300" distR="114300" simplePos="0" relativeHeight="251662336" behindDoc="0" locked="0" layoutInCell="1" allowOverlap="1" wp14:anchorId="7FA6C405" wp14:editId="3BBAF824">
+              <wp:anchor distT="0" distB="0" distL="114300" distR="114300" simplePos="0" relativeHeight="251662336" behindDoc="0" locked="0" layoutInCell="1" allowOverlap="1" wp14:anchorId="5CE694AA" wp14:editId="14E21DBE">
                 <wp:simplePos x="0" y="0"/>
                 <wp:positionH relativeFrom="column">
                   <wp:posOffset>-721995</wp:posOffset>
@@ -2570,55 +2274,7 @@
                                 <w:u w:val="single"/>
                                 <w:lang w:val="en-US"/>
                               </w:rPr>
-                              <w:t xml:space="preserve">Char to </w:t>
-                            </w:r>
-                            <w:proofErr w:type="spellStart"/>
-                            <w:r>
-                              <w:rPr>
-                                <w:b/>
-                                <w:bCs/>
-                                <w:sz w:val="36"/>
-                                <w:szCs w:val="36"/>
-                                <w:u w:val="single"/>
-                                <w:lang w:val="en-US"/>
-                              </w:rPr>
-                              <w:t>Int</w:t>
-                            </w:r>
-                            <w:proofErr w:type="spellEnd"/>
-                            <w:r>
-                              <w:rPr>
-                                <w:b/>
-                                <w:bCs/>
-                                <w:sz w:val="36"/>
-                                <w:szCs w:val="36"/>
-                                <w:u w:val="single"/>
-                                <w:lang w:val="en-US"/>
-                              </w:rPr>
-                              <w:t xml:space="preserve"> (but not in </w:t>
-                            </w:r>
-                            <w:proofErr w:type="gramStart"/>
-                            <w:r>
-                              <w:rPr>
-                                <w:b/>
-                                <w:bCs/>
-                                <w:sz w:val="36"/>
-                                <w:szCs w:val="36"/>
-                                <w:u w:val="single"/>
-                                <w:lang w:val="en-US"/>
-                              </w:rPr>
-                              <w:t>ASCII :D</w:t>
-                            </w:r>
-                            <w:proofErr w:type="gramEnd"/>
-                            <w:r>
-                              <w:rPr>
-                                <w:b/>
-                                <w:bCs/>
-                                <w:sz w:val="36"/>
-                                <w:szCs w:val="36"/>
-                                <w:u w:val="single"/>
-                                <w:lang w:val="en-US"/>
-                              </w:rPr>
-                              <w:t xml:space="preserve"> )</w:t>
+                              <w:t>Char to Int (but not in ASCII :D )</w:t>
                             </w:r>
                           </w:p>
                           <w:p>
@@ -2638,19 +2294,8 @@
                                 <w:color w:val="00B0F0"/>
                                 <w:lang w:val="en-US"/>
                               </w:rPr>
-                              <w:t xml:space="preserve">We </w:t>
-                            </w:r>
-                            <w:proofErr w:type="gramStart"/>
-                            <w:r>
-                              <w:rPr>
-                                <w:b/>
-                                <w:bCs/>
-                                <w:color w:val="00B0F0"/>
-                                <w:lang w:val="en-US"/>
-                              </w:rPr>
-                              <w:t>make :</w:t>
-                            </w:r>
-                            <w:proofErr w:type="gramEnd"/>
+                              <w:t>We make :</w:t>
+                            </w:r>
                           </w:p>
                           <w:p>
                             <w:pPr>
@@ -2661,7 +2306,6 @@
                                 <w:lang w:val="en-US"/>
                               </w:rPr>
                             </w:pPr>
-                            <w:proofErr w:type="spellStart"/>
                             <w:r>
                               <w:rPr>
                                 <w:b/>
@@ -2669,37 +2313,7 @@
                                 <w:highlight w:val="yellow"/>
                                 <w:lang w:val="en-US"/>
                               </w:rPr>
-                              <w:t>Cout</w:t>
-                            </w:r>
-                            <w:proofErr w:type="spellEnd"/>
-                            <w:r>
-                              <w:rPr>
-                                <w:b/>
-                                <w:bCs/>
-                                <w:highlight w:val="yellow"/>
-                                <w:lang w:val="en-US"/>
-                              </w:rPr>
-                              <w:t xml:space="preserve"> &lt;&lt; </w:t>
-                            </w:r>
-                            <w:proofErr w:type="gramStart"/>
-                            <w:r>
-                              <w:rPr>
-                                <w:b/>
-                                <w:bCs/>
-                                <w:highlight w:val="yellow"/>
-                                <w:lang w:val="en-US"/>
-                              </w:rPr>
-                              <w:t>( n</w:t>
-                            </w:r>
-                            <w:proofErr w:type="gramEnd"/>
-                            <w:r>
-                              <w:rPr>
-                                <w:b/>
-                                <w:bCs/>
-                                <w:highlight w:val="yellow"/>
-                                <w:lang w:val="en-US"/>
-                              </w:rPr>
-                              <w:t>[2] – ‘0’ ) ;</w:t>
+                              <w:t>Cout &lt;&lt; ( n[2] – ‘0’ ) ;</w:t>
                             </w:r>
                           </w:p>
                           <w:p>
@@ -2969,7 +2583,7 @@
         <mc:AlternateContent>
           <mc:Choice Requires="wps">
             <w:drawing>
-              <wp:anchor distT="0" distB="0" distL="114300" distR="114300" simplePos="0" relativeHeight="251661312" behindDoc="0" locked="0" layoutInCell="1" allowOverlap="1" wp14:anchorId="0ECE4E87" wp14:editId="1BA75588">
+              <wp:anchor distT="0" distB="0" distL="114300" distR="114300" simplePos="0" relativeHeight="251661312" behindDoc="0" locked="0" layoutInCell="1" allowOverlap="1" wp14:anchorId="419BCFA6" wp14:editId="1179F40A">
                 <wp:simplePos x="0" y="0"/>
                 <wp:positionH relativeFrom="column">
                   <wp:posOffset>2292350</wp:posOffset>
@@ -3061,21 +2675,8 @@
                                 <w:u w:val="single"/>
                                 <w:lang w:val="en-US"/>
                               </w:rPr>
-                              <w:t xml:space="preserve">Instead of </w:t>
-                            </w:r>
-                            <w:proofErr w:type="spellStart"/>
-                            <w:r>
-                              <w:rPr>
-                                <w:b/>
-                                <w:bCs/>
-                                <w:sz w:val="36"/>
-                                <w:szCs w:val="36"/>
-                                <w:u w:val="single"/>
-                                <w:lang w:val="en-US"/>
-                              </w:rPr>
-                              <w:t>BForce</w:t>
-                            </w:r>
-                            <w:proofErr w:type="spellEnd"/>
+                              <w:t>Instead of BForce</w:t>
+                            </w:r>
                           </w:p>
                           <w:p>
                             <w:pPr>
@@ -3232,27 +2833,7 @@
                                 <w:color w:val="000000" w:themeColor="text1"/>
                                 <w:lang w:val="en-US"/>
                               </w:rPr>
-                              <w:t>[0</w:t>
-                            </w:r>
-                            <w:proofErr w:type="gramStart"/>
-                            <w:r>
-                              <w:rPr>
-                                <w:b/>
-                                <w:bCs/>
-                                <w:color w:val="000000" w:themeColor="text1"/>
-                                <w:lang w:val="en-US"/>
-                              </w:rPr>
-                              <w:t>,4</w:t>
-                            </w:r>
-                            <w:proofErr w:type="gramEnd"/>
-                            <w:r>
-                              <w:rPr>
-                                <w:b/>
-                                <w:bCs/>
-                                <w:color w:val="000000" w:themeColor="text1"/>
-                                <w:lang w:val="en-US"/>
-                              </w:rPr>
-                              <w:t>]</w:t>
+                              <w:t>[0,4]</w:t>
                             </w:r>
                             <w:r>
                               <w:rPr>
@@ -3316,27 +2897,7 @@
                                 <w:color w:val="000000" w:themeColor="text1"/>
                                 <w:lang w:val="en-US"/>
                               </w:rPr>
-                              <w:t>[2</w:t>
-                            </w:r>
-                            <w:proofErr w:type="gramStart"/>
-                            <w:r>
-                              <w:rPr>
-                                <w:b/>
-                                <w:bCs/>
-                                <w:color w:val="000000" w:themeColor="text1"/>
-                                <w:lang w:val="en-US"/>
-                              </w:rPr>
-                              <w:t>,2</w:t>
-                            </w:r>
-                            <w:proofErr w:type="gramEnd"/>
-                            <w:r>
-                              <w:rPr>
-                                <w:b/>
-                                <w:bCs/>
-                                <w:color w:val="000000" w:themeColor="text1"/>
-                                <w:lang w:val="en-US"/>
-                              </w:rPr>
-                              <w:t xml:space="preserve">] </w:t>
+                              <w:t xml:space="preserve">[2,2] </w:t>
                             </w:r>
                             <w:r>
                               <w:rPr>
@@ -3390,20 +2951,8 @@
                                 <w:u w:val="single"/>
                                 <w:lang w:val="en-US"/>
                               </w:rPr>
-                              <w:t xml:space="preserve">Manhattan </w:t>
-                            </w:r>
-                            <w:proofErr w:type="gramStart"/>
-                            <w:r>
-                              <w:rPr>
-                                <w:b/>
-                                <w:bCs/>
-                                <w:color w:val="70AD47" w:themeColor="accent6"/>
-                                <w:u w:val="single"/>
-                                <w:lang w:val="en-US"/>
-                              </w:rPr>
-                              <w:t>distance ?</w:t>
-                            </w:r>
-                            <w:proofErr w:type="gramEnd"/>
+                              <w:t>Manhattan distance ?</w:t>
+                            </w:r>
                             <w:r>
                               <w:rPr>
                                 <w:color w:val="70AD47" w:themeColor="accent6"/>
@@ -3457,39 +3006,7 @@
                                 <w:color w:val="000000" w:themeColor="text1"/>
                                 <w:lang w:val="en-US"/>
                               </w:rPr>
-                              <w:t xml:space="preserve">It just needs a </w:t>
-                            </w:r>
-                            <w:proofErr w:type="spellStart"/>
-                            <w:r>
-                              <w:rPr>
-                                <w:color w:val="000000" w:themeColor="text1"/>
-                                <w:lang w:val="en-US"/>
-                              </w:rPr>
-                              <w:t>lil</w:t>
-                            </w:r>
-                            <w:proofErr w:type="spellEnd"/>
-                            <w:r>
-                              <w:rPr>
-                                <w:color w:val="000000" w:themeColor="text1"/>
-                                <w:lang w:val="en-US"/>
-                              </w:rPr>
-                              <w:t xml:space="preserve"> bit of </w:t>
-                            </w:r>
-                            <w:proofErr w:type="gramStart"/>
-                            <w:r>
-                              <w:rPr>
-                                <w:color w:val="000000" w:themeColor="text1"/>
-                                <w:lang w:val="en-US"/>
-                              </w:rPr>
-                              <w:t>insight :</w:t>
-                            </w:r>
-                            <w:proofErr w:type="gramEnd"/>
-                            <w:r>
-                              <w:rPr>
-                                <w:color w:val="000000" w:themeColor="text1"/>
-                                <w:lang w:val="en-US"/>
-                              </w:rPr>
-                              <w:t xml:space="preserve"> </w:t>
+                              <w:t xml:space="preserve">It just needs a lil bit of insight : </w:t>
                             </w:r>
                           </w:p>
                           <w:p>
@@ -3512,7 +3029,6 @@
                               </w:rPr>
                               <w:t xml:space="preserve">Moves = </w:t>
                             </w:r>
-                            <w:proofErr w:type="gramStart"/>
                             <w:r>
                               <w:rPr>
                                 <w:rFonts w:ascii="Courier New" w:hAnsi="Courier New" w:cs="Courier New"/>
@@ -3524,7 +3040,6 @@
                               </w:rPr>
                               <w:t>abs(</w:t>
                             </w:r>
-                            <w:proofErr w:type="gramEnd"/>
                             <w:r>
                               <w:rPr>
                                 <w:rFonts w:ascii="Courier New" w:hAnsi="Courier New" w:cs="Courier New"/>
@@ -3598,20 +3113,8 @@
                                 <w:color w:val="70AD47" w:themeColor="accent6"/>
                                 <w:lang w:val="en-US"/>
                               </w:rPr>
-                              <w:t xml:space="preserve">ALWAYS FIND A </w:t>
-                            </w:r>
-                            <w:proofErr w:type="gramStart"/>
-                            <w:r>
-                              <w:rPr>
-                                <w:rFonts w:ascii="Consolas" w:hAnsi="Consolas"/>
-                                <w:i/>
-                                <w:iCs/>
-                                <w:color w:val="70AD47" w:themeColor="accent6"/>
-                                <w:lang w:val="en-US"/>
-                              </w:rPr>
-                              <w:t>FORMULA !</w:t>
-                            </w:r>
-                            <w:proofErr w:type="gramEnd"/>
+                              <w:t>ALWAYS FIND A FORMULA !</w:t>
+                            </w:r>
                           </w:p>
                         </w:txbxContent>
                       </wps:txbx>
@@ -4250,7 +3753,7 @@
         <mc:AlternateContent>
           <mc:Choice Requires="wps">
             <w:drawing>
-              <wp:anchor distT="0" distB="0" distL="114300" distR="114300" simplePos="0" relativeHeight="251659264" behindDoc="0" locked="0" layoutInCell="1" allowOverlap="1" wp14:anchorId="7D88F6A1" wp14:editId="0A6A6F7C">
+              <wp:anchor distT="0" distB="0" distL="114300" distR="114300" simplePos="0" relativeHeight="251659264" behindDoc="0" locked="0" layoutInCell="1" allowOverlap="1" wp14:anchorId="0E93EA38" wp14:editId="5B8D1DDD">
                 <wp:simplePos x="0" y="0"/>
                 <wp:positionH relativeFrom="column">
                   <wp:posOffset>-781050</wp:posOffset>
@@ -4334,23 +3837,13 @@
                               </w:rPr>
                               <w:t xml:space="preserve">If </w:t>
                             </w:r>
-                            <w:proofErr w:type="spellStart"/>
                             <w:r>
                               <w:rPr>
                                 <w:i/>
                                 <w:iCs/>
                                 <w:lang w:val="en-US"/>
                               </w:rPr>
-                              <w:t>i</w:t>
-                            </w:r>
-                            <w:proofErr w:type="spellEnd"/>
-                            <w:r>
-                              <w:rPr>
-                                <w:i/>
-                                <w:iCs/>
-                                <w:lang w:val="en-US"/>
-                              </w:rPr>
-                              <w:t xml:space="preserve"> objects </w:t>
+                              <w:t xml:space="preserve">i objects </w:t>
                             </w:r>
                             <w:r>
                               <w:rPr>
@@ -4391,17 +3884,8 @@
                                 <w:highlight w:val="yellow"/>
                                 <w:lang w:val="en-US"/>
                               </w:rPr>
-                              <w:t>R = 1/a + 1/b + …. + 1/</w:t>
-                            </w:r>
-                            <w:proofErr w:type="spellStart"/>
-                            <w:r>
-                              <w:rPr>
-                                <w:highlight w:val="yellow"/>
-                                <w:lang w:val="en-US"/>
-                              </w:rPr>
-                              <w:t>i</w:t>
-                            </w:r>
-                            <w:proofErr w:type="spellEnd"/>
+                              <w:t>R = 1/a + 1/b + …. + 1/i</w:t>
+                            </w:r>
                           </w:p>
                           <w:p>
                             <w:pPr>
@@ -4489,32 +3973,14 @@
                                 <w:color w:val="00B0F0"/>
                                 <w:lang w:val="en-US"/>
                               </w:rPr>
-                              <w:t xml:space="preserve">at the same </w:t>
-                            </w:r>
-                            <w:proofErr w:type="gramStart"/>
-                            <w:r>
-                              <w:rPr>
-                                <w:b/>
-                                <w:bCs/>
+                              <w:t>at the same time</w:t>
+                            </w:r>
+                            <w:r>
+                              <w:rPr>
                                 <w:color w:val="00B0F0"/>
                                 <w:lang w:val="en-US"/>
                               </w:rPr>
-                              <w:t>time</w:t>
-                            </w:r>
-                            <w:r>
-                              <w:rPr>
-                                <w:color w:val="00B0F0"/>
-                                <w:lang w:val="en-US"/>
-                              </w:rPr>
-                              <w:t xml:space="preserve"> ?</w:t>
-                            </w:r>
-                            <w:proofErr w:type="gramEnd"/>
-                            <w:r>
-                              <w:rPr>
-                                <w:color w:val="00B0F0"/>
-                                <w:lang w:val="en-US"/>
-                              </w:rPr>
-                              <w:t xml:space="preserve"> </w:t>
+                              <w:t xml:space="preserve"> ? </w:t>
                             </w:r>
                           </w:p>
                           <w:p>
@@ -4835,7 +4301,7 @@
         <mc:AlternateContent>
           <mc:Choice Requires="wps">
             <w:drawing>
-              <wp:anchor distT="0" distB="0" distL="114300" distR="114300" simplePos="0" relativeHeight="251660288" behindDoc="0" locked="0" layoutInCell="1" allowOverlap="1" wp14:anchorId="3043983A" wp14:editId="2C33BB0B">
+              <wp:anchor distT="0" distB="0" distL="114300" distR="114300" simplePos="0" relativeHeight="251660288" behindDoc="0" locked="0" layoutInCell="1" allowOverlap="1" wp14:anchorId="4FBF97FA" wp14:editId="043632DB">
                 <wp:simplePos x="0" y="0"/>
                 <wp:positionH relativeFrom="column">
                   <wp:posOffset>2055072</wp:posOffset>
@@ -4894,7 +4360,6 @@
                                 <w:lang w:val="en-US"/>
                               </w:rPr>
                             </w:pPr>
-                            <w:proofErr w:type="gramStart"/>
                             <w:r>
                               <w:rPr>
                                 <w:b/>
@@ -4904,19 +4369,7 @@
                                 <w:u w:val="single"/>
                                 <w:lang w:val="en-US"/>
                               </w:rPr>
-                              <w:t>MIN ,</w:t>
-                            </w:r>
-                            <w:proofErr w:type="gramEnd"/>
-                            <w:r>
-                              <w:rPr>
-                                <w:b/>
-                                <w:bCs/>
-                                <w:sz w:val="36"/>
-                                <w:szCs w:val="36"/>
-                                <w:u w:val="single"/>
-                                <w:lang w:val="en-US"/>
-                              </w:rPr>
-                              <w:t xml:space="preserve"> MAX and The index of a value</w:t>
+                              <w:t>MIN , MAX and The index of a value</w:t>
                             </w:r>
                           </w:p>
                           <w:p>
@@ -4954,21 +4407,12 @@
                                 <w:lang w:val="en-US"/>
                               </w:rPr>
                             </w:pPr>
-                            <w:proofErr w:type="spellStart"/>
                             <w:r>
                               <w:rPr>
                                 <w:highlight w:val="yellow"/>
                                 <w:lang w:val="en-US"/>
                               </w:rPr>
-                              <w:t>min_of_arr</w:t>
-                            </w:r>
-                            <w:proofErr w:type="spellEnd"/>
-                            <w:r>
-                              <w:rPr>
-                                <w:highlight w:val="yellow"/>
-                                <w:lang w:val="en-US"/>
-                              </w:rPr>
-                              <w:t xml:space="preserve"> = </w:t>
+                              <w:t xml:space="preserve">min_of_arr = </w:t>
                             </w:r>
                             <w:r>
                               <w:rPr>
@@ -4978,9 +4422,58 @@
                                 <w:highlight w:val="yellow"/>
                                 <w:lang w:val="en-US"/>
                               </w:rPr>
-                              <w:t>*</w:t>
-                            </w:r>
-                            <w:proofErr w:type="spellStart"/>
+                              <w:t xml:space="preserve">*min_element( </w:t>
+                            </w:r>
+                            <w:r>
+                              <w:rPr>
+                                <w:highlight w:val="yellow"/>
+                                <w:lang w:val="en-US"/>
+                              </w:rPr>
+                              <w:t>arr , arr+n )</w:t>
+                            </w:r>
+                          </w:p>
+                          <w:p>
+                            <w:pPr>
+                              <w:jc w:val="center"/>
+                              <w:rPr>
+                                <w:lang w:val="en-US"/>
+                              </w:rPr>
+                            </w:pPr>
+                            <w:r>
+                              <w:rPr>
+                                <w:lang w:val="en-US"/>
+                              </w:rPr>
+                              <w:t xml:space="preserve">To return the </w:t>
+                            </w:r>
+                            <w:r>
+                              <w:rPr>
+                                <w:b/>
+                                <w:bCs/>
+                                <w:lang w:val="en-US"/>
+                              </w:rPr>
+                              <w:t>max</w:t>
+                            </w:r>
+                            <w:r>
+                              <w:rPr>
+                                <w:lang w:val="en-US"/>
+                              </w:rPr>
+                              <w:t xml:space="preserve"> of an array:</w:t>
+                            </w:r>
+                          </w:p>
+                          <w:p>
+                            <w:pPr>
+                              <w:jc w:val="center"/>
+                              <w:rPr>
+                                <w:lang w:val="en-US"/>
+                              </w:rPr>
+                            </w:pPr>
+                            <w:r>
+                              <w:rPr>
+                                <w:highlight w:val="yellow"/>
+                                <w:lang w:val="en-US"/>
+                              </w:rPr>
+                              <w:t xml:space="preserve">min_of_arr = </w:t>
+                            </w:r>
                             <w:r>
                               <w:rPr>
                                 <w:b/>
@@ -4989,9 +4482,70 @@
                                 <w:highlight w:val="yellow"/>
                                 <w:lang w:val="en-US"/>
                               </w:rPr>
-                              <w:t>min_</w:t>
-                            </w:r>
-                            <w:proofErr w:type="gramStart"/>
+                              <w:t>*max_element(</w:t>
+                            </w:r>
+                            <w:r>
+                              <w:rPr>
+                                <w:highlight w:val="yellow"/>
+                                <w:lang w:val="en-US"/>
+                              </w:rPr>
+                              <w:t>arr , arr+n)</w:t>
+                            </w:r>
+                          </w:p>
+                          <w:p>
+                            <w:pPr>
+                              <w:jc w:val="center"/>
+                              <w:rPr>
+                                <w:b/>
+                                <w:bCs/>
+                                <w:lang w:val="en-US"/>
+                              </w:rPr>
+                            </w:pPr>
+                            <w:r>
+                              <w:rPr>
+                                <w:lang w:val="en-US"/>
+                              </w:rPr>
+                              <w:t xml:space="preserve">to return </w:t>
+                            </w:r>
+                            <w:r>
+                              <w:rPr>
+                                <w:b/>
+                                <w:bCs/>
+                                <w:lang w:val="en-US"/>
+                              </w:rPr>
+                              <w:t>the index</w:t>
+                            </w:r>
+                            <w:r>
+                              <w:rPr>
+                                <w:lang w:val="en-US"/>
+                              </w:rPr>
+                              <w:t xml:space="preserve"> of a value in the array :  </w:t>
+                            </w:r>
+                            <w:r>
+                              <w:rPr>
+                                <w:b/>
+                                <w:bCs/>
+                                <w:lang w:val="en-US"/>
+                              </w:rPr>
+                              <w:t>distance( iter0 , iter1)</w:t>
+                            </w:r>
+                          </w:p>
+                          <w:p>
+                            <w:pPr>
+                              <w:jc w:val="center"/>
+                              <w:rPr>
+                                <w:b/>
+                                <w:bCs/>
+                                <w:lang w:val="en-US"/>
+                              </w:rPr>
+                            </w:pPr>
+                            <w:r>
+                              <w:rPr>
+                                <w:highlight w:val="yellow"/>
+                                <w:lang w:val="en-US"/>
+                              </w:rPr>
+                              <w:t xml:space="preserve">index_of_min = </w:t>
+                            </w:r>
                             <w:r>
                               <w:rPr>
                                 <w:b/>
@@ -5000,271 +4554,6 @@
                                 <w:highlight w:val="yellow"/>
                                 <w:lang w:val="en-US"/>
                               </w:rPr>
-                              <w:t>element</w:t>
-                            </w:r>
-                            <w:proofErr w:type="spellEnd"/>
-                            <w:r>
-                              <w:rPr>
-                                <w:b/>
-                                <w:bCs/>
-                                <w:color w:val="00B0F0"/>
-                                <w:highlight w:val="yellow"/>
-                                <w:lang w:val="en-US"/>
-                              </w:rPr>
-                              <w:t>(</w:t>
-                            </w:r>
-                            <w:proofErr w:type="gramEnd"/>
-                            <w:r>
-                              <w:rPr>
-                                <w:b/>
-                                <w:bCs/>
-                                <w:color w:val="00B0F0"/>
-                                <w:highlight w:val="yellow"/>
-                                <w:lang w:val="en-US"/>
-                              </w:rPr>
-                              <w:t xml:space="preserve"> </w:t>
-                            </w:r>
-                            <w:proofErr w:type="spellStart"/>
-                            <w:r>
-                              <w:rPr>
-                                <w:highlight w:val="yellow"/>
-                                <w:lang w:val="en-US"/>
-                              </w:rPr>
-                              <w:t>arr</w:t>
-                            </w:r>
-                            <w:proofErr w:type="spellEnd"/>
-                            <w:r>
-                              <w:rPr>
-                                <w:highlight w:val="yellow"/>
-                                <w:lang w:val="en-US"/>
-                              </w:rPr>
-                              <w:t xml:space="preserve"> , </w:t>
-                            </w:r>
-                            <w:proofErr w:type="spellStart"/>
-                            <w:r>
-                              <w:rPr>
-                                <w:highlight w:val="yellow"/>
-                                <w:lang w:val="en-US"/>
-                              </w:rPr>
-                              <w:t>arr+n</w:t>
-                            </w:r>
-                            <w:proofErr w:type="spellEnd"/>
-                            <w:r>
-                              <w:rPr>
-                                <w:highlight w:val="yellow"/>
-                                <w:lang w:val="en-US"/>
-                              </w:rPr>
-                              <w:t xml:space="preserve"> )</w:t>
-                            </w:r>
-                          </w:p>
-                          <w:p>
-                            <w:pPr>
-                              <w:jc w:val="center"/>
-                              <w:rPr>
-                                <w:lang w:val="en-US"/>
-                              </w:rPr>
-                            </w:pPr>
-                            <w:r>
-                              <w:rPr>
-                                <w:lang w:val="en-US"/>
-                              </w:rPr>
-                              <w:t xml:space="preserve">To return the </w:t>
-                            </w:r>
-                            <w:r>
-                              <w:rPr>
-                                <w:b/>
-                                <w:bCs/>
-                                <w:lang w:val="en-US"/>
-                              </w:rPr>
-                              <w:t>max</w:t>
-                            </w:r>
-                            <w:r>
-                              <w:rPr>
-                                <w:lang w:val="en-US"/>
-                              </w:rPr>
-                              <w:t xml:space="preserve"> of an array:</w:t>
-                            </w:r>
-                          </w:p>
-                          <w:p>
-                            <w:pPr>
-                              <w:jc w:val="center"/>
-                              <w:rPr>
-                                <w:lang w:val="en-US"/>
-                              </w:rPr>
-                            </w:pPr>
-                            <w:proofErr w:type="spellStart"/>
-                            <w:r>
-                              <w:rPr>
-                                <w:highlight w:val="yellow"/>
-                                <w:lang w:val="en-US"/>
-                              </w:rPr>
-                              <w:t>min_of_arr</w:t>
-                            </w:r>
-                            <w:proofErr w:type="spellEnd"/>
-                            <w:r>
-                              <w:rPr>
-                                <w:highlight w:val="yellow"/>
-                                <w:lang w:val="en-US"/>
-                              </w:rPr>
-                              <w:t xml:space="preserve"> = </w:t>
-                            </w:r>
-                            <w:r>
-                              <w:rPr>
-                                <w:b/>
-                                <w:bCs/>
-                                <w:color w:val="00B0F0"/>
-                                <w:highlight w:val="yellow"/>
-                                <w:lang w:val="en-US"/>
-                              </w:rPr>
-                              <w:t>*</w:t>
-                            </w:r>
-                            <w:proofErr w:type="spellStart"/>
-                            <w:r>
-                              <w:rPr>
-                                <w:b/>
-                                <w:bCs/>
-                                <w:color w:val="00B0F0"/>
-                                <w:highlight w:val="yellow"/>
-                                <w:lang w:val="en-US"/>
-                              </w:rPr>
-                              <w:t>max_</w:t>
-                            </w:r>
-                            <w:proofErr w:type="gramStart"/>
-                            <w:r>
-                              <w:rPr>
-                                <w:b/>
-                                <w:bCs/>
-                                <w:color w:val="00B0F0"/>
-                                <w:highlight w:val="yellow"/>
-                                <w:lang w:val="en-US"/>
-                              </w:rPr>
-                              <w:t>element</w:t>
-                            </w:r>
-                            <w:proofErr w:type="spellEnd"/>
-                            <w:r>
-                              <w:rPr>
-                                <w:b/>
-                                <w:bCs/>
-                                <w:color w:val="00B0F0"/>
-                                <w:highlight w:val="yellow"/>
-                                <w:lang w:val="en-US"/>
-                              </w:rPr>
-                              <w:t>(</w:t>
-                            </w:r>
-                            <w:proofErr w:type="spellStart"/>
-                            <w:proofErr w:type="gramEnd"/>
-                            <w:r>
-                              <w:rPr>
-                                <w:highlight w:val="yellow"/>
-                                <w:lang w:val="en-US"/>
-                              </w:rPr>
-                              <w:t>arr</w:t>
-                            </w:r>
-                            <w:proofErr w:type="spellEnd"/>
-                            <w:r>
-                              <w:rPr>
-                                <w:highlight w:val="yellow"/>
-                                <w:lang w:val="en-US"/>
-                              </w:rPr>
-                              <w:t xml:space="preserve"> , </w:t>
-                            </w:r>
-                            <w:proofErr w:type="spellStart"/>
-                            <w:r>
-                              <w:rPr>
-                                <w:highlight w:val="yellow"/>
-                                <w:lang w:val="en-US"/>
-                              </w:rPr>
-                              <w:t>arr+n</w:t>
-                            </w:r>
-                            <w:proofErr w:type="spellEnd"/>
-                            <w:r>
-                              <w:rPr>
-                                <w:highlight w:val="yellow"/>
-                                <w:lang w:val="en-US"/>
-                              </w:rPr>
-                              <w:t>)</w:t>
-                            </w:r>
-                          </w:p>
-                          <w:p>
-                            <w:pPr>
-                              <w:jc w:val="center"/>
-                              <w:rPr>
-                                <w:b/>
-                                <w:bCs/>
-                                <w:lang w:val="en-US"/>
-                              </w:rPr>
-                            </w:pPr>
-                            <w:proofErr w:type="gramStart"/>
-                            <w:r>
-                              <w:rPr>
-                                <w:lang w:val="en-US"/>
-                              </w:rPr>
-                              <w:t>to</w:t>
-                            </w:r>
-                            <w:proofErr w:type="gramEnd"/>
-                            <w:r>
-                              <w:rPr>
-                                <w:lang w:val="en-US"/>
-                              </w:rPr>
-                              <w:t xml:space="preserve"> return </w:t>
-                            </w:r>
-                            <w:r>
-                              <w:rPr>
-                                <w:b/>
-                                <w:bCs/>
-                                <w:lang w:val="en-US"/>
-                              </w:rPr>
-                              <w:t>the index</w:t>
-                            </w:r>
-                            <w:r>
-                              <w:rPr>
-                                <w:lang w:val="en-US"/>
-                              </w:rPr>
-                              <w:t xml:space="preserve"> of a value in the array :  </w:t>
-                            </w:r>
-                            <w:r>
-                              <w:rPr>
-                                <w:b/>
-                                <w:bCs/>
-                                <w:lang w:val="en-US"/>
-                              </w:rPr>
-                              <w:t>distance( iter0 , iter1)</w:t>
-                            </w:r>
-                          </w:p>
-                          <w:p>
-                            <w:pPr>
-                              <w:jc w:val="center"/>
-                              <w:rPr>
-                                <w:b/>
-                                <w:bCs/>
-                                <w:lang w:val="en-US"/>
-                              </w:rPr>
-                            </w:pPr>
-                            <w:proofErr w:type="spellStart"/>
-                            <w:r>
-                              <w:rPr>
-                                <w:highlight w:val="yellow"/>
-                                <w:lang w:val="en-US"/>
-                              </w:rPr>
-                              <w:t>index_of_min</w:t>
-                            </w:r>
-                            <w:proofErr w:type="spellEnd"/>
-                            <w:r>
-                              <w:rPr>
-                                <w:highlight w:val="yellow"/>
-                                <w:lang w:val="en-US"/>
-                              </w:rPr>
-                              <w:t xml:space="preserve"> = </w:t>
-                            </w:r>
-                            <w:proofErr w:type="gramStart"/>
-                            <w:r>
-                              <w:rPr>
-                                <w:b/>
-                                <w:bCs/>
-                                <w:color w:val="00B0F0"/>
-                                <w:highlight w:val="yellow"/>
-                                <w:lang w:val="en-US"/>
-                              </w:rPr>
                               <w:t>distance</w:t>
                             </w:r>
                             <w:r>
@@ -5277,7 +4566,6 @@
                               </w:rPr>
                               <w:t>(</w:t>
                             </w:r>
-                            <w:proofErr w:type="gramEnd"/>
                             <w:r>
                               <w:rPr>
                                 <w:b/>
@@ -5287,23 +4575,13 @@
                               </w:rPr>
                               <w:t xml:space="preserve"> </w:t>
                             </w:r>
-                            <w:proofErr w:type="spellStart"/>
                             <w:r>
                               <w:rPr>
                                 <w:highlight w:val="yellow"/>
                                 <w:lang w:val="en-US"/>
                               </w:rPr>
-                              <w:t>arr</w:t>
-                            </w:r>
-                            <w:proofErr w:type="spellEnd"/>
-                            <w:r>
-                              <w:rPr>
-                                <w:highlight w:val="yellow"/>
-                                <w:lang w:val="en-US"/>
-                              </w:rPr>
-                              <w:t xml:space="preserve"> , </w:t>
-                            </w:r>
-                            <w:proofErr w:type="spellStart"/>
+                              <w:t xml:space="preserve">arr , </w:t>
+                            </w:r>
                             <w:r>
                               <w:rPr>
                                 <w:i/>
@@ -5311,49 +4589,14 @@
                                 <w:highlight w:val="yellow"/>
                                 <w:lang w:val="en-US"/>
                               </w:rPr>
-                              <w:t>min_element</w:t>
-                            </w:r>
-                            <w:proofErr w:type="spellEnd"/>
-                            <w:r>
-                              <w:rPr>
-                                <w:i/>
-                                <w:iCs/>
+                              <w:t xml:space="preserve">min_element( </w:t>
+                            </w:r>
+                            <w:r>
+                              <w:rPr>
                                 <w:highlight w:val="yellow"/>
                                 <w:lang w:val="en-US"/>
                               </w:rPr>
-                              <w:t xml:space="preserve">( </w:t>
-                            </w:r>
-                            <w:proofErr w:type="spellStart"/>
-                            <w:r>
-                              <w:rPr>
-                                <w:highlight w:val="yellow"/>
-                                <w:lang w:val="en-US"/>
-                              </w:rPr>
-                              <w:t>arr</w:t>
-                            </w:r>
-                            <w:proofErr w:type="spellEnd"/>
-                            <w:r>
-                              <w:rPr>
-                                <w:highlight w:val="yellow"/>
-                                <w:lang w:val="en-US"/>
-                              </w:rPr>
-                              <w:t xml:space="preserve"> , </w:t>
-                            </w:r>
-                            <w:proofErr w:type="spellStart"/>
-                            <w:r>
-                              <w:rPr>
-                                <w:highlight w:val="yellow"/>
-                                <w:lang w:val="en-US"/>
-                              </w:rPr>
-                              <w:t>arr</w:t>
-                            </w:r>
-                            <w:proofErr w:type="spellEnd"/>
-                            <w:r>
-                              <w:rPr>
-                                <w:highlight w:val="yellow"/>
-                                <w:lang w:val="en-US"/>
-                              </w:rPr>
-                              <w:t xml:space="preserve"> +n </w:t>
+                              <w:t xml:space="preserve">arr , arr +n </w:t>
                             </w:r>
                             <w:r>
                               <w:rPr>
@@ -5433,7 +4676,6 @@
                                 <w:lang w:val="en-US"/>
                               </w:rPr>
                             </w:pPr>
-                            <w:proofErr w:type="gramStart"/>
                             <w:r>
                               <w:rPr>
                                 <w:i/>
@@ -5441,17 +4683,7 @@
                                 <w:color w:val="000000" w:themeColor="text1"/>
                                 <w:lang w:val="en-US"/>
                               </w:rPr>
-                              <w:t>distance(</w:t>
-                            </w:r>
-                            <w:proofErr w:type="gramEnd"/>
-                            <w:r>
-                              <w:rPr>
-                                <w:i/>
-                                <w:iCs/>
-                                <w:color w:val="000000" w:themeColor="text1"/>
-                                <w:lang w:val="en-US"/>
-                              </w:rPr>
-                              <w:t>)</w:t>
+                              <w:t>distance()</w:t>
                             </w:r>
                             <w:r>
                               <w:rPr>
@@ -5489,7 +4721,6 @@
                                 <w:lang w:val="en-US"/>
                               </w:rPr>
                             </w:pPr>
-                            <w:proofErr w:type="spellStart"/>
                             <w:r>
                               <w:rPr>
                                 <w:i/>
@@ -5497,17 +4728,7 @@
                                 <w:color w:val="000000" w:themeColor="text1"/>
                                 <w:lang w:val="en-US"/>
                               </w:rPr>
-                              <w:t>min_element</w:t>
-                            </w:r>
-                            <w:proofErr w:type="spellEnd"/>
-                            <w:r>
-                              <w:rPr>
-                                <w:i/>
-                                <w:iCs/>
-                                <w:color w:val="000000" w:themeColor="text1"/>
-                                <w:lang w:val="en-US"/>
-                              </w:rPr>
-                              <w:t xml:space="preserve">() </w:t>
+                              <w:t xml:space="preserve">min_element() </w:t>
                             </w:r>
                             <w:r>
                               <w:rPr>
@@ -6223,14 +5444,1881 @@
     </w:p>
     <w:p>
       <w:r>
+        <w:rPr>
+          <w:noProof/>
+          <w:lang w:eastAsia="fr-FR"/>
+        </w:rPr>
+        <mc:AlternateContent>
+          <mc:Choice Requires="wps">
+            <w:drawing>
+              <wp:anchor distT="0" distB="0" distL="114300" distR="114300" simplePos="0" relativeHeight="251671552" behindDoc="0" locked="0" layoutInCell="1" allowOverlap="1" wp14:anchorId="271E01D4" wp14:editId="4538E8D3">
+                <wp:simplePos x="0" y="0"/>
+                <wp:positionH relativeFrom="column">
+                  <wp:posOffset>-404495</wp:posOffset>
+                </wp:positionH>
+                <wp:positionV relativeFrom="paragraph">
+                  <wp:posOffset>8110855</wp:posOffset>
+                </wp:positionV>
+                <wp:extent cx="1280160" cy="655320"/>
+                <wp:effectExtent l="0" t="0" r="15240" b="11430"/>
+                <wp:wrapNone/>
+                <wp:docPr id="10" name="Rectangle 10"/>
+                <wp:cNvGraphicFramePr/>
+                <a:graphic xmlns:a="http://schemas.openxmlformats.org/drawingml/2006/main">
+                  <a:graphicData uri="http://schemas.microsoft.com/office/word/2010/wordprocessingShape">
+                    <wps:wsp>
+                      <wps:cNvSpPr/>
+                      <wps:spPr>
+                        <a:xfrm>
+                          <a:off x="0" y="0"/>
+                          <a:ext cx="1280160" cy="655320"/>
+                        </a:xfrm>
+                        <a:prstGeom prst="rect">
+                          <a:avLst/>
+                        </a:prstGeom>
+                        <a:ln/>
+                      </wps:spPr>
+                      <wps:style>
+                        <a:lnRef idx="3">
+                          <a:schemeClr val="lt1"/>
+                        </a:lnRef>
+                        <a:fillRef idx="1">
+                          <a:schemeClr val="accent3"/>
+                        </a:fillRef>
+                        <a:effectRef idx="1">
+                          <a:schemeClr val="accent3"/>
+                        </a:effectRef>
+                        <a:fontRef idx="minor">
+                          <a:schemeClr val="lt1"/>
+                        </a:fontRef>
+                      </wps:style>
+                      <wps:txbx>
+                        <w:txbxContent>
+                          <w:p>
+                            <w:pPr>
+                              <w:jc w:val="center"/>
+                              <w:rPr>
+                                <w:sz w:val="36"/>
+                                <w:szCs w:val="36"/>
+                                <w:lang w:val="en-US"/>
+                              </w:rPr>
+                            </w:pPr>
+                            <w:r>
+                              <w:rPr>
+                                <w:sz w:val="36"/>
+                                <w:szCs w:val="36"/>
+                                <w:lang w:val="en-US"/>
+                              </w:rPr>
+                              <w:t>Intro to CP(p)</w:t>
+                            </w:r>
+                          </w:p>
+                        </w:txbxContent>
+                      </wps:txbx>
+                      <wps:bodyPr rot="0" spcFirstLastPara="0" vertOverflow="overflow" horzOverflow="overflow" vert="horz" wrap="square" lIns="91440" tIns="45720" rIns="91440" bIns="45720" numCol="1" spcCol="0" rtlCol="0" fromWordArt="0" anchor="ctr" anchorCtr="0" forceAA="0" compatLnSpc="1">
+                        <a:prstTxWarp prst="textNoShape">
+                          <a:avLst/>
+                        </a:prstTxWarp>
+                        <a:noAutofit/>
+                      </wps:bodyPr>
+                    </wps:wsp>
+                  </a:graphicData>
+                </a:graphic>
+                <wp14:sizeRelH relativeFrom="margin">
+                  <wp14:pctWidth>0</wp14:pctWidth>
+                </wp14:sizeRelH>
+                <wp14:sizeRelV relativeFrom="margin">
+                  <wp14:pctHeight>0</wp14:pctHeight>
+                </wp14:sizeRelV>
+              </wp:anchor>
+            </w:drawing>
+          </mc:Choice>
+          <mc:Fallback>
+            <w:pict>
+              <v:rect w14:anchorId="271E01D4" id="Rectangle 10" o:spid="_x0000_s1033" style="position:absolute;margin-left:-31.85pt;margin-top:638.65pt;width:100.8pt;height:51.6pt;z-index:251671552;visibility:visible;mso-wrap-style:square;mso-width-percent:0;mso-height-percent:0;mso-wrap-distance-left:9pt;mso-wrap-distance-top:0;mso-wrap-distance-right:9pt;mso-wrap-distance-bottom:0;mso-position-horizontal:absolute;mso-position-horizontal-relative:text;mso-position-vertical:absolute;mso-position-vertical-relative:text;mso-width-percent:0;mso-height-percent:0;mso-width-relative:margin;mso-height-relative:margin;v-text-anchor:middle" o:gfxdata="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" fillcolor="#a5a5a5 [3206]" strokecolor="white [3201]" strokeweight="1.5pt">
+                <v:textbox>
+                  <w:txbxContent>
+                    <w:p>
+                      <w:pPr>
+                        <w:jc w:val="center"/>
+                        <w:rPr>
+                          <w:sz w:val="36"/>
+                          <w:szCs w:val="36"/>
+                          <w:lang w:val="en-US"/>
+                        </w:rPr>
+                      </w:pPr>
+                      <w:r>
+                        <w:rPr>
+                          <w:sz w:val="36"/>
+                          <w:szCs w:val="36"/>
+                          <w:lang w:val="en-US"/>
+                        </w:rPr>
+                        <w:t>Intro to CP(p)</w:t>
+                      </w:r>
+                    </w:p>
+                  </w:txbxContent>
+                </v:textbox>
+              </v:rect>
+            </w:pict>
+          </mc:Fallback>
+        </mc:AlternateContent>
+      </w:r>
+      <w:r>
         <w:br w:type="page"/>
       </w:r>
     </w:p>
     <w:p>
-      <w:bookmarkStart w:id="0" w:name="_GoBack"/>
-      <w:bookmarkEnd w:id="0"/>
       <w:r>
+        <w:rPr>
+          <w:noProof/>
+          <w:lang w:eastAsia="fr-FR"/>
+        </w:rPr>
         <w:lastRenderedPageBreak/>
+        <mc:AlternateContent>
+          <mc:Choice Requires="wps">
+            <w:drawing>
+              <wp:anchor distT="0" distB="0" distL="114300" distR="114300" simplePos="0" relativeHeight="251667456" behindDoc="0" locked="0" layoutInCell="1" allowOverlap="1" wp14:anchorId="5186ECCB" wp14:editId="4036FE83">
+                <wp:simplePos x="0" y="0"/>
+                <wp:positionH relativeFrom="column">
+                  <wp:posOffset>-716915</wp:posOffset>
+                </wp:positionH>
+                <wp:positionV relativeFrom="paragraph">
+                  <wp:posOffset>-8255</wp:posOffset>
+                </wp:positionV>
+                <wp:extent cx="4015740" cy="2971800"/>
+                <wp:effectExtent l="0" t="0" r="22860" b="19050"/>
+                <wp:wrapNone/>
+                <wp:docPr id="8" name="Rectangle 8"/>
+                <wp:cNvGraphicFramePr/>
+                <a:graphic xmlns:a="http://schemas.openxmlformats.org/drawingml/2006/main">
+                  <a:graphicData uri="http://schemas.microsoft.com/office/word/2010/wordprocessingShape">
+                    <wps:wsp>
+                      <wps:cNvSpPr/>
+                      <wps:spPr>
+                        <a:xfrm>
+                          <a:off x="0" y="0"/>
+                          <a:ext cx="4015740" cy="2971800"/>
+                        </a:xfrm>
+                        <a:prstGeom prst="rect">
+                          <a:avLst/>
+                        </a:prstGeom>
+                        <a:ln>
+                          <a:solidFill>
+                            <a:srgbClr val="00B0F0"/>
+                          </a:solidFill>
+                        </a:ln>
+                      </wps:spPr>
+                      <wps:style>
+                        <a:lnRef idx="2">
+                          <a:schemeClr val="accent6"/>
+                        </a:lnRef>
+                        <a:fillRef idx="1">
+                          <a:schemeClr val="lt1"/>
+                        </a:fillRef>
+                        <a:effectRef idx="0">
+                          <a:schemeClr val="accent6"/>
+                        </a:effectRef>
+                        <a:fontRef idx="minor">
+                          <a:schemeClr val="dk1"/>
+                        </a:fontRef>
+                      </wps:style>
+                      <wps:txbx>
+                        <w:txbxContent>
+                          <w:p>
+                            <w:pPr>
+                              <w:jc w:val="center"/>
+                              <w:rPr>
+                                <w:b/>
+                                <w:bCs/>
+                                <w:color w:val="00B0F0"/>
+                                <w:lang w:val="en-US"/>
+                              </w:rPr>
+                            </w:pPr>
+                            <w:r>
+                              <w:rPr>
+                                <w:b/>
+                                <w:bCs/>
+                                <w:sz w:val="36"/>
+                                <w:szCs w:val="36"/>
+                                <w:u w:val="single"/>
+                                <w:lang w:val="en-US"/>
+                              </w:rPr>
+                              <w:t xml:space="preserve">What’s the max number of […] in […] </w:t>
+                            </w:r>
+                          </w:p>
+                          <w:p>
+                            <w:pPr>
+                              <w:pStyle w:val="Lienhypertexte"/>
+                              <w:spacing w:after="0"/>
+                              <w:rPr>
+                                <w:rFonts w:ascii="Arial" w:hAnsi="Arial" w:cs="Arial"/>
+                                <w:color w:val="4D5B7C"/>
+                                <w:lang w:val="en-US"/>
+                              </w:rPr>
+                            </w:pPr>
+                            <w:r>
+                              <w:rPr>
+                                <w:rFonts w:ascii="Arial" w:hAnsi="Arial" w:cs="Arial"/>
+                                <w:color w:val="4D5B7C"/>
+                                <w:lang w:val="en-US"/>
+                              </w:rPr>
+                              <w:t>The third parameter(</w:t>
+                            </w:r>
+                            <w:r>
+                              <w:rPr>
+                                <w:rStyle w:val="NormalWeb"/>
+                                <w:rFonts w:ascii="Arial" w:hAnsi="Arial" w:cs="Arial"/>
+                                <w:color w:val="4D5B7C"/>
+                                <w:lang w:val="en-US"/>
+                              </w:rPr>
+                              <w:t>comp</w:t>
+                            </w:r>
+                            <w:r>
+                              <w:rPr>
+                                <w:rFonts w:ascii="Arial" w:hAnsi="Arial" w:cs="Arial"/>
+                                <w:color w:val="4D5B7C"/>
+                                <w:lang w:val="en-US"/>
+                              </w:rPr>
+                              <w:t>) for the </w:t>
+                            </w:r>
+                            <w:r>
+                              <w:rPr>
+                                <w:rStyle w:val="lev"/>
+                                <w:color w:val="24335A"/>
+                                <w:shd w:val="clear" w:color="auto" w:fill="E3E8F4"/>
+                                <w:lang w:val="en-US"/>
+                              </w:rPr>
+                              <w:t>std::sort()</w:t>
+                            </w:r>
+                            <w:r>
+                              <w:rPr>
+                                <w:rFonts w:ascii="Arial" w:hAnsi="Arial" w:cs="Arial"/>
+                                <w:color w:val="4D5B7C"/>
+                                <w:lang w:val="en-US"/>
+                              </w:rPr>
+                              <w:t> function can also be a </w:t>
+                            </w:r>
+                            <w:r>
+                              <w:rPr>
+                                <w:rStyle w:val="NormalWeb"/>
+                                <w:rFonts w:ascii="Arial" w:hAnsi="Arial" w:cs="Arial"/>
+                                <w:color w:val="4D5B7C"/>
+                                <w:lang w:val="en-US"/>
+                              </w:rPr>
+                              <w:t>user-defined</w:t>
+                            </w:r>
+                            <w:r>
+                              <w:rPr>
+                                <w:rFonts w:ascii="Arial" w:hAnsi="Arial" w:cs="Arial"/>
+                                <w:color w:val="4D5B7C"/>
+                                <w:lang w:val="en-US"/>
+                              </w:rPr>
+                              <w:t> function that defines the order or sorting.</w:t>
+                            </w:r>
+                          </w:p>
+                          <w:p>
+                            <w:pPr>
+                              <w:pStyle w:val="Lienhypertexte"/>
+                              <w:spacing w:after="0"/>
+                              <w:rPr>
+                                <w:rFonts w:ascii="Arial" w:hAnsi="Arial" w:cs="Arial"/>
+                                <w:color w:val="4D5B7C"/>
+                                <w:lang w:val="en-US"/>
+                              </w:rPr>
+                            </w:pPr>
+                            <w:r>
+                              <w:rPr>
+                                <w:rFonts w:ascii="Arial" w:hAnsi="Arial" w:cs="Arial"/>
+                                <w:color w:val="4D5B7C"/>
+                                <w:lang w:val="en-US"/>
+                              </w:rPr>
+                              <w:t>One should note that this function must return a </w:t>
+                            </w:r>
+                            <w:r>
+                              <w:rPr>
+                                <w:rStyle w:val="NormalWeb"/>
+                                <w:rFonts w:ascii="Arial" w:hAnsi="Arial" w:cs="Arial"/>
+                                <w:color w:val="4D5B7C"/>
+                                <w:lang w:val="en-US"/>
+                              </w:rPr>
+                              <w:t>boolean</w:t>
+                            </w:r>
+                            <w:r>
+                              <w:rPr>
+                                <w:rFonts w:ascii="Arial" w:hAnsi="Arial" w:cs="Arial"/>
+                                <w:color w:val="4D5B7C"/>
+                                <w:lang w:val="en-US"/>
+                              </w:rPr>
+                              <w:t> value(</w:t>
+                            </w:r>
+                            <w:r>
+                              <w:rPr>
+                                <w:rStyle w:val="lev"/>
+                                <w:color w:val="24335A"/>
+                                <w:shd w:val="clear" w:color="auto" w:fill="E3E8F4"/>
+                                <w:lang w:val="en-US"/>
+                              </w:rPr>
+                              <w:t>True</w:t>
+                            </w:r>
+                            <w:r>
+                              <w:rPr>
+                                <w:rFonts w:ascii="Arial" w:hAnsi="Arial" w:cs="Arial"/>
+                                <w:color w:val="4D5B7C"/>
+                                <w:lang w:val="en-US"/>
+                              </w:rPr>
+                              <w:t>/</w:t>
+                            </w:r>
+                            <w:r>
+                              <w:rPr>
+                                <w:rStyle w:val="lev"/>
+                                <w:color w:val="24335A"/>
+                                <w:shd w:val="clear" w:color="auto" w:fill="E3E8F4"/>
+                                <w:lang w:val="en-US"/>
+                              </w:rPr>
+                              <w:t>False</w:t>
+                            </w:r>
+                            <w:r>
+                              <w:rPr>
+                                <w:rFonts w:ascii="Arial" w:hAnsi="Arial" w:cs="Arial"/>
+                                <w:color w:val="4D5B7C"/>
+                                <w:lang w:val="en-US"/>
+                              </w:rPr>
+                              <w:t>).</w:t>
+                            </w:r>
+                          </w:p>
+                          <w:p>
+                            <w:pPr>
+                              <w:pStyle w:val="Lienhypertexte"/>
+                              <w:spacing w:after="0"/>
+                              <w:rPr>
+                                <w:rFonts w:ascii="Arial" w:hAnsi="Arial" w:cs="Arial"/>
+                                <w:color w:val="4D5B7C"/>
+                                <w:lang w:val="en-US"/>
+                              </w:rPr>
+                            </w:pPr>
+                          </w:p>
+                          <w:p>
+                            <w:pPr>
+                              <w:pStyle w:val="Titre1"/>
+                              <w:rPr>
+                                <w:rFonts w:ascii="Courier New" w:hAnsi="Courier New" w:cs="Courier New"/>
+                                <w:sz w:val="20"/>
+                                <w:szCs w:val="20"/>
+                                <w:lang w:val="en-US"/>
+                              </w:rPr>
+                            </w:pPr>
+                            <w:r>
+                              <w:rPr>
+                                <w:rFonts w:ascii="Courier New" w:eastAsia="Times New Roman" w:hAnsi="Courier New" w:cs="Courier New"/>
+                                <w:color w:val="4D5B7C"/>
+                                <w:sz w:val="16"/>
+                                <w:szCs w:val="16"/>
+                                <w:lang w:val="en-US"/>
+                              </w:rPr>
+                              <w:t xml:space="preserve">  </w:t>
+                            </w:r>
+                            <w:r>
+                              <w:rPr>
+                                <w:rFonts w:ascii="Courier New" w:hAnsi="Courier New" w:cs="Courier New"/>
+                                <w:color w:val="4D5B7C"/>
+                                <w:sz w:val="20"/>
+                                <w:szCs w:val="20"/>
+                                <w:lang w:val="en-US"/>
+                              </w:rPr>
+                              <w:tab/>
+                            </w:r>
+                            <w:r>
+                              <w:rPr>
+                                <w:rFonts w:ascii="Courier New" w:eastAsia="Times New Roman" w:hAnsi="Courier New" w:cs="Courier New"/>
+                                <w:sz w:val="20"/>
+                                <w:szCs w:val="20"/>
+                                <w:highlight w:val="yellow"/>
+                                <w:lang w:val="en-US"/>
+                              </w:rPr>
+                              <w:t>std::sort(demo</w:t>
+                            </w:r>
+                            <w:r>
+                              <w:rPr>
+                                <w:rFonts w:ascii="Courier New" w:hAnsi="Courier New" w:cs="Courier New"/>
+                                <w:sz w:val="20"/>
+                                <w:szCs w:val="20"/>
+                                <w:highlight w:val="yellow"/>
+                                <w:lang w:val="en-US"/>
+                              </w:rPr>
+                              <w:t xml:space="preserve"> </w:t>
+                            </w:r>
+                            <w:r>
+                              <w:rPr>
+                                <w:rFonts w:ascii="Courier New" w:eastAsia="Times New Roman" w:hAnsi="Courier New" w:cs="Courier New"/>
+                                <w:sz w:val="20"/>
+                                <w:szCs w:val="20"/>
+                                <w:highlight w:val="yellow"/>
+                                <w:lang w:val="en-US"/>
+                              </w:rPr>
+                              <w:t>,</w:t>
+                            </w:r>
+                            <w:r>
+                              <w:rPr>
+                                <w:rFonts w:ascii="Courier New" w:hAnsi="Courier New" w:cs="Courier New"/>
+                                <w:sz w:val="20"/>
+                                <w:szCs w:val="20"/>
+                                <w:highlight w:val="yellow"/>
+                                <w:lang w:val="en-US"/>
+                              </w:rPr>
+                              <w:t xml:space="preserve"> </w:t>
+                            </w:r>
+                            <w:r>
+                              <w:rPr>
+                                <w:rFonts w:ascii="Courier New" w:eastAsia="Times New Roman" w:hAnsi="Courier New" w:cs="Courier New"/>
+                                <w:sz w:val="20"/>
+                                <w:szCs w:val="20"/>
+                                <w:highlight w:val="yellow"/>
+                                <w:lang w:val="en-US"/>
+                              </w:rPr>
+                              <w:t>demo + len, My_func</w:t>
+                            </w:r>
+                            <w:r>
+                              <w:rPr>
+                                <w:rFonts w:ascii="Courier New" w:hAnsi="Courier New" w:cs="Courier New"/>
+                                <w:sz w:val="20"/>
+                                <w:szCs w:val="20"/>
+                                <w:highlight w:val="yellow"/>
+                                <w:lang w:val="en-US"/>
+                              </w:rPr>
+                              <w:t>)</w:t>
+                            </w:r>
+                          </w:p>
+                          <w:p>
+                            <w:pPr>
+                              <w:pStyle w:val="Lienhypertexte"/>
+                              <w:spacing w:after="0"/>
+                              <w:rPr>
+                                <w:rFonts w:ascii="Courier New" w:hAnsi="Courier New" w:cs="Courier New"/>
+                                <w:lang w:val="en-US"/>
+                              </w:rPr>
+                            </w:pPr>
+                          </w:p>
+                          <w:p>
+                            <w:pPr>
+                              <w:pStyle w:val="CodeHTML"/>
+                              <w:shd w:val="clear" w:color="auto" w:fill="11192E"/>
+                              <w:rPr>
+                                <w:rStyle w:val="lev"/>
+                                <w:color w:val="F7F8FB"/>
+                                <w:sz w:val="21"/>
+                                <w:szCs w:val="21"/>
+                                <w:lang w:val="en-US"/>
+                              </w:rPr>
+                            </w:pPr>
+                            <w:r>
+                              <w:rPr>
+                                <w:rStyle w:val="PrformatHTMLCar"/>
+                                <w:rFonts w:eastAsiaTheme="minorHAnsi"/>
+                                <w:color w:val="9FDDFF"/>
+                                <w:sz w:val="21"/>
+                                <w:szCs w:val="21"/>
+                                <w:lang w:val="en-US"/>
+                              </w:rPr>
+                              <w:t>bool</w:t>
+                            </w:r>
+                            <w:r>
+                              <w:rPr>
+                                <w:rStyle w:val="lev"/>
+                                <w:color w:val="F7F8FB"/>
+                                <w:sz w:val="21"/>
+                                <w:szCs w:val="21"/>
+                                <w:lang w:val="en-US"/>
+                              </w:rPr>
+                              <w:t xml:space="preserve"> </w:t>
+                            </w:r>
+                            <w:r>
+                              <w:rPr>
+                                <w:rStyle w:val="PrformatHTMLCar"/>
+                                <w:rFonts w:eastAsiaTheme="minorHAnsi"/>
+                                <w:color w:val="FFAF8C"/>
+                                <w:sz w:val="21"/>
+                                <w:szCs w:val="21"/>
+                                <w:lang w:val="en-US"/>
+                              </w:rPr>
+                              <w:t>My_func</w:t>
+                            </w:r>
+                            <w:r>
+                              <w:rPr>
+                                <w:rStyle w:val="PrformatHTMLCar"/>
+                                <w:rFonts w:eastAsiaTheme="minorHAnsi"/>
+                                <w:color w:val="F7F8FB"/>
+                                <w:sz w:val="21"/>
+                                <w:szCs w:val="21"/>
+                                <w:lang w:val="en-US"/>
+                              </w:rPr>
+                              <w:t>(</w:t>
+                            </w:r>
+                            <w:r>
+                              <w:rPr>
+                                <w:rStyle w:val="lev"/>
+                                <w:color w:val="F7F8FB"/>
+                                <w:sz w:val="21"/>
+                                <w:szCs w:val="21"/>
+                                <w:lang w:val="en-US"/>
+                              </w:rPr>
+                              <w:t xml:space="preserve"> </w:t>
+                            </w:r>
+                            <w:r>
+                              <w:rPr>
+                                <w:rStyle w:val="PrformatHTMLCar"/>
+                                <w:rFonts w:eastAsiaTheme="minorHAnsi"/>
+                                <w:color w:val="9FDDFF"/>
+                                <w:sz w:val="21"/>
+                                <w:szCs w:val="21"/>
+                                <w:lang w:val="en-US"/>
+                              </w:rPr>
+                              <w:t>int</w:t>
+                            </w:r>
+                            <w:r>
+                              <w:rPr>
+                                <w:rStyle w:val="lev"/>
+                                <w:color w:val="F7F8FB"/>
+                                <w:sz w:val="21"/>
+                                <w:szCs w:val="21"/>
+                                <w:lang w:val="en-US"/>
+                              </w:rPr>
+                              <w:t xml:space="preserve"> a</w:t>
+                            </w:r>
+                            <w:r>
+                              <w:rPr>
+                                <w:rStyle w:val="PrformatHTMLCar"/>
+                                <w:rFonts w:eastAsiaTheme="minorHAnsi"/>
+                                <w:color w:val="F7F8FB"/>
+                                <w:sz w:val="21"/>
+                                <w:szCs w:val="21"/>
+                                <w:lang w:val="en-US"/>
+                              </w:rPr>
+                              <w:t>,</w:t>
+                            </w:r>
+                            <w:r>
+                              <w:rPr>
+                                <w:rStyle w:val="lev"/>
+                                <w:color w:val="F7F8FB"/>
+                                <w:sz w:val="21"/>
+                                <w:szCs w:val="21"/>
+                                <w:lang w:val="en-US"/>
+                              </w:rPr>
+                              <w:t xml:space="preserve"> </w:t>
+                            </w:r>
+                            <w:r>
+                              <w:rPr>
+                                <w:rStyle w:val="PrformatHTMLCar"/>
+                                <w:rFonts w:eastAsiaTheme="minorHAnsi"/>
+                                <w:color w:val="9FDDFF"/>
+                                <w:sz w:val="21"/>
+                                <w:szCs w:val="21"/>
+                                <w:lang w:val="en-US"/>
+                              </w:rPr>
+                              <w:t>int</w:t>
+                            </w:r>
+                            <w:r>
+                              <w:rPr>
+                                <w:rStyle w:val="lev"/>
+                                <w:color w:val="F7F8FB"/>
+                                <w:sz w:val="21"/>
+                                <w:szCs w:val="21"/>
+                                <w:lang w:val="en-US"/>
+                              </w:rPr>
+                              <w:t xml:space="preserve"> b</w:t>
+                            </w:r>
+                            <w:r>
+                              <w:rPr>
+                                <w:rStyle w:val="PrformatHTMLCar"/>
+                                <w:rFonts w:eastAsiaTheme="minorHAnsi"/>
+                                <w:color w:val="F7F8FB"/>
+                                <w:sz w:val="21"/>
+                                <w:szCs w:val="21"/>
+                                <w:lang w:val="en-US"/>
+                              </w:rPr>
+                              <w:t>)</w:t>
+                            </w:r>
+                          </w:p>
+                          <w:p>
+                            <w:pPr>
+                              <w:pStyle w:val="CodeHTML"/>
+                              <w:shd w:val="clear" w:color="auto" w:fill="11192E"/>
+                              <w:rPr>
+                                <w:rStyle w:val="lev"/>
+                                <w:color w:val="F7F8FB"/>
+                                <w:sz w:val="21"/>
+                                <w:szCs w:val="21"/>
+                                <w:lang w:val="en-US"/>
+                              </w:rPr>
+                            </w:pPr>
+                            <w:r>
+                              <w:rPr>
+                                <w:rStyle w:val="PrformatHTMLCar"/>
+                                <w:rFonts w:eastAsiaTheme="minorHAnsi"/>
+                                <w:color w:val="F7F8FB"/>
+                                <w:sz w:val="21"/>
+                                <w:szCs w:val="21"/>
+                                <w:lang w:val="en-US"/>
+                              </w:rPr>
+                              <w:t>{</w:t>
+                            </w:r>
+                            <w:r>
+                              <w:rPr>
+                                <w:rStyle w:val="lev"/>
+                                <w:color w:val="F7F8FB"/>
+                                <w:sz w:val="21"/>
+                                <w:szCs w:val="21"/>
+                                <w:lang w:val="en-US"/>
+                              </w:rPr>
+                              <w:tab/>
+                            </w:r>
+                          </w:p>
+                          <w:p>
+                            <w:pPr>
+                              <w:pStyle w:val="CodeHTML"/>
+                              <w:shd w:val="clear" w:color="auto" w:fill="11192E"/>
+                              <w:rPr>
+                                <w:rStyle w:val="lev"/>
+                                <w:color w:val="F7F8FB"/>
+                                <w:sz w:val="21"/>
+                                <w:szCs w:val="21"/>
+                                <w:lang w:val="en-US"/>
+                              </w:rPr>
+                            </w:pPr>
+                            <w:r>
+                              <w:rPr>
+                                <w:rStyle w:val="lev"/>
+                                <w:color w:val="F7F8FB"/>
+                                <w:sz w:val="21"/>
+                                <w:szCs w:val="21"/>
+                                <w:lang w:val="en-US"/>
+                              </w:rPr>
+                              <w:tab/>
+                            </w:r>
+                            <w:r>
+                              <w:rPr>
+                                <w:rStyle w:val="PrformatHTMLCar"/>
+                                <w:rFonts w:eastAsiaTheme="minorHAnsi"/>
+                                <w:color w:val="9FDDFF"/>
+                                <w:sz w:val="21"/>
+                                <w:szCs w:val="21"/>
+                                <w:lang w:val="en-US"/>
+                              </w:rPr>
+                              <w:t>return</w:t>
+                            </w:r>
+                            <w:r>
+                              <w:rPr>
+                                <w:rStyle w:val="lev"/>
+                                <w:color w:val="F7F8FB"/>
+                                <w:sz w:val="21"/>
+                                <w:szCs w:val="21"/>
+                                <w:lang w:val="en-US"/>
+                              </w:rPr>
+                              <w:t xml:space="preserve"> </w:t>
+                            </w:r>
+                            <w:r>
+                              <w:rPr>
+                                <w:rStyle w:val="PrformatHTMLCar"/>
+                                <w:rFonts w:eastAsiaTheme="minorHAnsi"/>
+                                <w:color w:val="F7F8FB"/>
+                                <w:sz w:val="21"/>
+                                <w:szCs w:val="21"/>
+                                <w:lang w:val="en-US"/>
+                              </w:rPr>
+                              <w:t>(</w:t>
+                            </w:r>
+                            <w:r>
+                              <w:rPr>
+                                <w:rStyle w:val="lev"/>
+                                <w:color w:val="F7F8FB"/>
+                                <w:sz w:val="21"/>
+                                <w:szCs w:val="21"/>
+                                <w:lang w:val="en-US"/>
+                              </w:rPr>
+                              <w:t>a</w:t>
+                            </w:r>
+                            <w:r>
+                              <w:rPr>
+                                <w:rStyle w:val="PrformatHTMLCar"/>
+                                <w:rFonts w:eastAsiaTheme="minorHAnsi"/>
+                                <w:color w:val="F7F8FB"/>
+                                <w:sz w:val="21"/>
+                                <w:szCs w:val="21"/>
+                                <w:lang w:val="en-US"/>
+                              </w:rPr>
+                              <w:t>%</w:t>
+                            </w:r>
+                            <w:r>
+                              <w:rPr>
+                                <w:rStyle w:val="PrformatHTMLCar"/>
+                                <w:rFonts w:eastAsiaTheme="minorHAnsi"/>
+                                <w:color w:val="0BE1FF"/>
+                                <w:sz w:val="21"/>
+                                <w:szCs w:val="21"/>
+                                <w:lang w:val="en-US"/>
+                              </w:rPr>
+                              <w:t>10</w:t>
+                            </w:r>
+                            <w:r>
+                              <w:rPr>
+                                <w:rStyle w:val="PrformatHTMLCar"/>
+                                <w:rFonts w:eastAsiaTheme="minorHAnsi"/>
+                                <w:color w:val="F7F8FB"/>
+                                <w:sz w:val="21"/>
+                                <w:szCs w:val="21"/>
+                                <w:lang w:val="en-US"/>
+                              </w:rPr>
+                              <w:t>)&lt;(</w:t>
+                            </w:r>
+                            <w:r>
+                              <w:rPr>
+                                <w:rStyle w:val="lev"/>
+                                <w:color w:val="F7F8FB"/>
+                                <w:sz w:val="21"/>
+                                <w:szCs w:val="21"/>
+                                <w:lang w:val="en-US"/>
+                              </w:rPr>
+                              <w:t>b</w:t>
+                            </w:r>
+                            <w:r>
+                              <w:rPr>
+                                <w:rStyle w:val="PrformatHTMLCar"/>
+                                <w:rFonts w:eastAsiaTheme="minorHAnsi"/>
+                                <w:color w:val="F7F8FB"/>
+                                <w:sz w:val="21"/>
+                                <w:szCs w:val="21"/>
+                                <w:lang w:val="en-US"/>
+                              </w:rPr>
+                              <w:t>%</w:t>
+                            </w:r>
+                            <w:r>
+                              <w:rPr>
+                                <w:rStyle w:val="PrformatHTMLCar"/>
+                                <w:rFonts w:eastAsiaTheme="minorHAnsi"/>
+                                <w:color w:val="0BE1FF"/>
+                                <w:sz w:val="21"/>
+                                <w:szCs w:val="21"/>
+                                <w:lang w:val="en-US"/>
+                              </w:rPr>
+                              <w:t>10</w:t>
+                            </w:r>
+                            <w:r>
+                              <w:rPr>
+                                <w:rStyle w:val="PrformatHTMLCar"/>
+                                <w:rFonts w:eastAsiaTheme="minorHAnsi"/>
+                                <w:color w:val="F7F8FB"/>
+                                <w:sz w:val="21"/>
+                                <w:szCs w:val="21"/>
+                                <w:lang w:val="en-US"/>
+                              </w:rPr>
+                              <w:t>);</w:t>
+                            </w:r>
+                          </w:p>
+                          <w:p>
+                            <w:pPr>
+                              <w:pStyle w:val="CodeHTML"/>
+                              <w:shd w:val="clear" w:color="auto" w:fill="11192E"/>
+                              <w:rPr>
+                                <w:color w:val="F7F8FB"/>
+                                <w:sz w:val="21"/>
+                                <w:szCs w:val="21"/>
+                                <w:lang w:val="en-US"/>
+                              </w:rPr>
+                            </w:pPr>
+                            <w:r>
+                              <w:rPr>
+                                <w:rStyle w:val="PrformatHTMLCar"/>
+                                <w:rFonts w:eastAsiaTheme="minorHAnsi"/>
+                                <w:color w:val="F7F8FB"/>
+                                <w:sz w:val="21"/>
+                                <w:szCs w:val="21"/>
+                                <w:lang w:val="en-US"/>
+                              </w:rPr>
+                              <w:t>}</w:t>
+                            </w:r>
+                          </w:p>
+                          <w:p>
+                            <w:pPr>
+                              <w:pStyle w:val="Lienhypertexte"/>
+                              <w:spacing w:after="0"/>
+                              <w:rPr>
+                                <w:rFonts w:ascii="Arial" w:hAnsi="Arial" w:cs="Arial"/>
+                                <w:color w:val="4D5B7C"/>
+                                <w:lang w:val="en-US"/>
+                              </w:rPr>
+                            </w:pPr>
+                          </w:p>
+                          <w:p>
+                            <w:pPr>
+                              <w:pStyle w:val="Lienhypertexte"/>
+                              <w:spacing w:after="0"/>
+                              <w:rPr>
+                                <w:rFonts w:ascii="Arial" w:hAnsi="Arial" w:cs="Arial"/>
+                                <w:color w:val="4D5B7C"/>
+                                <w:lang w:val="en-US"/>
+                              </w:rPr>
+                            </w:pPr>
+                            <w:r>
+                              <w:rPr>
+                                <w:rFonts w:ascii="Arial" w:hAnsi="Arial" w:cs="Arial"/>
+                                <w:color w:val="4D5B7C"/>
+                                <w:lang w:val="en-US"/>
+                              </w:rPr>
+                              <w:t xml:space="preserve">as a result : </w:t>
+                            </w:r>
+                            <w:r>
+                              <w:rPr>
+                                <w:rFonts w:ascii="Arial" w:hAnsi="Arial" w:cs="Arial"/>
+                                <w:color w:val="4D5B7C"/>
+                                <w:lang w:val="en-US"/>
+                              </w:rPr>
+                              <w:t>{18, 45, 34, 92, 21}</w:t>
+                            </w:r>
+                            <w:r>
+                              <w:rPr>
+                                <w:rFonts w:ascii="Arial" w:hAnsi="Arial" w:cs="Arial"/>
+                                <w:color w:val="4D5B7C"/>
+                                <w:lang w:val="en-US"/>
+                              </w:rPr>
+                              <w:t xml:space="preserve"> =&gt;</w:t>
+                            </w:r>
+                            <w:r>
+                              <w:rPr>
+                                <w:rFonts w:ascii="Arial" w:hAnsi="Arial" w:cs="Arial"/>
+                                <w:color w:val="4D5B7C"/>
+                                <w:lang w:val="en-US"/>
+                              </w:rPr>
+                              <w:t xml:space="preserve"> </w:t>
+                            </w:r>
+                            <w:r>
+                              <w:rPr>
+                                <w:rFonts w:ascii="Arial" w:hAnsi="Arial" w:cs="Arial"/>
+                                <w:color w:val="4D5B7C"/>
+                                <w:lang w:val="en-US"/>
+                              </w:rPr>
+                              <w:t>{</w:t>
+                            </w:r>
+                            <w:r>
+                              <w:rPr>
+                                <w:rFonts w:ascii="Arial" w:hAnsi="Arial" w:cs="Arial"/>
+                                <w:color w:val="4D5B7C"/>
+                                <w:lang w:val="en-US"/>
+                              </w:rPr>
+                              <w:t>21</w:t>
+                            </w:r>
+                            <w:r>
+                              <w:rPr>
+                                <w:rFonts w:ascii="Arial" w:hAnsi="Arial" w:cs="Arial"/>
+                                <w:color w:val="4D5B7C"/>
+                                <w:lang w:val="en-US"/>
+                              </w:rPr>
+                              <w:t>,92,34,45,18</w:t>
+                            </w:r>
+                            <w:r>
+                              <w:rPr>
+                                <w:rFonts w:ascii="Arial" w:hAnsi="Arial" w:cs="Arial"/>
+                                <w:color w:val="4D5B7C"/>
+                                <w:lang w:val="en-US"/>
+                              </w:rPr>
+                              <w:t>}</w:t>
+                            </w:r>
+                          </w:p>
+                          <w:p>
+                            <w:pPr>
+                              <w:pStyle w:val="Lienhypertexte"/>
+                              <w:spacing w:after="0"/>
+                              <w:rPr>
+                                <w:rFonts w:ascii="Arial" w:hAnsi="Arial" w:cs="Arial"/>
+                                <w:color w:val="4D5B7C"/>
+                                <w:lang w:val="en-US"/>
+                              </w:rPr>
+                            </w:pPr>
+                          </w:p>
+                          <w:p>
+                            <w:pPr>
+                              <w:pStyle w:val="Lienhypertexte"/>
+                              <w:spacing w:after="0"/>
+                              <w:rPr>
+                                <w:rFonts w:ascii="Arial" w:hAnsi="Arial" w:cs="Arial"/>
+                                <w:color w:val="4D5B7C"/>
+                                <w:lang w:val="en-US"/>
+                              </w:rPr>
+                            </w:pPr>
+                          </w:p>
+                          <w:p>
+                            <w:pPr>
+                              <w:pStyle w:val="Lienhypertexte"/>
+                              <w:rPr>
+                                <w:rFonts w:ascii="Courier New" w:hAnsi="Courier New" w:cs="Courier New"/>
+                                <w:color w:val="4D5B7C"/>
+                                <w:lang w:val="en-US"/>
+                              </w:rPr>
+                            </w:pPr>
+                          </w:p>
+                          <w:p>
+                            <w:pPr>
+                              <w:pStyle w:val="Lienhypertexte"/>
+                              <w:spacing w:after="0"/>
+                              <w:rPr>
+                                <w:rFonts w:ascii="Arial" w:hAnsi="Arial" w:cs="Arial"/>
+                                <w:color w:val="4D5B7C"/>
+                                <w:lang w:val="en-US"/>
+                              </w:rPr>
+                            </w:pPr>
+                          </w:p>
+                          <w:p>
+                            <w:pPr>
+                              <w:pStyle w:val="Lienhypertexte"/>
+                              <w:spacing w:after="0"/>
+                              <w:rPr>
+                                <w:rFonts w:ascii="Arial" w:hAnsi="Arial" w:cs="Arial"/>
+                                <w:color w:val="4D5B7C"/>
+                                <w:lang w:val="en-US"/>
+                              </w:rPr>
+                            </w:pPr>
+                          </w:p>
+                          <w:p>
+                            <w:pPr>
+                              <w:pStyle w:val="Lienhypertexte"/>
+                              <w:spacing w:after="0"/>
+                              <w:rPr>
+                                <w:rFonts w:ascii="Arial" w:hAnsi="Arial" w:cs="Arial"/>
+                                <w:color w:val="4D5B7C"/>
+                                <w:lang w:val="en-US"/>
+                              </w:rPr>
+                            </w:pPr>
+                          </w:p>
+                          <w:p>
+                            <w:pPr>
+                              <w:rPr>
+                                <w:lang w:val="en-US"/>
+                              </w:rPr>
+                            </w:pPr>
+                          </w:p>
+                        </w:txbxContent>
+                      </wps:txbx>
+                      <wps:bodyPr rot="0" spcFirstLastPara="0" vertOverflow="overflow" horzOverflow="overflow" vert="horz" wrap="square" lIns="91440" tIns="45720" rIns="91440" bIns="45720" numCol="1" spcCol="0" rtlCol="0" fromWordArt="0" anchor="ctr" anchorCtr="0" forceAA="0" compatLnSpc="1">
+                        <a:prstTxWarp prst="textNoShape">
+                          <a:avLst/>
+                        </a:prstTxWarp>
+                        <a:noAutofit/>
+                      </wps:bodyPr>
+                    </wps:wsp>
+                  </a:graphicData>
+                </a:graphic>
+                <wp14:sizeRelH relativeFrom="margin">
+                  <wp14:pctWidth>0</wp14:pctWidth>
+                </wp14:sizeRelH>
+                <wp14:sizeRelV relativeFrom="margin">
+                  <wp14:pctHeight>0</wp14:pctHeight>
+                </wp14:sizeRelV>
+              </wp:anchor>
+            </w:drawing>
+          </mc:Choice>
+          <mc:Fallback>
+            <w:pict>
+              <v:rect w14:anchorId="5186ECCB" id="Rectangle 8" o:spid="_x0000_s1034" style="position:absolute;margin-left:-56.45pt;margin-top:-.65pt;width:316.2pt;height:234pt;z-index:251667456;visibility:visible;mso-wrap-style:square;mso-width-percent:0;mso-height-percent:0;mso-wrap-distance-left:9pt;mso-wrap-distance-top:0;mso-wrap-distance-right:9pt;mso-wrap-distance-bottom:0;mso-position-horizontal:absolute;mso-position-horizontal-relative:text;mso-position-vertical:absolute;mso-position-vertical-relative:text;mso-width-percent:0;mso-height-percent:0;mso-width-relative:margin;mso-height-relative:margin;v-text-anchor:middle" o:gfxdata="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" fillcolor="white [3201]" strokecolor="#00b0f0" strokeweight="1pt">
+                <v:textbox>
+                  <w:txbxContent>
+                    <w:p>
+                      <w:pPr>
+                        <w:jc w:val="center"/>
+                        <w:rPr>
+                          <w:b/>
+                          <w:bCs/>
+                          <w:color w:val="00B0F0"/>
+                          <w:lang w:val="en-US"/>
+                        </w:rPr>
+                      </w:pPr>
+                      <w:r>
+                        <w:rPr>
+                          <w:b/>
+                          <w:bCs/>
+                          <w:sz w:val="36"/>
+                          <w:szCs w:val="36"/>
+                          <w:u w:val="single"/>
+                          <w:lang w:val="en-US"/>
+                        </w:rPr>
+                        <w:t xml:space="preserve">What’s the max number of […] in […] </w:t>
+                      </w:r>
+                    </w:p>
+                    <w:p>
+                      <w:pPr>
+                        <w:pStyle w:val="Lienhypertexte"/>
+                        <w:spacing w:after="0"/>
+                        <w:rPr>
+                          <w:rFonts w:ascii="Arial" w:hAnsi="Arial" w:cs="Arial"/>
+                          <w:color w:val="4D5B7C"/>
+                          <w:lang w:val="en-US"/>
+                        </w:rPr>
+                      </w:pPr>
+                      <w:r>
+                        <w:rPr>
+                          <w:rFonts w:ascii="Arial" w:hAnsi="Arial" w:cs="Arial"/>
+                          <w:color w:val="4D5B7C"/>
+                          <w:lang w:val="en-US"/>
+                        </w:rPr>
+                        <w:t>The third parameter(</w:t>
+                      </w:r>
+                      <w:r>
+                        <w:rPr>
+                          <w:rStyle w:val="NormalWeb"/>
+                          <w:rFonts w:ascii="Arial" w:hAnsi="Arial" w:cs="Arial"/>
+                          <w:color w:val="4D5B7C"/>
+                          <w:lang w:val="en-US"/>
+                        </w:rPr>
+                        <w:t>comp</w:t>
+                      </w:r>
+                      <w:r>
+                        <w:rPr>
+                          <w:rFonts w:ascii="Arial" w:hAnsi="Arial" w:cs="Arial"/>
+                          <w:color w:val="4D5B7C"/>
+                          <w:lang w:val="en-US"/>
+                        </w:rPr>
+                        <w:t>) for the </w:t>
+                      </w:r>
+                      <w:r>
+                        <w:rPr>
+                          <w:rStyle w:val="lev"/>
+                          <w:color w:val="24335A"/>
+                          <w:shd w:val="clear" w:color="auto" w:fill="E3E8F4"/>
+                          <w:lang w:val="en-US"/>
+                        </w:rPr>
+                        <w:t>std::sort()</w:t>
+                      </w:r>
+                      <w:r>
+                        <w:rPr>
+                          <w:rFonts w:ascii="Arial" w:hAnsi="Arial" w:cs="Arial"/>
+                          <w:color w:val="4D5B7C"/>
+                          <w:lang w:val="en-US"/>
+                        </w:rPr>
+                        <w:t> function can also be a </w:t>
+                      </w:r>
+                      <w:r>
+                        <w:rPr>
+                          <w:rStyle w:val="NormalWeb"/>
+                          <w:rFonts w:ascii="Arial" w:hAnsi="Arial" w:cs="Arial"/>
+                          <w:color w:val="4D5B7C"/>
+                          <w:lang w:val="en-US"/>
+                        </w:rPr>
+                        <w:t>user-defined</w:t>
+                      </w:r>
+                      <w:r>
+                        <w:rPr>
+                          <w:rFonts w:ascii="Arial" w:hAnsi="Arial" w:cs="Arial"/>
+                          <w:color w:val="4D5B7C"/>
+                          <w:lang w:val="en-US"/>
+                        </w:rPr>
+                        <w:t> function that defines the order or sorting.</w:t>
+                      </w:r>
+                    </w:p>
+                    <w:p>
+                      <w:pPr>
+                        <w:pStyle w:val="Lienhypertexte"/>
+                        <w:spacing w:after="0"/>
+                        <w:rPr>
+                          <w:rFonts w:ascii="Arial" w:hAnsi="Arial" w:cs="Arial"/>
+                          <w:color w:val="4D5B7C"/>
+                          <w:lang w:val="en-US"/>
+                        </w:rPr>
+                      </w:pPr>
+                      <w:r>
+                        <w:rPr>
+                          <w:rFonts w:ascii="Arial" w:hAnsi="Arial" w:cs="Arial"/>
+                          <w:color w:val="4D5B7C"/>
+                          <w:lang w:val="en-US"/>
+                        </w:rPr>
+                        <w:t>One should note that this function must return a </w:t>
+                      </w:r>
+                      <w:r>
+                        <w:rPr>
+                          <w:rStyle w:val="NormalWeb"/>
+                          <w:rFonts w:ascii="Arial" w:hAnsi="Arial" w:cs="Arial"/>
+                          <w:color w:val="4D5B7C"/>
+                          <w:lang w:val="en-US"/>
+                        </w:rPr>
+                        <w:t>boolean</w:t>
+                      </w:r>
+                      <w:r>
+                        <w:rPr>
+                          <w:rFonts w:ascii="Arial" w:hAnsi="Arial" w:cs="Arial"/>
+                          <w:color w:val="4D5B7C"/>
+                          <w:lang w:val="en-US"/>
+                        </w:rPr>
+                        <w:t> value(</w:t>
+                      </w:r>
+                      <w:r>
+                        <w:rPr>
+                          <w:rStyle w:val="lev"/>
+                          <w:color w:val="24335A"/>
+                          <w:shd w:val="clear" w:color="auto" w:fill="E3E8F4"/>
+                          <w:lang w:val="en-US"/>
+                        </w:rPr>
+                        <w:t>True</w:t>
+                      </w:r>
+                      <w:r>
+                        <w:rPr>
+                          <w:rFonts w:ascii="Arial" w:hAnsi="Arial" w:cs="Arial"/>
+                          <w:color w:val="4D5B7C"/>
+                          <w:lang w:val="en-US"/>
+                        </w:rPr>
+                        <w:t>/</w:t>
+                      </w:r>
+                      <w:r>
+                        <w:rPr>
+                          <w:rStyle w:val="lev"/>
+                          <w:color w:val="24335A"/>
+                          <w:shd w:val="clear" w:color="auto" w:fill="E3E8F4"/>
+                          <w:lang w:val="en-US"/>
+                        </w:rPr>
+                        <w:t>False</w:t>
+                      </w:r>
+                      <w:r>
+                        <w:rPr>
+                          <w:rFonts w:ascii="Arial" w:hAnsi="Arial" w:cs="Arial"/>
+                          <w:color w:val="4D5B7C"/>
+                          <w:lang w:val="en-US"/>
+                        </w:rPr>
+                        <w:t>).</w:t>
+                      </w:r>
+                    </w:p>
+                    <w:p>
+                      <w:pPr>
+                        <w:pStyle w:val="Lienhypertexte"/>
+                        <w:spacing w:after="0"/>
+                        <w:rPr>
+                          <w:rFonts w:ascii="Arial" w:hAnsi="Arial" w:cs="Arial"/>
+                          <w:color w:val="4D5B7C"/>
+                          <w:lang w:val="en-US"/>
+                        </w:rPr>
+                      </w:pPr>
+                    </w:p>
+                    <w:p>
+                      <w:pPr>
+                        <w:pStyle w:val="Titre1"/>
+                        <w:rPr>
+                          <w:rFonts w:ascii="Courier New" w:hAnsi="Courier New" w:cs="Courier New"/>
+                          <w:sz w:val="20"/>
+                          <w:szCs w:val="20"/>
+                          <w:lang w:val="en-US"/>
+                        </w:rPr>
+                      </w:pPr>
+                      <w:r>
+                        <w:rPr>
+                          <w:rFonts w:ascii="Courier New" w:eastAsia="Times New Roman" w:hAnsi="Courier New" w:cs="Courier New"/>
+                          <w:color w:val="4D5B7C"/>
+                          <w:sz w:val="16"/>
+                          <w:szCs w:val="16"/>
+                          <w:lang w:val="en-US"/>
+                        </w:rPr>
+                        <w:t xml:space="preserve">  </w:t>
+                      </w:r>
+                      <w:r>
+                        <w:rPr>
+                          <w:rFonts w:ascii="Courier New" w:hAnsi="Courier New" w:cs="Courier New"/>
+                          <w:color w:val="4D5B7C"/>
+                          <w:sz w:val="20"/>
+                          <w:szCs w:val="20"/>
+                          <w:lang w:val="en-US"/>
+                        </w:rPr>
+                        <w:tab/>
+                      </w:r>
+                      <w:r>
+                        <w:rPr>
+                          <w:rFonts w:ascii="Courier New" w:eastAsia="Times New Roman" w:hAnsi="Courier New" w:cs="Courier New"/>
+                          <w:sz w:val="20"/>
+                          <w:szCs w:val="20"/>
+                          <w:highlight w:val="yellow"/>
+                          <w:lang w:val="en-US"/>
+                        </w:rPr>
+                        <w:t>std::sort(demo</w:t>
+                      </w:r>
+                      <w:r>
+                        <w:rPr>
+                          <w:rFonts w:ascii="Courier New" w:hAnsi="Courier New" w:cs="Courier New"/>
+                          <w:sz w:val="20"/>
+                          <w:szCs w:val="20"/>
+                          <w:highlight w:val="yellow"/>
+                          <w:lang w:val="en-US"/>
+                        </w:rPr>
+                        <w:t xml:space="preserve"> </w:t>
+                      </w:r>
+                      <w:r>
+                        <w:rPr>
+                          <w:rFonts w:ascii="Courier New" w:eastAsia="Times New Roman" w:hAnsi="Courier New" w:cs="Courier New"/>
+                          <w:sz w:val="20"/>
+                          <w:szCs w:val="20"/>
+                          <w:highlight w:val="yellow"/>
+                          <w:lang w:val="en-US"/>
+                        </w:rPr>
+                        <w:t>,</w:t>
+                      </w:r>
+                      <w:r>
+                        <w:rPr>
+                          <w:rFonts w:ascii="Courier New" w:hAnsi="Courier New" w:cs="Courier New"/>
+                          <w:sz w:val="20"/>
+                          <w:szCs w:val="20"/>
+                          <w:highlight w:val="yellow"/>
+                          <w:lang w:val="en-US"/>
+                        </w:rPr>
+                        <w:t xml:space="preserve"> </w:t>
+                      </w:r>
+                      <w:r>
+                        <w:rPr>
+                          <w:rFonts w:ascii="Courier New" w:eastAsia="Times New Roman" w:hAnsi="Courier New" w:cs="Courier New"/>
+                          <w:sz w:val="20"/>
+                          <w:szCs w:val="20"/>
+                          <w:highlight w:val="yellow"/>
+                          <w:lang w:val="en-US"/>
+                        </w:rPr>
+                        <w:t>demo + len, My_func</w:t>
+                      </w:r>
+                      <w:r>
+                        <w:rPr>
+                          <w:rFonts w:ascii="Courier New" w:hAnsi="Courier New" w:cs="Courier New"/>
+                          <w:sz w:val="20"/>
+                          <w:szCs w:val="20"/>
+                          <w:highlight w:val="yellow"/>
+                          <w:lang w:val="en-US"/>
+                        </w:rPr>
+                        <w:t>)</w:t>
+                      </w:r>
+                    </w:p>
+                    <w:p>
+                      <w:pPr>
+                        <w:pStyle w:val="Lienhypertexte"/>
+                        <w:spacing w:after="0"/>
+                        <w:rPr>
+                          <w:rFonts w:ascii="Courier New" w:hAnsi="Courier New" w:cs="Courier New"/>
+                          <w:lang w:val="en-US"/>
+                        </w:rPr>
+                      </w:pPr>
+                    </w:p>
+                    <w:p>
+                      <w:pPr>
+                        <w:pStyle w:val="CodeHTML"/>
+                        <w:shd w:val="clear" w:color="auto" w:fill="11192E"/>
+                        <w:rPr>
+                          <w:rStyle w:val="lev"/>
+                          <w:color w:val="F7F8FB"/>
+                          <w:sz w:val="21"/>
+                          <w:szCs w:val="21"/>
+                          <w:lang w:val="en-US"/>
+                        </w:rPr>
+                      </w:pPr>
+                      <w:r>
+                        <w:rPr>
+                          <w:rStyle w:val="PrformatHTMLCar"/>
+                          <w:rFonts w:eastAsiaTheme="minorHAnsi"/>
+                          <w:color w:val="9FDDFF"/>
+                          <w:sz w:val="21"/>
+                          <w:szCs w:val="21"/>
+                          <w:lang w:val="en-US"/>
+                        </w:rPr>
+                        <w:t>bool</w:t>
+                      </w:r>
+                      <w:r>
+                        <w:rPr>
+                          <w:rStyle w:val="lev"/>
+                          <w:color w:val="F7F8FB"/>
+                          <w:sz w:val="21"/>
+                          <w:szCs w:val="21"/>
+                          <w:lang w:val="en-US"/>
+                        </w:rPr>
+                        <w:t xml:space="preserve"> </w:t>
+                      </w:r>
+                      <w:r>
+                        <w:rPr>
+                          <w:rStyle w:val="PrformatHTMLCar"/>
+                          <w:rFonts w:eastAsiaTheme="minorHAnsi"/>
+                          <w:color w:val="FFAF8C"/>
+                          <w:sz w:val="21"/>
+                          <w:szCs w:val="21"/>
+                          <w:lang w:val="en-US"/>
+                        </w:rPr>
+                        <w:t>My_func</w:t>
+                      </w:r>
+                      <w:r>
+                        <w:rPr>
+                          <w:rStyle w:val="PrformatHTMLCar"/>
+                          <w:rFonts w:eastAsiaTheme="minorHAnsi"/>
+                          <w:color w:val="F7F8FB"/>
+                          <w:sz w:val="21"/>
+                          <w:szCs w:val="21"/>
+                          <w:lang w:val="en-US"/>
+                        </w:rPr>
+                        <w:t>(</w:t>
+                      </w:r>
+                      <w:r>
+                        <w:rPr>
+                          <w:rStyle w:val="lev"/>
+                          <w:color w:val="F7F8FB"/>
+                          <w:sz w:val="21"/>
+                          <w:szCs w:val="21"/>
+                          <w:lang w:val="en-US"/>
+                        </w:rPr>
+                        <w:t xml:space="preserve"> </w:t>
+                      </w:r>
+                      <w:r>
+                        <w:rPr>
+                          <w:rStyle w:val="PrformatHTMLCar"/>
+                          <w:rFonts w:eastAsiaTheme="minorHAnsi"/>
+                          <w:color w:val="9FDDFF"/>
+                          <w:sz w:val="21"/>
+                          <w:szCs w:val="21"/>
+                          <w:lang w:val="en-US"/>
+                        </w:rPr>
+                        <w:t>int</w:t>
+                      </w:r>
+                      <w:r>
+                        <w:rPr>
+                          <w:rStyle w:val="lev"/>
+                          <w:color w:val="F7F8FB"/>
+                          <w:sz w:val="21"/>
+                          <w:szCs w:val="21"/>
+                          <w:lang w:val="en-US"/>
+                        </w:rPr>
+                        <w:t xml:space="preserve"> a</w:t>
+                      </w:r>
+                      <w:r>
+                        <w:rPr>
+                          <w:rStyle w:val="PrformatHTMLCar"/>
+                          <w:rFonts w:eastAsiaTheme="minorHAnsi"/>
+                          <w:color w:val="F7F8FB"/>
+                          <w:sz w:val="21"/>
+                          <w:szCs w:val="21"/>
+                          <w:lang w:val="en-US"/>
+                        </w:rPr>
+                        <w:t>,</w:t>
+                      </w:r>
+                      <w:r>
+                        <w:rPr>
+                          <w:rStyle w:val="lev"/>
+                          <w:color w:val="F7F8FB"/>
+                          <w:sz w:val="21"/>
+                          <w:szCs w:val="21"/>
+                          <w:lang w:val="en-US"/>
+                        </w:rPr>
+                        <w:t xml:space="preserve"> </w:t>
+                      </w:r>
+                      <w:r>
+                        <w:rPr>
+                          <w:rStyle w:val="PrformatHTMLCar"/>
+                          <w:rFonts w:eastAsiaTheme="minorHAnsi"/>
+                          <w:color w:val="9FDDFF"/>
+                          <w:sz w:val="21"/>
+                          <w:szCs w:val="21"/>
+                          <w:lang w:val="en-US"/>
+                        </w:rPr>
+                        <w:t>int</w:t>
+                      </w:r>
+                      <w:r>
+                        <w:rPr>
+                          <w:rStyle w:val="lev"/>
+                          <w:color w:val="F7F8FB"/>
+                          <w:sz w:val="21"/>
+                          <w:szCs w:val="21"/>
+                          <w:lang w:val="en-US"/>
+                        </w:rPr>
+                        <w:t xml:space="preserve"> b</w:t>
+                      </w:r>
+                      <w:r>
+                        <w:rPr>
+                          <w:rStyle w:val="PrformatHTMLCar"/>
+                          <w:rFonts w:eastAsiaTheme="minorHAnsi"/>
+                          <w:color w:val="F7F8FB"/>
+                          <w:sz w:val="21"/>
+                          <w:szCs w:val="21"/>
+                          <w:lang w:val="en-US"/>
+                        </w:rPr>
+                        <w:t>)</w:t>
+                      </w:r>
+                    </w:p>
+                    <w:p>
+                      <w:pPr>
+                        <w:pStyle w:val="CodeHTML"/>
+                        <w:shd w:val="clear" w:color="auto" w:fill="11192E"/>
+                        <w:rPr>
+                          <w:rStyle w:val="lev"/>
+                          <w:color w:val="F7F8FB"/>
+                          <w:sz w:val="21"/>
+                          <w:szCs w:val="21"/>
+                          <w:lang w:val="en-US"/>
+                        </w:rPr>
+                      </w:pPr>
+                      <w:r>
+                        <w:rPr>
+                          <w:rStyle w:val="PrformatHTMLCar"/>
+                          <w:rFonts w:eastAsiaTheme="minorHAnsi"/>
+                          <w:color w:val="F7F8FB"/>
+                          <w:sz w:val="21"/>
+                          <w:szCs w:val="21"/>
+                          <w:lang w:val="en-US"/>
+                        </w:rPr>
+                        <w:t>{</w:t>
+                      </w:r>
+                      <w:r>
+                        <w:rPr>
+                          <w:rStyle w:val="lev"/>
+                          <w:color w:val="F7F8FB"/>
+                          <w:sz w:val="21"/>
+                          <w:szCs w:val="21"/>
+                          <w:lang w:val="en-US"/>
+                        </w:rPr>
+                        <w:tab/>
+                      </w:r>
+                    </w:p>
+                    <w:p>
+                      <w:pPr>
+                        <w:pStyle w:val="CodeHTML"/>
+                        <w:shd w:val="clear" w:color="auto" w:fill="11192E"/>
+                        <w:rPr>
+                          <w:rStyle w:val="lev"/>
+                          <w:color w:val="F7F8FB"/>
+                          <w:sz w:val="21"/>
+                          <w:szCs w:val="21"/>
+                          <w:lang w:val="en-US"/>
+                        </w:rPr>
+                      </w:pPr>
+                      <w:r>
+                        <w:rPr>
+                          <w:rStyle w:val="lev"/>
+                          <w:color w:val="F7F8FB"/>
+                          <w:sz w:val="21"/>
+                          <w:szCs w:val="21"/>
+                          <w:lang w:val="en-US"/>
+                        </w:rPr>
+                        <w:tab/>
+                      </w:r>
+                      <w:r>
+                        <w:rPr>
+                          <w:rStyle w:val="PrformatHTMLCar"/>
+                          <w:rFonts w:eastAsiaTheme="minorHAnsi"/>
+                          <w:color w:val="9FDDFF"/>
+                          <w:sz w:val="21"/>
+                          <w:szCs w:val="21"/>
+                          <w:lang w:val="en-US"/>
+                        </w:rPr>
+                        <w:t>return</w:t>
+                      </w:r>
+                      <w:r>
+                        <w:rPr>
+                          <w:rStyle w:val="lev"/>
+                          <w:color w:val="F7F8FB"/>
+                          <w:sz w:val="21"/>
+                          <w:szCs w:val="21"/>
+                          <w:lang w:val="en-US"/>
+                        </w:rPr>
+                        <w:t xml:space="preserve"> </w:t>
+                      </w:r>
+                      <w:r>
+                        <w:rPr>
+                          <w:rStyle w:val="PrformatHTMLCar"/>
+                          <w:rFonts w:eastAsiaTheme="minorHAnsi"/>
+                          <w:color w:val="F7F8FB"/>
+                          <w:sz w:val="21"/>
+                          <w:szCs w:val="21"/>
+                          <w:lang w:val="en-US"/>
+                        </w:rPr>
+                        <w:t>(</w:t>
+                      </w:r>
+                      <w:r>
+                        <w:rPr>
+                          <w:rStyle w:val="lev"/>
+                          <w:color w:val="F7F8FB"/>
+                          <w:sz w:val="21"/>
+                          <w:szCs w:val="21"/>
+                          <w:lang w:val="en-US"/>
+                        </w:rPr>
+                        <w:t>a</w:t>
+                      </w:r>
+                      <w:r>
+                        <w:rPr>
+                          <w:rStyle w:val="PrformatHTMLCar"/>
+                          <w:rFonts w:eastAsiaTheme="minorHAnsi"/>
+                          <w:color w:val="F7F8FB"/>
+                          <w:sz w:val="21"/>
+                          <w:szCs w:val="21"/>
+                          <w:lang w:val="en-US"/>
+                        </w:rPr>
+                        <w:t>%</w:t>
+                      </w:r>
+                      <w:r>
+                        <w:rPr>
+                          <w:rStyle w:val="PrformatHTMLCar"/>
+                          <w:rFonts w:eastAsiaTheme="minorHAnsi"/>
+                          <w:color w:val="0BE1FF"/>
+                          <w:sz w:val="21"/>
+                          <w:szCs w:val="21"/>
+                          <w:lang w:val="en-US"/>
+                        </w:rPr>
+                        <w:t>10</w:t>
+                      </w:r>
+                      <w:r>
+                        <w:rPr>
+                          <w:rStyle w:val="PrformatHTMLCar"/>
+                          <w:rFonts w:eastAsiaTheme="minorHAnsi"/>
+                          <w:color w:val="F7F8FB"/>
+                          <w:sz w:val="21"/>
+                          <w:szCs w:val="21"/>
+                          <w:lang w:val="en-US"/>
+                        </w:rPr>
+                        <w:t>)&lt;(</w:t>
+                      </w:r>
+                      <w:r>
+                        <w:rPr>
+                          <w:rStyle w:val="lev"/>
+                          <w:color w:val="F7F8FB"/>
+                          <w:sz w:val="21"/>
+                          <w:szCs w:val="21"/>
+                          <w:lang w:val="en-US"/>
+                        </w:rPr>
+                        <w:t>b</w:t>
+                      </w:r>
+                      <w:r>
+                        <w:rPr>
+                          <w:rStyle w:val="PrformatHTMLCar"/>
+                          <w:rFonts w:eastAsiaTheme="minorHAnsi"/>
+                          <w:color w:val="F7F8FB"/>
+                          <w:sz w:val="21"/>
+                          <w:szCs w:val="21"/>
+                          <w:lang w:val="en-US"/>
+                        </w:rPr>
+                        <w:t>%</w:t>
+                      </w:r>
+                      <w:r>
+                        <w:rPr>
+                          <w:rStyle w:val="PrformatHTMLCar"/>
+                          <w:rFonts w:eastAsiaTheme="minorHAnsi"/>
+                          <w:color w:val="0BE1FF"/>
+                          <w:sz w:val="21"/>
+                          <w:szCs w:val="21"/>
+                          <w:lang w:val="en-US"/>
+                        </w:rPr>
+                        <w:t>10</w:t>
+                      </w:r>
+                      <w:r>
+                        <w:rPr>
+                          <w:rStyle w:val="PrformatHTMLCar"/>
+                          <w:rFonts w:eastAsiaTheme="minorHAnsi"/>
+                          <w:color w:val="F7F8FB"/>
+                          <w:sz w:val="21"/>
+                          <w:szCs w:val="21"/>
+                          <w:lang w:val="en-US"/>
+                        </w:rPr>
+                        <w:t>);</w:t>
+                      </w:r>
+                    </w:p>
+                    <w:p>
+                      <w:pPr>
+                        <w:pStyle w:val="CodeHTML"/>
+                        <w:shd w:val="clear" w:color="auto" w:fill="11192E"/>
+                        <w:rPr>
+                          <w:color w:val="F7F8FB"/>
+                          <w:sz w:val="21"/>
+                          <w:szCs w:val="21"/>
+                          <w:lang w:val="en-US"/>
+                        </w:rPr>
+                      </w:pPr>
+                      <w:r>
+                        <w:rPr>
+                          <w:rStyle w:val="PrformatHTMLCar"/>
+                          <w:rFonts w:eastAsiaTheme="minorHAnsi"/>
+                          <w:color w:val="F7F8FB"/>
+                          <w:sz w:val="21"/>
+                          <w:szCs w:val="21"/>
+                          <w:lang w:val="en-US"/>
+                        </w:rPr>
+                        <w:t>}</w:t>
+                      </w:r>
+                    </w:p>
+                    <w:p>
+                      <w:pPr>
+                        <w:pStyle w:val="Lienhypertexte"/>
+                        <w:spacing w:after="0"/>
+                        <w:rPr>
+                          <w:rFonts w:ascii="Arial" w:hAnsi="Arial" w:cs="Arial"/>
+                          <w:color w:val="4D5B7C"/>
+                          <w:lang w:val="en-US"/>
+                        </w:rPr>
+                      </w:pPr>
+                    </w:p>
+                    <w:p>
+                      <w:pPr>
+                        <w:pStyle w:val="Lienhypertexte"/>
+                        <w:spacing w:after="0"/>
+                        <w:rPr>
+                          <w:rFonts w:ascii="Arial" w:hAnsi="Arial" w:cs="Arial"/>
+                          <w:color w:val="4D5B7C"/>
+                          <w:lang w:val="en-US"/>
+                        </w:rPr>
+                      </w:pPr>
+                      <w:r>
+                        <w:rPr>
+                          <w:rFonts w:ascii="Arial" w:hAnsi="Arial" w:cs="Arial"/>
+                          <w:color w:val="4D5B7C"/>
+                          <w:lang w:val="en-US"/>
+                        </w:rPr>
+                        <w:t xml:space="preserve">as a result : </w:t>
+                      </w:r>
+                      <w:r>
+                        <w:rPr>
+                          <w:rFonts w:ascii="Arial" w:hAnsi="Arial" w:cs="Arial"/>
+                          <w:color w:val="4D5B7C"/>
+                          <w:lang w:val="en-US"/>
+                        </w:rPr>
+                        <w:t>{18, 45, 34, 92, 21}</w:t>
+                      </w:r>
+                      <w:r>
+                        <w:rPr>
+                          <w:rFonts w:ascii="Arial" w:hAnsi="Arial" w:cs="Arial"/>
+                          <w:color w:val="4D5B7C"/>
+                          <w:lang w:val="en-US"/>
+                        </w:rPr>
+                        <w:t xml:space="preserve"> =&gt;</w:t>
+                      </w:r>
+                      <w:r>
+                        <w:rPr>
+                          <w:rFonts w:ascii="Arial" w:hAnsi="Arial" w:cs="Arial"/>
+                          <w:color w:val="4D5B7C"/>
+                          <w:lang w:val="en-US"/>
+                        </w:rPr>
+                        <w:t xml:space="preserve"> </w:t>
+                      </w:r>
+                      <w:r>
+                        <w:rPr>
+                          <w:rFonts w:ascii="Arial" w:hAnsi="Arial" w:cs="Arial"/>
+                          <w:color w:val="4D5B7C"/>
+                          <w:lang w:val="en-US"/>
+                        </w:rPr>
+                        <w:t>{</w:t>
+                      </w:r>
+                      <w:r>
+                        <w:rPr>
+                          <w:rFonts w:ascii="Arial" w:hAnsi="Arial" w:cs="Arial"/>
+                          <w:color w:val="4D5B7C"/>
+                          <w:lang w:val="en-US"/>
+                        </w:rPr>
+                        <w:t>21</w:t>
+                      </w:r>
+                      <w:r>
+                        <w:rPr>
+                          <w:rFonts w:ascii="Arial" w:hAnsi="Arial" w:cs="Arial"/>
+                          <w:color w:val="4D5B7C"/>
+                          <w:lang w:val="en-US"/>
+                        </w:rPr>
+                        <w:t>,92,34,45,18</w:t>
+                      </w:r>
+                      <w:r>
+                        <w:rPr>
+                          <w:rFonts w:ascii="Arial" w:hAnsi="Arial" w:cs="Arial"/>
+                          <w:color w:val="4D5B7C"/>
+                          <w:lang w:val="en-US"/>
+                        </w:rPr>
+                        <w:t>}</w:t>
+                      </w:r>
+                    </w:p>
+                    <w:p>
+                      <w:pPr>
+                        <w:pStyle w:val="Lienhypertexte"/>
+                        <w:spacing w:after="0"/>
+                        <w:rPr>
+                          <w:rFonts w:ascii="Arial" w:hAnsi="Arial" w:cs="Arial"/>
+                          <w:color w:val="4D5B7C"/>
+                          <w:lang w:val="en-US"/>
+                        </w:rPr>
+                      </w:pPr>
+                    </w:p>
+                    <w:p>
+                      <w:pPr>
+                        <w:pStyle w:val="Lienhypertexte"/>
+                        <w:spacing w:after="0"/>
+                        <w:rPr>
+                          <w:rFonts w:ascii="Arial" w:hAnsi="Arial" w:cs="Arial"/>
+                          <w:color w:val="4D5B7C"/>
+                          <w:lang w:val="en-US"/>
+                        </w:rPr>
+                      </w:pPr>
+                    </w:p>
+                    <w:p>
+                      <w:pPr>
+                        <w:pStyle w:val="Lienhypertexte"/>
+                        <w:rPr>
+                          <w:rFonts w:ascii="Courier New" w:hAnsi="Courier New" w:cs="Courier New"/>
+                          <w:color w:val="4D5B7C"/>
+                          <w:lang w:val="en-US"/>
+                        </w:rPr>
+                      </w:pPr>
+                    </w:p>
+                    <w:p>
+                      <w:pPr>
+                        <w:pStyle w:val="Lienhypertexte"/>
+                        <w:spacing w:after="0"/>
+                        <w:rPr>
+                          <w:rFonts w:ascii="Arial" w:hAnsi="Arial" w:cs="Arial"/>
+                          <w:color w:val="4D5B7C"/>
+                          <w:lang w:val="en-US"/>
+                        </w:rPr>
+                      </w:pPr>
+                    </w:p>
+                    <w:p>
+                      <w:pPr>
+                        <w:pStyle w:val="Lienhypertexte"/>
+                        <w:spacing w:after="0"/>
+                        <w:rPr>
+                          <w:rFonts w:ascii="Arial" w:hAnsi="Arial" w:cs="Arial"/>
+                          <w:color w:val="4D5B7C"/>
+                          <w:lang w:val="en-US"/>
+                        </w:rPr>
+                      </w:pPr>
+                    </w:p>
+                    <w:p>
+                      <w:pPr>
+                        <w:pStyle w:val="Lienhypertexte"/>
+                        <w:spacing w:after="0"/>
+                        <w:rPr>
+                          <w:rFonts w:ascii="Arial" w:hAnsi="Arial" w:cs="Arial"/>
+                          <w:color w:val="4D5B7C"/>
+                          <w:lang w:val="en-US"/>
+                        </w:rPr>
+                      </w:pPr>
+                    </w:p>
+                    <w:p>
+                      <w:pPr>
+                        <w:rPr>
+                          <w:lang w:val="en-US"/>
+                        </w:rPr>
+                      </w:pPr>
+                    </w:p>
+                  </w:txbxContent>
+                </v:textbox>
+              </v:rect>
+            </w:pict>
+          </mc:Fallback>
+        </mc:AlternateContent>
+      </w:r>
+      <w:r>
+        <w:rPr>
+          <w:noProof/>
+          <w:lang w:eastAsia="fr-FR"/>
+        </w:rPr>
+        <mc:AlternateContent>
+          <mc:Choice Requires="wps">
+            <w:drawing>
+              <wp:anchor distT="0" distB="0" distL="114300" distR="114300" simplePos="0" relativeHeight="251669504" behindDoc="0" locked="0" layoutInCell="1" allowOverlap="1" wp14:anchorId="2341AE93" wp14:editId="29D30CC1">
+                <wp:simplePos x="0" y="0"/>
+                <wp:positionH relativeFrom="column">
+                  <wp:posOffset>2148205</wp:posOffset>
+                </wp:positionH>
+                <wp:positionV relativeFrom="paragraph">
+                  <wp:posOffset>-648335</wp:posOffset>
+                </wp:positionV>
+                <wp:extent cx="1234440" cy="381000"/>
+                <wp:effectExtent l="0" t="0" r="22860" b="19050"/>
+                <wp:wrapNone/>
+                <wp:docPr id="9" name="Rectangle 9"/>
+                <wp:cNvGraphicFramePr/>
+                <a:graphic xmlns:a="http://schemas.openxmlformats.org/drawingml/2006/main">
+                  <a:graphicData uri="http://schemas.microsoft.com/office/word/2010/wordprocessingShape">
+                    <wps:wsp>
+                      <wps:cNvSpPr/>
+                      <wps:spPr>
+                        <a:xfrm>
+                          <a:off x="0" y="0"/>
+                          <a:ext cx="1234440" cy="381000"/>
+                        </a:xfrm>
+                        <a:prstGeom prst="rect">
+                          <a:avLst/>
+                        </a:prstGeom>
+                        <a:ln/>
+                      </wps:spPr>
+                      <wps:style>
+                        <a:lnRef idx="3">
+                          <a:schemeClr val="lt1"/>
+                        </a:lnRef>
+                        <a:fillRef idx="1">
+                          <a:schemeClr val="accent3"/>
+                        </a:fillRef>
+                        <a:effectRef idx="1">
+                          <a:schemeClr val="accent3"/>
+                        </a:effectRef>
+                        <a:fontRef idx="minor">
+                          <a:schemeClr val="lt1"/>
+                        </a:fontRef>
+                      </wps:style>
+                      <wps:txbx>
+                        <w:txbxContent>
+                          <w:p>
+                            <w:pPr>
+                              <w:jc w:val="center"/>
+                              <w:rPr>
+                                <w:sz w:val="36"/>
+                                <w:szCs w:val="36"/>
+                                <w:lang w:val="en-US"/>
+                              </w:rPr>
+                            </w:pPr>
+                            <w:r>
+                              <w:rPr>
+                                <w:sz w:val="36"/>
+                                <w:szCs w:val="36"/>
+                                <w:lang w:val="en-US"/>
+                              </w:rPr>
+                              <w:t>Adhocs</w:t>
+                            </w:r>
+                            <w:bookmarkStart w:id="0" w:name="_GoBack"/>
+                            <w:bookmarkEnd w:id="0"/>
+                          </w:p>
+                        </w:txbxContent>
+                      </wps:txbx>
+                      <wps:bodyPr rot="0" spcFirstLastPara="0" vertOverflow="overflow" horzOverflow="overflow" vert="horz" wrap="square" lIns="91440" tIns="45720" rIns="91440" bIns="45720" numCol="1" spcCol="0" rtlCol="0" fromWordArt="0" anchor="ctr" anchorCtr="0" forceAA="0" compatLnSpc="1">
+                        <a:prstTxWarp prst="textNoShape">
+                          <a:avLst/>
+                        </a:prstTxWarp>
+                        <a:noAutofit/>
+                      </wps:bodyPr>
+                    </wps:wsp>
+                  </a:graphicData>
+                </a:graphic>
+                <wp14:sizeRelH relativeFrom="margin">
+                  <wp14:pctWidth>0</wp14:pctWidth>
+                </wp14:sizeRelH>
+                <wp14:sizeRelV relativeFrom="margin">
+                  <wp14:pctHeight>0</wp14:pctHeight>
+                </wp14:sizeRelV>
+              </wp:anchor>
+            </w:drawing>
+          </mc:Choice>
+          <mc:Fallback>
+            <w:pict>
+              <v:rect w14:anchorId="2341AE93" id="Rectangle 9" o:spid="_x0000_s1035" style="position:absolute;margin-left:169.15pt;margin-top:-51.05pt;width:97.2pt;height:30pt;z-index:251669504;visibility:visible;mso-wrap-style:square;mso-width-percent:0;mso-height-percent:0;mso-wrap-distance-left:9pt;mso-wrap-distance-top:0;mso-wrap-distance-right:9pt;mso-wrap-distance-bottom:0;mso-position-horizontal:absolute;mso-position-horizontal-relative:text;mso-position-vertical:absolute;mso-position-vertical-relative:text;mso-width-percent:0;mso-height-percent:0;mso-width-relative:margin;mso-height-relative:margin;v-text-anchor:middle" o:gfxdata="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" fillcolor="#a5a5a5 [3206]" strokecolor="white [3201]" strokeweight="1.5pt">
+                <v:textbox>
+                  <w:txbxContent>
+                    <w:p>
+                      <w:pPr>
+                        <w:jc w:val="center"/>
+                        <w:rPr>
+                          <w:sz w:val="36"/>
+                          <w:szCs w:val="36"/>
+                          <w:lang w:val="en-US"/>
+                        </w:rPr>
+                      </w:pPr>
+                      <w:r>
+                        <w:rPr>
+                          <w:sz w:val="36"/>
+                          <w:szCs w:val="36"/>
+                          <w:lang w:val="en-US"/>
+                        </w:rPr>
+                        <w:t>Adhocs</w:t>
+                      </w:r>
+                      <w:bookmarkStart w:id="1" w:name="_GoBack"/>
+                      <w:bookmarkEnd w:id="1"/>
+                    </w:p>
+                  </w:txbxContent>
+                </v:textbox>
+              </v:rect>
+            </w:pict>
+          </mc:Fallback>
+        </mc:AlternateContent>
+      </w:r>
+      <w:r>
         <w:br w:type="page"/>
       </w:r>
       <w:r>
@@ -7770,7 +8858,7 @@
 </file>
 
 <file path=customXml/itemProps1.xml><?xml version="1.0" encoding="utf-8"?>
-<ds:datastoreItem xmlns:ds="http://schemas.openxmlformats.org/officeDocument/2006/customXml" ds:itemID="{26E31559-5DAA-4B54-B256-8015202725AF}">
+<ds:datastoreItem xmlns:ds="http://schemas.openxmlformats.org/officeDocument/2006/customXml" ds:itemID="{079CBAEB-EA06-439C-A343-C9BE1E0A1462}">
   <ds:schemaRefs>
     <ds:schemaRef ds:uri="http://schemas.openxmlformats.org/officeDocument/2006/bibliography"/>
   </ds:schemaRefs>

</xml_diff>

<commit_message>
prefix and partial in sheetcheat
</commit_message>
<xml_diff>
--- a/My-cp-cheat-sheet.docx
+++ b/My-cp-cheat-sheet.docx
@@ -5509,7 +5509,7 @@
                                 <w:szCs w:val="36"/>
                                 <w:lang w:val="en-US"/>
                               </w:rPr>
-                              <w:t>Intro to CP(p)</w:t>
+                              <w:t>Intro to CP using C++</w:t>
                             </w:r>
                           </w:p>
                         </w:txbxContent>
@@ -5552,7 +5552,7 @@
                           <w:szCs w:val="36"/>
                           <w:lang w:val="en-US"/>
                         </w:rPr>
-                        <w:t>Intro to CP(p)</w:t>
+                        <w:t>Intro to CP using C++</w:t>
                       </w:r>
                     </w:p>
                   </w:txbxContent>
@@ -5576,13 +5576,1183 @@
         <mc:AlternateContent>
           <mc:Choice Requires="wps">
             <w:drawing>
+              <wp:anchor distT="0" distB="0" distL="114300" distR="114300" simplePos="0" relativeHeight="251675648" behindDoc="0" locked="0" layoutInCell="1" allowOverlap="1" wp14:anchorId="1A31CC1D" wp14:editId="037035CD">
+                <wp:simplePos x="0" y="0"/>
+                <wp:positionH relativeFrom="column">
+                  <wp:posOffset>2445212</wp:posOffset>
+                </wp:positionH>
+                <wp:positionV relativeFrom="paragraph">
+                  <wp:posOffset>2930699</wp:posOffset>
+                </wp:positionV>
+                <wp:extent cx="4080164" cy="3582093"/>
+                <wp:effectExtent l="0" t="0" r="15875" b="18415"/>
+                <wp:wrapNone/>
+                <wp:docPr id="13" name="Rectangle 13"/>
+                <wp:cNvGraphicFramePr/>
+                <a:graphic xmlns:a="http://schemas.openxmlformats.org/drawingml/2006/main">
+                  <a:graphicData uri="http://schemas.microsoft.com/office/word/2010/wordprocessingShape">
+                    <wps:wsp>
+                      <wps:cNvSpPr/>
+                      <wps:spPr>
+                        <a:xfrm>
+                          <a:off x="0" y="0"/>
+                          <a:ext cx="4080164" cy="3582093"/>
+                        </a:xfrm>
+                        <a:prstGeom prst="rect">
+                          <a:avLst/>
+                        </a:prstGeom>
+                        <a:ln>
+                          <a:solidFill>
+                            <a:srgbClr val="00B0F0"/>
+                          </a:solidFill>
+                        </a:ln>
+                      </wps:spPr>
+                      <wps:style>
+                        <a:lnRef idx="2">
+                          <a:schemeClr val="accent6"/>
+                        </a:lnRef>
+                        <a:fillRef idx="1">
+                          <a:schemeClr val="lt1"/>
+                        </a:fillRef>
+                        <a:effectRef idx="0">
+                          <a:schemeClr val="accent6"/>
+                        </a:effectRef>
+                        <a:fontRef idx="minor">
+                          <a:schemeClr val="dk1"/>
+                        </a:fontRef>
+                      </wps:style>
+                      <wps:txbx>
+                        <w:txbxContent>
+                          <w:p>
+                            <w:pPr>
+                              <w:jc w:val="center"/>
+                              <w:rPr>
+                                <w:b/>
+                                <w:bCs/>
+                                <w:sz w:val="36"/>
+                                <w:szCs w:val="36"/>
+                                <w:u w:val="single"/>
+                                <w:lang w:val="en-US"/>
+                              </w:rPr>
+                            </w:pPr>
+                            <w:r>
+                              <w:rPr>
+                                <w:b/>
+                                <w:bCs/>
+                                <w:sz w:val="36"/>
+                                <w:szCs w:val="36"/>
+                                <w:u w:val="single"/>
+                                <w:lang w:val="en-US"/>
+                              </w:rPr>
+                              <w:t>Partial Sum:</w:t>
+                            </w:r>
+                          </w:p>
+                          <w:p>
+                            <w:pPr>
+                              <w:spacing w:after="0"/>
+                              <w:rPr>
+                                <w:rFonts w:ascii="Courier New" w:hAnsi="Courier New" w:cs="Courier New"/>
+                                <w:color w:val="4D5B7C"/>
+                                <w:u w:val="single"/>
+                                <w:lang w:val="en-US"/>
+                              </w:rPr>
+                            </w:pPr>
+                            <w:r>
+                              <w:rPr>
+                                <w:rFonts w:ascii="Courier New" w:hAnsi="Courier New" w:cs="Courier New"/>
+                                <w:color w:val="4D5B7C"/>
+                                <w:u w:val="single"/>
+                                <w:lang w:val="en-US"/>
+                              </w:rPr>
+                              <w:t>Partial vs Prefix ??</w:t>
+                            </w:r>
+                          </w:p>
+                          <w:p>
+                            <w:pPr>
+                              <w:spacing w:after="0"/>
+                              <w:rPr>
+                                <w:rFonts w:ascii="Courier New" w:hAnsi="Courier New" w:cs="Courier New"/>
+                                <w:color w:val="4D5B7C"/>
+                                <w:lang w:val="en-US"/>
+                              </w:rPr>
+                            </w:pPr>
+                            <w:r>
+                              <w:rPr>
+                                <w:rFonts w:ascii="Courier New" w:hAnsi="Courier New" w:cs="Courier New"/>
+                                <w:color w:val="4D5B7C"/>
+                                <w:lang w:val="en-US"/>
+                              </w:rPr>
+                              <w:t xml:space="preserve">Actually the </w:t>
+                            </w:r>
+                            <w:r>
+                              <w:rPr>
+                                <w:rFonts w:ascii="Courier New" w:hAnsi="Courier New" w:cs="Courier New"/>
+                                <w:b/>
+                                <w:bCs/>
+                                <w:color w:val="4D5B7C"/>
+                                <w:lang w:val="en-US"/>
+                              </w:rPr>
+                              <w:t>Prefix sum</w:t>
+                            </w:r>
+                            <w:r>
+                              <w:rPr>
+                                <w:rFonts w:ascii="Courier New" w:hAnsi="Courier New" w:cs="Courier New"/>
+                                <w:color w:val="4D5B7C"/>
+                                <w:lang w:val="en-US"/>
+                              </w:rPr>
+                              <w:t xml:space="preserve"> is an important step within the </w:t>
+                            </w:r>
+                            <w:r>
+                              <w:rPr>
+                                <w:rFonts w:ascii="Courier New" w:hAnsi="Courier New" w:cs="Courier New"/>
+                                <w:b/>
+                                <w:bCs/>
+                                <w:color w:val="4D5B7C"/>
+                                <w:lang w:val="en-US"/>
+                              </w:rPr>
+                              <w:t>Partial sum.</w:t>
+                            </w:r>
+                          </w:p>
+                          <w:p>
+                            <w:pPr>
+                              <w:spacing w:after="0"/>
+                              <w:rPr>
+                                <w:rFonts w:ascii="Courier New" w:hAnsi="Courier New" w:cs="Courier New"/>
+                                <w:color w:val="4D5B7C"/>
+                                <w:lang w:val="en-US"/>
+                              </w:rPr>
+                            </w:pPr>
+                          </w:p>
+                          <w:p>
+                            <w:pPr>
+                              <w:spacing w:after="0"/>
+                              <w:rPr>
+                                <w:rFonts w:ascii="Courier New" w:hAnsi="Courier New" w:cs="Courier New"/>
+                                <w:color w:val="4D5B7C"/>
+                                <w:lang w:val="en-US"/>
+                              </w:rPr>
+                            </w:pPr>
+                            <w:r>
+                              <w:rPr>
+                                <w:rFonts w:ascii="Courier New" w:hAnsi="Courier New" w:cs="Courier New"/>
+                                <w:color w:val="4D5B7C"/>
+                                <w:lang w:val="en-US"/>
+                              </w:rPr>
+                              <w:t>THERE’S NO PARTIAL WITHOUT PREFIX</w:t>
+                            </w:r>
+                          </w:p>
+                          <w:p>
+                            <w:pPr>
+                              <w:spacing w:after="0"/>
+                              <w:rPr>
+                                <w:rFonts w:ascii="Courier New" w:hAnsi="Courier New" w:cs="Courier New"/>
+                                <w:color w:val="4D5B7C"/>
+                                <w:lang w:val="en-US"/>
+                              </w:rPr>
+                            </w:pPr>
+                          </w:p>
+                          <w:p>
+                            <w:pPr>
+                              <w:spacing w:after="0"/>
+                              <w:rPr>
+                                <w:rFonts w:ascii="Courier New" w:hAnsi="Courier New" w:cs="Courier New"/>
+                                <w:color w:val="4D5B7C"/>
+                                <w:u w:val="single"/>
+                                <w:lang w:val="en-US"/>
+                              </w:rPr>
+                            </w:pPr>
+                            <w:r>
+                              <w:rPr>
+                                <w:rFonts w:ascii="Courier New" w:hAnsi="Courier New" w:cs="Courier New"/>
+                                <w:color w:val="4D5B7C"/>
+                                <w:u w:val="single"/>
+                                <w:lang w:val="en-US"/>
+                              </w:rPr>
+                              <w:t>Use cases</w:t>
+                            </w:r>
+                          </w:p>
+                          <w:p>
+                            <w:pPr>
+                              <w:spacing w:after="0"/>
+                              <w:rPr>
+                                <w:rFonts w:ascii="Courier New" w:hAnsi="Courier New" w:cs="Courier New"/>
+                                <w:color w:val="4D5B7C"/>
+                                <w:lang w:val="en-US"/>
+                              </w:rPr>
+                            </w:pPr>
+                            <w:r>
+                              <w:rPr>
+                                <w:rFonts w:ascii="Courier New" w:hAnsi="Courier New" w:cs="Courier New"/>
+                                <w:color w:val="4D5B7C"/>
+                                <w:lang w:val="en-US"/>
+                              </w:rPr>
+                              <w:t xml:space="preserve">Can be used to determine the max within an interval </w:t>
+                            </w:r>
+                            <w:r>
+                              <w:rPr>
+                                <w:rFonts w:ascii="Courier New" w:hAnsi="Courier New" w:cs="Courier New"/>
+                                <w:color w:val="4D5B7C"/>
+                                <w:lang w:val="en-US"/>
+                              </w:rPr>
+                              <w:t>of time</w:t>
+                            </w:r>
+                            <w:r>
+                              <w:rPr>
+                                <w:rFonts w:ascii="Courier New" w:hAnsi="Courier New" w:cs="Courier New"/>
+                                <w:color w:val="4D5B7C"/>
+                                <w:lang w:val="en-US"/>
+                              </w:rPr>
+                              <w:t xml:space="preserve">, having a </w:t>
+                            </w:r>
+                            <w:r>
+                              <w:rPr>
+                                <w:rFonts w:ascii="Courier New" w:hAnsi="Courier New" w:cs="Courier New"/>
+                                <w:b/>
+                                <w:bCs/>
+                                <w:color w:val="4D5B7C"/>
+                                <w:lang w:val="en-US"/>
+                              </w:rPr>
+                              <w:t>variable increasing or decreasing.</w:t>
+                            </w:r>
+                          </w:p>
+                          <w:p>
+                            <w:pPr>
+                              <w:spacing w:after="0"/>
+                              <w:rPr>
+                                <w:rFonts w:ascii="Courier New" w:hAnsi="Courier New" w:cs="Courier New"/>
+                                <w:color w:val="4D5B7C"/>
+                                <w:lang w:val="en-US"/>
+                              </w:rPr>
+                            </w:pPr>
+                          </w:p>
+                          <w:p>
+                            <w:pPr>
+                              <w:spacing w:after="0"/>
+                              <w:rPr>
+                                <w:rFonts w:ascii="Courier New" w:hAnsi="Courier New" w:cs="Courier New"/>
+                                <w:color w:val="4D5B7C"/>
+                                <w:lang w:val="en-US"/>
+                              </w:rPr>
+                            </w:pPr>
+                            <w:r>
+                              <w:rPr>
+                                <w:noProof/>
+                                <w:lang w:eastAsia="fr-FR"/>
+                              </w:rPr>
+                              <w:drawing>
+                                <wp:inline distT="0" distB="0" distL="0" distR="0" wp14:anchorId="5EE36B65" wp14:editId="5F9DB18B">
+                                  <wp:extent cx="3876992" cy="1011382"/>
+                                  <wp:effectExtent l="0" t="0" r="0" b="0"/>
+                                  <wp:docPr id="15" name="Image 15"/>
+                                  <wp:cNvGraphicFramePr>
+                                    <a:graphicFrameLocks xmlns:a="http://schemas.openxmlformats.org/drawingml/2006/main" noChangeAspect="1"/>
+                                  </wp:cNvGraphicFramePr>
+                                  <a:graphic xmlns:a="http://schemas.openxmlformats.org/drawingml/2006/main">
+                                    <a:graphicData uri="http://schemas.openxmlformats.org/drawingml/2006/picture">
+                                      <pic:pic xmlns:pic="http://schemas.openxmlformats.org/drawingml/2006/picture">
+                                        <pic:nvPicPr>
+                                          <pic:cNvPr id="1" name=""/>
+                                          <pic:cNvPicPr/>
+                                        </pic:nvPicPr>
+                                        <pic:blipFill>
+                                          <a:blip r:embed="rId10"/>
+                                          <a:stretch>
+                                            <a:fillRect/>
+                                          </a:stretch>
+                                        </pic:blipFill>
+                                        <pic:spPr>
+                                          <a:xfrm>
+                                            <a:off x="0" y="0"/>
+                                            <a:ext cx="3920448" cy="1022718"/>
+                                          </a:xfrm>
+                                          <a:prstGeom prst="rect">
+                                            <a:avLst/>
+                                          </a:prstGeom>
+                                        </pic:spPr>
+                                      </pic:pic>
+                                    </a:graphicData>
+                                  </a:graphic>
+                                </wp:inline>
+                              </w:drawing>
+                            </w:r>
+                            <w:r>
+                              <w:rPr>
+                                <w:rFonts w:ascii="Courier New" w:hAnsi="Courier New" w:cs="Courier New"/>
+                                <w:color w:val="4D5B7C"/>
+                                <w:lang w:val="en-US"/>
+                              </w:rPr>
+                              <w:t xml:space="preserve"> </w:t>
+                            </w:r>
+                          </w:p>
+                        </w:txbxContent>
+                      </wps:txbx>
+                      <wps:bodyPr rot="0" spcFirstLastPara="0" vertOverflow="overflow" horzOverflow="overflow" vert="horz" wrap="square" lIns="91440" tIns="45720" rIns="91440" bIns="45720" numCol="1" spcCol="0" rtlCol="0" fromWordArt="0" anchor="ctr" anchorCtr="0" forceAA="0" compatLnSpc="1">
+                        <a:prstTxWarp prst="textNoShape">
+                          <a:avLst/>
+                        </a:prstTxWarp>
+                        <a:noAutofit/>
+                      </wps:bodyPr>
+                    </wps:wsp>
+                  </a:graphicData>
+                </a:graphic>
+                <wp14:sizeRelH relativeFrom="margin">
+                  <wp14:pctWidth>0</wp14:pctWidth>
+                </wp14:sizeRelH>
+                <wp14:sizeRelV relativeFrom="margin">
+                  <wp14:pctHeight>0</wp14:pctHeight>
+                </wp14:sizeRelV>
+              </wp:anchor>
+            </w:drawing>
+          </mc:Choice>
+          <mc:Fallback>
+            <w:pict>
+              <v:rect w14:anchorId="1A31CC1D" id="Rectangle 13" o:spid="_x0000_s1034" style="position:absolute;margin-left:192.55pt;margin-top:230.75pt;width:321.25pt;height:282.05pt;z-index:251675648;visibility:visible;mso-wrap-style:square;mso-width-percent:0;mso-height-percent:0;mso-wrap-distance-left:9pt;mso-wrap-distance-top:0;mso-wrap-distance-right:9pt;mso-wrap-distance-bottom:0;mso-position-horizontal:absolute;mso-position-horizontal-relative:text;mso-position-vertical:absolute;mso-position-vertical-relative:text;mso-width-percent:0;mso-height-percent:0;mso-width-relative:margin;mso-height-relative:margin;v-text-anchor:middle" o:gfxdata="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" fillcolor="white [3201]" strokecolor="#00b0f0" strokeweight="1pt">
+                <v:textbox>
+                  <w:txbxContent>
+                    <w:p>
+                      <w:pPr>
+                        <w:jc w:val="center"/>
+                        <w:rPr>
+                          <w:b/>
+                          <w:bCs/>
+                          <w:sz w:val="36"/>
+                          <w:szCs w:val="36"/>
+                          <w:u w:val="single"/>
+                          <w:lang w:val="en-US"/>
+                        </w:rPr>
+                      </w:pPr>
+                      <w:r>
+                        <w:rPr>
+                          <w:b/>
+                          <w:bCs/>
+                          <w:sz w:val="36"/>
+                          <w:szCs w:val="36"/>
+                          <w:u w:val="single"/>
+                          <w:lang w:val="en-US"/>
+                        </w:rPr>
+                        <w:t>Partial Sum:</w:t>
+                      </w:r>
+                    </w:p>
+                    <w:p>
+                      <w:pPr>
+                        <w:spacing w:after="0"/>
+                        <w:rPr>
+                          <w:rFonts w:ascii="Courier New" w:hAnsi="Courier New" w:cs="Courier New"/>
+                          <w:color w:val="4D5B7C"/>
+                          <w:u w:val="single"/>
+                          <w:lang w:val="en-US"/>
+                        </w:rPr>
+                      </w:pPr>
+                      <w:r>
+                        <w:rPr>
+                          <w:rFonts w:ascii="Courier New" w:hAnsi="Courier New" w:cs="Courier New"/>
+                          <w:color w:val="4D5B7C"/>
+                          <w:u w:val="single"/>
+                          <w:lang w:val="en-US"/>
+                        </w:rPr>
+                        <w:t>Partial vs Prefix ??</w:t>
+                      </w:r>
+                    </w:p>
+                    <w:p>
+                      <w:pPr>
+                        <w:spacing w:after="0"/>
+                        <w:rPr>
+                          <w:rFonts w:ascii="Courier New" w:hAnsi="Courier New" w:cs="Courier New"/>
+                          <w:color w:val="4D5B7C"/>
+                          <w:lang w:val="en-US"/>
+                        </w:rPr>
+                      </w:pPr>
+                      <w:r>
+                        <w:rPr>
+                          <w:rFonts w:ascii="Courier New" w:hAnsi="Courier New" w:cs="Courier New"/>
+                          <w:color w:val="4D5B7C"/>
+                          <w:lang w:val="en-US"/>
+                        </w:rPr>
+                        <w:t xml:space="preserve">Actually the </w:t>
+                      </w:r>
+                      <w:r>
+                        <w:rPr>
+                          <w:rFonts w:ascii="Courier New" w:hAnsi="Courier New" w:cs="Courier New"/>
+                          <w:b/>
+                          <w:bCs/>
+                          <w:color w:val="4D5B7C"/>
+                          <w:lang w:val="en-US"/>
+                        </w:rPr>
+                        <w:t>Prefix sum</w:t>
+                      </w:r>
+                      <w:r>
+                        <w:rPr>
+                          <w:rFonts w:ascii="Courier New" w:hAnsi="Courier New" w:cs="Courier New"/>
+                          <w:color w:val="4D5B7C"/>
+                          <w:lang w:val="en-US"/>
+                        </w:rPr>
+                        <w:t xml:space="preserve"> is an important step within the </w:t>
+                      </w:r>
+                      <w:r>
+                        <w:rPr>
+                          <w:rFonts w:ascii="Courier New" w:hAnsi="Courier New" w:cs="Courier New"/>
+                          <w:b/>
+                          <w:bCs/>
+                          <w:color w:val="4D5B7C"/>
+                          <w:lang w:val="en-US"/>
+                        </w:rPr>
+                        <w:t>Partial sum.</w:t>
+                      </w:r>
+                    </w:p>
+                    <w:p>
+                      <w:pPr>
+                        <w:spacing w:after="0"/>
+                        <w:rPr>
+                          <w:rFonts w:ascii="Courier New" w:hAnsi="Courier New" w:cs="Courier New"/>
+                          <w:color w:val="4D5B7C"/>
+                          <w:lang w:val="en-US"/>
+                        </w:rPr>
+                      </w:pPr>
+                    </w:p>
+                    <w:p>
+                      <w:pPr>
+                        <w:spacing w:after="0"/>
+                        <w:rPr>
+                          <w:rFonts w:ascii="Courier New" w:hAnsi="Courier New" w:cs="Courier New"/>
+                          <w:color w:val="4D5B7C"/>
+                          <w:lang w:val="en-US"/>
+                        </w:rPr>
+                      </w:pPr>
+                      <w:r>
+                        <w:rPr>
+                          <w:rFonts w:ascii="Courier New" w:hAnsi="Courier New" w:cs="Courier New"/>
+                          <w:color w:val="4D5B7C"/>
+                          <w:lang w:val="en-US"/>
+                        </w:rPr>
+                        <w:t>THERE’S NO PARTIAL WITHOUT PREFIX</w:t>
+                      </w:r>
+                    </w:p>
+                    <w:p>
+                      <w:pPr>
+                        <w:spacing w:after="0"/>
+                        <w:rPr>
+                          <w:rFonts w:ascii="Courier New" w:hAnsi="Courier New" w:cs="Courier New"/>
+                          <w:color w:val="4D5B7C"/>
+                          <w:lang w:val="en-US"/>
+                        </w:rPr>
+                      </w:pPr>
+                    </w:p>
+                    <w:p>
+                      <w:pPr>
+                        <w:spacing w:after="0"/>
+                        <w:rPr>
+                          <w:rFonts w:ascii="Courier New" w:hAnsi="Courier New" w:cs="Courier New"/>
+                          <w:color w:val="4D5B7C"/>
+                          <w:u w:val="single"/>
+                          <w:lang w:val="en-US"/>
+                        </w:rPr>
+                      </w:pPr>
+                      <w:r>
+                        <w:rPr>
+                          <w:rFonts w:ascii="Courier New" w:hAnsi="Courier New" w:cs="Courier New"/>
+                          <w:color w:val="4D5B7C"/>
+                          <w:u w:val="single"/>
+                          <w:lang w:val="en-US"/>
+                        </w:rPr>
+                        <w:t>Use cases</w:t>
+                      </w:r>
+                    </w:p>
+                    <w:p>
+                      <w:pPr>
+                        <w:spacing w:after="0"/>
+                        <w:rPr>
+                          <w:rFonts w:ascii="Courier New" w:hAnsi="Courier New" w:cs="Courier New"/>
+                          <w:color w:val="4D5B7C"/>
+                          <w:lang w:val="en-US"/>
+                        </w:rPr>
+                      </w:pPr>
+                      <w:r>
+                        <w:rPr>
+                          <w:rFonts w:ascii="Courier New" w:hAnsi="Courier New" w:cs="Courier New"/>
+                          <w:color w:val="4D5B7C"/>
+                          <w:lang w:val="en-US"/>
+                        </w:rPr>
+                        <w:t xml:space="preserve">Can be used to determine the max within an interval </w:t>
+                      </w:r>
+                      <w:r>
+                        <w:rPr>
+                          <w:rFonts w:ascii="Courier New" w:hAnsi="Courier New" w:cs="Courier New"/>
+                          <w:color w:val="4D5B7C"/>
+                          <w:lang w:val="en-US"/>
+                        </w:rPr>
+                        <w:t>of time</w:t>
+                      </w:r>
+                      <w:r>
+                        <w:rPr>
+                          <w:rFonts w:ascii="Courier New" w:hAnsi="Courier New" w:cs="Courier New"/>
+                          <w:color w:val="4D5B7C"/>
+                          <w:lang w:val="en-US"/>
+                        </w:rPr>
+                        <w:t xml:space="preserve">, having a </w:t>
+                      </w:r>
+                      <w:r>
+                        <w:rPr>
+                          <w:rFonts w:ascii="Courier New" w:hAnsi="Courier New" w:cs="Courier New"/>
+                          <w:b/>
+                          <w:bCs/>
+                          <w:color w:val="4D5B7C"/>
+                          <w:lang w:val="en-US"/>
+                        </w:rPr>
+                        <w:t>variable increasing or decreasing.</w:t>
+                      </w:r>
+                    </w:p>
+                    <w:p>
+                      <w:pPr>
+                        <w:spacing w:after="0"/>
+                        <w:rPr>
+                          <w:rFonts w:ascii="Courier New" w:hAnsi="Courier New" w:cs="Courier New"/>
+                          <w:color w:val="4D5B7C"/>
+                          <w:lang w:val="en-US"/>
+                        </w:rPr>
+                      </w:pPr>
+                    </w:p>
+                    <w:p>
+                      <w:pPr>
+                        <w:spacing w:after="0"/>
+                        <w:rPr>
+                          <w:rFonts w:ascii="Courier New" w:hAnsi="Courier New" w:cs="Courier New"/>
+                          <w:color w:val="4D5B7C"/>
+                          <w:lang w:val="en-US"/>
+                        </w:rPr>
+                      </w:pPr>
+                      <w:r>
+                        <w:rPr>
+                          <w:noProof/>
+                          <w:lang w:eastAsia="fr-FR"/>
+                        </w:rPr>
+                        <w:drawing>
+                          <wp:inline distT="0" distB="0" distL="0" distR="0" wp14:anchorId="5EE36B65" wp14:editId="5F9DB18B">
+                            <wp:extent cx="3876992" cy="1011382"/>
+                            <wp:effectExtent l="0" t="0" r="0" b="0"/>
+                            <wp:docPr id="15" name="Image 15"/>
+                            <wp:cNvGraphicFramePr>
+                              <a:graphicFrameLocks xmlns:a="http://schemas.openxmlformats.org/drawingml/2006/main" noChangeAspect="1"/>
+                            </wp:cNvGraphicFramePr>
+                            <a:graphic xmlns:a="http://schemas.openxmlformats.org/drawingml/2006/main">
+                              <a:graphicData uri="http://schemas.openxmlformats.org/drawingml/2006/picture">
+                                <pic:pic xmlns:pic="http://schemas.openxmlformats.org/drawingml/2006/picture">
+                                  <pic:nvPicPr>
+                                    <pic:cNvPr id="1" name=""/>
+                                    <pic:cNvPicPr/>
+                                  </pic:nvPicPr>
+                                  <pic:blipFill>
+                                    <a:blip r:embed="rId10"/>
+                                    <a:stretch>
+                                      <a:fillRect/>
+                                    </a:stretch>
+                                  </pic:blipFill>
+                                  <pic:spPr>
+                                    <a:xfrm>
+                                      <a:off x="0" y="0"/>
+                                      <a:ext cx="3920448" cy="1022718"/>
+                                    </a:xfrm>
+                                    <a:prstGeom prst="rect">
+                                      <a:avLst/>
+                                    </a:prstGeom>
+                                  </pic:spPr>
+                                </pic:pic>
+                              </a:graphicData>
+                            </a:graphic>
+                          </wp:inline>
+                        </w:drawing>
+                      </w:r>
+                      <w:r>
+                        <w:rPr>
+                          <w:rFonts w:ascii="Courier New" w:hAnsi="Courier New" w:cs="Courier New"/>
+                          <w:color w:val="4D5B7C"/>
+                          <w:lang w:val="en-US"/>
+                        </w:rPr>
+                        <w:t xml:space="preserve"> </w:t>
+                      </w:r>
+                    </w:p>
+                  </w:txbxContent>
+                </v:textbox>
+              </v:rect>
+            </w:pict>
+          </mc:Fallback>
+        </mc:AlternateContent>
+      </w:r>
+      <w:r>
+        <w:rPr>
+          <w:noProof/>
+          <w:lang w:eastAsia="fr-FR"/>
+        </w:rPr>
+        <mc:AlternateContent>
+          <mc:Choice Requires="wps">
+            <w:drawing>
+              <wp:anchor distT="0" distB="0" distL="114300" distR="114300" simplePos="0" relativeHeight="251673600" behindDoc="0" locked="0" layoutInCell="1" allowOverlap="1" wp14:anchorId="3A3AE300" wp14:editId="00233E43">
+                <wp:simplePos x="0" y="0"/>
+                <wp:positionH relativeFrom="column">
+                  <wp:posOffset>-767715</wp:posOffset>
+                </wp:positionH>
+                <wp:positionV relativeFrom="paragraph">
+                  <wp:posOffset>-137968</wp:posOffset>
+                </wp:positionV>
+                <wp:extent cx="3116580" cy="3582093"/>
+                <wp:effectExtent l="0" t="0" r="26670" b="18415"/>
+                <wp:wrapNone/>
+                <wp:docPr id="11" name="Rectangle 11"/>
+                <wp:cNvGraphicFramePr/>
+                <a:graphic xmlns:a="http://schemas.openxmlformats.org/drawingml/2006/main">
+                  <a:graphicData uri="http://schemas.microsoft.com/office/word/2010/wordprocessingShape">
+                    <wps:wsp>
+                      <wps:cNvSpPr/>
+                      <wps:spPr>
+                        <a:xfrm>
+                          <a:off x="0" y="0"/>
+                          <a:ext cx="3116580" cy="3582093"/>
+                        </a:xfrm>
+                        <a:prstGeom prst="rect">
+                          <a:avLst/>
+                        </a:prstGeom>
+                        <a:ln>
+                          <a:solidFill>
+                            <a:srgbClr val="00B0F0"/>
+                          </a:solidFill>
+                        </a:ln>
+                      </wps:spPr>
+                      <wps:style>
+                        <a:lnRef idx="2">
+                          <a:schemeClr val="accent6"/>
+                        </a:lnRef>
+                        <a:fillRef idx="1">
+                          <a:schemeClr val="lt1"/>
+                        </a:fillRef>
+                        <a:effectRef idx="0">
+                          <a:schemeClr val="accent6"/>
+                        </a:effectRef>
+                        <a:fontRef idx="minor">
+                          <a:schemeClr val="dk1"/>
+                        </a:fontRef>
+                      </wps:style>
+                      <wps:txbx>
+                        <w:txbxContent>
+                          <w:p>
+                            <w:pPr>
+                              <w:jc w:val="center"/>
+                              <w:rPr>
+                                <w:b/>
+                                <w:bCs/>
+                                <w:sz w:val="36"/>
+                                <w:szCs w:val="36"/>
+                                <w:u w:val="single"/>
+                                <w:lang w:val="en-US"/>
+                              </w:rPr>
+                            </w:pPr>
+                            <w:r>
+                              <w:rPr>
+                                <w:b/>
+                                <w:bCs/>
+                                <w:sz w:val="36"/>
+                                <w:szCs w:val="36"/>
+                                <w:u w:val="single"/>
+                                <w:lang w:val="en-US"/>
+                              </w:rPr>
+                              <w:t>Prefix Sum:</w:t>
+                            </w:r>
+                          </w:p>
+                          <w:p>
+                            <w:pPr>
+                              <w:rPr>
+                                <w:rFonts w:ascii="Courier New" w:hAnsi="Courier New" w:cs="Courier New"/>
+                                <w:color w:val="4D5B7C"/>
+                                <w:u w:val="single"/>
+                                <w:lang w:val="en-US"/>
+                              </w:rPr>
+                            </w:pPr>
+                            <w:r>
+                              <w:rPr>
+                                <w:rFonts w:ascii="Courier New" w:hAnsi="Courier New" w:cs="Courier New"/>
+                                <w:color w:val="4D5B7C"/>
+                                <w:u w:val="single"/>
+                                <w:lang w:val="en-US"/>
+                              </w:rPr>
+                              <w:t>What’s the idea behind it?</w:t>
+                            </w:r>
+                          </w:p>
+                          <w:p>
+                            <w:pPr>
+                              <w:rPr>
+                                <w:rFonts w:ascii="Courier New" w:hAnsi="Courier New" w:cs="Courier New"/>
+                                <w:color w:val="4D5B7C"/>
+                                <w:lang w:val="en-US"/>
+                              </w:rPr>
+                            </w:pPr>
+                            <w:r>
+                              <w:rPr>
+                                <w:rFonts w:ascii="Courier New" w:hAnsi="Courier New" w:cs="Courier New"/>
+                                <w:color w:val="4D5B7C"/>
+                                <w:lang w:val="en-US"/>
+                              </w:rPr>
+                              <w:t xml:space="preserve">Each element in the </w:t>
+                            </w:r>
+                            <w:r>
+                              <w:rPr>
+                                <w:rFonts w:ascii="Courier New" w:hAnsi="Courier New" w:cs="Courier New"/>
+                                <w:i/>
+                                <w:iCs/>
+                                <w:color w:val="4D5B7C"/>
+                                <w:lang w:val="en-US"/>
+                              </w:rPr>
+                              <w:t>prefix</w:t>
+                            </w:r>
+                            <w:r>
+                              <w:rPr>
+                                <w:rFonts w:ascii="Courier New" w:hAnsi="Courier New" w:cs="Courier New"/>
+                                <w:color w:val="4D5B7C"/>
+                                <w:lang w:val="en-US"/>
+                              </w:rPr>
+                              <w:t xml:space="preserve"> is the </w:t>
+                            </w:r>
+                            <w:r>
+                              <w:rPr>
+                                <w:rFonts w:ascii="Courier New" w:hAnsi="Courier New" w:cs="Courier New"/>
+                                <w:b/>
+                                <w:bCs/>
+                                <w:color w:val="4D5B7C"/>
+                                <w:lang w:val="en-US"/>
+                              </w:rPr>
+                              <w:t xml:space="preserve">sum </w:t>
+                            </w:r>
+                            <w:r>
+                              <w:rPr>
+                                <w:rFonts w:ascii="Courier New" w:hAnsi="Courier New" w:cs="Courier New"/>
+                                <w:color w:val="4D5B7C"/>
+                                <w:lang w:val="en-US"/>
+                              </w:rPr>
+                              <w:t>from the start to the element</w:t>
+                            </w:r>
+                          </w:p>
+                          <w:p>
+                            <w:pPr>
+                              <w:rPr>
+                                <w:rFonts w:ascii="Courier New" w:hAnsi="Courier New" w:cs="Courier New"/>
+                                <w:color w:val="4D5B7C"/>
+                                <w:lang w:val="en-US"/>
+                              </w:rPr>
+                            </w:pPr>
+                            <w:r>
+                              <w:rPr>
+                                <w:rFonts w:ascii="Courier New" w:hAnsi="Courier New" w:cs="Courier New"/>
+                                <w:color w:val="4D5B7C"/>
+                                <w:u w:val="single"/>
+                                <w:lang w:val="en-US"/>
+                              </w:rPr>
+                              <w:t>Use cases?</w:t>
+                            </w:r>
+                            <w:r>
+                              <w:rPr>
+                                <w:rFonts w:ascii="Courier New" w:hAnsi="Courier New" w:cs="Courier New"/>
+                                <w:color w:val="4D5B7C"/>
+                                <w:u w:val="single"/>
+                                <w:lang w:val="en-US"/>
+                              </w:rPr>
+                              <w:t xml:space="preserve"> </w:t>
+                            </w:r>
+                            <w:r>
+                              <w:rPr>
+                                <w:rFonts w:ascii="Courier New" w:hAnsi="Courier New" w:cs="Courier New"/>
+                                <w:color w:val="4D5B7C"/>
+                                <w:lang w:val="en-US"/>
+                              </w:rPr>
+                              <w:t>(for instance)</w:t>
+                            </w:r>
+                          </w:p>
+                          <w:p>
+                            <w:pPr>
+                              <w:rPr>
+                                <w:rFonts w:ascii="Courier New" w:hAnsi="Courier New" w:cs="Courier New"/>
+                                <w:color w:val="4D5B7C"/>
+                                <w:lang w:val="en-US"/>
+                              </w:rPr>
+                            </w:pPr>
+                            <w:r>
+                              <w:rPr>
+                                <w:rFonts w:ascii="Courier New" w:hAnsi="Courier New" w:cs="Courier New"/>
+                                <w:color w:val="4D5B7C"/>
+                                <w:lang w:val="en-US"/>
+                              </w:rPr>
+                              <w:t xml:space="preserve">When working with </w:t>
+                            </w:r>
+                            <w:r>
+                              <w:rPr>
+                                <w:rFonts w:ascii="Courier New" w:hAnsi="Courier New" w:cs="Courier New"/>
+                                <w:b/>
+                                <w:bCs/>
+                                <w:color w:val="4D5B7C"/>
+                                <w:lang w:val="en-US"/>
+                              </w:rPr>
+                              <w:t>ranges</w:t>
+                            </w:r>
+                            <w:r>
+                              <w:rPr>
+                                <w:rFonts w:ascii="Courier New" w:hAnsi="Courier New" w:cs="Courier New"/>
+                                <w:color w:val="4D5B7C"/>
+                                <w:lang w:val="en-US"/>
+                              </w:rPr>
+                              <w:t xml:space="preserve">, like calculating the </w:t>
+                            </w:r>
+                            <w:r>
+                              <w:rPr>
+                                <w:rFonts w:ascii="Courier New" w:hAnsi="Courier New" w:cs="Courier New"/>
+                                <w:b/>
+                                <w:bCs/>
+                                <w:color w:val="4D5B7C"/>
+                                <w:lang w:val="en-US"/>
+                              </w:rPr>
+                              <w:t>sum between two numbers [l , r]</w:t>
+                            </w:r>
+                          </w:p>
+                          <w:p>
+                            <w:pPr>
+                              <w:spacing w:after="0"/>
+                              <w:rPr>
+                                <w:rFonts w:ascii="Arial" w:hAnsi="Arial" w:cs="Arial"/>
+                                <w:color w:val="4D5B7C"/>
+                                <w:lang w:val="en-US"/>
+                              </w:rPr>
+                            </w:pPr>
+                          </w:p>
+                          <w:p>
+                            <w:pPr>
+                              <w:spacing w:after="0"/>
+                              <w:rPr>
+                                <w:rFonts w:ascii="Arial" w:hAnsi="Arial" w:cs="Arial"/>
+                                <w:color w:val="4D5B7C"/>
+                                <w:lang w:val="en-US"/>
+                              </w:rPr>
+                            </w:pPr>
+                            <w:r>
+                              <w:rPr>
+                                <w:noProof/>
+                                <w:lang w:eastAsia="fr-FR"/>
+                              </w:rPr>
+                              <w:drawing>
+                                <wp:inline distT="0" distB="0" distL="0" distR="0" wp14:anchorId="5D278A43" wp14:editId="79098478">
+                                  <wp:extent cx="2921000" cy="1184275"/>
+                                  <wp:effectExtent l="0" t="0" r="0" b="0"/>
+                                  <wp:docPr id="12" name="Image 12"/>
+                                  <wp:cNvGraphicFramePr>
+                                    <a:graphicFrameLocks xmlns:a="http://schemas.openxmlformats.org/drawingml/2006/main" noChangeAspect="1"/>
+                                  </wp:cNvGraphicFramePr>
+                                  <a:graphic xmlns:a="http://schemas.openxmlformats.org/drawingml/2006/main">
+                                    <a:graphicData uri="http://schemas.openxmlformats.org/drawingml/2006/picture">
+                                      <pic:pic xmlns:pic="http://schemas.openxmlformats.org/drawingml/2006/picture">
+                                        <pic:nvPicPr>
+                                          <pic:cNvPr id="1" name=""/>
+                                          <pic:cNvPicPr/>
+                                        </pic:nvPicPr>
+                                        <pic:blipFill>
+                                          <a:blip r:embed="rId11"/>
+                                          <a:stretch>
+                                            <a:fillRect/>
+                                          </a:stretch>
+                                        </pic:blipFill>
+                                        <pic:spPr>
+                                          <a:xfrm>
+                                            <a:off x="0" y="0"/>
+                                            <a:ext cx="2921000" cy="1184275"/>
+                                          </a:xfrm>
+                                          <a:prstGeom prst="rect">
+                                            <a:avLst/>
+                                          </a:prstGeom>
+                                        </pic:spPr>
+                                      </pic:pic>
+                                    </a:graphicData>
+                                  </a:graphic>
+                                </wp:inline>
+                              </w:drawing>
+                            </w:r>
+                          </w:p>
+                        </w:txbxContent>
+                      </wps:txbx>
+                      <wps:bodyPr rot="0" spcFirstLastPara="0" vertOverflow="overflow" horzOverflow="overflow" vert="horz" wrap="square" lIns="91440" tIns="45720" rIns="91440" bIns="45720" numCol="1" spcCol="0" rtlCol="0" fromWordArt="0" anchor="ctr" anchorCtr="0" forceAA="0" compatLnSpc="1">
+                        <a:prstTxWarp prst="textNoShape">
+                          <a:avLst/>
+                        </a:prstTxWarp>
+                        <a:noAutofit/>
+                      </wps:bodyPr>
+                    </wps:wsp>
+                  </a:graphicData>
+                </a:graphic>
+                <wp14:sizeRelH relativeFrom="margin">
+                  <wp14:pctWidth>0</wp14:pctWidth>
+                </wp14:sizeRelH>
+                <wp14:sizeRelV relativeFrom="margin">
+                  <wp14:pctHeight>0</wp14:pctHeight>
+                </wp14:sizeRelV>
+              </wp:anchor>
+            </w:drawing>
+          </mc:Choice>
+          <mc:Fallback>
+            <w:pict>
+              <v:rect w14:anchorId="3A3AE300" id="Rectangle 11" o:spid="_x0000_s1035" style="position:absolute;margin-left:-60.45pt;margin-top:-10.85pt;width:245.4pt;height:282.05pt;z-index:251673600;visibility:visible;mso-wrap-style:square;mso-width-percent:0;mso-height-percent:0;mso-wrap-distance-left:9pt;mso-wrap-distance-top:0;mso-wrap-distance-right:9pt;mso-wrap-distance-bottom:0;mso-position-horizontal:absolute;mso-position-horizontal-relative:text;mso-position-vertical:absolute;mso-position-vertical-relative:text;mso-width-percent:0;mso-height-percent:0;mso-width-relative:margin;mso-height-relative:margin;v-text-anchor:middle" o:gfxdata="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" fillcolor="white [3201]" strokecolor="#00b0f0" strokeweight="1pt">
+                <v:textbox>
+                  <w:txbxContent>
+                    <w:p>
+                      <w:pPr>
+                        <w:jc w:val="center"/>
+                        <w:rPr>
+                          <w:b/>
+                          <w:bCs/>
+                          <w:sz w:val="36"/>
+                          <w:szCs w:val="36"/>
+                          <w:u w:val="single"/>
+                          <w:lang w:val="en-US"/>
+                        </w:rPr>
+                      </w:pPr>
+                      <w:r>
+                        <w:rPr>
+                          <w:b/>
+                          <w:bCs/>
+                          <w:sz w:val="36"/>
+                          <w:szCs w:val="36"/>
+                          <w:u w:val="single"/>
+                          <w:lang w:val="en-US"/>
+                        </w:rPr>
+                        <w:t>Prefix Sum:</w:t>
+                      </w:r>
+                    </w:p>
+                    <w:p>
+                      <w:pPr>
+                        <w:rPr>
+                          <w:rFonts w:ascii="Courier New" w:hAnsi="Courier New" w:cs="Courier New"/>
+                          <w:color w:val="4D5B7C"/>
+                          <w:u w:val="single"/>
+                          <w:lang w:val="en-US"/>
+                        </w:rPr>
+                      </w:pPr>
+                      <w:r>
+                        <w:rPr>
+                          <w:rFonts w:ascii="Courier New" w:hAnsi="Courier New" w:cs="Courier New"/>
+                          <w:color w:val="4D5B7C"/>
+                          <w:u w:val="single"/>
+                          <w:lang w:val="en-US"/>
+                        </w:rPr>
+                        <w:t>What’s the idea behind it?</w:t>
+                      </w:r>
+                    </w:p>
+                    <w:p>
+                      <w:pPr>
+                        <w:rPr>
+                          <w:rFonts w:ascii="Courier New" w:hAnsi="Courier New" w:cs="Courier New"/>
+                          <w:color w:val="4D5B7C"/>
+                          <w:lang w:val="en-US"/>
+                        </w:rPr>
+                      </w:pPr>
+                      <w:r>
+                        <w:rPr>
+                          <w:rFonts w:ascii="Courier New" w:hAnsi="Courier New" w:cs="Courier New"/>
+                          <w:color w:val="4D5B7C"/>
+                          <w:lang w:val="en-US"/>
+                        </w:rPr>
+                        <w:t xml:space="preserve">Each element in the </w:t>
+                      </w:r>
+                      <w:r>
+                        <w:rPr>
+                          <w:rFonts w:ascii="Courier New" w:hAnsi="Courier New" w:cs="Courier New"/>
+                          <w:i/>
+                          <w:iCs/>
+                          <w:color w:val="4D5B7C"/>
+                          <w:lang w:val="en-US"/>
+                        </w:rPr>
+                        <w:t>prefix</w:t>
+                      </w:r>
+                      <w:r>
+                        <w:rPr>
+                          <w:rFonts w:ascii="Courier New" w:hAnsi="Courier New" w:cs="Courier New"/>
+                          <w:color w:val="4D5B7C"/>
+                          <w:lang w:val="en-US"/>
+                        </w:rPr>
+                        <w:t xml:space="preserve"> is the </w:t>
+                      </w:r>
+                      <w:r>
+                        <w:rPr>
+                          <w:rFonts w:ascii="Courier New" w:hAnsi="Courier New" w:cs="Courier New"/>
+                          <w:b/>
+                          <w:bCs/>
+                          <w:color w:val="4D5B7C"/>
+                          <w:lang w:val="en-US"/>
+                        </w:rPr>
+                        <w:t xml:space="preserve">sum </w:t>
+                      </w:r>
+                      <w:r>
+                        <w:rPr>
+                          <w:rFonts w:ascii="Courier New" w:hAnsi="Courier New" w:cs="Courier New"/>
+                          <w:color w:val="4D5B7C"/>
+                          <w:lang w:val="en-US"/>
+                        </w:rPr>
+                        <w:t>from the start to the element</w:t>
+                      </w:r>
+                    </w:p>
+                    <w:p>
+                      <w:pPr>
+                        <w:rPr>
+                          <w:rFonts w:ascii="Courier New" w:hAnsi="Courier New" w:cs="Courier New"/>
+                          <w:color w:val="4D5B7C"/>
+                          <w:lang w:val="en-US"/>
+                        </w:rPr>
+                      </w:pPr>
+                      <w:r>
+                        <w:rPr>
+                          <w:rFonts w:ascii="Courier New" w:hAnsi="Courier New" w:cs="Courier New"/>
+                          <w:color w:val="4D5B7C"/>
+                          <w:u w:val="single"/>
+                          <w:lang w:val="en-US"/>
+                        </w:rPr>
+                        <w:t>Use cases?</w:t>
+                      </w:r>
+                      <w:r>
+                        <w:rPr>
+                          <w:rFonts w:ascii="Courier New" w:hAnsi="Courier New" w:cs="Courier New"/>
+                          <w:color w:val="4D5B7C"/>
+                          <w:u w:val="single"/>
+                          <w:lang w:val="en-US"/>
+                        </w:rPr>
+                        <w:t xml:space="preserve"> </w:t>
+                      </w:r>
+                      <w:r>
+                        <w:rPr>
+                          <w:rFonts w:ascii="Courier New" w:hAnsi="Courier New" w:cs="Courier New"/>
+                          <w:color w:val="4D5B7C"/>
+                          <w:lang w:val="en-US"/>
+                        </w:rPr>
+                        <w:t>(for instance)</w:t>
+                      </w:r>
+                    </w:p>
+                    <w:p>
+                      <w:pPr>
+                        <w:rPr>
+                          <w:rFonts w:ascii="Courier New" w:hAnsi="Courier New" w:cs="Courier New"/>
+                          <w:color w:val="4D5B7C"/>
+                          <w:lang w:val="en-US"/>
+                        </w:rPr>
+                      </w:pPr>
+                      <w:r>
+                        <w:rPr>
+                          <w:rFonts w:ascii="Courier New" w:hAnsi="Courier New" w:cs="Courier New"/>
+                          <w:color w:val="4D5B7C"/>
+                          <w:lang w:val="en-US"/>
+                        </w:rPr>
+                        <w:t xml:space="preserve">When working with </w:t>
+                      </w:r>
+                      <w:r>
+                        <w:rPr>
+                          <w:rFonts w:ascii="Courier New" w:hAnsi="Courier New" w:cs="Courier New"/>
+                          <w:b/>
+                          <w:bCs/>
+                          <w:color w:val="4D5B7C"/>
+                          <w:lang w:val="en-US"/>
+                        </w:rPr>
+                        <w:t>ranges</w:t>
+                      </w:r>
+                      <w:r>
+                        <w:rPr>
+                          <w:rFonts w:ascii="Courier New" w:hAnsi="Courier New" w:cs="Courier New"/>
+                          <w:color w:val="4D5B7C"/>
+                          <w:lang w:val="en-US"/>
+                        </w:rPr>
+                        <w:t xml:space="preserve">, like calculating the </w:t>
+                      </w:r>
+                      <w:r>
+                        <w:rPr>
+                          <w:rFonts w:ascii="Courier New" w:hAnsi="Courier New" w:cs="Courier New"/>
+                          <w:b/>
+                          <w:bCs/>
+                          <w:color w:val="4D5B7C"/>
+                          <w:lang w:val="en-US"/>
+                        </w:rPr>
+                        <w:t>sum between two numbers [l , r]</w:t>
+                      </w:r>
+                    </w:p>
+                    <w:p>
+                      <w:pPr>
+                        <w:spacing w:after="0"/>
+                        <w:rPr>
+                          <w:rFonts w:ascii="Arial" w:hAnsi="Arial" w:cs="Arial"/>
+                          <w:color w:val="4D5B7C"/>
+                          <w:lang w:val="en-US"/>
+                        </w:rPr>
+                      </w:pPr>
+                    </w:p>
+                    <w:p>
+                      <w:pPr>
+                        <w:spacing w:after="0"/>
+                        <w:rPr>
+                          <w:rFonts w:ascii="Arial" w:hAnsi="Arial" w:cs="Arial"/>
+                          <w:color w:val="4D5B7C"/>
+                          <w:lang w:val="en-US"/>
+                        </w:rPr>
+                      </w:pPr>
+                      <w:r>
+                        <w:rPr>
+                          <w:noProof/>
+                          <w:lang w:eastAsia="fr-FR"/>
+                        </w:rPr>
+                        <w:drawing>
+                          <wp:inline distT="0" distB="0" distL="0" distR="0" wp14:anchorId="5D278A43" wp14:editId="79098478">
+                            <wp:extent cx="2921000" cy="1184275"/>
+                            <wp:effectExtent l="0" t="0" r="0" b="0"/>
+                            <wp:docPr id="12" name="Image 12"/>
+                            <wp:cNvGraphicFramePr>
+                              <a:graphicFrameLocks xmlns:a="http://schemas.openxmlformats.org/drawingml/2006/main" noChangeAspect="1"/>
+                            </wp:cNvGraphicFramePr>
+                            <a:graphic xmlns:a="http://schemas.openxmlformats.org/drawingml/2006/main">
+                              <a:graphicData uri="http://schemas.openxmlformats.org/drawingml/2006/picture">
+                                <pic:pic xmlns:pic="http://schemas.openxmlformats.org/drawingml/2006/picture">
+                                  <pic:nvPicPr>
+                                    <pic:cNvPr id="1" name=""/>
+                                    <pic:cNvPicPr/>
+                                  </pic:nvPicPr>
+                                  <pic:blipFill>
+                                    <a:blip r:embed="rId11"/>
+                                    <a:stretch>
+                                      <a:fillRect/>
+                                    </a:stretch>
+                                  </pic:blipFill>
+                                  <pic:spPr>
+                                    <a:xfrm>
+                                      <a:off x="0" y="0"/>
+                                      <a:ext cx="2921000" cy="1184275"/>
+                                    </a:xfrm>
+                                    <a:prstGeom prst="rect">
+                                      <a:avLst/>
+                                    </a:prstGeom>
+                                  </pic:spPr>
+                                </pic:pic>
+                              </a:graphicData>
+                            </a:graphic>
+                          </wp:inline>
+                        </w:drawing>
+                      </w:r>
+                    </w:p>
+                  </w:txbxContent>
+                </v:textbox>
+              </v:rect>
+            </w:pict>
+          </mc:Fallback>
+        </mc:AlternateContent>
+      </w:r>
+      <w:r>
+        <w:rPr>
+          <w:noProof/>
+          <w:lang w:eastAsia="fr-FR"/>
+        </w:rPr>
+        <mc:AlternateContent>
+          <mc:Choice Requires="wps">
+            <w:drawing>
               <wp:anchor distT="0" distB="0" distL="114300" distR="114300" simplePos="0" relativeHeight="251667456" behindDoc="0" locked="0" layoutInCell="1" allowOverlap="1" wp14:anchorId="5186ECCB" wp14:editId="4036FE83">
                 <wp:simplePos x="0" y="0"/>
                 <wp:positionH relativeFrom="column">
-                  <wp:posOffset>-716915</wp:posOffset>
+                  <wp:posOffset>2453005</wp:posOffset>
                 </wp:positionH>
                 <wp:positionV relativeFrom="paragraph">
-                  <wp:posOffset>-8255</wp:posOffset>
+                  <wp:posOffset>-137795</wp:posOffset>
                 </wp:positionV>
                 <wp:extent cx="4015740" cy="2971800"/>
                 <wp:effectExtent l="0" t="0" r="22860" b="19050"/>
@@ -5647,7 +6817,6 @@
                           </w:p>
                           <w:p>
                             <w:pPr>
-                              <w:pStyle w:val="Lienhypertexte"/>
                               <w:spacing w:after="0"/>
                               <w:rPr>
                                 <w:rFonts w:ascii="Arial" w:hAnsi="Arial" w:cs="Arial"/>
@@ -5661,24 +6830,7 @@
                                 <w:color w:val="4D5B7C"/>
                                 <w:lang w:val="en-US"/>
                               </w:rPr>
-                              <w:t>The third parameter(</w:t>
-                            </w:r>
-                            <w:r>
-                              <w:rPr>
-                                <w:rStyle w:val="NormalWeb"/>
-                                <w:rFonts w:ascii="Arial" w:hAnsi="Arial" w:cs="Arial"/>
-                                <w:color w:val="4D5B7C"/>
-                                <w:lang w:val="en-US"/>
-                              </w:rPr>
-                              <w:t>comp</w:t>
-                            </w:r>
-                            <w:r>
-                              <w:rPr>
-                                <w:rFonts w:ascii="Arial" w:hAnsi="Arial" w:cs="Arial"/>
-                                <w:color w:val="4D5B7C"/>
-                                <w:lang w:val="en-US"/>
-                              </w:rPr>
-                              <w:t>) for the </w:t>
+                              <w:t>The third parameter(comp) for the </w:t>
                             </w:r>
                             <w:r>
                               <w:rPr>
@@ -5695,60 +6847,25 @@
                                 <w:color w:val="4D5B7C"/>
                                 <w:lang w:val="en-US"/>
                               </w:rPr>
-                              <w:t> function can also be a </w:t>
-                            </w:r>
-                            <w:r>
-                              <w:rPr>
-                                <w:rStyle w:val="NormalWeb"/>
+                              <w:t> function can also be a user-defined function that defines the order or sorting.</w:t>
+                            </w:r>
+                          </w:p>
+                          <w:p>
+                            <w:pPr>
+                              <w:spacing w:after="0"/>
+                              <w:rPr>
                                 <w:rFonts w:ascii="Arial" w:hAnsi="Arial" w:cs="Arial"/>
                                 <w:color w:val="4D5B7C"/>
                                 <w:lang w:val="en-US"/>
                               </w:rPr>
-                              <w:t>user-defined</w:t>
-                            </w:r>
+                            </w:pPr>
                             <w:r>
                               <w:rPr>
                                 <w:rFonts w:ascii="Arial" w:hAnsi="Arial" w:cs="Arial"/>
                                 <w:color w:val="4D5B7C"/>
                                 <w:lang w:val="en-US"/>
                               </w:rPr>
-                              <w:t> function that defines the order or sorting.</w:t>
-                            </w:r>
-                          </w:p>
-                          <w:p>
-                            <w:pPr>
-                              <w:pStyle w:val="Lienhypertexte"/>
-                              <w:spacing w:after="0"/>
-                              <w:rPr>
-                                <w:rFonts w:ascii="Arial" w:hAnsi="Arial" w:cs="Arial"/>
-                                <w:color w:val="4D5B7C"/>
-                                <w:lang w:val="en-US"/>
-                              </w:rPr>
-                            </w:pPr>
-                            <w:r>
-                              <w:rPr>
-                                <w:rFonts w:ascii="Arial" w:hAnsi="Arial" w:cs="Arial"/>
-                                <w:color w:val="4D5B7C"/>
-                                <w:lang w:val="en-US"/>
-                              </w:rPr>
-                              <w:t>One should note that this function must return a </w:t>
-                            </w:r>
-                            <w:r>
-                              <w:rPr>
-                                <w:rStyle w:val="NormalWeb"/>
-                                <w:rFonts w:ascii="Arial" w:hAnsi="Arial" w:cs="Arial"/>
-                                <w:color w:val="4D5B7C"/>
-                                <w:lang w:val="en-US"/>
-                              </w:rPr>
-                              <w:t>boolean</w:t>
-                            </w:r>
-                            <w:r>
-                              <w:rPr>
-                                <w:rFonts w:ascii="Arial" w:hAnsi="Arial" w:cs="Arial"/>
-                                <w:color w:val="4D5B7C"/>
-                                <w:lang w:val="en-US"/>
-                              </w:rPr>
-                              <w:t> value(</w:t>
+                              <w:t>One should note that this function must return a boolean value(</w:t>
                             </w:r>
                             <w:r>
                               <w:rPr>
@@ -5787,7 +6904,6 @@
                           </w:p>
                           <w:p>
                             <w:pPr>
-                              <w:pStyle w:val="Lienhypertexte"/>
                               <w:spacing w:after="0"/>
                               <w:rPr>
                                 <w:rFonts w:ascii="Arial" w:hAnsi="Arial" w:cs="Arial"/>
@@ -5889,7 +7005,6 @@
                           </w:p>
                           <w:p>
                             <w:pPr>
-                              <w:pStyle w:val="Lienhypertexte"/>
                               <w:spacing w:after="0"/>
                               <w:rPr>
                                 <w:rFonts w:ascii="Courier New" w:hAnsi="Courier New" w:cs="Courier New"/>
@@ -5899,7 +7014,6 @@
                           </w:p>
                           <w:p>
                             <w:pPr>
-                              <w:pStyle w:val="CodeHTML"/>
                               <w:shd w:val="clear" w:color="auto" w:fill="11192E"/>
                               <w:rPr>
                                 <w:rStyle w:val="lev"/>
@@ -6039,7 +7153,6 @@
                           </w:p>
                           <w:p>
                             <w:pPr>
-                              <w:pStyle w:val="CodeHTML"/>
                               <w:shd w:val="clear" w:color="auto" w:fill="11192E"/>
                               <w:rPr>
                                 <w:rStyle w:val="lev"/>
@@ -6073,7 +7186,6 @@
                           </w:p>
                           <w:p>
                             <w:pPr>
-                              <w:pStyle w:val="CodeHTML"/>
                               <w:shd w:val="clear" w:color="auto" w:fill="11192E"/>
                               <w:rPr>
                                 <w:rStyle w:val="lev"/>
@@ -6214,7 +7326,6 @@
                           </w:p>
                           <w:p>
                             <w:pPr>
-                              <w:pStyle w:val="CodeHTML"/>
                               <w:shd w:val="clear" w:color="auto" w:fill="11192E"/>
                               <w:rPr>
                                 <w:color w:val="F7F8FB"/>
@@ -6237,7 +7348,6 @@
                           </w:p>
                           <w:p>
                             <w:pPr>
-                              <w:pStyle w:val="Lienhypertexte"/>
                               <w:spacing w:after="0"/>
                               <w:rPr>
                                 <w:rFonts w:ascii="Arial" w:hAnsi="Arial" w:cs="Arial"/>
@@ -6248,7 +7358,6 @@
                           </w:p>
                           <w:p>
                             <w:pPr>
-                              <w:pStyle w:val="Lienhypertexte"/>
                               <w:spacing w:after="0"/>
                               <w:rPr>
                                 <w:rFonts w:ascii="Arial" w:hAnsi="Arial" w:cs="Arial"/>
@@ -6323,7 +7432,6 @@
                           </w:p>
                           <w:p>
                             <w:pPr>
-                              <w:pStyle w:val="Lienhypertexte"/>
                               <w:spacing w:after="0"/>
                               <w:rPr>
                                 <w:rFonts w:ascii="Arial" w:hAnsi="Arial" w:cs="Arial"/>
@@ -6334,7 +7442,6 @@
                           </w:p>
                           <w:p>
                             <w:pPr>
-                              <w:pStyle w:val="Lienhypertexte"/>
                               <w:spacing w:after="0"/>
                               <w:rPr>
                                 <w:rFonts w:ascii="Arial" w:hAnsi="Arial" w:cs="Arial"/>
@@ -6345,7 +7452,6 @@
                           </w:p>
                           <w:p>
                             <w:pPr>
-                              <w:pStyle w:val="Lienhypertexte"/>
                               <w:rPr>
                                 <w:rFonts w:ascii="Courier New" w:hAnsi="Courier New" w:cs="Courier New"/>
                                 <w:color w:val="4D5B7C"/>
@@ -6355,7 +7461,6 @@
                           </w:p>
                           <w:p>
                             <w:pPr>
-                              <w:pStyle w:val="Lienhypertexte"/>
                               <w:spacing w:after="0"/>
                               <w:rPr>
                                 <w:rFonts w:ascii="Arial" w:hAnsi="Arial" w:cs="Arial"/>
@@ -6366,7 +7471,6 @@
                           </w:p>
                           <w:p>
                             <w:pPr>
-                              <w:pStyle w:val="Lienhypertexte"/>
                               <w:spacing w:after="0"/>
                               <w:rPr>
                                 <w:rFonts w:ascii="Arial" w:hAnsi="Arial" w:cs="Arial"/>
@@ -6377,7 +7481,6 @@
                           </w:p>
                           <w:p>
                             <w:pPr>
-                              <w:pStyle w:val="Lienhypertexte"/>
                               <w:spacing w:after="0"/>
                               <w:rPr>
                                 <w:rFonts w:ascii="Arial" w:hAnsi="Arial" w:cs="Arial"/>
@@ -6415,7 +7518,7 @@
           </mc:Choice>
           <mc:Fallback>
             <w:pict>
-              <v:rect w14:anchorId="5186ECCB" id="Rectangle 8" o:spid="_x0000_s1034" style="position:absolute;margin-left:-56.45pt;margin-top:-.65pt;width:316.2pt;height:234pt;z-index:251667456;visibility:visible;mso-wrap-style:square;mso-width-percent:0;mso-height-percent:0;mso-wrap-distance-left:9pt;mso-wrap-distance-top:0;mso-wrap-distance-right:9pt;mso-wrap-distance-bottom:0;mso-position-horizontal:absolute;mso-position-horizontal-relative:text;mso-position-vertical:absolute;mso-position-vertical-relative:text;mso-width-percent:0;mso-height-percent:0;mso-width-relative:margin;mso-height-relative:margin;v-text-anchor:middle" o:gfxdata="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" fillcolor="white [3201]" strokecolor="#00b0f0" strokeweight="1pt">
+              <v:rect w14:anchorId="5186ECCB" id="Rectangle 8" o:spid="_x0000_s1036" style="position:absolute;margin-left:193.15pt;margin-top:-10.85pt;width:316.2pt;height:234pt;z-index:251667456;visibility:visible;mso-wrap-style:square;mso-width-percent:0;mso-height-percent:0;mso-wrap-distance-left:9pt;mso-wrap-distance-top:0;mso-wrap-distance-right:9pt;mso-wrap-distance-bottom:0;mso-position-horizontal:absolute;mso-position-horizontal-relative:text;mso-position-vertical:absolute;mso-position-vertical-relative:text;mso-width-percent:0;mso-height-percent:0;mso-width-relative:margin;mso-height-relative:margin;v-text-anchor:middle" o:gfxdata="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" fillcolor="white [3201]" strokecolor="#00b0f0" strokeweight="1pt">
                 <v:textbox>
                   <w:txbxContent>
                     <w:p>
@@ -6442,7 +7545,6 @@
                     </w:p>
                     <w:p>
                       <w:pPr>
-                        <w:pStyle w:val="Lienhypertexte"/>
                         <w:spacing w:after="0"/>
                         <w:rPr>
                           <w:rFonts w:ascii="Arial" w:hAnsi="Arial" w:cs="Arial"/>
@@ -6456,24 +7558,7 @@
                           <w:color w:val="4D5B7C"/>
                           <w:lang w:val="en-US"/>
                         </w:rPr>
-                        <w:t>The third parameter(</w:t>
-                      </w:r>
-                      <w:r>
-                        <w:rPr>
-                          <w:rStyle w:val="NormalWeb"/>
-                          <w:rFonts w:ascii="Arial" w:hAnsi="Arial" w:cs="Arial"/>
-                          <w:color w:val="4D5B7C"/>
-                          <w:lang w:val="en-US"/>
-                        </w:rPr>
-                        <w:t>comp</w:t>
-                      </w:r>
-                      <w:r>
-                        <w:rPr>
-                          <w:rFonts w:ascii="Arial" w:hAnsi="Arial" w:cs="Arial"/>
-                          <w:color w:val="4D5B7C"/>
-                          <w:lang w:val="en-US"/>
-                        </w:rPr>
-                        <w:t>) for the </w:t>
+                        <w:t>The third parameter(comp) for the </w:t>
                       </w:r>
                       <w:r>
                         <w:rPr>
@@ -6490,60 +7575,25 @@
                           <w:color w:val="4D5B7C"/>
                           <w:lang w:val="en-US"/>
                         </w:rPr>
-                        <w:t> function can also be a </w:t>
-                      </w:r>
-                      <w:r>
-                        <w:rPr>
-                          <w:rStyle w:val="NormalWeb"/>
+                        <w:t> function can also be a user-defined function that defines the order or sorting.</w:t>
+                      </w:r>
+                    </w:p>
+                    <w:p>
+                      <w:pPr>
+                        <w:spacing w:after="0"/>
+                        <w:rPr>
                           <w:rFonts w:ascii="Arial" w:hAnsi="Arial" w:cs="Arial"/>
                           <w:color w:val="4D5B7C"/>
                           <w:lang w:val="en-US"/>
                         </w:rPr>
-                        <w:t>user-defined</w:t>
-                      </w:r>
+                      </w:pPr>
                       <w:r>
                         <w:rPr>
                           <w:rFonts w:ascii="Arial" w:hAnsi="Arial" w:cs="Arial"/>
                           <w:color w:val="4D5B7C"/>
                           <w:lang w:val="en-US"/>
                         </w:rPr>
-                        <w:t> function that defines the order or sorting.</w:t>
-                      </w:r>
-                    </w:p>
-                    <w:p>
-                      <w:pPr>
-                        <w:pStyle w:val="Lienhypertexte"/>
-                        <w:spacing w:after="0"/>
-                        <w:rPr>
-                          <w:rFonts w:ascii="Arial" w:hAnsi="Arial" w:cs="Arial"/>
-                          <w:color w:val="4D5B7C"/>
-                          <w:lang w:val="en-US"/>
-                        </w:rPr>
-                      </w:pPr>
-                      <w:r>
-                        <w:rPr>
-                          <w:rFonts w:ascii="Arial" w:hAnsi="Arial" w:cs="Arial"/>
-                          <w:color w:val="4D5B7C"/>
-                          <w:lang w:val="en-US"/>
-                        </w:rPr>
-                        <w:t>One should note that this function must return a </w:t>
-                      </w:r>
-                      <w:r>
-                        <w:rPr>
-                          <w:rStyle w:val="NormalWeb"/>
-                          <w:rFonts w:ascii="Arial" w:hAnsi="Arial" w:cs="Arial"/>
-                          <w:color w:val="4D5B7C"/>
-                          <w:lang w:val="en-US"/>
-                        </w:rPr>
-                        <w:t>boolean</w:t>
-                      </w:r>
-                      <w:r>
-                        <w:rPr>
-                          <w:rFonts w:ascii="Arial" w:hAnsi="Arial" w:cs="Arial"/>
-                          <w:color w:val="4D5B7C"/>
-                          <w:lang w:val="en-US"/>
-                        </w:rPr>
-                        <w:t> value(</w:t>
+                        <w:t>One should note that this function must return a boolean value(</w:t>
                       </w:r>
                       <w:r>
                         <w:rPr>
@@ -6582,7 +7632,6 @@
                     </w:p>
                     <w:p>
                       <w:pPr>
-                        <w:pStyle w:val="Lienhypertexte"/>
                         <w:spacing w:after="0"/>
                         <w:rPr>
                           <w:rFonts w:ascii="Arial" w:hAnsi="Arial" w:cs="Arial"/>
@@ -6684,7 +7733,6 @@
                     </w:p>
                     <w:p>
                       <w:pPr>
-                        <w:pStyle w:val="Lienhypertexte"/>
                         <w:spacing w:after="0"/>
                         <w:rPr>
                           <w:rFonts w:ascii="Courier New" w:hAnsi="Courier New" w:cs="Courier New"/>
@@ -6694,7 +7742,6 @@
                     </w:p>
                     <w:p>
                       <w:pPr>
-                        <w:pStyle w:val="CodeHTML"/>
                         <w:shd w:val="clear" w:color="auto" w:fill="11192E"/>
                         <w:rPr>
                           <w:rStyle w:val="lev"/>
@@ -6834,7 +7881,6 @@
                     </w:p>
                     <w:p>
                       <w:pPr>
-                        <w:pStyle w:val="CodeHTML"/>
                         <w:shd w:val="clear" w:color="auto" w:fill="11192E"/>
                         <w:rPr>
                           <w:rStyle w:val="lev"/>
@@ -6868,7 +7914,6 @@
                     </w:p>
                     <w:p>
                       <w:pPr>
-                        <w:pStyle w:val="CodeHTML"/>
                         <w:shd w:val="clear" w:color="auto" w:fill="11192E"/>
                         <w:rPr>
                           <w:rStyle w:val="lev"/>
@@ -7009,7 +8054,6 @@
                     </w:p>
                     <w:p>
                       <w:pPr>
-                        <w:pStyle w:val="CodeHTML"/>
                         <w:shd w:val="clear" w:color="auto" w:fill="11192E"/>
                         <w:rPr>
                           <w:color w:val="F7F8FB"/>
@@ -7032,7 +8076,6 @@
                     </w:p>
                     <w:p>
                       <w:pPr>
-                        <w:pStyle w:val="Lienhypertexte"/>
                         <w:spacing w:after="0"/>
                         <w:rPr>
                           <w:rFonts w:ascii="Arial" w:hAnsi="Arial" w:cs="Arial"/>
@@ -7043,7 +8086,6 @@
                     </w:p>
                     <w:p>
                       <w:pPr>
-                        <w:pStyle w:val="Lienhypertexte"/>
                         <w:spacing w:after="0"/>
                         <w:rPr>
                           <w:rFonts w:ascii="Arial" w:hAnsi="Arial" w:cs="Arial"/>
@@ -7118,7 +8160,6 @@
                     </w:p>
                     <w:p>
                       <w:pPr>
-                        <w:pStyle w:val="Lienhypertexte"/>
                         <w:spacing w:after="0"/>
                         <w:rPr>
                           <w:rFonts w:ascii="Arial" w:hAnsi="Arial" w:cs="Arial"/>
@@ -7129,7 +8170,6 @@
                     </w:p>
                     <w:p>
                       <w:pPr>
-                        <w:pStyle w:val="Lienhypertexte"/>
                         <w:spacing w:after="0"/>
                         <w:rPr>
                           <w:rFonts w:ascii="Arial" w:hAnsi="Arial" w:cs="Arial"/>
@@ -7140,7 +8180,6 @@
                     </w:p>
                     <w:p>
                       <w:pPr>
-                        <w:pStyle w:val="Lienhypertexte"/>
                         <w:rPr>
                           <w:rFonts w:ascii="Courier New" w:hAnsi="Courier New" w:cs="Courier New"/>
                           <w:color w:val="4D5B7C"/>
@@ -7150,7 +8189,6 @@
                     </w:p>
                     <w:p>
                       <w:pPr>
-                        <w:pStyle w:val="Lienhypertexte"/>
                         <w:spacing w:after="0"/>
                         <w:rPr>
                           <w:rFonts w:ascii="Arial" w:hAnsi="Arial" w:cs="Arial"/>
@@ -7161,7 +8199,6 @@
                     </w:p>
                     <w:p>
                       <w:pPr>
-                        <w:pStyle w:val="Lienhypertexte"/>
                         <w:spacing w:after="0"/>
                         <w:rPr>
                           <w:rFonts w:ascii="Arial" w:hAnsi="Arial" w:cs="Arial"/>
@@ -7172,7 +8209,6 @@
                     </w:p>
                     <w:p>
                       <w:pPr>
-                        <w:pStyle w:val="Lienhypertexte"/>
                         <w:spacing w:after="0"/>
                         <w:rPr>
                           <w:rFonts w:ascii="Arial" w:hAnsi="Arial" w:cs="Arial"/>
@@ -7261,10 +8297,18 @@
                                 <w:szCs w:val="36"/>
                                 <w:lang w:val="en-US"/>
                               </w:rPr>
-                              <w:t>Adhocs</w:t>
+                              <w:t>Ad</w:t>
                             </w:r>
                             <w:bookmarkStart w:id="0" w:name="_GoBack"/>
                             <w:bookmarkEnd w:id="0"/>
+                            <w:r>
+                              <w:rPr>
+                                <w:sz w:val="36"/>
+                                <w:szCs w:val="36"/>
+                                <w:lang w:val="en-US"/>
+                              </w:rPr>
+                              <w:t>hocs</w:t>
+                            </w:r>
                           </w:p>
                         </w:txbxContent>
                       </wps:txbx>
@@ -8858,7 +9902,7 @@
 </file>
 
 <file path=customXml/itemProps1.xml><?xml version="1.0" encoding="utf-8"?>
-<ds:datastoreItem xmlns:ds="http://schemas.openxmlformats.org/officeDocument/2006/customXml" ds:itemID="{079CBAEB-EA06-439C-A343-C9BE1E0A1462}">
+<ds:datastoreItem xmlns:ds="http://schemas.openxmlformats.org/officeDocument/2006/customXml" ds:itemID="{080841E3-995E-4976-8881-6EBEE8153A79}">
   <ds:schemaRefs>
     <ds:schemaRef ds:uri="http://schemas.openxmlformats.org/officeDocument/2006/bibliography"/>
   </ds:schemaRefs>

</xml_diff>

<commit_message>
2d prefix sum summarized
</commit_message>
<xml_diff>
--- a/My-cp-cheat-sheet.docx
+++ b/My-cp-cheat-sheet.docx
@@ -5567,6 +5567,7 @@
       </w:r>
     </w:p>
     <w:p>
+      <w:bookmarkStart w:id="0" w:name="_GoBack"/>
       <w:r>
         <w:rPr>
           <w:noProof/>
@@ -5814,6 +5815,16 @@
                               </w:rPr>
                               <w:t>variable increasing or decreasing.</w:t>
                             </w:r>
+                            <w:r>
+                              <w:rPr>
+                                <w:rFonts w:ascii="Courier New" w:hAnsi="Courier New" w:cs="Courier New"/>
+                                <w:b/>
+                                <w:bCs/>
+                                <w:color w:val="4D5B7C"/>
+                                <w:lang w:val="en-US"/>
+                              </w:rPr>
+                              <w:tab/>
+                            </w:r>
                           </w:p>
                           <w:p>
                             <w:pPr>
@@ -6099,6 +6110,16 @@
                           <w:lang w:val="en-US"/>
                         </w:rPr>
                         <w:t>variable increasing or decreasing.</w:t>
+                      </w:r>
+                      <w:r>
+                        <w:rPr>
+                          <w:rFonts w:ascii="Courier New" w:hAnsi="Courier New" w:cs="Courier New"/>
+                          <w:b/>
+                          <w:bCs/>
+                          <w:color w:val="4D5B7C"/>
+                          <w:lang w:val="en-US"/>
+                        </w:rPr>
+                        <w:tab/>
                       </w:r>
                     </w:p>
                     <w:p>
@@ -8297,17 +8318,7 @@
                                 <w:szCs w:val="36"/>
                                 <w:lang w:val="en-US"/>
                               </w:rPr>
-                              <w:t>Ad</w:t>
-                            </w:r>
-                            <w:bookmarkStart w:id="0" w:name="_GoBack"/>
-                            <w:bookmarkEnd w:id="0"/>
-                            <w:r>
-                              <w:rPr>
-                                <w:sz w:val="36"/>
-                                <w:szCs w:val="36"/>
-                                <w:lang w:val="en-US"/>
-                              </w:rPr>
-                              <w:t>hocs</w:t>
+                              <w:t>Adhocs</w:t>
                             </w:r>
                           </w:p>
                         </w:txbxContent>
@@ -8362,6 +8373,7 @@
           </mc:Fallback>
         </mc:AlternateContent>
       </w:r>
+      <w:bookmarkEnd w:id="0"/>
       <w:r>
         <w:br w:type="page"/>
       </w:r>
@@ -9902,7 +9914,7 @@
 </file>
 
 <file path=customXml/itemProps1.xml><?xml version="1.0" encoding="utf-8"?>
-<ds:datastoreItem xmlns:ds="http://schemas.openxmlformats.org/officeDocument/2006/customXml" ds:itemID="{080841E3-995E-4976-8881-6EBEE8153A79}">
+<ds:datastoreItem xmlns:ds="http://schemas.openxmlformats.org/officeDocument/2006/customXml" ds:itemID="{0C17F424-C794-4079-9556-18673DEAE345}">
   <ds:schemaRefs>
     <ds:schemaRef ds:uri="http://schemas.openxmlformats.org/officeDocument/2006/bibliography"/>
   </ds:schemaRefs>

</xml_diff>

<commit_message>
understood and done 2d prefix
</commit_message>
<xml_diff>
--- a/My-cp-cheat-sheet.docx
+++ b/My-cp-cheat-sheet.docx
@@ -5567,7 +5567,6 @@
       </w:r>
     </w:p>
     <w:p>
-      <w:bookmarkStart w:id="0" w:name="_GoBack"/>
       <w:r>
         <w:rPr>
           <w:noProof/>
@@ -5577,13 +5576,870 @@
         <mc:AlternateContent>
           <mc:Choice Requires="wps">
             <w:drawing>
-              <wp:anchor distT="0" distB="0" distL="114300" distR="114300" simplePos="0" relativeHeight="251675648" behindDoc="0" locked="0" layoutInCell="1" allowOverlap="1" wp14:anchorId="1A31CC1D" wp14:editId="037035CD">
+              <wp:anchor distT="0" distB="0" distL="114300" distR="114300" simplePos="0" relativeHeight="251667456" behindDoc="0" locked="0" layoutInCell="1" allowOverlap="1" wp14:anchorId="3B6DC9E0" wp14:editId="7DE6674B">
                 <wp:simplePos x="0" y="0"/>
                 <wp:positionH relativeFrom="column">
-                  <wp:posOffset>2445212</wp:posOffset>
+                  <wp:posOffset>2453005</wp:posOffset>
                 </wp:positionH>
                 <wp:positionV relativeFrom="paragraph">
-                  <wp:posOffset>2930699</wp:posOffset>
+                  <wp:posOffset>-137796</wp:posOffset>
+                </wp:positionV>
+                <wp:extent cx="4015740" cy="5119255"/>
+                <wp:effectExtent l="0" t="0" r="22860" b="24765"/>
+                <wp:wrapNone/>
+                <wp:docPr id="8" name="Rectangle 8"/>
+                <wp:cNvGraphicFramePr/>
+                <a:graphic xmlns:a="http://schemas.openxmlformats.org/drawingml/2006/main">
+                  <a:graphicData uri="http://schemas.microsoft.com/office/word/2010/wordprocessingShape">
+                    <wps:wsp>
+                      <wps:cNvSpPr/>
+                      <wps:spPr>
+                        <a:xfrm>
+                          <a:off x="0" y="0"/>
+                          <a:ext cx="4015740" cy="5119255"/>
+                        </a:xfrm>
+                        <a:prstGeom prst="rect">
+                          <a:avLst/>
+                        </a:prstGeom>
+                        <a:ln>
+                          <a:solidFill>
+                            <a:srgbClr val="00B0F0"/>
+                          </a:solidFill>
+                        </a:ln>
+                      </wps:spPr>
+                      <wps:style>
+                        <a:lnRef idx="2">
+                          <a:schemeClr val="accent6"/>
+                        </a:lnRef>
+                        <a:fillRef idx="1">
+                          <a:schemeClr val="lt1"/>
+                        </a:fillRef>
+                        <a:effectRef idx="0">
+                          <a:schemeClr val="accent6"/>
+                        </a:effectRef>
+                        <a:fontRef idx="minor">
+                          <a:schemeClr val="dk1"/>
+                        </a:fontRef>
+                      </wps:style>
+                      <wps:txbx>
+                        <w:txbxContent>
+                          <w:p>
+                            <w:pPr>
+                              <w:jc w:val="center"/>
+                              <w:rPr>
+                                <w:b/>
+                                <w:bCs/>
+                                <w:color w:val="00B0F0"/>
+                                <w:lang w:val="en-US"/>
+                              </w:rPr>
+                            </w:pPr>
+                            <w:r>
+                              <w:rPr>
+                                <w:b/>
+                                <w:bCs/>
+                                <w:sz w:val="36"/>
+                                <w:szCs w:val="36"/>
+                                <w:u w:val="single"/>
+                                <w:lang w:val="en-US"/>
+                              </w:rPr>
+                              <w:t>Column sum vs Row sum</w:t>
+                            </w:r>
+                            <w:r>
+                              <w:rPr>
+                                <w:b/>
+                                <w:bCs/>
+                                <w:sz w:val="36"/>
+                                <w:szCs w:val="36"/>
+                                <w:u w:val="single"/>
+                                <w:lang w:val="en-US"/>
+                              </w:rPr>
+                              <w:t xml:space="preserve"> </w:t>
+                            </w:r>
+                          </w:p>
+                          <w:p>
+                            <w:pPr>
+                              <w:rPr>
+                                <w:rFonts w:ascii="Arial" w:hAnsi="Arial" w:cs="Arial"/>
+                                <w:color w:val="4D5B7C"/>
+                                <w:lang w:val="en-US"/>
+                              </w:rPr>
+                            </w:pPr>
+                            <w:r>
+                              <w:rPr>
+                                <w:rFonts w:ascii="Arial" w:hAnsi="Arial" w:cs="Arial"/>
+                                <w:color w:val="4D5B7C"/>
+                                <w:lang w:val="en-US"/>
+                              </w:rPr>
+                              <w:t xml:space="preserve">n : number of rows </w:t>
+                            </w:r>
+                            <w:r>
+                              <w:rPr>
+                                <w:rFonts w:ascii="Arial" w:hAnsi="Arial" w:cs="Arial"/>
+                                <w:color w:val="4D5B7C"/>
+                                <w:lang w:val="en-US"/>
+                              </w:rPr>
+                              <w:tab/>
+                              <w:t>,</w:t>
+                            </w:r>
+                            <w:r>
+                              <w:rPr>
+                                <w:rFonts w:ascii="Arial" w:hAnsi="Arial" w:cs="Arial"/>
+                                <w:color w:val="4D5B7C"/>
+                                <w:lang w:val="en-US"/>
+                              </w:rPr>
+                              <w:tab/>
+                              <w:t>m : number of columns</w:t>
+                            </w:r>
+                          </w:p>
+                          <w:p>
+                            <w:pPr>
+                              <w:rPr>
+                                <w:rFonts w:ascii="Arial" w:hAnsi="Arial" w:cs="Arial"/>
+                                <w:color w:val="4D5B7C"/>
+                                <w:lang w:val="en-US"/>
+                              </w:rPr>
+                            </w:pPr>
+                            <w:r>
+                              <w:rPr>
+                                <w:rFonts w:ascii="Arial" w:hAnsi="Arial" w:cs="Arial"/>
+                                <w:color w:val="4D5B7C"/>
+                                <w:lang w:val="en-US"/>
+                              </w:rPr>
+                              <w:tab/>
+                              <w:t xml:space="preserve">row sum : </w:t>
+                            </w:r>
+                            <w:r>
+                              <w:rPr>
+                                <w:rFonts w:ascii="Arial" w:hAnsi="Arial" w:cs="Arial"/>
+                                <w:color w:val="4D5B7C"/>
+                                <w:lang w:val="en-US"/>
+                              </w:rPr>
+                              <w:t xml:space="preserve">LOOP </w:t>
+                            </w:r>
+                            <w:r>
+                              <w:rPr>
+                                <w:rFonts w:ascii="Arial" w:hAnsi="Arial" w:cs="Arial"/>
+                                <w:b/>
+                                <w:bCs/>
+                                <w:color w:val="4D5B7C"/>
+                                <w:lang w:val="en-US"/>
+                              </w:rPr>
+                              <w:t>start with row</w:t>
+                            </w:r>
+                          </w:p>
+                          <w:p>
+                            <w:pPr>
+                              <w:spacing w:after="0"/>
+                              <w:rPr>
+                                <w:rFonts w:ascii="Arial" w:hAnsi="Arial" w:cs="Arial"/>
+                                <w:color w:val="4D5B7C"/>
+                                <w:lang w:val="en-US"/>
+                              </w:rPr>
+                            </w:pPr>
+                            <w:r>
+                              <w:rPr>
+                                <w:noProof/>
+                                <w:lang w:eastAsia="fr-FR"/>
+                              </w:rPr>
+                              <w:drawing>
+                                <wp:inline distT="0" distB="0" distL="0" distR="0" wp14:anchorId="501F9001" wp14:editId="65E4451C">
+                                  <wp:extent cx="2597727" cy="1162050"/>
+                                  <wp:effectExtent l="0" t="0" r="0" b="0"/>
+                                  <wp:docPr id="14" name="Image 14"/>
+                                  <wp:cNvGraphicFramePr>
+                                    <a:graphicFrameLocks xmlns:a="http://schemas.openxmlformats.org/drawingml/2006/main" noChangeAspect="1"/>
+                                  </wp:cNvGraphicFramePr>
+                                  <a:graphic xmlns:a="http://schemas.openxmlformats.org/drawingml/2006/main">
+                                    <a:graphicData uri="http://schemas.openxmlformats.org/drawingml/2006/picture">
+                                      <pic:pic xmlns:pic="http://schemas.openxmlformats.org/drawingml/2006/picture">
+                                        <pic:nvPicPr>
+                                          <pic:cNvPr id="1" name=""/>
+                                          <pic:cNvPicPr/>
+                                        </pic:nvPicPr>
+                                        <pic:blipFill>
+                                          <a:blip r:embed="rId10"/>
+                                          <a:stretch>
+                                            <a:fillRect/>
+                                          </a:stretch>
+                                        </pic:blipFill>
+                                        <pic:spPr>
+                                          <a:xfrm>
+                                            <a:off x="0" y="0"/>
+                                            <a:ext cx="2763442" cy="1236180"/>
+                                          </a:xfrm>
+                                          <a:prstGeom prst="rect">
+                                            <a:avLst/>
+                                          </a:prstGeom>
+                                        </pic:spPr>
+                                      </pic:pic>
+                                    </a:graphicData>
+                                  </a:graphic>
+                                </wp:inline>
+                              </w:drawing>
+                            </w:r>
+                            <w:r>
+                              <w:rPr>
+                                <w:noProof/>
+                                <w:lang w:eastAsia="fr-FR"/>
+                              </w:rPr>
+                              <w:t xml:space="preserve"> </w:t>
+                            </w:r>
+                            <w:r>
+                              <w:rPr>
+                                <w:noProof/>
+                                <w:lang w:eastAsia="fr-FR"/>
+                              </w:rPr>
+                              <w:drawing>
+                                <wp:inline distT="0" distB="0" distL="0" distR="0" wp14:anchorId="013C3FB5" wp14:editId="7F64B1E1">
+                                  <wp:extent cx="1177636" cy="1119787"/>
+                                  <wp:effectExtent l="0" t="0" r="3810" b="4445"/>
+                                  <wp:docPr id="20" name="Image 20"/>
+                                  <wp:cNvGraphicFramePr>
+                                    <a:graphicFrameLocks xmlns:a="http://schemas.openxmlformats.org/drawingml/2006/main" noChangeAspect="1"/>
+                                  </wp:cNvGraphicFramePr>
+                                  <a:graphic xmlns:a="http://schemas.openxmlformats.org/drawingml/2006/main">
+                                    <a:graphicData uri="http://schemas.openxmlformats.org/drawingml/2006/picture">
+                                      <pic:pic xmlns:pic="http://schemas.openxmlformats.org/drawingml/2006/picture">
+                                        <pic:nvPicPr>
+                                          <pic:cNvPr id="1" name=""/>
+                                          <pic:cNvPicPr/>
+                                        </pic:nvPicPr>
+                                        <pic:blipFill>
+                                          <a:blip r:embed="rId11"/>
+                                          <a:stretch>
+                                            <a:fillRect/>
+                                          </a:stretch>
+                                        </pic:blipFill>
+                                        <pic:spPr>
+                                          <a:xfrm>
+                                            <a:off x="0" y="0"/>
+                                            <a:ext cx="1220696" cy="1160731"/>
+                                          </a:xfrm>
+                                          <a:prstGeom prst="rect">
+                                            <a:avLst/>
+                                          </a:prstGeom>
+                                        </pic:spPr>
+                                      </pic:pic>
+                                    </a:graphicData>
+                                  </a:graphic>
+                                </wp:inline>
+                              </w:drawing>
+                            </w:r>
+                            <w:r>
+                              <w:rPr>
+                                <w:noProof/>
+                                <w:lang w:eastAsia="fr-FR"/>
+                              </w:rPr>
+                              <w:t xml:space="preserve"> </w:t>
+                            </w:r>
+                          </w:p>
+                          <w:p>
+                            <w:pPr>
+                              <w:spacing w:after="0"/>
+                              <w:rPr>
+                                <w:rFonts w:ascii="Arial" w:hAnsi="Arial" w:cs="Arial"/>
+                                <w:color w:val="4D5B7C"/>
+                                <w:lang w:val="en-US"/>
+                              </w:rPr>
+                            </w:pPr>
+                          </w:p>
+                          <w:p>
+                            <w:pPr>
+                              <w:spacing w:after="0"/>
+                              <w:rPr>
+                                <w:rFonts w:ascii="Arial" w:hAnsi="Arial" w:cs="Arial"/>
+                                <w:b/>
+                                <w:bCs/>
+                                <w:color w:val="4D5B7C"/>
+                                <w:lang w:val="en-US"/>
+                              </w:rPr>
+                            </w:pPr>
+                            <w:r>
+                              <w:rPr>
+                                <w:rFonts w:ascii="Arial" w:hAnsi="Arial" w:cs="Arial"/>
+                                <w:color w:val="4D5B7C"/>
+                                <w:lang w:val="en-US"/>
+                              </w:rPr>
+                              <w:tab/>
+                              <w:t xml:space="preserve">Column sum : LOOP </w:t>
+                            </w:r>
+                            <w:r>
+                              <w:rPr>
+                                <w:rFonts w:ascii="Arial" w:hAnsi="Arial" w:cs="Arial"/>
+                                <w:b/>
+                                <w:bCs/>
+                                <w:color w:val="4D5B7C"/>
+                                <w:lang w:val="en-US"/>
+                              </w:rPr>
+                              <w:t>starts with columns</w:t>
+                            </w:r>
+                          </w:p>
+                          <w:p>
+                            <w:pPr>
+                              <w:spacing w:after="0"/>
+                              <w:rPr>
+                                <w:rFonts w:ascii="Arial" w:hAnsi="Arial" w:cs="Arial"/>
+                                <w:color w:val="4D5B7C"/>
+                                <w:lang w:val="en-US"/>
+                              </w:rPr>
+                            </w:pPr>
+                            <w:r>
+                              <w:rPr>
+                                <w:noProof/>
+                                <w:lang w:eastAsia="fr-FR"/>
+                              </w:rPr>
+                              <w:drawing>
+                                <wp:inline distT="0" distB="0" distL="0" distR="0" wp14:anchorId="55090E9B" wp14:editId="57823E14">
+                                  <wp:extent cx="2597150" cy="976745"/>
+                                  <wp:effectExtent l="0" t="0" r="0" b="0"/>
+                                  <wp:docPr id="17" name="Image 17"/>
+                                  <wp:cNvGraphicFramePr>
+                                    <a:graphicFrameLocks xmlns:a="http://schemas.openxmlformats.org/drawingml/2006/main" noChangeAspect="1"/>
+                                  </wp:cNvGraphicFramePr>
+                                  <a:graphic xmlns:a="http://schemas.openxmlformats.org/drawingml/2006/main">
+                                    <a:graphicData uri="http://schemas.openxmlformats.org/drawingml/2006/picture">
+                                      <pic:pic xmlns:pic="http://schemas.openxmlformats.org/drawingml/2006/picture">
+                                        <pic:nvPicPr>
+                                          <pic:cNvPr id="1" name=""/>
+                                          <pic:cNvPicPr/>
+                                        </pic:nvPicPr>
+                                        <pic:blipFill>
+                                          <a:blip r:embed="rId12"/>
+                                          <a:stretch>
+                                            <a:fillRect/>
+                                          </a:stretch>
+                                        </pic:blipFill>
+                                        <pic:spPr>
+                                          <a:xfrm>
+                                            <a:off x="0" y="0"/>
+                                            <a:ext cx="2623621" cy="986700"/>
+                                          </a:xfrm>
+                                          <a:prstGeom prst="rect">
+                                            <a:avLst/>
+                                          </a:prstGeom>
+                                        </pic:spPr>
+                                      </pic:pic>
+                                    </a:graphicData>
+                                  </a:graphic>
+                                </wp:inline>
+                              </w:drawing>
+                            </w:r>
+                            <w:r>
+                              <w:rPr>
+                                <w:noProof/>
+                                <w:lang w:eastAsia="fr-FR"/>
+                              </w:rPr>
+                              <w:t xml:space="preserve"> </w:t>
+                            </w:r>
+                            <w:r>
+                              <w:rPr>
+                                <w:noProof/>
+                                <w:lang w:eastAsia="fr-FR"/>
+                              </w:rPr>
+                              <w:drawing>
+                                <wp:inline distT="0" distB="0" distL="0" distR="0" wp14:anchorId="3A946314" wp14:editId="69A9B9A0">
+                                  <wp:extent cx="1023805" cy="973513"/>
+                                  <wp:effectExtent l="0" t="0" r="5080" b="0"/>
+                                  <wp:docPr id="19" name="Image 19"/>
+                                  <wp:cNvGraphicFramePr>
+                                    <a:graphicFrameLocks xmlns:a="http://schemas.openxmlformats.org/drawingml/2006/main" noChangeAspect="1"/>
+                                  </wp:cNvGraphicFramePr>
+                                  <a:graphic xmlns:a="http://schemas.openxmlformats.org/drawingml/2006/main">
+                                    <a:graphicData uri="http://schemas.openxmlformats.org/drawingml/2006/picture">
+                                      <pic:pic xmlns:pic="http://schemas.openxmlformats.org/drawingml/2006/picture">
+                                        <pic:nvPicPr>
+                                          <pic:cNvPr id="1" name=""/>
+                                          <pic:cNvPicPr/>
+                                        </pic:nvPicPr>
+                                        <pic:blipFill>
+                                          <a:blip r:embed="rId13"/>
+                                          <a:stretch>
+                                            <a:fillRect/>
+                                          </a:stretch>
+                                        </pic:blipFill>
+                                        <pic:spPr>
+                                          <a:xfrm>
+                                            <a:off x="0" y="0"/>
+                                            <a:ext cx="1038326" cy="987320"/>
+                                          </a:xfrm>
+                                          <a:prstGeom prst="rect">
+                                            <a:avLst/>
+                                          </a:prstGeom>
+                                        </pic:spPr>
+                                      </pic:pic>
+                                    </a:graphicData>
+                                  </a:graphic>
+                                </wp:inline>
+                              </w:drawing>
+                            </w:r>
+                            <w:r>
+                              <w:rPr>
+                                <w:noProof/>
+                                <w:lang w:eastAsia="fr-FR"/>
+                              </w:rPr>
+                              <w:t xml:space="preserve"> </w:t>
+                            </w:r>
+                          </w:p>
+                          <w:p>
+                            <w:pPr>
+                              <w:rPr>
+                                <w:lang w:val="en-US"/>
+                              </w:rPr>
+                            </w:pPr>
+                          </w:p>
+                          <w:p>
+                            <w:pPr>
+                              <w:rPr>
+                                <w:lang w:val="en-US"/>
+                              </w:rPr>
+                            </w:pPr>
+                            <w:r>
+                              <w:rPr>
+                                <w:lang w:val="en-US"/>
+                              </w:rPr>
+                              <w:tab/>
+                            </w:r>
+                            <w:r>
+                              <w:rPr>
+                                <w:rFonts w:ascii="Arial" w:hAnsi="Arial" w:cs="Arial"/>
+                                <w:color w:val="4D5B7C"/>
+                                <w:lang w:val="en-US"/>
+                              </w:rPr>
+                              <w:t>the result is :</w:t>
+                            </w:r>
+                          </w:p>
+                        </w:txbxContent>
+                      </wps:txbx>
+                      <wps:bodyPr rot="0" spcFirstLastPara="0" vertOverflow="overflow" horzOverflow="overflow" vert="horz" wrap="square" lIns="91440" tIns="45720" rIns="91440" bIns="45720" numCol="1" spcCol="0" rtlCol="0" fromWordArt="0" anchor="ctr" anchorCtr="0" forceAA="0" compatLnSpc="1">
+                        <a:prstTxWarp prst="textNoShape">
+                          <a:avLst/>
+                        </a:prstTxWarp>
+                        <a:noAutofit/>
+                      </wps:bodyPr>
+                    </wps:wsp>
+                  </a:graphicData>
+                </a:graphic>
+                <wp14:sizeRelH relativeFrom="margin">
+                  <wp14:pctWidth>0</wp14:pctWidth>
+                </wp14:sizeRelH>
+                <wp14:sizeRelV relativeFrom="margin">
+                  <wp14:pctHeight>0</wp14:pctHeight>
+                </wp14:sizeRelV>
+              </wp:anchor>
+            </w:drawing>
+          </mc:Choice>
+          <mc:Fallback>
+            <w:pict>
+              <v:rect w14:anchorId="3B6DC9E0" id="Rectangle 8" o:spid="_x0000_s1034" style="position:absolute;margin-left:193.15pt;margin-top:-10.85pt;width:316.2pt;height:403.1pt;z-index:251667456;visibility:visible;mso-wrap-style:square;mso-width-percent:0;mso-height-percent:0;mso-wrap-distance-left:9pt;mso-wrap-distance-top:0;mso-wrap-distance-right:9pt;mso-wrap-distance-bottom:0;mso-position-horizontal:absolute;mso-position-horizontal-relative:text;mso-position-vertical:absolute;mso-position-vertical-relative:text;mso-width-percent:0;mso-height-percent:0;mso-width-relative:margin;mso-height-relative:margin;v-text-anchor:middle" o:gfxdata="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" fillcolor="white [3201]" strokecolor="#00b0f0" strokeweight="1pt">
+                <v:textbox>
+                  <w:txbxContent>
+                    <w:p>
+                      <w:pPr>
+                        <w:jc w:val="center"/>
+                        <w:rPr>
+                          <w:b/>
+                          <w:bCs/>
+                          <w:color w:val="00B0F0"/>
+                          <w:lang w:val="en-US"/>
+                        </w:rPr>
+                      </w:pPr>
+                      <w:r>
+                        <w:rPr>
+                          <w:b/>
+                          <w:bCs/>
+                          <w:sz w:val="36"/>
+                          <w:szCs w:val="36"/>
+                          <w:u w:val="single"/>
+                          <w:lang w:val="en-US"/>
+                        </w:rPr>
+                        <w:t>Column sum vs Row sum</w:t>
+                      </w:r>
+                      <w:r>
+                        <w:rPr>
+                          <w:b/>
+                          <w:bCs/>
+                          <w:sz w:val="36"/>
+                          <w:szCs w:val="36"/>
+                          <w:u w:val="single"/>
+                          <w:lang w:val="en-US"/>
+                        </w:rPr>
+                        <w:t xml:space="preserve"> </w:t>
+                      </w:r>
+                    </w:p>
+                    <w:p>
+                      <w:pPr>
+                        <w:rPr>
+                          <w:rFonts w:ascii="Arial" w:hAnsi="Arial" w:cs="Arial"/>
+                          <w:color w:val="4D5B7C"/>
+                          <w:lang w:val="en-US"/>
+                        </w:rPr>
+                      </w:pPr>
+                      <w:r>
+                        <w:rPr>
+                          <w:rFonts w:ascii="Arial" w:hAnsi="Arial" w:cs="Arial"/>
+                          <w:color w:val="4D5B7C"/>
+                          <w:lang w:val="en-US"/>
+                        </w:rPr>
+                        <w:t xml:space="preserve">n : number of rows </w:t>
+                      </w:r>
+                      <w:r>
+                        <w:rPr>
+                          <w:rFonts w:ascii="Arial" w:hAnsi="Arial" w:cs="Arial"/>
+                          <w:color w:val="4D5B7C"/>
+                          <w:lang w:val="en-US"/>
+                        </w:rPr>
+                        <w:tab/>
+                        <w:t>,</w:t>
+                      </w:r>
+                      <w:r>
+                        <w:rPr>
+                          <w:rFonts w:ascii="Arial" w:hAnsi="Arial" w:cs="Arial"/>
+                          <w:color w:val="4D5B7C"/>
+                          <w:lang w:val="en-US"/>
+                        </w:rPr>
+                        <w:tab/>
+                        <w:t>m : number of columns</w:t>
+                      </w:r>
+                    </w:p>
+                    <w:p>
+                      <w:pPr>
+                        <w:rPr>
+                          <w:rFonts w:ascii="Arial" w:hAnsi="Arial" w:cs="Arial"/>
+                          <w:color w:val="4D5B7C"/>
+                          <w:lang w:val="en-US"/>
+                        </w:rPr>
+                      </w:pPr>
+                      <w:r>
+                        <w:rPr>
+                          <w:rFonts w:ascii="Arial" w:hAnsi="Arial" w:cs="Arial"/>
+                          <w:color w:val="4D5B7C"/>
+                          <w:lang w:val="en-US"/>
+                        </w:rPr>
+                        <w:tab/>
+                        <w:t xml:space="preserve">row sum : </w:t>
+                      </w:r>
+                      <w:r>
+                        <w:rPr>
+                          <w:rFonts w:ascii="Arial" w:hAnsi="Arial" w:cs="Arial"/>
+                          <w:color w:val="4D5B7C"/>
+                          <w:lang w:val="en-US"/>
+                        </w:rPr>
+                        <w:t xml:space="preserve">LOOP </w:t>
+                      </w:r>
+                      <w:r>
+                        <w:rPr>
+                          <w:rFonts w:ascii="Arial" w:hAnsi="Arial" w:cs="Arial"/>
+                          <w:b/>
+                          <w:bCs/>
+                          <w:color w:val="4D5B7C"/>
+                          <w:lang w:val="en-US"/>
+                        </w:rPr>
+                        <w:t>start with row</w:t>
+                      </w:r>
+                    </w:p>
+                    <w:p>
+                      <w:pPr>
+                        <w:spacing w:after="0"/>
+                        <w:rPr>
+                          <w:rFonts w:ascii="Arial" w:hAnsi="Arial" w:cs="Arial"/>
+                          <w:color w:val="4D5B7C"/>
+                          <w:lang w:val="en-US"/>
+                        </w:rPr>
+                      </w:pPr>
+                      <w:r>
+                        <w:rPr>
+                          <w:noProof/>
+                          <w:lang w:eastAsia="fr-FR"/>
+                        </w:rPr>
+                        <w:drawing>
+                          <wp:inline distT="0" distB="0" distL="0" distR="0" wp14:anchorId="501F9001" wp14:editId="65E4451C">
+                            <wp:extent cx="2597727" cy="1162050"/>
+                            <wp:effectExtent l="0" t="0" r="0" b="0"/>
+                            <wp:docPr id="14" name="Image 14"/>
+                            <wp:cNvGraphicFramePr>
+                              <a:graphicFrameLocks xmlns:a="http://schemas.openxmlformats.org/drawingml/2006/main" noChangeAspect="1"/>
+                            </wp:cNvGraphicFramePr>
+                            <a:graphic xmlns:a="http://schemas.openxmlformats.org/drawingml/2006/main">
+                              <a:graphicData uri="http://schemas.openxmlformats.org/drawingml/2006/picture">
+                                <pic:pic xmlns:pic="http://schemas.openxmlformats.org/drawingml/2006/picture">
+                                  <pic:nvPicPr>
+                                    <pic:cNvPr id="1" name=""/>
+                                    <pic:cNvPicPr/>
+                                  </pic:nvPicPr>
+                                  <pic:blipFill>
+                                    <a:blip r:embed="rId10"/>
+                                    <a:stretch>
+                                      <a:fillRect/>
+                                    </a:stretch>
+                                  </pic:blipFill>
+                                  <pic:spPr>
+                                    <a:xfrm>
+                                      <a:off x="0" y="0"/>
+                                      <a:ext cx="2763442" cy="1236180"/>
+                                    </a:xfrm>
+                                    <a:prstGeom prst="rect">
+                                      <a:avLst/>
+                                    </a:prstGeom>
+                                  </pic:spPr>
+                                </pic:pic>
+                              </a:graphicData>
+                            </a:graphic>
+                          </wp:inline>
+                        </w:drawing>
+                      </w:r>
+                      <w:r>
+                        <w:rPr>
+                          <w:noProof/>
+                          <w:lang w:eastAsia="fr-FR"/>
+                        </w:rPr>
+                        <w:t xml:space="preserve"> </w:t>
+                      </w:r>
+                      <w:r>
+                        <w:rPr>
+                          <w:noProof/>
+                          <w:lang w:eastAsia="fr-FR"/>
+                        </w:rPr>
+                        <w:drawing>
+                          <wp:inline distT="0" distB="0" distL="0" distR="0" wp14:anchorId="013C3FB5" wp14:editId="7F64B1E1">
+                            <wp:extent cx="1177636" cy="1119787"/>
+                            <wp:effectExtent l="0" t="0" r="3810" b="4445"/>
+                            <wp:docPr id="20" name="Image 20"/>
+                            <wp:cNvGraphicFramePr>
+                              <a:graphicFrameLocks xmlns:a="http://schemas.openxmlformats.org/drawingml/2006/main" noChangeAspect="1"/>
+                            </wp:cNvGraphicFramePr>
+                            <a:graphic xmlns:a="http://schemas.openxmlformats.org/drawingml/2006/main">
+                              <a:graphicData uri="http://schemas.openxmlformats.org/drawingml/2006/picture">
+                                <pic:pic xmlns:pic="http://schemas.openxmlformats.org/drawingml/2006/picture">
+                                  <pic:nvPicPr>
+                                    <pic:cNvPr id="1" name=""/>
+                                    <pic:cNvPicPr/>
+                                  </pic:nvPicPr>
+                                  <pic:blipFill>
+                                    <a:blip r:embed="rId11"/>
+                                    <a:stretch>
+                                      <a:fillRect/>
+                                    </a:stretch>
+                                  </pic:blipFill>
+                                  <pic:spPr>
+                                    <a:xfrm>
+                                      <a:off x="0" y="0"/>
+                                      <a:ext cx="1220696" cy="1160731"/>
+                                    </a:xfrm>
+                                    <a:prstGeom prst="rect">
+                                      <a:avLst/>
+                                    </a:prstGeom>
+                                  </pic:spPr>
+                                </pic:pic>
+                              </a:graphicData>
+                            </a:graphic>
+                          </wp:inline>
+                        </w:drawing>
+                      </w:r>
+                      <w:r>
+                        <w:rPr>
+                          <w:noProof/>
+                          <w:lang w:eastAsia="fr-FR"/>
+                        </w:rPr>
+                        <w:t xml:space="preserve"> </w:t>
+                      </w:r>
+                    </w:p>
+                    <w:p>
+                      <w:pPr>
+                        <w:spacing w:after="0"/>
+                        <w:rPr>
+                          <w:rFonts w:ascii="Arial" w:hAnsi="Arial" w:cs="Arial"/>
+                          <w:color w:val="4D5B7C"/>
+                          <w:lang w:val="en-US"/>
+                        </w:rPr>
+                      </w:pPr>
+                    </w:p>
+                    <w:p>
+                      <w:pPr>
+                        <w:spacing w:after="0"/>
+                        <w:rPr>
+                          <w:rFonts w:ascii="Arial" w:hAnsi="Arial" w:cs="Arial"/>
+                          <w:b/>
+                          <w:bCs/>
+                          <w:color w:val="4D5B7C"/>
+                          <w:lang w:val="en-US"/>
+                        </w:rPr>
+                      </w:pPr>
+                      <w:r>
+                        <w:rPr>
+                          <w:rFonts w:ascii="Arial" w:hAnsi="Arial" w:cs="Arial"/>
+                          <w:color w:val="4D5B7C"/>
+                          <w:lang w:val="en-US"/>
+                        </w:rPr>
+                        <w:tab/>
+                        <w:t xml:space="preserve">Column sum : LOOP </w:t>
+                      </w:r>
+                      <w:r>
+                        <w:rPr>
+                          <w:rFonts w:ascii="Arial" w:hAnsi="Arial" w:cs="Arial"/>
+                          <w:b/>
+                          <w:bCs/>
+                          <w:color w:val="4D5B7C"/>
+                          <w:lang w:val="en-US"/>
+                        </w:rPr>
+                        <w:t>starts with columns</w:t>
+                      </w:r>
+                    </w:p>
+                    <w:p>
+                      <w:pPr>
+                        <w:spacing w:after="0"/>
+                        <w:rPr>
+                          <w:rFonts w:ascii="Arial" w:hAnsi="Arial" w:cs="Arial"/>
+                          <w:color w:val="4D5B7C"/>
+                          <w:lang w:val="en-US"/>
+                        </w:rPr>
+                      </w:pPr>
+                      <w:r>
+                        <w:rPr>
+                          <w:noProof/>
+                          <w:lang w:eastAsia="fr-FR"/>
+                        </w:rPr>
+                        <w:drawing>
+                          <wp:inline distT="0" distB="0" distL="0" distR="0" wp14:anchorId="55090E9B" wp14:editId="57823E14">
+                            <wp:extent cx="2597150" cy="976745"/>
+                            <wp:effectExtent l="0" t="0" r="0" b="0"/>
+                            <wp:docPr id="17" name="Image 17"/>
+                            <wp:cNvGraphicFramePr>
+                              <a:graphicFrameLocks xmlns:a="http://schemas.openxmlformats.org/drawingml/2006/main" noChangeAspect="1"/>
+                            </wp:cNvGraphicFramePr>
+                            <a:graphic xmlns:a="http://schemas.openxmlformats.org/drawingml/2006/main">
+                              <a:graphicData uri="http://schemas.openxmlformats.org/drawingml/2006/picture">
+                                <pic:pic xmlns:pic="http://schemas.openxmlformats.org/drawingml/2006/picture">
+                                  <pic:nvPicPr>
+                                    <pic:cNvPr id="1" name=""/>
+                                    <pic:cNvPicPr/>
+                                  </pic:nvPicPr>
+                                  <pic:blipFill>
+                                    <a:blip r:embed="rId12"/>
+                                    <a:stretch>
+                                      <a:fillRect/>
+                                    </a:stretch>
+                                  </pic:blipFill>
+                                  <pic:spPr>
+                                    <a:xfrm>
+                                      <a:off x="0" y="0"/>
+                                      <a:ext cx="2623621" cy="986700"/>
+                                    </a:xfrm>
+                                    <a:prstGeom prst="rect">
+                                      <a:avLst/>
+                                    </a:prstGeom>
+                                  </pic:spPr>
+                                </pic:pic>
+                              </a:graphicData>
+                            </a:graphic>
+                          </wp:inline>
+                        </w:drawing>
+                      </w:r>
+                      <w:r>
+                        <w:rPr>
+                          <w:noProof/>
+                          <w:lang w:eastAsia="fr-FR"/>
+                        </w:rPr>
+                        <w:t xml:space="preserve"> </w:t>
+                      </w:r>
+                      <w:r>
+                        <w:rPr>
+                          <w:noProof/>
+                          <w:lang w:eastAsia="fr-FR"/>
+                        </w:rPr>
+                        <w:drawing>
+                          <wp:inline distT="0" distB="0" distL="0" distR="0" wp14:anchorId="3A946314" wp14:editId="69A9B9A0">
+                            <wp:extent cx="1023805" cy="973513"/>
+                            <wp:effectExtent l="0" t="0" r="5080" b="0"/>
+                            <wp:docPr id="19" name="Image 19"/>
+                            <wp:cNvGraphicFramePr>
+                              <a:graphicFrameLocks xmlns:a="http://schemas.openxmlformats.org/drawingml/2006/main" noChangeAspect="1"/>
+                            </wp:cNvGraphicFramePr>
+                            <a:graphic xmlns:a="http://schemas.openxmlformats.org/drawingml/2006/main">
+                              <a:graphicData uri="http://schemas.openxmlformats.org/drawingml/2006/picture">
+                                <pic:pic xmlns:pic="http://schemas.openxmlformats.org/drawingml/2006/picture">
+                                  <pic:nvPicPr>
+                                    <pic:cNvPr id="1" name=""/>
+                                    <pic:cNvPicPr/>
+                                  </pic:nvPicPr>
+                                  <pic:blipFill>
+                                    <a:blip r:embed="rId13"/>
+                                    <a:stretch>
+                                      <a:fillRect/>
+                                    </a:stretch>
+                                  </pic:blipFill>
+                                  <pic:spPr>
+                                    <a:xfrm>
+                                      <a:off x="0" y="0"/>
+                                      <a:ext cx="1038326" cy="987320"/>
+                                    </a:xfrm>
+                                    <a:prstGeom prst="rect">
+                                      <a:avLst/>
+                                    </a:prstGeom>
+                                  </pic:spPr>
+                                </pic:pic>
+                              </a:graphicData>
+                            </a:graphic>
+                          </wp:inline>
+                        </w:drawing>
+                      </w:r>
+                      <w:r>
+                        <w:rPr>
+                          <w:noProof/>
+                          <w:lang w:eastAsia="fr-FR"/>
+                        </w:rPr>
+                        <w:t xml:space="preserve"> </w:t>
+                      </w:r>
+                    </w:p>
+                    <w:p>
+                      <w:pPr>
+                        <w:rPr>
+                          <w:lang w:val="en-US"/>
+                        </w:rPr>
+                      </w:pPr>
+                    </w:p>
+                    <w:p>
+                      <w:pPr>
+                        <w:rPr>
+                          <w:lang w:val="en-US"/>
+                        </w:rPr>
+                      </w:pPr>
+                      <w:r>
+                        <w:rPr>
+                          <w:lang w:val="en-US"/>
+                        </w:rPr>
+                        <w:tab/>
+                      </w:r>
+                      <w:r>
+                        <w:rPr>
+                          <w:rFonts w:ascii="Arial" w:hAnsi="Arial" w:cs="Arial"/>
+                          <w:color w:val="4D5B7C"/>
+                          <w:lang w:val="en-US"/>
+                        </w:rPr>
+                        <w:t>the result is :</w:t>
+                      </w:r>
+                    </w:p>
+                  </w:txbxContent>
+                </v:textbox>
+              </v:rect>
+            </w:pict>
+          </mc:Fallback>
+        </mc:AlternateContent>
+      </w:r>
+      <w:r>
+        <w:rPr>
+          <w:noProof/>
+          <w:lang w:eastAsia="fr-FR"/>
+        </w:rPr>
+        <mc:AlternateContent>
+          <mc:Choice Requires="wps">
+            <w:drawing>
+              <wp:anchor distT="0" distB="0" distL="114300" distR="114300" simplePos="0" relativeHeight="251675648" behindDoc="0" locked="0" layoutInCell="1" allowOverlap="1" wp14:anchorId="5A5034FB" wp14:editId="520D6570">
+                <wp:simplePos x="0" y="0"/>
+                <wp:positionH relativeFrom="column">
+                  <wp:posOffset>2387542</wp:posOffset>
+                </wp:positionH>
+                <wp:positionV relativeFrom="paragraph">
+                  <wp:posOffset>5049751</wp:posOffset>
                 </wp:positionV>
                 <wp:extent cx="4080164" cy="3582093"/>
                 <wp:effectExtent l="0" t="0" r="15875" b="18415"/>
@@ -5851,7 +6707,7 @@
                                 <w:lang w:eastAsia="fr-FR"/>
                               </w:rPr>
                               <w:drawing>
-                                <wp:inline distT="0" distB="0" distL="0" distR="0" wp14:anchorId="5EE36B65" wp14:editId="5F9DB18B">
+                                <wp:inline distT="0" distB="0" distL="0" distR="0" wp14:anchorId="0ABC93D9" wp14:editId="7F809890">
                                   <wp:extent cx="3876992" cy="1011382"/>
                                   <wp:effectExtent l="0" t="0" r="0" b="0"/>
                                   <wp:docPr id="15" name="Image 15"/>
@@ -5866,7 +6722,7 @@
                                           <pic:cNvPicPr/>
                                         </pic:nvPicPr>
                                         <pic:blipFill>
-                                          <a:blip r:embed="rId10"/>
+                                          <a:blip r:embed="rId14"/>
                                           <a:stretch>
                                             <a:fillRect/>
                                           </a:stretch>
@@ -5917,7 +6773,7 @@
           </mc:Choice>
           <mc:Fallback>
             <w:pict>
-              <v:rect w14:anchorId="1A31CC1D" id="Rectangle 13" o:spid="_x0000_s1034" style="position:absolute;margin-left:192.55pt;margin-top:230.75pt;width:321.25pt;height:282.05pt;z-index:251675648;visibility:visible;mso-wrap-style:square;mso-width-percent:0;mso-height-percent:0;mso-wrap-distance-left:9pt;mso-wrap-distance-top:0;mso-wrap-distance-right:9pt;mso-wrap-distance-bottom:0;mso-position-horizontal:absolute;mso-position-horizontal-relative:text;mso-position-vertical:absolute;mso-position-vertical-relative:text;mso-width-percent:0;mso-height-percent:0;mso-width-relative:margin;mso-height-relative:margin;v-text-anchor:middle" o:gfxdata="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" fillcolor="white [3201]" strokecolor="#00b0f0" strokeweight="1pt">
+              <v:rect w14:anchorId="5A5034FB" id="Rectangle 13" o:spid="_x0000_s1035" style="position:absolute;margin-left:188pt;margin-top:397.6pt;width:321.25pt;height:282.05pt;z-index:251675648;visibility:visible;mso-wrap-style:square;mso-width-percent:0;mso-height-percent:0;mso-wrap-distance-left:9pt;mso-wrap-distance-top:0;mso-wrap-distance-right:9pt;mso-wrap-distance-bottom:0;mso-position-horizontal:absolute;mso-position-horizontal-relative:text;mso-position-vertical:absolute;mso-position-vertical-relative:text;mso-width-percent:0;mso-height-percent:0;mso-width-relative:margin;mso-height-relative:margin;v-text-anchor:middle" o:gfxdata="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" fillcolor="white [3201]" strokecolor="#00b0f0" strokeweight="1pt">
                 <v:textbox>
                   <w:txbxContent>
                     <w:p>
@@ -6147,7 +7003,7 @@
                           <w:lang w:eastAsia="fr-FR"/>
                         </w:rPr>
                         <w:drawing>
-                          <wp:inline distT="0" distB="0" distL="0" distR="0" wp14:anchorId="5EE36B65" wp14:editId="5F9DB18B">
+                          <wp:inline distT="0" distB="0" distL="0" distR="0" wp14:anchorId="0ABC93D9" wp14:editId="7F809890">
                             <wp:extent cx="3876992" cy="1011382"/>
                             <wp:effectExtent l="0" t="0" r="0" b="0"/>
                             <wp:docPr id="15" name="Image 15"/>
@@ -6162,7 +7018,7 @@
                                     <pic:cNvPicPr/>
                                   </pic:nvPicPr>
                                   <pic:blipFill>
-                                    <a:blip r:embed="rId10"/>
+                                    <a:blip r:embed="rId14"/>
                                     <a:stretch>
                                       <a:fillRect/>
                                     </a:stretch>
@@ -6206,7 +7062,7 @@
         <mc:AlternateContent>
           <mc:Choice Requires="wps">
             <w:drawing>
-              <wp:anchor distT="0" distB="0" distL="114300" distR="114300" simplePos="0" relativeHeight="251673600" behindDoc="0" locked="0" layoutInCell="1" allowOverlap="1" wp14:anchorId="3A3AE300" wp14:editId="00233E43">
+              <wp:anchor distT="0" distB="0" distL="114300" distR="114300" simplePos="0" relativeHeight="251673600" behindDoc="0" locked="0" layoutInCell="1" allowOverlap="1" wp14:anchorId="2149B0FD" wp14:editId="2317A8BD">
                 <wp:simplePos x="0" y="0"/>
                 <wp:positionH relativeFrom="column">
                   <wp:posOffset>-767715</wp:posOffset>
@@ -6454,7 +7310,7 @@
                                 <w:lang w:eastAsia="fr-FR"/>
                               </w:rPr>
                               <w:drawing>
-                                <wp:inline distT="0" distB="0" distL="0" distR="0" wp14:anchorId="5D278A43" wp14:editId="79098478">
+                                <wp:inline distT="0" distB="0" distL="0" distR="0" wp14:anchorId="5646A5D9" wp14:editId="6F5564E0">
                                   <wp:extent cx="2921000" cy="1184275"/>
                                   <wp:effectExtent l="0" t="0" r="0" b="0"/>
                                   <wp:docPr id="12" name="Image 12"/>
@@ -6469,7 +7325,7 @@
                                           <pic:cNvPicPr/>
                                         </pic:nvPicPr>
                                         <pic:blipFill>
-                                          <a:blip r:embed="rId11"/>
+                                          <a:blip r:embed="rId15"/>
                                           <a:stretch>
                                             <a:fillRect/>
                                           </a:stretch>
@@ -6489,6 +7345,8 @@
                                 </wp:inline>
                               </w:drawing>
                             </w:r>
+                            <w:bookmarkStart w:id="0" w:name="_GoBack"/>
+                            <w:bookmarkEnd w:id="0"/>
                           </w:p>
                         </w:txbxContent>
                       </wps:txbx>
@@ -6512,7 +7370,7 @@
           </mc:Choice>
           <mc:Fallback>
             <w:pict>
-              <v:rect w14:anchorId="3A3AE300" id="Rectangle 11" o:spid="_x0000_s1035" style="position:absolute;margin-left:-60.45pt;margin-top:-10.85pt;width:245.4pt;height:282.05pt;z-index:251673600;visibility:visible;mso-wrap-style:square;mso-width-percent:0;mso-height-percent:0;mso-wrap-distance-left:9pt;mso-wrap-distance-top:0;mso-wrap-distance-right:9pt;mso-wrap-distance-bottom:0;mso-position-horizontal:absolute;mso-position-horizontal-relative:text;mso-position-vertical:absolute;mso-position-vertical-relative:text;mso-width-percent:0;mso-height-percent:0;mso-width-relative:margin;mso-height-relative:margin;v-text-anchor:middle" o:gfxdata="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" fillcolor="white [3201]" strokecolor="#00b0f0" strokeweight="1pt">
+              <v:rect w14:anchorId="2149B0FD" id="Rectangle 11" o:spid="_x0000_s1036" style="position:absolute;margin-left:-60.45pt;margin-top:-10.85pt;width:245.4pt;height:282.05pt;z-index:251673600;visibility:visible;mso-wrap-style:square;mso-width-percent:0;mso-height-percent:0;mso-wrap-distance-left:9pt;mso-wrap-distance-top:0;mso-wrap-distance-right:9pt;mso-wrap-distance-bottom:0;mso-position-horizontal:absolute;mso-position-horizontal-relative:text;mso-position-vertical:absolute;mso-position-vertical-relative:text;mso-width-percent:0;mso-height-percent:0;mso-width-relative:margin;mso-height-relative:margin;v-text-anchor:middle" o:gfxdata="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" fillcolor="white [3201]" strokecolor="#00b0f0" strokeweight="1pt">
                 <v:textbox>
                   <w:txbxContent>
                     <w:p>
@@ -6716,7 +7574,7 @@
                           <w:lang w:eastAsia="fr-FR"/>
                         </w:rPr>
                         <w:drawing>
-                          <wp:inline distT="0" distB="0" distL="0" distR="0" wp14:anchorId="5D278A43" wp14:editId="79098478">
+                          <wp:inline distT="0" distB="0" distL="0" distR="0" wp14:anchorId="5646A5D9" wp14:editId="6F5564E0">
                             <wp:extent cx="2921000" cy="1184275"/>
                             <wp:effectExtent l="0" t="0" r="0" b="0"/>
                             <wp:docPr id="12" name="Image 12"/>
@@ -6731,7 +7589,7 @@
                                     <pic:cNvPicPr/>
                                   </pic:nvPicPr>
                                   <pic:blipFill>
-                                    <a:blip r:embed="rId11"/>
+                                    <a:blip r:embed="rId15"/>
                                     <a:stretch>
                                       <a:fillRect/>
                                     </a:stretch>
@@ -6751,1499 +7609,8 @@
                           </wp:inline>
                         </w:drawing>
                       </w:r>
-                    </w:p>
-                  </w:txbxContent>
-                </v:textbox>
-              </v:rect>
-            </w:pict>
-          </mc:Fallback>
-        </mc:AlternateContent>
-      </w:r>
-      <w:r>
-        <w:rPr>
-          <w:noProof/>
-          <w:lang w:eastAsia="fr-FR"/>
-        </w:rPr>
-        <mc:AlternateContent>
-          <mc:Choice Requires="wps">
-            <w:drawing>
-              <wp:anchor distT="0" distB="0" distL="114300" distR="114300" simplePos="0" relativeHeight="251667456" behindDoc="0" locked="0" layoutInCell="1" allowOverlap="1" wp14:anchorId="5186ECCB" wp14:editId="4036FE83">
-                <wp:simplePos x="0" y="0"/>
-                <wp:positionH relativeFrom="column">
-                  <wp:posOffset>2453005</wp:posOffset>
-                </wp:positionH>
-                <wp:positionV relativeFrom="paragraph">
-                  <wp:posOffset>-137795</wp:posOffset>
-                </wp:positionV>
-                <wp:extent cx="4015740" cy="2971800"/>
-                <wp:effectExtent l="0" t="0" r="22860" b="19050"/>
-                <wp:wrapNone/>
-                <wp:docPr id="8" name="Rectangle 8"/>
-                <wp:cNvGraphicFramePr/>
-                <a:graphic xmlns:a="http://schemas.openxmlformats.org/drawingml/2006/main">
-                  <a:graphicData uri="http://schemas.microsoft.com/office/word/2010/wordprocessingShape">
-                    <wps:wsp>
-                      <wps:cNvSpPr/>
-                      <wps:spPr>
-                        <a:xfrm>
-                          <a:off x="0" y="0"/>
-                          <a:ext cx="4015740" cy="2971800"/>
-                        </a:xfrm>
-                        <a:prstGeom prst="rect">
-                          <a:avLst/>
-                        </a:prstGeom>
-                        <a:ln>
-                          <a:solidFill>
-                            <a:srgbClr val="00B0F0"/>
-                          </a:solidFill>
-                        </a:ln>
-                      </wps:spPr>
-                      <wps:style>
-                        <a:lnRef idx="2">
-                          <a:schemeClr val="accent6"/>
-                        </a:lnRef>
-                        <a:fillRef idx="1">
-                          <a:schemeClr val="lt1"/>
-                        </a:fillRef>
-                        <a:effectRef idx="0">
-                          <a:schemeClr val="accent6"/>
-                        </a:effectRef>
-                        <a:fontRef idx="minor">
-                          <a:schemeClr val="dk1"/>
-                        </a:fontRef>
-                      </wps:style>
-                      <wps:txbx>
-                        <w:txbxContent>
-                          <w:p>
-                            <w:pPr>
-                              <w:jc w:val="center"/>
-                              <w:rPr>
-                                <w:b/>
-                                <w:bCs/>
-                                <w:color w:val="00B0F0"/>
-                                <w:lang w:val="en-US"/>
-                              </w:rPr>
-                            </w:pPr>
-                            <w:r>
-                              <w:rPr>
-                                <w:b/>
-                                <w:bCs/>
-                                <w:sz w:val="36"/>
-                                <w:szCs w:val="36"/>
-                                <w:u w:val="single"/>
-                                <w:lang w:val="en-US"/>
-                              </w:rPr>
-                              <w:t xml:space="preserve">What’s the max number of […] in […] </w:t>
-                            </w:r>
-                          </w:p>
-                          <w:p>
-                            <w:pPr>
-                              <w:spacing w:after="0"/>
-                              <w:rPr>
-                                <w:rFonts w:ascii="Arial" w:hAnsi="Arial" w:cs="Arial"/>
-                                <w:color w:val="4D5B7C"/>
-                                <w:lang w:val="en-US"/>
-                              </w:rPr>
-                            </w:pPr>
-                            <w:r>
-                              <w:rPr>
-                                <w:rFonts w:ascii="Arial" w:hAnsi="Arial" w:cs="Arial"/>
-                                <w:color w:val="4D5B7C"/>
-                                <w:lang w:val="en-US"/>
-                              </w:rPr>
-                              <w:t>The third parameter(comp) for the </w:t>
-                            </w:r>
-                            <w:r>
-                              <w:rPr>
-                                <w:rStyle w:val="lev"/>
-                                <w:color w:val="24335A"/>
-                                <w:shd w:val="clear" w:color="auto" w:fill="E3E8F4"/>
-                                <w:lang w:val="en-US"/>
-                              </w:rPr>
-                              <w:t>std::sort()</w:t>
-                            </w:r>
-                            <w:r>
-                              <w:rPr>
-                                <w:rFonts w:ascii="Arial" w:hAnsi="Arial" w:cs="Arial"/>
-                                <w:color w:val="4D5B7C"/>
-                                <w:lang w:val="en-US"/>
-                              </w:rPr>
-                              <w:t> function can also be a user-defined function that defines the order or sorting.</w:t>
-                            </w:r>
-                          </w:p>
-                          <w:p>
-                            <w:pPr>
-                              <w:spacing w:after="0"/>
-                              <w:rPr>
-                                <w:rFonts w:ascii="Arial" w:hAnsi="Arial" w:cs="Arial"/>
-                                <w:color w:val="4D5B7C"/>
-                                <w:lang w:val="en-US"/>
-                              </w:rPr>
-                            </w:pPr>
-                            <w:r>
-                              <w:rPr>
-                                <w:rFonts w:ascii="Arial" w:hAnsi="Arial" w:cs="Arial"/>
-                                <w:color w:val="4D5B7C"/>
-                                <w:lang w:val="en-US"/>
-                              </w:rPr>
-                              <w:t>One should note that this function must return a boolean value(</w:t>
-                            </w:r>
-                            <w:r>
-                              <w:rPr>
-                                <w:rStyle w:val="lev"/>
-                                <w:color w:val="24335A"/>
-                                <w:shd w:val="clear" w:color="auto" w:fill="E3E8F4"/>
-                                <w:lang w:val="en-US"/>
-                              </w:rPr>
-                              <w:t>True</w:t>
-                            </w:r>
-                            <w:r>
-                              <w:rPr>
-                                <w:rFonts w:ascii="Arial" w:hAnsi="Arial" w:cs="Arial"/>
-                                <w:color w:val="4D5B7C"/>
-                                <w:lang w:val="en-US"/>
-                              </w:rPr>
-                              <w:t>/</w:t>
-                            </w:r>
-                            <w:r>
-                              <w:rPr>
-                                <w:rStyle w:val="lev"/>
-                                <w:color w:val="24335A"/>
-                                <w:shd w:val="clear" w:color="auto" w:fill="E3E8F4"/>
-                                <w:lang w:val="en-US"/>
-                              </w:rPr>
-                              <w:t>False</w:t>
-                            </w:r>
-                            <w:r>
-                              <w:rPr>
-                                <w:rFonts w:ascii="Arial" w:hAnsi="Arial" w:cs="Arial"/>
-                                <w:color w:val="4D5B7C"/>
-                                <w:lang w:val="en-US"/>
-                              </w:rPr>
-                              <w:t>).</w:t>
-                            </w:r>
-                          </w:p>
-                          <w:p>
-                            <w:pPr>
-                              <w:spacing w:after="0"/>
-                              <w:rPr>
-                                <w:rFonts w:ascii="Arial" w:hAnsi="Arial" w:cs="Arial"/>
-                                <w:color w:val="4D5B7C"/>
-                                <w:lang w:val="en-US"/>
-                              </w:rPr>
-                            </w:pPr>
-                          </w:p>
-                          <w:p>
-                            <w:pPr>
-                              <w:pStyle w:val="Titre1"/>
-                              <w:rPr>
-                                <w:rFonts w:ascii="Courier New" w:hAnsi="Courier New" w:cs="Courier New"/>
-                                <w:sz w:val="20"/>
-                                <w:szCs w:val="20"/>
-                                <w:lang w:val="en-US"/>
-                              </w:rPr>
-                            </w:pPr>
-                            <w:r>
-                              <w:rPr>
-                                <w:rFonts w:ascii="Courier New" w:eastAsia="Times New Roman" w:hAnsi="Courier New" w:cs="Courier New"/>
-                                <w:color w:val="4D5B7C"/>
-                                <w:sz w:val="16"/>
-                                <w:szCs w:val="16"/>
-                                <w:lang w:val="en-US"/>
-                              </w:rPr>
-                              <w:t xml:space="preserve">  </w:t>
-                            </w:r>
-                            <w:r>
-                              <w:rPr>
-                                <w:rFonts w:ascii="Courier New" w:hAnsi="Courier New" w:cs="Courier New"/>
-                                <w:color w:val="4D5B7C"/>
-                                <w:sz w:val="20"/>
-                                <w:szCs w:val="20"/>
-                                <w:lang w:val="en-US"/>
-                              </w:rPr>
-                              <w:tab/>
-                            </w:r>
-                            <w:r>
-                              <w:rPr>
-                                <w:rFonts w:ascii="Courier New" w:eastAsia="Times New Roman" w:hAnsi="Courier New" w:cs="Courier New"/>
-                                <w:sz w:val="20"/>
-                                <w:szCs w:val="20"/>
-                                <w:highlight w:val="yellow"/>
-                                <w:lang w:val="en-US"/>
-                              </w:rPr>
-                              <w:t>std::sort(demo</w:t>
-                            </w:r>
-                            <w:r>
-                              <w:rPr>
-                                <w:rFonts w:ascii="Courier New" w:hAnsi="Courier New" w:cs="Courier New"/>
-                                <w:sz w:val="20"/>
-                                <w:szCs w:val="20"/>
-                                <w:highlight w:val="yellow"/>
-                                <w:lang w:val="en-US"/>
-                              </w:rPr>
-                              <w:t xml:space="preserve"> </w:t>
-                            </w:r>
-                            <w:r>
-                              <w:rPr>
-                                <w:rFonts w:ascii="Courier New" w:eastAsia="Times New Roman" w:hAnsi="Courier New" w:cs="Courier New"/>
-                                <w:sz w:val="20"/>
-                                <w:szCs w:val="20"/>
-                                <w:highlight w:val="yellow"/>
-                                <w:lang w:val="en-US"/>
-                              </w:rPr>
-                              <w:t>,</w:t>
-                            </w:r>
-                            <w:r>
-                              <w:rPr>
-                                <w:rFonts w:ascii="Courier New" w:hAnsi="Courier New" w:cs="Courier New"/>
-                                <w:sz w:val="20"/>
-                                <w:szCs w:val="20"/>
-                                <w:highlight w:val="yellow"/>
-                                <w:lang w:val="en-US"/>
-                              </w:rPr>
-                              <w:t xml:space="preserve"> </w:t>
-                            </w:r>
-                            <w:r>
-                              <w:rPr>
-                                <w:rFonts w:ascii="Courier New" w:eastAsia="Times New Roman" w:hAnsi="Courier New" w:cs="Courier New"/>
-                                <w:sz w:val="20"/>
-                                <w:szCs w:val="20"/>
-                                <w:highlight w:val="yellow"/>
-                                <w:lang w:val="en-US"/>
-                              </w:rPr>
-                              <w:t>demo + len, My_func</w:t>
-                            </w:r>
-                            <w:r>
-                              <w:rPr>
-                                <w:rFonts w:ascii="Courier New" w:hAnsi="Courier New" w:cs="Courier New"/>
-                                <w:sz w:val="20"/>
-                                <w:szCs w:val="20"/>
-                                <w:highlight w:val="yellow"/>
-                                <w:lang w:val="en-US"/>
-                              </w:rPr>
-                              <w:t>)</w:t>
-                            </w:r>
-                          </w:p>
-                          <w:p>
-                            <w:pPr>
-                              <w:spacing w:after="0"/>
-                              <w:rPr>
-                                <w:rFonts w:ascii="Courier New" w:hAnsi="Courier New" w:cs="Courier New"/>
-                                <w:lang w:val="en-US"/>
-                              </w:rPr>
-                            </w:pPr>
-                          </w:p>
-                          <w:p>
-                            <w:pPr>
-                              <w:shd w:val="clear" w:color="auto" w:fill="11192E"/>
-                              <w:rPr>
-                                <w:rStyle w:val="lev"/>
-                                <w:color w:val="F7F8FB"/>
-                                <w:sz w:val="21"/>
-                                <w:szCs w:val="21"/>
-                                <w:lang w:val="en-US"/>
-                              </w:rPr>
-                            </w:pPr>
-                            <w:r>
-                              <w:rPr>
-                                <w:rStyle w:val="PrformatHTMLCar"/>
-                                <w:rFonts w:eastAsiaTheme="minorHAnsi"/>
-                                <w:color w:val="9FDDFF"/>
-                                <w:sz w:val="21"/>
-                                <w:szCs w:val="21"/>
-                                <w:lang w:val="en-US"/>
-                              </w:rPr>
-                              <w:t>bool</w:t>
-                            </w:r>
-                            <w:r>
-                              <w:rPr>
-                                <w:rStyle w:val="lev"/>
-                                <w:color w:val="F7F8FB"/>
-                                <w:sz w:val="21"/>
-                                <w:szCs w:val="21"/>
-                                <w:lang w:val="en-US"/>
-                              </w:rPr>
-                              <w:t xml:space="preserve"> </w:t>
-                            </w:r>
-                            <w:r>
-                              <w:rPr>
-                                <w:rStyle w:val="PrformatHTMLCar"/>
-                                <w:rFonts w:eastAsiaTheme="minorHAnsi"/>
-                                <w:color w:val="FFAF8C"/>
-                                <w:sz w:val="21"/>
-                                <w:szCs w:val="21"/>
-                                <w:lang w:val="en-US"/>
-                              </w:rPr>
-                              <w:t>My_func</w:t>
-                            </w:r>
-                            <w:r>
-                              <w:rPr>
-                                <w:rStyle w:val="PrformatHTMLCar"/>
-                                <w:rFonts w:eastAsiaTheme="minorHAnsi"/>
-                                <w:color w:val="F7F8FB"/>
-                                <w:sz w:val="21"/>
-                                <w:szCs w:val="21"/>
-                                <w:lang w:val="en-US"/>
-                              </w:rPr>
-                              <w:t>(</w:t>
-                            </w:r>
-                            <w:r>
-                              <w:rPr>
-                                <w:rStyle w:val="lev"/>
-                                <w:color w:val="F7F8FB"/>
-                                <w:sz w:val="21"/>
-                                <w:szCs w:val="21"/>
-                                <w:lang w:val="en-US"/>
-                              </w:rPr>
-                              <w:t xml:space="preserve"> </w:t>
-                            </w:r>
-                            <w:r>
-                              <w:rPr>
-                                <w:rStyle w:val="PrformatHTMLCar"/>
-                                <w:rFonts w:eastAsiaTheme="minorHAnsi"/>
-                                <w:color w:val="9FDDFF"/>
-                                <w:sz w:val="21"/>
-                                <w:szCs w:val="21"/>
-                                <w:lang w:val="en-US"/>
-                              </w:rPr>
-                              <w:t>int</w:t>
-                            </w:r>
-                            <w:r>
-                              <w:rPr>
-                                <w:rStyle w:val="lev"/>
-                                <w:color w:val="F7F8FB"/>
-                                <w:sz w:val="21"/>
-                                <w:szCs w:val="21"/>
-                                <w:lang w:val="en-US"/>
-                              </w:rPr>
-                              <w:t xml:space="preserve"> a</w:t>
-                            </w:r>
-                            <w:r>
-                              <w:rPr>
-                                <w:rStyle w:val="PrformatHTMLCar"/>
-                                <w:rFonts w:eastAsiaTheme="minorHAnsi"/>
-                                <w:color w:val="F7F8FB"/>
-                                <w:sz w:val="21"/>
-                                <w:szCs w:val="21"/>
-                                <w:lang w:val="en-US"/>
-                              </w:rPr>
-                              <w:t>,</w:t>
-                            </w:r>
-                            <w:r>
-                              <w:rPr>
-                                <w:rStyle w:val="lev"/>
-                                <w:color w:val="F7F8FB"/>
-                                <w:sz w:val="21"/>
-                                <w:szCs w:val="21"/>
-                                <w:lang w:val="en-US"/>
-                              </w:rPr>
-                              <w:t xml:space="preserve"> </w:t>
-                            </w:r>
-                            <w:r>
-                              <w:rPr>
-                                <w:rStyle w:val="PrformatHTMLCar"/>
-                                <w:rFonts w:eastAsiaTheme="minorHAnsi"/>
-                                <w:color w:val="9FDDFF"/>
-                                <w:sz w:val="21"/>
-                                <w:szCs w:val="21"/>
-                                <w:lang w:val="en-US"/>
-                              </w:rPr>
-                              <w:t>int</w:t>
-                            </w:r>
-                            <w:r>
-                              <w:rPr>
-                                <w:rStyle w:val="lev"/>
-                                <w:color w:val="F7F8FB"/>
-                                <w:sz w:val="21"/>
-                                <w:szCs w:val="21"/>
-                                <w:lang w:val="en-US"/>
-                              </w:rPr>
-                              <w:t xml:space="preserve"> b</w:t>
-                            </w:r>
-                            <w:r>
-                              <w:rPr>
-                                <w:rStyle w:val="PrformatHTMLCar"/>
-                                <w:rFonts w:eastAsiaTheme="minorHAnsi"/>
-                                <w:color w:val="F7F8FB"/>
-                                <w:sz w:val="21"/>
-                                <w:szCs w:val="21"/>
-                                <w:lang w:val="en-US"/>
-                              </w:rPr>
-                              <w:t>)</w:t>
-                            </w:r>
-                          </w:p>
-                          <w:p>
-                            <w:pPr>
-                              <w:shd w:val="clear" w:color="auto" w:fill="11192E"/>
-                              <w:rPr>
-                                <w:rStyle w:val="lev"/>
-                                <w:color w:val="F7F8FB"/>
-                                <w:sz w:val="21"/>
-                                <w:szCs w:val="21"/>
-                                <w:lang w:val="en-US"/>
-                              </w:rPr>
-                            </w:pPr>
-                            <w:r>
-                              <w:rPr>
-                                <w:rStyle w:val="PrformatHTMLCar"/>
-                                <w:rFonts w:eastAsiaTheme="minorHAnsi"/>
-                                <w:color w:val="F7F8FB"/>
-                                <w:sz w:val="21"/>
-                                <w:szCs w:val="21"/>
-                                <w:lang w:val="en-US"/>
-                              </w:rPr>
-                              <w:t>{</w:t>
-                            </w:r>
-                            <w:r>
-                              <w:rPr>
-                                <w:rStyle w:val="lev"/>
-                                <w:color w:val="F7F8FB"/>
-                                <w:sz w:val="21"/>
-                                <w:szCs w:val="21"/>
-                                <w:lang w:val="en-US"/>
-                              </w:rPr>
-                              <w:tab/>
-                            </w:r>
-                          </w:p>
-                          <w:p>
-                            <w:pPr>
-                              <w:shd w:val="clear" w:color="auto" w:fill="11192E"/>
-                              <w:rPr>
-                                <w:rStyle w:val="lev"/>
-                                <w:color w:val="F7F8FB"/>
-                                <w:sz w:val="21"/>
-                                <w:szCs w:val="21"/>
-                                <w:lang w:val="en-US"/>
-                              </w:rPr>
-                            </w:pPr>
-                            <w:r>
-                              <w:rPr>
-                                <w:rStyle w:val="lev"/>
-                                <w:color w:val="F7F8FB"/>
-                                <w:sz w:val="21"/>
-                                <w:szCs w:val="21"/>
-                                <w:lang w:val="en-US"/>
-                              </w:rPr>
-                              <w:tab/>
-                            </w:r>
-                            <w:r>
-                              <w:rPr>
-                                <w:rStyle w:val="PrformatHTMLCar"/>
-                                <w:rFonts w:eastAsiaTheme="minorHAnsi"/>
-                                <w:color w:val="9FDDFF"/>
-                                <w:sz w:val="21"/>
-                                <w:szCs w:val="21"/>
-                                <w:lang w:val="en-US"/>
-                              </w:rPr>
-                              <w:t>return</w:t>
-                            </w:r>
-                            <w:r>
-                              <w:rPr>
-                                <w:rStyle w:val="lev"/>
-                                <w:color w:val="F7F8FB"/>
-                                <w:sz w:val="21"/>
-                                <w:szCs w:val="21"/>
-                                <w:lang w:val="en-US"/>
-                              </w:rPr>
-                              <w:t xml:space="preserve"> </w:t>
-                            </w:r>
-                            <w:r>
-                              <w:rPr>
-                                <w:rStyle w:val="PrformatHTMLCar"/>
-                                <w:rFonts w:eastAsiaTheme="minorHAnsi"/>
-                                <w:color w:val="F7F8FB"/>
-                                <w:sz w:val="21"/>
-                                <w:szCs w:val="21"/>
-                                <w:lang w:val="en-US"/>
-                              </w:rPr>
-                              <w:t>(</w:t>
-                            </w:r>
-                            <w:r>
-                              <w:rPr>
-                                <w:rStyle w:val="lev"/>
-                                <w:color w:val="F7F8FB"/>
-                                <w:sz w:val="21"/>
-                                <w:szCs w:val="21"/>
-                                <w:lang w:val="en-US"/>
-                              </w:rPr>
-                              <w:t>a</w:t>
-                            </w:r>
-                            <w:r>
-                              <w:rPr>
-                                <w:rStyle w:val="PrformatHTMLCar"/>
-                                <w:rFonts w:eastAsiaTheme="minorHAnsi"/>
-                                <w:color w:val="F7F8FB"/>
-                                <w:sz w:val="21"/>
-                                <w:szCs w:val="21"/>
-                                <w:lang w:val="en-US"/>
-                              </w:rPr>
-                              <w:t>%</w:t>
-                            </w:r>
-                            <w:r>
-                              <w:rPr>
-                                <w:rStyle w:val="PrformatHTMLCar"/>
-                                <w:rFonts w:eastAsiaTheme="minorHAnsi"/>
-                                <w:color w:val="0BE1FF"/>
-                                <w:sz w:val="21"/>
-                                <w:szCs w:val="21"/>
-                                <w:lang w:val="en-US"/>
-                              </w:rPr>
-                              <w:t>10</w:t>
-                            </w:r>
-                            <w:r>
-                              <w:rPr>
-                                <w:rStyle w:val="PrformatHTMLCar"/>
-                                <w:rFonts w:eastAsiaTheme="minorHAnsi"/>
-                                <w:color w:val="F7F8FB"/>
-                                <w:sz w:val="21"/>
-                                <w:szCs w:val="21"/>
-                                <w:lang w:val="en-US"/>
-                              </w:rPr>
-                              <w:t>)&lt;(</w:t>
-                            </w:r>
-                            <w:r>
-                              <w:rPr>
-                                <w:rStyle w:val="lev"/>
-                                <w:color w:val="F7F8FB"/>
-                                <w:sz w:val="21"/>
-                                <w:szCs w:val="21"/>
-                                <w:lang w:val="en-US"/>
-                              </w:rPr>
-                              <w:t>b</w:t>
-                            </w:r>
-                            <w:r>
-                              <w:rPr>
-                                <w:rStyle w:val="PrformatHTMLCar"/>
-                                <w:rFonts w:eastAsiaTheme="minorHAnsi"/>
-                                <w:color w:val="F7F8FB"/>
-                                <w:sz w:val="21"/>
-                                <w:szCs w:val="21"/>
-                                <w:lang w:val="en-US"/>
-                              </w:rPr>
-                              <w:t>%</w:t>
-                            </w:r>
-                            <w:r>
-                              <w:rPr>
-                                <w:rStyle w:val="PrformatHTMLCar"/>
-                                <w:rFonts w:eastAsiaTheme="minorHAnsi"/>
-                                <w:color w:val="0BE1FF"/>
-                                <w:sz w:val="21"/>
-                                <w:szCs w:val="21"/>
-                                <w:lang w:val="en-US"/>
-                              </w:rPr>
-                              <w:t>10</w:t>
-                            </w:r>
-                            <w:r>
-                              <w:rPr>
-                                <w:rStyle w:val="PrformatHTMLCar"/>
-                                <w:rFonts w:eastAsiaTheme="minorHAnsi"/>
-                                <w:color w:val="F7F8FB"/>
-                                <w:sz w:val="21"/>
-                                <w:szCs w:val="21"/>
-                                <w:lang w:val="en-US"/>
-                              </w:rPr>
-                              <w:t>);</w:t>
-                            </w:r>
-                          </w:p>
-                          <w:p>
-                            <w:pPr>
-                              <w:shd w:val="clear" w:color="auto" w:fill="11192E"/>
-                              <w:rPr>
-                                <w:color w:val="F7F8FB"/>
-                                <w:sz w:val="21"/>
-                                <w:szCs w:val="21"/>
-                                <w:lang w:val="en-US"/>
-                              </w:rPr>
-                            </w:pPr>
-                            <w:r>
-                              <w:rPr>
-                                <w:rStyle w:val="PrformatHTMLCar"/>
-                                <w:rFonts w:eastAsiaTheme="minorHAnsi"/>
-                                <w:color w:val="F7F8FB"/>
-                                <w:sz w:val="21"/>
-                                <w:szCs w:val="21"/>
-                                <w:lang w:val="en-US"/>
-                              </w:rPr>
-                              <w:t>}</w:t>
-                            </w:r>
-                          </w:p>
-                          <w:p>
-                            <w:pPr>
-                              <w:spacing w:after="0"/>
-                              <w:rPr>
-                                <w:rFonts w:ascii="Arial" w:hAnsi="Arial" w:cs="Arial"/>
-                                <w:color w:val="4D5B7C"/>
-                                <w:lang w:val="en-US"/>
-                              </w:rPr>
-                            </w:pPr>
-                          </w:p>
-                          <w:p>
-                            <w:pPr>
-                              <w:spacing w:after="0"/>
-                              <w:rPr>
-                                <w:rFonts w:ascii="Arial" w:hAnsi="Arial" w:cs="Arial"/>
-                                <w:color w:val="4D5B7C"/>
-                                <w:lang w:val="en-US"/>
-                              </w:rPr>
-                            </w:pPr>
-                            <w:r>
-                              <w:rPr>
-                                <w:rFonts w:ascii="Arial" w:hAnsi="Arial" w:cs="Arial"/>
-                                <w:color w:val="4D5B7C"/>
-                                <w:lang w:val="en-US"/>
-                              </w:rPr>
-                              <w:t xml:space="preserve">as a result : </w:t>
-                            </w:r>
-                            <w:r>
-                              <w:rPr>
-                                <w:rFonts w:ascii="Arial" w:hAnsi="Arial" w:cs="Arial"/>
-                                <w:color w:val="4D5B7C"/>
-                                <w:lang w:val="en-US"/>
-                              </w:rPr>
-                              <w:t>{18, 45, 34, 92, 21}</w:t>
-                            </w:r>
-                            <w:r>
-                              <w:rPr>
-                                <w:rFonts w:ascii="Arial" w:hAnsi="Arial" w:cs="Arial"/>
-                                <w:color w:val="4D5B7C"/>
-                                <w:lang w:val="en-US"/>
-                              </w:rPr>
-                              <w:t xml:space="preserve"> =&gt;</w:t>
-                            </w:r>
-                            <w:r>
-                              <w:rPr>
-                                <w:rFonts w:ascii="Arial" w:hAnsi="Arial" w:cs="Arial"/>
-                                <w:color w:val="4D5B7C"/>
-                                <w:lang w:val="en-US"/>
-                              </w:rPr>
-                              <w:t xml:space="preserve"> </w:t>
-                            </w:r>
-                            <w:r>
-                              <w:rPr>
-                                <w:rFonts w:ascii="Arial" w:hAnsi="Arial" w:cs="Arial"/>
-                                <w:color w:val="4D5B7C"/>
-                                <w:lang w:val="en-US"/>
-                              </w:rPr>
-                              <w:t>{</w:t>
-                            </w:r>
-                            <w:r>
-                              <w:rPr>
-                                <w:rFonts w:ascii="Arial" w:hAnsi="Arial" w:cs="Arial"/>
-                                <w:color w:val="4D5B7C"/>
-                                <w:lang w:val="en-US"/>
-                              </w:rPr>
-                              <w:t>21</w:t>
-                            </w:r>
-                            <w:r>
-                              <w:rPr>
-                                <w:rFonts w:ascii="Arial" w:hAnsi="Arial" w:cs="Arial"/>
-                                <w:color w:val="4D5B7C"/>
-                                <w:lang w:val="en-US"/>
-                              </w:rPr>
-                              <w:t>,92,34,45,18</w:t>
-                            </w:r>
-                            <w:r>
-                              <w:rPr>
-                                <w:rFonts w:ascii="Arial" w:hAnsi="Arial" w:cs="Arial"/>
-                                <w:color w:val="4D5B7C"/>
-                                <w:lang w:val="en-US"/>
-                              </w:rPr>
-                              <w:t>}</w:t>
-                            </w:r>
-                          </w:p>
-                          <w:p>
-                            <w:pPr>
-                              <w:spacing w:after="0"/>
-                              <w:rPr>
-                                <w:rFonts w:ascii="Arial" w:hAnsi="Arial" w:cs="Arial"/>
-                                <w:color w:val="4D5B7C"/>
-                                <w:lang w:val="en-US"/>
-                              </w:rPr>
-                            </w:pPr>
-                          </w:p>
-                          <w:p>
-                            <w:pPr>
-                              <w:spacing w:after="0"/>
-                              <w:rPr>
-                                <w:rFonts w:ascii="Arial" w:hAnsi="Arial" w:cs="Arial"/>
-                                <w:color w:val="4D5B7C"/>
-                                <w:lang w:val="en-US"/>
-                              </w:rPr>
-                            </w:pPr>
-                          </w:p>
-                          <w:p>
-                            <w:pPr>
-                              <w:rPr>
-                                <w:rFonts w:ascii="Courier New" w:hAnsi="Courier New" w:cs="Courier New"/>
-                                <w:color w:val="4D5B7C"/>
-                                <w:lang w:val="en-US"/>
-                              </w:rPr>
-                            </w:pPr>
-                          </w:p>
-                          <w:p>
-                            <w:pPr>
-                              <w:spacing w:after="0"/>
-                              <w:rPr>
-                                <w:rFonts w:ascii="Arial" w:hAnsi="Arial" w:cs="Arial"/>
-                                <w:color w:val="4D5B7C"/>
-                                <w:lang w:val="en-US"/>
-                              </w:rPr>
-                            </w:pPr>
-                          </w:p>
-                          <w:p>
-                            <w:pPr>
-                              <w:spacing w:after="0"/>
-                              <w:rPr>
-                                <w:rFonts w:ascii="Arial" w:hAnsi="Arial" w:cs="Arial"/>
-                                <w:color w:val="4D5B7C"/>
-                                <w:lang w:val="en-US"/>
-                              </w:rPr>
-                            </w:pPr>
-                          </w:p>
-                          <w:p>
-                            <w:pPr>
-                              <w:spacing w:after="0"/>
-                              <w:rPr>
-                                <w:rFonts w:ascii="Arial" w:hAnsi="Arial" w:cs="Arial"/>
-                                <w:color w:val="4D5B7C"/>
-                                <w:lang w:val="en-US"/>
-                              </w:rPr>
-                            </w:pPr>
-                          </w:p>
-                          <w:p>
-                            <w:pPr>
-                              <w:rPr>
-                                <w:lang w:val="en-US"/>
-                              </w:rPr>
-                            </w:pPr>
-                          </w:p>
-                        </w:txbxContent>
-                      </wps:txbx>
-                      <wps:bodyPr rot="0" spcFirstLastPara="0" vertOverflow="overflow" horzOverflow="overflow" vert="horz" wrap="square" lIns="91440" tIns="45720" rIns="91440" bIns="45720" numCol="1" spcCol="0" rtlCol="0" fromWordArt="0" anchor="ctr" anchorCtr="0" forceAA="0" compatLnSpc="1">
-                        <a:prstTxWarp prst="textNoShape">
-                          <a:avLst/>
-                        </a:prstTxWarp>
-                        <a:noAutofit/>
-                      </wps:bodyPr>
-                    </wps:wsp>
-                  </a:graphicData>
-                </a:graphic>
-                <wp14:sizeRelH relativeFrom="margin">
-                  <wp14:pctWidth>0</wp14:pctWidth>
-                </wp14:sizeRelH>
-                <wp14:sizeRelV relativeFrom="margin">
-                  <wp14:pctHeight>0</wp14:pctHeight>
-                </wp14:sizeRelV>
-              </wp:anchor>
-            </w:drawing>
-          </mc:Choice>
-          <mc:Fallback>
-            <w:pict>
-              <v:rect w14:anchorId="5186ECCB" id="Rectangle 8" o:spid="_x0000_s1036" style="position:absolute;margin-left:193.15pt;margin-top:-10.85pt;width:316.2pt;height:234pt;z-index:251667456;visibility:visible;mso-wrap-style:square;mso-width-percent:0;mso-height-percent:0;mso-wrap-distance-left:9pt;mso-wrap-distance-top:0;mso-wrap-distance-right:9pt;mso-wrap-distance-bottom:0;mso-position-horizontal:absolute;mso-position-horizontal-relative:text;mso-position-vertical:absolute;mso-position-vertical-relative:text;mso-width-percent:0;mso-height-percent:0;mso-width-relative:margin;mso-height-relative:margin;v-text-anchor:middle" o:gfxdata="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" fillcolor="white [3201]" strokecolor="#00b0f0" strokeweight="1pt">
-                <v:textbox>
-                  <w:txbxContent>
-                    <w:p>
-                      <w:pPr>
-                        <w:jc w:val="center"/>
-                        <w:rPr>
-                          <w:b/>
-                          <w:bCs/>
-                          <w:color w:val="00B0F0"/>
-                          <w:lang w:val="en-US"/>
-                        </w:rPr>
-                      </w:pPr>
-                      <w:r>
-                        <w:rPr>
-                          <w:b/>
-                          <w:bCs/>
-                          <w:sz w:val="36"/>
-                          <w:szCs w:val="36"/>
-                          <w:u w:val="single"/>
-                          <w:lang w:val="en-US"/>
-                        </w:rPr>
-                        <w:t xml:space="preserve">What’s the max number of […] in […] </w:t>
-                      </w:r>
-                    </w:p>
-                    <w:p>
-                      <w:pPr>
-                        <w:spacing w:after="0"/>
-                        <w:rPr>
-                          <w:rFonts w:ascii="Arial" w:hAnsi="Arial" w:cs="Arial"/>
-                          <w:color w:val="4D5B7C"/>
-                          <w:lang w:val="en-US"/>
-                        </w:rPr>
-                      </w:pPr>
-                      <w:r>
-                        <w:rPr>
-                          <w:rFonts w:ascii="Arial" w:hAnsi="Arial" w:cs="Arial"/>
-                          <w:color w:val="4D5B7C"/>
-                          <w:lang w:val="en-US"/>
-                        </w:rPr>
-                        <w:t>The third parameter(comp) for the </w:t>
-                      </w:r>
-                      <w:r>
-                        <w:rPr>
-                          <w:rStyle w:val="lev"/>
-                          <w:color w:val="24335A"/>
-                          <w:shd w:val="clear" w:color="auto" w:fill="E3E8F4"/>
-                          <w:lang w:val="en-US"/>
-                        </w:rPr>
-                        <w:t>std::sort()</w:t>
-                      </w:r>
-                      <w:r>
-                        <w:rPr>
-                          <w:rFonts w:ascii="Arial" w:hAnsi="Arial" w:cs="Arial"/>
-                          <w:color w:val="4D5B7C"/>
-                          <w:lang w:val="en-US"/>
-                        </w:rPr>
-                        <w:t> function can also be a user-defined function that defines the order or sorting.</w:t>
-                      </w:r>
-                    </w:p>
-                    <w:p>
-                      <w:pPr>
-                        <w:spacing w:after="0"/>
-                        <w:rPr>
-                          <w:rFonts w:ascii="Arial" w:hAnsi="Arial" w:cs="Arial"/>
-                          <w:color w:val="4D5B7C"/>
-                          <w:lang w:val="en-US"/>
-                        </w:rPr>
-                      </w:pPr>
-                      <w:r>
-                        <w:rPr>
-                          <w:rFonts w:ascii="Arial" w:hAnsi="Arial" w:cs="Arial"/>
-                          <w:color w:val="4D5B7C"/>
-                          <w:lang w:val="en-US"/>
-                        </w:rPr>
-                        <w:t>One should note that this function must return a boolean value(</w:t>
-                      </w:r>
-                      <w:r>
-                        <w:rPr>
-                          <w:rStyle w:val="lev"/>
-                          <w:color w:val="24335A"/>
-                          <w:shd w:val="clear" w:color="auto" w:fill="E3E8F4"/>
-                          <w:lang w:val="en-US"/>
-                        </w:rPr>
-                        <w:t>True</w:t>
-                      </w:r>
-                      <w:r>
-                        <w:rPr>
-                          <w:rFonts w:ascii="Arial" w:hAnsi="Arial" w:cs="Arial"/>
-                          <w:color w:val="4D5B7C"/>
-                          <w:lang w:val="en-US"/>
-                        </w:rPr>
-                        <w:t>/</w:t>
-                      </w:r>
-                      <w:r>
-                        <w:rPr>
-                          <w:rStyle w:val="lev"/>
-                          <w:color w:val="24335A"/>
-                          <w:shd w:val="clear" w:color="auto" w:fill="E3E8F4"/>
-                          <w:lang w:val="en-US"/>
-                        </w:rPr>
-                        <w:t>False</w:t>
-                      </w:r>
-                      <w:r>
-                        <w:rPr>
-                          <w:rFonts w:ascii="Arial" w:hAnsi="Arial" w:cs="Arial"/>
-                          <w:color w:val="4D5B7C"/>
-                          <w:lang w:val="en-US"/>
-                        </w:rPr>
-                        <w:t>).</w:t>
-                      </w:r>
-                    </w:p>
-                    <w:p>
-                      <w:pPr>
-                        <w:spacing w:after="0"/>
-                        <w:rPr>
-                          <w:rFonts w:ascii="Arial" w:hAnsi="Arial" w:cs="Arial"/>
-                          <w:color w:val="4D5B7C"/>
-                          <w:lang w:val="en-US"/>
-                        </w:rPr>
-                      </w:pPr>
-                    </w:p>
-                    <w:p>
-                      <w:pPr>
-                        <w:pStyle w:val="Titre1"/>
-                        <w:rPr>
-                          <w:rFonts w:ascii="Courier New" w:hAnsi="Courier New" w:cs="Courier New"/>
-                          <w:sz w:val="20"/>
-                          <w:szCs w:val="20"/>
-                          <w:lang w:val="en-US"/>
-                        </w:rPr>
-                      </w:pPr>
-                      <w:r>
-                        <w:rPr>
-                          <w:rFonts w:ascii="Courier New" w:eastAsia="Times New Roman" w:hAnsi="Courier New" w:cs="Courier New"/>
-                          <w:color w:val="4D5B7C"/>
-                          <w:sz w:val="16"/>
-                          <w:szCs w:val="16"/>
-                          <w:lang w:val="en-US"/>
-                        </w:rPr>
-                        <w:t xml:space="preserve">  </w:t>
-                      </w:r>
-                      <w:r>
-                        <w:rPr>
-                          <w:rFonts w:ascii="Courier New" w:hAnsi="Courier New" w:cs="Courier New"/>
-                          <w:color w:val="4D5B7C"/>
-                          <w:sz w:val="20"/>
-                          <w:szCs w:val="20"/>
-                          <w:lang w:val="en-US"/>
-                        </w:rPr>
-                        <w:tab/>
-                      </w:r>
-                      <w:r>
-                        <w:rPr>
-                          <w:rFonts w:ascii="Courier New" w:eastAsia="Times New Roman" w:hAnsi="Courier New" w:cs="Courier New"/>
-                          <w:sz w:val="20"/>
-                          <w:szCs w:val="20"/>
-                          <w:highlight w:val="yellow"/>
-                          <w:lang w:val="en-US"/>
-                        </w:rPr>
-                        <w:t>std::sort(demo</w:t>
-                      </w:r>
-                      <w:r>
-                        <w:rPr>
-                          <w:rFonts w:ascii="Courier New" w:hAnsi="Courier New" w:cs="Courier New"/>
-                          <w:sz w:val="20"/>
-                          <w:szCs w:val="20"/>
-                          <w:highlight w:val="yellow"/>
-                          <w:lang w:val="en-US"/>
-                        </w:rPr>
-                        <w:t xml:space="preserve"> </w:t>
-                      </w:r>
-                      <w:r>
-                        <w:rPr>
-                          <w:rFonts w:ascii="Courier New" w:eastAsia="Times New Roman" w:hAnsi="Courier New" w:cs="Courier New"/>
-                          <w:sz w:val="20"/>
-                          <w:szCs w:val="20"/>
-                          <w:highlight w:val="yellow"/>
-                          <w:lang w:val="en-US"/>
-                        </w:rPr>
-                        <w:t>,</w:t>
-                      </w:r>
-                      <w:r>
-                        <w:rPr>
-                          <w:rFonts w:ascii="Courier New" w:hAnsi="Courier New" w:cs="Courier New"/>
-                          <w:sz w:val="20"/>
-                          <w:szCs w:val="20"/>
-                          <w:highlight w:val="yellow"/>
-                          <w:lang w:val="en-US"/>
-                        </w:rPr>
-                        <w:t xml:space="preserve"> </w:t>
-                      </w:r>
-                      <w:r>
-                        <w:rPr>
-                          <w:rFonts w:ascii="Courier New" w:eastAsia="Times New Roman" w:hAnsi="Courier New" w:cs="Courier New"/>
-                          <w:sz w:val="20"/>
-                          <w:szCs w:val="20"/>
-                          <w:highlight w:val="yellow"/>
-                          <w:lang w:val="en-US"/>
-                        </w:rPr>
-                        <w:t>demo + len, My_func</w:t>
-                      </w:r>
-                      <w:r>
-                        <w:rPr>
-                          <w:rFonts w:ascii="Courier New" w:hAnsi="Courier New" w:cs="Courier New"/>
-                          <w:sz w:val="20"/>
-                          <w:szCs w:val="20"/>
-                          <w:highlight w:val="yellow"/>
-                          <w:lang w:val="en-US"/>
-                        </w:rPr>
-                        <w:t>)</w:t>
-                      </w:r>
-                    </w:p>
-                    <w:p>
-                      <w:pPr>
-                        <w:spacing w:after="0"/>
-                        <w:rPr>
-                          <w:rFonts w:ascii="Courier New" w:hAnsi="Courier New" w:cs="Courier New"/>
-                          <w:lang w:val="en-US"/>
-                        </w:rPr>
-                      </w:pPr>
-                    </w:p>
-                    <w:p>
-                      <w:pPr>
-                        <w:shd w:val="clear" w:color="auto" w:fill="11192E"/>
-                        <w:rPr>
-                          <w:rStyle w:val="lev"/>
-                          <w:color w:val="F7F8FB"/>
-                          <w:sz w:val="21"/>
-                          <w:szCs w:val="21"/>
-                          <w:lang w:val="en-US"/>
-                        </w:rPr>
-                      </w:pPr>
-                      <w:r>
-                        <w:rPr>
-                          <w:rStyle w:val="PrformatHTMLCar"/>
-                          <w:rFonts w:eastAsiaTheme="minorHAnsi"/>
-                          <w:color w:val="9FDDFF"/>
-                          <w:sz w:val="21"/>
-                          <w:szCs w:val="21"/>
-                          <w:lang w:val="en-US"/>
-                        </w:rPr>
-                        <w:t>bool</w:t>
-                      </w:r>
-                      <w:r>
-                        <w:rPr>
-                          <w:rStyle w:val="lev"/>
-                          <w:color w:val="F7F8FB"/>
-                          <w:sz w:val="21"/>
-                          <w:szCs w:val="21"/>
-                          <w:lang w:val="en-US"/>
-                        </w:rPr>
-                        <w:t xml:space="preserve"> </w:t>
-                      </w:r>
-                      <w:r>
-                        <w:rPr>
-                          <w:rStyle w:val="PrformatHTMLCar"/>
-                          <w:rFonts w:eastAsiaTheme="minorHAnsi"/>
-                          <w:color w:val="FFAF8C"/>
-                          <w:sz w:val="21"/>
-                          <w:szCs w:val="21"/>
-                          <w:lang w:val="en-US"/>
-                        </w:rPr>
-                        <w:t>My_func</w:t>
-                      </w:r>
-                      <w:r>
-                        <w:rPr>
-                          <w:rStyle w:val="PrformatHTMLCar"/>
-                          <w:rFonts w:eastAsiaTheme="minorHAnsi"/>
-                          <w:color w:val="F7F8FB"/>
-                          <w:sz w:val="21"/>
-                          <w:szCs w:val="21"/>
-                          <w:lang w:val="en-US"/>
-                        </w:rPr>
-                        <w:t>(</w:t>
-                      </w:r>
-                      <w:r>
-                        <w:rPr>
-                          <w:rStyle w:val="lev"/>
-                          <w:color w:val="F7F8FB"/>
-                          <w:sz w:val="21"/>
-                          <w:szCs w:val="21"/>
-                          <w:lang w:val="en-US"/>
-                        </w:rPr>
-                        <w:t xml:space="preserve"> </w:t>
-                      </w:r>
-                      <w:r>
-                        <w:rPr>
-                          <w:rStyle w:val="PrformatHTMLCar"/>
-                          <w:rFonts w:eastAsiaTheme="minorHAnsi"/>
-                          <w:color w:val="9FDDFF"/>
-                          <w:sz w:val="21"/>
-                          <w:szCs w:val="21"/>
-                          <w:lang w:val="en-US"/>
-                        </w:rPr>
-                        <w:t>int</w:t>
-                      </w:r>
-                      <w:r>
-                        <w:rPr>
-                          <w:rStyle w:val="lev"/>
-                          <w:color w:val="F7F8FB"/>
-                          <w:sz w:val="21"/>
-                          <w:szCs w:val="21"/>
-                          <w:lang w:val="en-US"/>
-                        </w:rPr>
-                        <w:t xml:space="preserve"> a</w:t>
-                      </w:r>
-                      <w:r>
-                        <w:rPr>
-                          <w:rStyle w:val="PrformatHTMLCar"/>
-                          <w:rFonts w:eastAsiaTheme="minorHAnsi"/>
-                          <w:color w:val="F7F8FB"/>
-                          <w:sz w:val="21"/>
-                          <w:szCs w:val="21"/>
-                          <w:lang w:val="en-US"/>
-                        </w:rPr>
-                        <w:t>,</w:t>
-                      </w:r>
-                      <w:r>
-                        <w:rPr>
-                          <w:rStyle w:val="lev"/>
-                          <w:color w:val="F7F8FB"/>
-                          <w:sz w:val="21"/>
-                          <w:szCs w:val="21"/>
-                          <w:lang w:val="en-US"/>
-                        </w:rPr>
-                        <w:t xml:space="preserve"> </w:t>
-                      </w:r>
-                      <w:r>
-                        <w:rPr>
-                          <w:rStyle w:val="PrformatHTMLCar"/>
-                          <w:rFonts w:eastAsiaTheme="minorHAnsi"/>
-                          <w:color w:val="9FDDFF"/>
-                          <w:sz w:val="21"/>
-                          <w:szCs w:val="21"/>
-                          <w:lang w:val="en-US"/>
-                        </w:rPr>
-                        <w:t>int</w:t>
-                      </w:r>
-                      <w:r>
-                        <w:rPr>
-                          <w:rStyle w:val="lev"/>
-                          <w:color w:val="F7F8FB"/>
-                          <w:sz w:val="21"/>
-                          <w:szCs w:val="21"/>
-                          <w:lang w:val="en-US"/>
-                        </w:rPr>
-                        <w:t xml:space="preserve"> b</w:t>
-                      </w:r>
-                      <w:r>
-                        <w:rPr>
-                          <w:rStyle w:val="PrformatHTMLCar"/>
-                          <w:rFonts w:eastAsiaTheme="minorHAnsi"/>
-                          <w:color w:val="F7F8FB"/>
-                          <w:sz w:val="21"/>
-                          <w:szCs w:val="21"/>
-                          <w:lang w:val="en-US"/>
-                        </w:rPr>
-                        <w:t>)</w:t>
-                      </w:r>
-                    </w:p>
-                    <w:p>
-                      <w:pPr>
-                        <w:shd w:val="clear" w:color="auto" w:fill="11192E"/>
-                        <w:rPr>
-                          <w:rStyle w:val="lev"/>
-                          <w:color w:val="F7F8FB"/>
-                          <w:sz w:val="21"/>
-                          <w:szCs w:val="21"/>
-                          <w:lang w:val="en-US"/>
-                        </w:rPr>
-                      </w:pPr>
-                      <w:r>
-                        <w:rPr>
-                          <w:rStyle w:val="PrformatHTMLCar"/>
-                          <w:rFonts w:eastAsiaTheme="minorHAnsi"/>
-                          <w:color w:val="F7F8FB"/>
-                          <w:sz w:val="21"/>
-                          <w:szCs w:val="21"/>
-                          <w:lang w:val="en-US"/>
-                        </w:rPr>
-                        <w:t>{</w:t>
-                      </w:r>
-                      <w:r>
-                        <w:rPr>
-                          <w:rStyle w:val="lev"/>
-                          <w:color w:val="F7F8FB"/>
-                          <w:sz w:val="21"/>
-                          <w:szCs w:val="21"/>
-                          <w:lang w:val="en-US"/>
-                        </w:rPr>
-                        <w:tab/>
-                      </w:r>
-                    </w:p>
-                    <w:p>
-                      <w:pPr>
-                        <w:shd w:val="clear" w:color="auto" w:fill="11192E"/>
-                        <w:rPr>
-                          <w:rStyle w:val="lev"/>
-                          <w:color w:val="F7F8FB"/>
-                          <w:sz w:val="21"/>
-                          <w:szCs w:val="21"/>
-                          <w:lang w:val="en-US"/>
-                        </w:rPr>
-                      </w:pPr>
-                      <w:r>
-                        <w:rPr>
-                          <w:rStyle w:val="lev"/>
-                          <w:color w:val="F7F8FB"/>
-                          <w:sz w:val="21"/>
-                          <w:szCs w:val="21"/>
-                          <w:lang w:val="en-US"/>
-                        </w:rPr>
-                        <w:tab/>
-                      </w:r>
-                      <w:r>
-                        <w:rPr>
-                          <w:rStyle w:val="PrformatHTMLCar"/>
-                          <w:rFonts w:eastAsiaTheme="minorHAnsi"/>
-                          <w:color w:val="9FDDFF"/>
-                          <w:sz w:val="21"/>
-                          <w:szCs w:val="21"/>
-                          <w:lang w:val="en-US"/>
-                        </w:rPr>
-                        <w:t>return</w:t>
-                      </w:r>
-                      <w:r>
-                        <w:rPr>
-                          <w:rStyle w:val="lev"/>
-                          <w:color w:val="F7F8FB"/>
-                          <w:sz w:val="21"/>
-                          <w:szCs w:val="21"/>
-                          <w:lang w:val="en-US"/>
-                        </w:rPr>
-                        <w:t xml:space="preserve"> </w:t>
-                      </w:r>
-                      <w:r>
-                        <w:rPr>
-                          <w:rStyle w:val="PrformatHTMLCar"/>
-                          <w:rFonts w:eastAsiaTheme="minorHAnsi"/>
-                          <w:color w:val="F7F8FB"/>
-                          <w:sz w:val="21"/>
-                          <w:szCs w:val="21"/>
-                          <w:lang w:val="en-US"/>
-                        </w:rPr>
-                        <w:t>(</w:t>
-                      </w:r>
-                      <w:r>
-                        <w:rPr>
-                          <w:rStyle w:val="lev"/>
-                          <w:color w:val="F7F8FB"/>
-                          <w:sz w:val="21"/>
-                          <w:szCs w:val="21"/>
-                          <w:lang w:val="en-US"/>
-                        </w:rPr>
-                        <w:t>a</w:t>
-                      </w:r>
-                      <w:r>
-                        <w:rPr>
-                          <w:rStyle w:val="PrformatHTMLCar"/>
-                          <w:rFonts w:eastAsiaTheme="minorHAnsi"/>
-                          <w:color w:val="F7F8FB"/>
-                          <w:sz w:val="21"/>
-                          <w:szCs w:val="21"/>
-                          <w:lang w:val="en-US"/>
-                        </w:rPr>
-                        <w:t>%</w:t>
-                      </w:r>
-                      <w:r>
-                        <w:rPr>
-                          <w:rStyle w:val="PrformatHTMLCar"/>
-                          <w:rFonts w:eastAsiaTheme="minorHAnsi"/>
-                          <w:color w:val="0BE1FF"/>
-                          <w:sz w:val="21"/>
-                          <w:szCs w:val="21"/>
-                          <w:lang w:val="en-US"/>
-                        </w:rPr>
-                        <w:t>10</w:t>
-                      </w:r>
-                      <w:r>
-                        <w:rPr>
-                          <w:rStyle w:val="PrformatHTMLCar"/>
-                          <w:rFonts w:eastAsiaTheme="minorHAnsi"/>
-                          <w:color w:val="F7F8FB"/>
-                          <w:sz w:val="21"/>
-                          <w:szCs w:val="21"/>
-                          <w:lang w:val="en-US"/>
-                        </w:rPr>
-                        <w:t>)&lt;(</w:t>
-                      </w:r>
-                      <w:r>
-                        <w:rPr>
-                          <w:rStyle w:val="lev"/>
-                          <w:color w:val="F7F8FB"/>
-                          <w:sz w:val="21"/>
-                          <w:szCs w:val="21"/>
-                          <w:lang w:val="en-US"/>
-                        </w:rPr>
-                        <w:t>b</w:t>
-                      </w:r>
-                      <w:r>
-                        <w:rPr>
-                          <w:rStyle w:val="PrformatHTMLCar"/>
-                          <w:rFonts w:eastAsiaTheme="minorHAnsi"/>
-                          <w:color w:val="F7F8FB"/>
-                          <w:sz w:val="21"/>
-                          <w:szCs w:val="21"/>
-                          <w:lang w:val="en-US"/>
-                        </w:rPr>
-                        <w:t>%</w:t>
-                      </w:r>
-                      <w:r>
-                        <w:rPr>
-                          <w:rStyle w:val="PrformatHTMLCar"/>
-                          <w:rFonts w:eastAsiaTheme="minorHAnsi"/>
-                          <w:color w:val="0BE1FF"/>
-                          <w:sz w:val="21"/>
-                          <w:szCs w:val="21"/>
-                          <w:lang w:val="en-US"/>
-                        </w:rPr>
-                        <w:t>10</w:t>
-                      </w:r>
-                      <w:r>
-                        <w:rPr>
-                          <w:rStyle w:val="PrformatHTMLCar"/>
-                          <w:rFonts w:eastAsiaTheme="minorHAnsi"/>
-                          <w:color w:val="F7F8FB"/>
-                          <w:sz w:val="21"/>
-                          <w:szCs w:val="21"/>
-                          <w:lang w:val="en-US"/>
-                        </w:rPr>
-                        <w:t>);</w:t>
-                      </w:r>
-                    </w:p>
-                    <w:p>
-                      <w:pPr>
-                        <w:shd w:val="clear" w:color="auto" w:fill="11192E"/>
-                        <w:rPr>
-                          <w:color w:val="F7F8FB"/>
-                          <w:sz w:val="21"/>
-                          <w:szCs w:val="21"/>
-                          <w:lang w:val="en-US"/>
-                        </w:rPr>
-                      </w:pPr>
-                      <w:r>
-                        <w:rPr>
-                          <w:rStyle w:val="PrformatHTMLCar"/>
-                          <w:rFonts w:eastAsiaTheme="minorHAnsi"/>
-                          <w:color w:val="F7F8FB"/>
-                          <w:sz w:val="21"/>
-                          <w:szCs w:val="21"/>
-                          <w:lang w:val="en-US"/>
-                        </w:rPr>
-                        <w:t>}</w:t>
-                      </w:r>
-                    </w:p>
-                    <w:p>
-                      <w:pPr>
-                        <w:spacing w:after="0"/>
-                        <w:rPr>
-                          <w:rFonts w:ascii="Arial" w:hAnsi="Arial" w:cs="Arial"/>
-                          <w:color w:val="4D5B7C"/>
-                          <w:lang w:val="en-US"/>
-                        </w:rPr>
-                      </w:pPr>
-                    </w:p>
-                    <w:p>
-                      <w:pPr>
-                        <w:spacing w:after="0"/>
-                        <w:rPr>
-                          <w:rFonts w:ascii="Arial" w:hAnsi="Arial" w:cs="Arial"/>
-                          <w:color w:val="4D5B7C"/>
-                          <w:lang w:val="en-US"/>
-                        </w:rPr>
-                      </w:pPr>
-                      <w:r>
-                        <w:rPr>
-                          <w:rFonts w:ascii="Arial" w:hAnsi="Arial" w:cs="Arial"/>
-                          <w:color w:val="4D5B7C"/>
-                          <w:lang w:val="en-US"/>
-                        </w:rPr>
-                        <w:t xml:space="preserve">as a result : </w:t>
-                      </w:r>
-                      <w:r>
-                        <w:rPr>
-                          <w:rFonts w:ascii="Arial" w:hAnsi="Arial" w:cs="Arial"/>
-                          <w:color w:val="4D5B7C"/>
-                          <w:lang w:val="en-US"/>
-                        </w:rPr>
-                        <w:t>{18, 45, 34, 92, 21}</w:t>
-                      </w:r>
-                      <w:r>
-                        <w:rPr>
-                          <w:rFonts w:ascii="Arial" w:hAnsi="Arial" w:cs="Arial"/>
-                          <w:color w:val="4D5B7C"/>
-                          <w:lang w:val="en-US"/>
-                        </w:rPr>
-                        <w:t xml:space="preserve"> =&gt;</w:t>
-                      </w:r>
-                      <w:r>
-                        <w:rPr>
-                          <w:rFonts w:ascii="Arial" w:hAnsi="Arial" w:cs="Arial"/>
-                          <w:color w:val="4D5B7C"/>
-                          <w:lang w:val="en-US"/>
-                        </w:rPr>
-                        <w:t xml:space="preserve"> </w:t>
-                      </w:r>
-                      <w:r>
-                        <w:rPr>
-                          <w:rFonts w:ascii="Arial" w:hAnsi="Arial" w:cs="Arial"/>
-                          <w:color w:val="4D5B7C"/>
-                          <w:lang w:val="en-US"/>
-                        </w:rPr>
-                        <w:t>{</w:t>
-                      </w:r>
-                      <w:r>
-                        <w:rPr>
-                          <w:rFonts w:ascii="Arial" w:hAnsi="Arial" w:cs="Arial"/>
-                          <w:color w:val="4D5B7C"/>
-                          <w:lang w:val="en-US"/>
-                        </w:rPr>
-                        <w:t>21</w:t>
-                      </w:r>
-                      <w:r>
-                        <w:rPr>
-                          <w:rFonts w:ascii="Arial" w:hAnsi="Arial" w:cs="Arial"/>
-                          <w:color w:val="4D5B7C"/>
-                          <w:lang w:val="en-US"/>
-                        </w:rPr>
-                        <w:t>,92,34,45,18</w:t>
-                      </w:r>
-                      <w:r>
-                        <w:rPr>
-                          <w:rFonts w:ascii="Arial" w:hAnsi="Arial" w:cs="Arial"/>
-                          <w:color w:val="4D5B7C"/>
-                          <w:lang w:val="en-US"/>
-                        </w:rPr>
-                        <w:t>}</w:t>
-                      </w:r>
-                    </w:p>
-                    <w:p>
-                      <w:pPr>
-                        <w:spacing w:after="0"/>
-                        <w:rPr>
-                          <w:rFonts w:ascii="Arial" w:hAnsi="Arial" w:cs="Arial"/>
-                          <w:color w:val="4D5B7C"/>
-                          <w:lang w:val="en-US"/>
-                        </w:rPr>
-                      </w:pPr>
-                    </w:p>
-                    <w:p>
-                      <w:pPr>
-                        <w:spacing w:after="0"/>
-                        <w:rPr>
-                          <w:rFonts w:ascii="Arial" w:hAnsi="Arial" w:cs="Arial"/>
-                          <w:color w:val="4D5B7C"/>
-                          <w:lang w:val="en-US"/>
-                        </w:rPr>
-                      </w:pPr>
-                    </w:p>
-                    <w:p>
-                      <w:pPr>
-                        <w:rPr>
-                          <w:rFonts w:ascii="Courier New" w:hAnsi="Courier New" w:cs="Courier New"/>
-                          <w:color w:val="4D5B7C"/>
-                          <w:lang w:val="en-US"/>
-                        </w:rPr>
-                      </w:pPr>
-                    </w:p>
-                    <w:p>
-                      <w:pPr>
-                        <w:spacing w:after="0"/>
-                        <w:rPr>
-                          <w:rFonts w:ascii="Arial" w:hAnsi="Arial" w:cs="Arial"/>
-                          <w:color w:val="4D5B7C"/>
-                          <w:lang w:val="en-US"/>
-                        </w:rPr>
-                      </w:pPr>
-                    </w:p>
-                    <w:p>
-                      <w:pPr>
-                        <w:spacing w:after="0"/>
-                        <w:rPr>
-                          <w:rFonts w:ascii="Arial" w:hAnsi="Arial" w:cs="Arial"/>
-                          <w:color w:val="4D5B7C"/>
-                          <w:lang w:val="en-US"/>
-                        </w:rPr>
-                      </w:pPr>
-                    </w:p>
-                    <w:p>
-                      <w:pPr>
-                        <w:spacing w:after="0"/>
-                        <w:rPr>
-                          <w:rFonts w:ascii="Arial" w:hAnsi="Arial" w:cs="Arial"/>
-                          <w:color w:val="4D5B7C"/>
-                          <w:lang w:val="en-US"/>
-                        </w:rPr>
-                      </w:pPr>
-                    </w:p>
-                    <w:p>
-                      <w:pPr>
-                        <w:rPr>
-                          <w:lang w:val="en-US"/>
-                        </w:rPr>
-                      </w:pPr>
+                      <w:bookmarkStart w:id="1" w:name="_GoBack"/>
+                      <w:bookmarkEnd w:id="1"/>
                     </w:p>
                   </w:txbxContent>
                 </v:textbox>
@@ -8373,7 +7740,6 @@
           </mc:Fallback>
         </mc:AlternateContent>
       </w:r>
-      <w:bookmarkEnd w:id="0"/>
       <w:r>
         <w:br w:type="page"/>
       </w:r>
@@ -9914,7 +9280,7 @@
 </file>
 
 <file path=customXml/itemProps1.xml><?xml version="1.0" encoding="utf-8"?>
-<ds:datastoreItem xmlns:ds="http://schemas.openxmlformats.org/officeDocument/2006/customXml" ds:itemID="{0C17F424-C794-4079-9556-18673DEAE345}">
+<ds:datastoreItem xmlns:ds="http://schemas.openxmlformats.org/officeDocument/2006/customXml" ds:itemID="{367F7B19-10EF-4160-BEC4-E05E142F0E32}">
   <ds:schemaRefs>
     <ds:schemaRef ds:uri="http://schemas.openxmlformats.org/officeDocument/2006/bibliography"/>
   </ds:schemaRefs>

</xml_diff>